<commit_message>
fix: Update .gitignore to include temporary document files and add independent laboratory report documentation
</commit_message>
<xml_diff>
--- a/Documents/onlab-dokumentacio-g50rdf.docx
+++ b/Documents/onlab-dokumentacio-g50rdf.docx
@@ -659,43 +659,50 @@
       </w:r>
     </w:p>
     <w:p>
-      <w:r>
-        <w:t xml:space="preserve">&lt;Ezen a helyen a hallgató adott félévre vonatkozó feladatának a leírását várjuk. A hallgató ezt idemásolhatja a feladatkiírásból, esetleg a munkatervéből, de megadhatja saját </w:t>
+      <w:pPr>
+        <w:ind w:firstLine="426"/>
+      </w:pPr>
+      <w:r>
+        <w:t xml:space="preserve">A feladat célja egy élő videó streaming szolgáltatás fejlesztése </w:t>
       </w:r>
       <w:proofErr w:type="spellStart"/>
       <w:r>
-        <w:t>szavaival</w:t>
+        <w:t>konténerizált</w:t>
       </w:r>
       <w:proofErr w:type="spellEnd"/>
       <w:r>
-        <w:t xml:space="preserve"> is. Ha a munkatervéből másolja ide, akkor </w:t>
-      </w:r>
-      <w:r>
-        <w:rPr>
-          <w:b/>
-        </w:rPr>
-        <w:t>folyószöveggé</w:t>
-      </w:r>
-      <w:r>
-        <w:t xml:space="preserve"> kell szerkeszteni az időrendi bontást. A feladat leírása ne csússzon át a 2. oldalra és ezá</w:t>
-      </w:r>
-      <w:r>
-        <w:t>ltal a tanév sem.</w:t>
-      </w:r>
-      <w:r>
-        <w:t xml:space="preserve"> A feladatleírás legyen konkrét, definiálja, hogy mit várunk el a félév végér</w:t>
-      </w:r>
-      <w:r>
-        <w:t>e és ne legyen felsorolás-szerű.</w:t>
-      </w:r>
-      <w:r>
-        <w:t>&gt;</w:t>
-      </w:r>
-    </w:p>
-    <w:p>
-      <w:pPr>
-        <w:ind w:firstLine="426"/>
-      </w:pPr>
+        <w:t xml:space="preserve"> </w:t>
+      </w:r>
+      <w:proofErr w:type="spellStart"/>
+      <w:r>
+        <w:t>mikroszolgáltatás</w:t>
+      </w:r>
+      <w:proofErr w:type="spellEnd"/>
+      <w:r>
+        <w:t xml:space="preserve">-architektúrában, </w:t>
+      </w:r>
+      <w:proofErr w:type="spellStart"/>
+      <w:r>
+        <w:t>Kubernetes</w:t>
+      </w:r>
+      <w:proofErr w:type="spellEnd"/>
+      <w:r>
+        <w:t xml:space="preserve"> környezetben. A hallgatónak ki kell alakítania a rendszer fő komponenseit (pl. </w:t>
+      </w:r>
+      <w:proofErr w:type="spellStart"/>
+      <w:r>
+        <w:t>stream</w:t>
+      </w:r>
+      <w:proofErr w:type="spellEnd"/>
+      <w:r>
+        <w:t xml:space="preserve"> kezelés, felhasználókezelés, nézőszámlálás), és biztosítania kell azok együttműködését konténerekben. A megoldásnak támogatnia kell a skálázhatóságot</w:t>
+      </w:r>
+      <w:r>
+        <w:t xml:space="preserve"> és</w:t>
+      </w:r>
+      <w:r>
+        <w:t xml:space="preserve"> a terheléselosztást. A projekt során a hallgató gyakorlati tapasztalatot szerez a modern felhőalapú infrastruktúrák és konténertechnológiák alkalmazásában.</w:t>
+      </w:r>
     </w:p>
     <w:p>
       <w:pPr>
@@ -729,7 +736,7 @@
           <w:sz w:val="28"/>
           <w:szCs w:val="28"/>
         </w:rPr>
-        <w:t>201</w:t>
+        <w:t>20</w:t>
       </w:r>
       <w:r>
         <w:rPr>
@@ -738,7 +745,7 @@
           <w:sz w:val="28"/>
           <w:szCs w:val="28"/>
         </w:rPr>
-        <w:t>6</w:t>
+        <w:t>24</w:t>
       </w:r>
       <w:r>
         <w:rPr>
@@ -747,7 +754,7 @@
           <w:sz w:val="28"/>
           <w:szCs w:val="28"/>
         </w:rPr>
-        <w:t>/201</w:t>
+        <w:t>/20</w:t>
       </w:r>
       <w:r>
         <w:rPr>
@@ -756,7 +763,7 @@
           <w:sz w:val="28"/>
           <w:szCs w:val="28"/>
         </w:rPr>
-        <w:t>7</w:t>
+        <w:t>25</w:t>
       </w:r>
       <w:r>
         <w:rPr>
@@ -814,24 +821,32 @@
         <w:pStyle w:val="BodyText"/>
       </w:pPr>
       <w:r>
-        <w:t>&lt;Mit kell tudni a feladatról, esetleges elméleti bevezető</w:t>
-      </w:r>
-      <w:r>
-        <w:t xml:space="preserve"> (nagyon értelemszerű dolgokat ne definiáljunk, de jó, ha egy kicsit kontextusba kerül a témakör, miért fontos ez nekünk, mi volt eddig, milyen megoldások jöhetnek szóba és miért emellett döntöttünk, milyen kari nagyobb projektbe kapcsolódik ez</w:t>
-      </w:r>
-      <w:proofErr w:type="gramStart"/>
-      <w:r>
-        <w:t>)</w:t>
-      </w:r>
-      <w:r>
-        <w:t>,</w:t>
-      </w:r>
-      <w:proofErr w:type="gramEnd"/>
-      <w:r>
-        <w:t xml:space="preserve"> stb. Terjedelem </w:t>
+        <w:t xml:space="preserve">&lt;Mit kell tudni a feladatról, esetleges </w:t>
       </w:r>
       <w:proofErr w:type="spellStart"/>
       <w:r>
+        <w:t>elmé</w:t>
+      </w:r>
+      <w:proofErr w:type="spellEnd"/>
+      <w:r>
+        <w:t xml:space="preserve"> </w:t>
+      </w:r>
+      <w:proofErr w:type="spellStart"/>
+      <w:r>
+        <w:t>leti</w:t>
+      </w:r>
+      <w:proofErr w:type="spellEnd"/>
+      <w:r>
+        <w:t xml:space="preserve"> bevezető</w:t>
+      </w:r>
+      <w:r>
+        <w:t xml:space="preserve"> (nagyon értelemszerű dolgokat ne definiáljunk, de jó, ha egy kicsit kontextusba kerül a témakör, miért fontos ez nekünk, mi volt eddig, milyen megoldások jöhetnek szóba és miért emellett döntöttünk, milyen kari nagyobb projektbe kapcsolódik ez)</w:t>
+      </w:r>
+      <w:r>
+        <w:t xml:space="preserve">, stb. Terjedelem </w:t>
+      </w:r>
+      <w:proofErr w:type="spellStart"/>
+      <w:r>
         <w:t>max</w:t>
       </w:r>
       <w:proofErr w:type="spellEnd"/>
@@ -847,15 +862,7 @@
         <w:t>Ennek a résznek az a szerepe, hogy az olvasó számára megmutassa az elvégzett munka tágabb környezetét. Ez a rész lehet megegyező tartalmú más, ugyanazon</w:t>
       </w:r>
       <w:r>
-        <w:t xml:space="preserve"> a témán dolgozó hallgatókéval, de akkor mindenképpen tüntessük fel, hogy kivel dolgoztatok együtt, és hogy </w:t>
-      </w:r>
-      <w:proofErr w:type="gramStart"/>
-      <w:r>
-        <w:t>pontosan</w:t>
-      </w:r>
-      <w:proofErr w:type="gramEnd"/>
-      <w:r>
-        <w:t xml:space="preserve"> hogy osztottátok meg a munkát.</w:t>
+        <w:t xml:space="preserve"> a témán dolgozó hallgatókéval, de akkor mindenképpen tüntessük fel, hogy kivel dolgoztatok együtt, és hogy pontosan hogy osztottátok meg a munkát.</w:t>
       </w:r>
     </w:p>
     <w:p>
@@ -1052,15 +1059,7 @@
     </w:p>
     <w:p>
       <w:r>
-        <w:t xml:space="preserve">&lt;Én magam (nem a társam!!) a félév során következőket olvastam el / programoztam / készítettem el / teszteltem / dokumentáltam / néztem át / tanultam </w:t>
-      </w:r>
-      <w:proofErr w:type="gramStart"/>
-      <w:r>
-        <w:t>meg,</w:t>
-      </w:r>
-      <w:proofErr w:type="gramEnd"/>
-      <w:r>
-        <w:t xml:space="preserve"> stb. Tételes </w:t>
+        <w:t xml:space="preserve">&lt;Én magam (nem a társam!!) a félév során következőket olvastam el / programoztam / készítettem el / teszteltem / dokumentáltam / néztem át / tanultam meg, stb. Tételes </w:t>
       </w:r>
       <w:r>
         <w:t xml:space="preserve">leírása és nem </w:t>
@@ -1578,7 +1577,7 @@
                 <v:shape id="_x0000_i1025" type="#_x0000_t75" style="width:76.8pt;height:19.2pt" o:ole="">
                   <v:imagedata r:id="rId12" o:title=""/>
                 </v:shape>
-                <o:OLEObject Type="Embed" ProgID="Equation.3" ShapeID="_x0000_i1025" DrawAspect="Content" ObjectID="_1807175553" r:id="rId13"/>
+                <o:OLEObject Type="Embed" ProgID="Equation.3" ShapeID="_x0000_i1025" DrawAspect="Content" ObjectID="_1807178921" r:id="rId13"/>
               </w:object>
             </w:r>
           </w:p>
@@ -2148,15 +2147,7 @@
     </w:p>
     <w:p>
       <w:r>
-        <w:t xml:space="preserve">A beszámoló készítése során előfordulhat, hogy a hallgató úgy érzi, hogy alfejezetekkel tagolva jobban olvasható és érthető lenne a beszámoló. Ennek akadálya nincs, de érdemes arra figyelni, hogy a túlzott tagolás sem tesz jót egy írásműnek, </w:t>
-      </w:r>
-      <w:proofErr w:type="gramStart"/>
-      <w:r>
-        <w:t>illetve</w:t>
-      </w:r>
-      <w:proofErr w:type="gramEnd"/>
-      <w:r>
-        <w:t xml:space="preserve"> hogy a címsorokban a rövidítések és a hivatkozások használata tilos. Tartalomjegyzéket készíteni nem szükséges a beszámolóhoz, de nem is tilos, kivéve azt az esete, amikor nyilvánvalóan terjedelemnövelési célokat szolgál.</w:t>
+        <w:t>A beszámoló készítése során előfordulhat, hogy a hallgató úgy érzi, hogy alfejezetekkel tagolva jobban olvasható és érthető lenne a beszámoló. Ennek akadálya nincs, de érdemes arra figyelni, hogy a túlzott tagolás sem tesz jót egy írásműnek, illetve hogy a címsorokban a rövidítések és a hivatkozások használata tilos. Tartalomjegyzéket készíteni nem szükséges a beszámolóhoz, de nem is tilos, kivéve azt az esete, amikor nyilvánvalóan terjedelemnövelési célokat szolgál.</w:t>
       </w:r>
     </w:p>
     <w:p>
@@ -2518,18 +2509,8 @@
                 <w:i/>
                 <w:iCs/>
               </w:rPr>
-              <w:t xml:space="preserve">Hogyan írjunk </w:t>
-            </w:r>
-            <w:proofErr w:type="gramStart"/>
-            <w:r>
-              <w:rPr>
-                <w:bCs/>
-                <w:i/>
-                <w:iCs/>
-              </w:rPr>
-              <w:t>szakdolgozatot?,</w:t>
-            </w:r>
-            <w:proofErr w:type="gramEnd"/>
+              <w:t>Hogyan írjunk szakdolgozatot?,</w:t>
+            </w:r>
             <w:r>
               <w:t xml:space="preserve"> </w:t>
             </w:r>
@@ -2811,23 +2792,7 @@
         <w:t xml:space="preserve">, mindenképpen csatolni akart forráskód részlet, </w:t>
       </w:r>
       <w:r>
-        <w:t>felhasználói leírások, programozói leírások (API</w:t>
-      </w:r>
-      <w:proofErr w:type="gramStart"/>
-      <w:r>
-        <w:t>),</w:t>
-      </w:r>
-      <w:proofErr w:type="gramEnd"/>
-      <w:r>
-        <w:t xml:space="preserve"> stb.) megnevezése, fellelhetőségi helyének pontos definíciója, mely alapján </w:t>
-      </w:r>
-      <w:proofErr w:type="gramStart"/>
-      <w:r>
-        <w:t>a</w:t>
-      </w:r>
-      <w:proofErr w:type="gramEnd"/>
-      <w:r>
-        <w:t xml:space="preserve"> az erőforrás előkereshető – értelemszerűen nem nyilvános dokumentumok hivatkozása nem elfogadható.&gt;</w:t>
+        <w:t>felhasználói leírások, programozói leírások (API), stb.) megnevezése, fellelhetőségi helyének pontos definíciója, mely alapján a az erőforrás előkereshető – értelemszerűen nem nyilvános dokumentumok hivatkozása nem elfogadható.&gt;</w:t>
       </w:r>
     </w:p>
     <w:sectPr>
@@ -3014,20 +2979,40 @@
       <w:pStyle w:val="Header"/>
     </w:pPr>
     <w:r>
-      <w:t>Beszámoló Péter (BPOX43)</w:t>
+      <w:t>Buga Péter</w:t>
+    </w:r>
+    <w:r>
+      <w:t xml:space="preserve"> (</w:t>
+    </w:r>
+    <w:r>
+      <w:t>G50RDF</w:t>
+    </w:r>
+    <w:r>
+      <w:t>)</w:t>
     </w:r>
     <w:r>
       <w:tab/>
     </w:r>
     <w:r>
       <w:tab/>
-      <w:t>201</w:t>
     </w:r>
     <w:r>
-      <w:t>7</w:t>
+      <w:fldChar w:fldCharType="begin"/>
     </w:r>
     <w:r>
-      <w:t>-11-05</w:t>
+      <w:instrText xml:space="preserve"> TIME \@ "yyyy. MM. dd." </w:instrText>
+    </w:r>
+    <w:r>
+      <w:fldChar w:fldCharType="separate"/>
+    </w:r>
+    <w:r>
+      <w:rPr>
+        <w:noProof/>
+      </w:rPr>
+      <w:t>2025. 04. 26.</w:t>
+    </w:r>
+    <w:r>
+      <w:fldChar w:fldCharType="end"/>
     </w:r>
   </w:p>
 </w:hdr>
@@ -4060,7 +4045,6 @@
   <w:style w:type="character" w:default="1" w:styleId="DefaultParagraphFont">
     <w:name w:val="Default Paragraph Font"/>
     <w:uiPriority w:val="1"/>
-    <w:semiHidden/>
     <w:unhideWhenUsed/>
   </w:style>
   <w:style w:type="table" w:default="1" w:styleId="TableNormal">

</xml_diff>

<commit_message>
docs: Update project documentation to include an overview of the modern streaming platform and its technological foundations
</commit_message>
<xml_diff>
--- a/Documents/onlab-dokumentacio-g50rdf.docx
+++ b/Documents/onlab-dokumentacio-g50rdf.docx
@@ -194,7 +194,6 @@
                 <w:lang w:bidi="ar-SA"/>
               </w:rPr>
             </w:pPr>
-            <w:proofErr w:type="spellStart"/>
             <w:r>
               <w:rPr>
                 <w:rFonts w:eastAsia="Times New Roman" w:cs="Times New Roman"/>
@@ -202,17 +201,7 @@
                 <w:sz w:val="28"/>
                 <w:lang w:bidi="ar-SA"/>
               </w:rPr>
-              <w:t>Neptun</w:t>
-            </w:r>
-            <w:proofErr w:type="spellEnd"/>
-            <w:r>
-              <w:rPr>
-                <w:rFonts w:eastAsia="Times New Roman" w:cs="Times New Roman"/>
-                <w:kern w:val="0"/>
-                <w:sz w:val="28"/>
-                <w:lang w:bidi="ar-SA"/>
-              </w:rPr>
-              <w:t>-kód:</w:t>
+              <w:t>Neptun-kód:</w:t>
             </w:r>
           </w:p>
         </w:tc>
@@ -401,27 +390,7 @@
                 <w:sz w:val="28"/>
                 <w:lang w:bidi="ar-SA"/>
               </w:rPr>
-              <w:t>Konzulens(</w:t>
-            </w:r>
-            <w:proofErr w:type="spellStart"/>
-            <w:r>
-              <w:rPr>
-                <w:rFonts w:eastAsia="Times New Roman" w:cs="Times New Roman"/>
-                <w:kern w:val="0"/>
-                <w:sz w:val="28"/>
-                <w:lang w:bidi="ar-SA"/>
-              </w:rPr>
-              <w:t>ek</w:t>
-            </w:r>
-            <w:proofErr w:type="spellEnd"/>
-            <w:r>
-              <w:rPr>
-                <w:rFonts w:eastAsia="Times New Roman" w:cs="Times New Roman"/>
-                <w:kern w:val="0"/>
-                <w:sz w:val="28"/>
-                <w:lang w:bidi="ar-SA"/>
-              </w:rPr>
-              <w:t>):</w:t>
+              <w:t>Konzulens(ek):</w:t>
             </w:r>
           </w:p>
         </w:tc>
@@ -458,7 +427,6 @@
               </w:rPr>
               <w:t xml:space="preserve">Dr. </w:t>
             </w:r>
-            <w:proofErr w:type="spellStart"/>
             <w:r>
               <w:rPr>
                 <w:rFonts w:eastAsia="Times New Roman" w:cs="Times New Roman"/>
@@ -468,19 +436,7 @@
                 <w:sz w:val="28"/>
                 <w:lang w:bidi="ar-SA"/>
               </w:rPr>
-              <w:t>Maliosz</w:t>
-            </w:r>
-            <w:proofErr w:type="spellEnd"/>
-            <w:r>
-              <w:rPr>
-                <w:rFonts w:eastAsia="Times New Roman" w:cs="Times New Roman"/>
-                <w:b/>
-                <w:bCs/>
-                <w:kern w:val="0"/>
-                <w:sz w:val="28"/>
-                <w:lang w:bidi="ar-SA"/>
-              </w:rPr>
-              <w:t xml:space="preserve"> Markosz, </w:t>
+              <w:t xml:space="preserve">Maliosz Markosz, </w:t>
             </w:r>
             <w:r>
               <w:rPr>
@@ -528,27 +484,7 @@
                 <w:sz w:val="28"/>
                 <w:lang w:bidi="ar-SA"/>
               </w:rPr>
-              <w:t>E-mail címe(</w:t>
-            </w:r>
-            <w:proofErr w:type="spellStart"/>
-            <w:r>
-              <w:rPr>
-                <w:rFonts w:eastAsia="Times New Roman" w:cs="Times New Roman"/>
-                <w:kern w:val="0"/>
-                <w:sz w:val="28"/>
-                <w:lang w:bidi="ar-SA"/>
-              </w:rPr>
-              <w:t>ik</w:t>
-            </w:r>
-            <w:proofErr w:type="spellEnd"/>
-            <w:r>
-              <w:rPr>
-                <w:rFonts w:eastAsia="Times New Roman" w:cs="Times New Roman"/>
-                <w:kern w:val="0"/>
-                <w:sz w:val="28"/>
-                <w:lang w:bidi="ar-SA"/>
-              </w:rPr>
-              <w:t>):</w:t>
+              <w:t>E-mail címe(ik):</w:t>
             </w:r>
           </w:p>
         </w:tc>
@@ -636,13 +572,8 @@
       <w:pPr>
         <w:pStyle w:val="Fedlapcim2"/>
       </w:pPr>
-      <w:proofErr w:type="spellStart"/>
-      <w:r>
-        <w:t>Live</w:t>
-      </w:r>
-      <w:proofErr w:type="spellEnd"/>
-      <w:r>
-        <w:t xml:space="preserve"> streaming service kialakítása konténeralapú környezetben</w:t>
+      <w:r>
+        <w:t>Live streaming service kialakítása konténeralapú környezetben</w:t>
       </w:r>
     </w:p>
     <w:p>
@@ -663,39 +594,7 @@
         <w:ind w:firstLine="426"/>
       </w:pPr>
       <w:r>
-        <w:t xml:space="preserve">A feladat célja egy élő videó streaming szolgáltatás fejlesztése </w:t>
-      </w:r>
-      <w:proofErr w:type="spellStart"/>
-      <w:r>
-        <w:t>konténerizált</w:t>
-      </w:r>
-      <w:proofErr w:type="spellEnd"/>
-      <w:r>
-        <w:t xml:space="preserve"> </w:t>
-      </w:r>
-      <w:proofErr w:type="spellStart"/>
-      <w:r>
-        <w:t>mikroszolgáltatás</w:t>
-      </w:r>
-      <w:proofErr w:type="spellEnd"/>
-      <w:r>
-        <w:t xml:space="preserve">-architektúrában, </w:t>
-      </w:r>
-      <w:proofErr w:type="spellStart"/>
-      <w:r>
-        <w:t>Kubernetes</w:t>
-      </w:r>
-      <w:proofErr w:type="spellEnd"/>
-      <w:r>
-        <w:t xml:space="preserve"> környezetben. A hallgatónak ki kell alakítania a rendszer fő komponenseit (pl. </w:t>
-      </w:r>
-      <w:proofErr w:type="spellStart"/>
-      <w:r>
-        <w:t>stream</w:t>
-      </w:r>
-      <w:proofErr w:type="spellEnd"/>
-      <w:r>
-        <w:t xml:space="preserve"> kezelés, felhasználókezelés, nézőszámlálás), és biztosítania kell azok együttműködését konténerekben. A megoldásnak támogatnia kell a skálázhatóságot</w:t>
+        <w:t>A feladat célja egy élő videó streaming szolgáltatás fejlesztése konténerizált mikroszolgáltatás-architektúrában, Kubernetes környezetben. A hallgatónak ki kell alakítania a rendszer fő komponenseit (pl. stream kezelés, felhasználókezelés, nézőszámlálás), és biztosítania kell azok együttműködését konténerekben. A megoldásnak támogatnia kell a skálázhatóságot</w:t>
       </w:r>
       <w:r>
         <w:t xml:space="preserve"> és</w:t>
@@ -821,48 +720,35 @@
         <w:pStyle w:val="BodyText"/>
       </w:pPr>
       <w:r>
-        <w:t xml:space="preserve">&lt;Mit kell tudni a feladatról, esetleges </w:t>
-      </w:r>
-      <w:proofErr w:type="spellStart"/>
-      <w:r>
-        <w:t>elmé</w:t>
-      </w:r>
-      <w:proofErr w:type="spellEnd"/>
-      <w:r>
-        <w:t xml:space="preserve"> </w:t>
-      </w:r>
-      <w:proofErr w:type="spellStart"/>
-      <w:r>
-        <w:t>leti</w:t>
-      </w:r>
-      <w:proofErr w:type="spellEnd"/>
-      <w:r>
-        <w:t xml:space="preserve"> bevezető</w:t>
-      </w:r>
-      <w:r>
-        <w:t xml:space="preserve"> (nagyon értelemszerű dolgokat ne definiáljunk, de jó, ha egy kicsit kontextusba kerül a témakör, miért fontos ez nekünk, mi volt eddig, milyen megoldások jöhetnek szóba és miért emellett döntöttünk, milyen kari nagyobb projektbe kapcsolódik ez)</w:t>
-      </w:r>
-      <w:r>
-        <w:t xml:space="preserve">, stb. Terjedelem </w:t>
-      </w:r>
-      <w:proofErr w:type="spellStart"/>
-      <w:r>
-        <w:t>max</w:t>
-      </w:r>
-      <w:proofErr w:type="spellEnd"/>
-      <w:r>
-        <w:t>. 50% beszámolónak.&gt;</w:t>
+        <w:t xml:space="preserve">A </w:t>
+      </w:r>
+      <w:r>
+        <w:t>s</w:t>
+      </w:r>
+      <w:r>
+        <w:t>treaming szolgáltatások napjaink digitális világában kiemelt jelentőséggel bírnak, hiszen az élő és on-demand videótartalmak az ipari, oktatási és szórakoztatóipari szektorokban egyaránt elterjedtek. Az olyan platformok, mint a YouTube, Twitch vagy Netflix, világszerte milliók számára teszik lehetővé a tartalomfogyasztást és -megosztást valós időben. A felhőalapú rendszerek és a konténerizáció (pl. Docker, Kubernetes) kulcsszerepet játszanak abban, hogy ezek a szolgáltatások rugalmasan, skálázhatóan és költséghatékonyan működhessenek, miközben biztosítják a magas rendelkezésre állást és a gyors fejlesztési ciklusokat.</w:t>
       </w:r>
     </w:p>
     <w:p>
       <w:pPr>
         <w:pStyle w:val="BodyText"/>
       </w:pPr>
-      <w:r>
-        <w:t>Ennek a résznek az a szerepe, hogy az olvasó számára megmutassa az elvégzett munka tágabb környezetét. Ez a rész lehet megegyező tartalmú más, ugyanazon</w:t>
-      </w:r>
-      <w:r>
-        <w:t xml:space="preserve"> a témán dolgozó hallgatókéval, de akkor mindenképpen tüntessük fel, hogy kivel dolgoztatok együtt, és hogy pontosan hogy osztottátok meg a munkát.</w:t>
+    </w:p>
+    <w:p>
+      <w:pPr>
+        <w:pStyle w:val="BodyText"/>
+        <w:rPr>
+          <w:lang w:val="en-US"/>
+        </w:rPr>
+      </w:pPr>
+      <w:r>
+        <w:t xml:space="preserve">A projekt célja egy modern, mikroszolgáltatás-alapú élő streaming platform fejlesztése, amely </w:t>
+      </w:r>
+      <w:r>
+        <w:t>modern</w:t>
+      </w:r>
+      <w:r>
+        <w:t xml:space="preserve"> technológiákra épül. A rendszer lehetőséget biztosít élő közvetítések indítására, nézésére, valamint felhasználói interakciókra (pl. követés, nézőszámlálás). A fejlesztés során kiemelt figyelmet fordítottunk a skálázhatóságra, a biztonságra (JWT-alapú hitelesítés), valamint a konténerizáció és a felhőalapú üzemeltetés gyakorlati megvalósítására.</w:t>
       </w:r>
     </w:p>
     <w:p>
@@ -882,15 +768,7 @@
         <w:pStyle w:val="BodyText"/>
       </w:pPr>
       <w:r>
-        <w:t xml:space="preserve">Amikor a tágabb tudományos vagy műszaki környezetről beszélünk, akkor azt értjük alatta, hogy „művelt laikus” – alapesetben ennek tekinthető a tárgyfelelős – megtalálja azokat a kapcsolódási pontokat, amelyek segítségével az ő ismereteihez a beszámolóban tárgyalt témakör és az elvégzett munka </w:t>
-      </w:r>
-      <w:proofErr w:type="spellStart"/>
-      <w:r>
-        <w:t>csatlakoztatható</w:t>
-      </w:r>
-      <w:proofErr w:type="spellEnd"/>
-      <w:r>
-        <w:t>. Ez mindenképpen, szükséges, hiszen enélkül az olvasónak előzetes tájékozódást kellene végeznie a szűkebb szakterületen, hogy az elvégzett munka jellegét, súlyát, nehézségét meg tudja ítélni.</w:t>
+        <w:t>Amikor a tágabb tudományos vagy műszaki környezetről beszélünk, akkor azt értjük alatta, hogy „művelt laikus” – alapesetben ennek tekinthető a tárgyfelelős – megtalálja azokat a kapcsolódási pontokat, amelyek segítségével az ő ismereteihez a beszámolóban tárgyalt témakör és az elvégzett munka csatlakoztatható. Ez mindenképpen, szükséges, hiszen enélkül az olvasónak előzetes tájékozódást kellene végeznie a szűkebb szakterületen, hogy az elvégzett munka jellegét, súlyát, nehézségét meg tudja ítélni.</w:t>
       </w:r>
     </w:p>
     <w:p>
@@ -923,15 +801,7 @@
         <w:pStyle w:val="BodyText"/>
       </w:pPr>
       <w:r>
-        <w:t xml:space="preserve">További tanulmányozásra ajánljuk </w:t>
-      </w:r>
-      <w:proofErr w:type="spellStart"/>
-      <w:r>
-        <w:t>Eco</w:t>
-      </w:r>
-      <w:proofErr w:type="spellEnd"/>
-      <w:r>
-        <w:t xml:space="preserve"> professzor művét </w:t>
+        <w:t xml:space="preserve">További tanulmányozásra ajánljuk Eco professzor művét </w:t>
       </w:r>
       <w:r>
         <w:fldChar w:fldCharType="begin"/>
@@ -966,46 +836,14 @@
         <w:pStyle w:val="BodyText"/>
       </w:pPr>
       <w:r>
-        <w:t xml:space="preserve">A hivatkozások kezelésénél fontos, hogy mindig a mondat részeként tekintsünk rá, és ha szükséges, akár többször is hivatkozzunk meg egy forrást, de az első előfordulásakor mindenképpen. Ugyanez érvényes a rövidítésekre: minden rövidítést a legelső előforduláskor magyarázni kell, később viszont használhatók a rövidített formák is. Például: a </w:t>
-      </w:r>
-      <w:proofErr w:type="spellStart"/>
-      <w:r>
-        <w:t>Tiger</w:t>
-      </w:r>
-      <w:proofErr w:type="spellEnd"/>
+        <w:t>A hivatkozások kezelésénél fontos, hogy mindig a mondat részeként tekintsünk rá, és ha szükséges, akár többször is hivatkozzunk meg egy forrást, de az első előfordulásakor mindenképpen. Ugyanez érvényes a rövidítésekre: minden rövidítést a legelső előforduláskor magyarázni kell, később viszont használhatók a rövidített formák is. Például: a Tiger Tree Hash (TTH) a hashelés egy speciális formája.</w:t>
+      </w:r>
       <w:r>
         <w:t xml:space="preserve"> </w:t>
       </w:r>
-      <w:proofErr w:type="spellStart"/>
-      <w:r>
-        <w:t>Tree</w:t>
-      </w:r>
-      <w:proofErr w:type="spellEnd"/>
       <w:r>
         <w:t xml:space="preserve"> </w:t>
       </w:r>
-      <w:proofErr w:type="spellStart"/>
-      <w:r>
-        <w:t>Hash</w:t>
-      </w:r>
-      <w:proofErr w:type="spellEnd"/>
-      <w:r>
-        <w:t xml:space="preserve"> (TTH) a </w:t>
-      </w:r>
-      <w:proofErr w:type="spellStart"/>
-      <w:r>
-        <w:t>hashelés</w:t>
-      </w:r>
-      <w:proofErr w:type="spellEnd"/>
-      <w:r>
-        <w:t xml:space="preserve"> egy speciális formája.</w:t>
-      </w:r>
-      <w:r>
-        <w:t xml:space="preserve"> </w:t>
-      </w:r>
-      <w:r>
-        <w:t xml:space="preserve"> </w:t>
-      </w:r>
     </w:p>
     <w:p>
       <w:pPr>
@@ -1023,7 +861,11 @@
         <w:pStyle w:val="BodyText"/>
       </w:pPr>
       <w:r>
-        <w:t xml:space="preserve">Ebben a részben lehet megadni a korábbi félévekben elvégzett munkát is. Így világosan elkülöníthető az aktuális félévtől. </w:t>
+        <w:t xml:space="preserve">Ebben a részben lehet megadni a korábbi félévekben elvégzett munkát is. Így világosan </w:t>
+      </w:r>
+      <w:r>
+        <w:lastRenderedPageBreak/>
+        <w:t xml:space="preserve">elkülöníthető az aktuális félévtől. </w:t>
       </w:r>
       <w:r>
         <w:t>Nem kell hosszasan írni, de ne legyen felsorolás sem. Egy bekezdésben kellene itt leírni, hogy foglalkoztál-e már ezzel a témával, a tanszéken dolgozott-e már valaki rajta. Írd le azt is, hogy mit kaptál kézhez hozzá segítségként.</w:t>
@@ -1577,7 +1419,7 @@
                 <v:shape id="_x0000_i1025" type="#_x0000_t75" style="width:76.8pt;height:19.2pt" o:ole="">
                   <v:imagedata r:id="rId12" o:title=""/>
                 </v:shape>
-                <o:OLEObject Type="Embed" ProgID="Equation.3" ShapeID="_x0000_i1025" DrawAspect="Content" ObjectID="_1807178921" r:id="rId13"/>
+                <o:OLEObject Type="Embed" ProgID="Equation.3" ShapeID="_x0000_i1025" DrawAspect="Content" ObjectID="_1807187322" r:id="rId13"/>
               </w:object>
             </w:r>
           </w:p>
@@ -2101,15 +1943,7 @@
         <w:t>Itt ismét megemlítjük a rövidítéseket</w:t>
       </w:r>
       <w:r>
-        <w:t xml:space="preserve">. Ezeket a rövidítéseket, betűszavakat néhány, az </w:t>
-      </w:r>
-      <w:proofErr w:type="spellStart"/>
-      <w:r>
-        <w:t>infokommunikáció</w:t>
-      </w:r>
-      <w:proofErr w:type="spellEnd"/>
-      <w:r>
-        <w:t xml:space="preserve"> területén nagyon ismert és gyakran használt kifejezéstől (például IP, TCP, GPRS, UMTS) eltekintve ki kell fejteni logikusan az </w:t>
+        <w:t xml:space="preserve">. Ezeket a rövidítéseket, betűszavakat néhány, az infokommunikáció területén nagyon ismert és gyakran használt kifejezéstől (például IP, TCP, GPRS, UMTS) eltekintve ki kell fejteni logikusan az </w:t>
       </w:r>
       <w:r>
         <w:rPr>
@@ -2118,31 +1952,7 @@
         <w:t>első használat</w:t>
       </w:r>
       <w:r>
-        <w:t xml:space="preserve"> alkalmával (például így: „A GPS (</w:t>
-      </w:r>
-      <w:proofErr w:type="spellStart"/>
-      <w:r>
-        <w:t>Generalized</w:t>
-      </w:r>
-      <w:proofErr w:type="spellEnd"/>
-      <w:r>
-        <w:t xml:space="preserve"> </w:t>
-      </w:r>
-      <w:proofErr w:type="spellStart"/>
-      <w:r>
-        <w:t>Processor</w:t>
-      </w:r>
-      <w:proofErr w:type="spellEnd"/>
-      <w:r>
-        <w:t xml:space="preserve"> </w:t>
-      </w:r>
-      <w:proofErr w:type="spellStart"/>
-      <w:r>
-        <w:t>Sharing</w:t>
-      </w:r>
-      <w:proofErr w:type="spellEnd"/>
-      <w:r>
-        <w:t xml:space="preserve">) egy ideális folyadékmodellen alapuló csomagütemező eljárás.”). </w:t>
+        <w:t xml:space="preserve"> alkalmával (például így: „A GPS (Generalized Processor Sharing) egy ideális folyadékmodellen alapuló csomagütemező eljárás.”). </w:t>
       </w:r>
     </w:p>
     <w:p>
@@ -2365,15 +2175,7 @@
     <w:p/>
     <w:p>
       <w:r>
-        <w:t xml:space="preserve">Fontos, hogy az itt megadott sablontól el lehet térni, használata nem kötelező, csak segítséget jelenthet, viszont a fedőlap lehetőleg maradjon ugyanez és </w:t>
-      </w:r>
-      <w:proofErr w:type="spellStart"/>
-      <w:r>
-        <w:t>tartalmilag</w:t>
-      </w:r>
-      <w:proofErr w:type="spellEnd"/>
-      <w:r>
-        <w:t xml:space="preserve"> egyezzen meg a sablon irányelveivel. A beszámoló felépítésében nem érdemes eltérni a Bevezető - Féléves munka és eredmények bemutatása - Összefoglaló hármastól.</w:t>
+        <w:t>Fontos, hogy az itt megadott sablontól el lehet térni, használata nem kötelező, csak segítséget jelenthet, viszont a fedőlap lehetőleg maradjon ugyanez és tartalmilag egyezzen meg a sablon irányelveivel. A beszámoló felépítésében nem érdemes eltérni a Bevezető - Féléves munka és eredmények bemutatása - Összefoglaló hármastól.</w:t>
       </w:r>
     </w:p>
     <w:p>
@@ -2475,33 +2277,11 @@
               <w:pStyle w:val="BodyText"/>
               <w:ind w:left="0" w:firstLine="0"/>
             </w:pPr>
-            <w:proofErr w:type="spellStart"/>
             <w:r>
               <w:rPr>
                 <w:bCs/>
               </w:rPr>
-              <w:t>Umberto</w:t>
-            </w:r>
-            <w:proofErr w:type="spellEnd"/>
-            <w:r>
-              <w:rPr>
-                <w:bCs/>
-              </w:rPr>
-              <w:t xml:space="preserve"> </w:t>
-            </w:r>
-            <w:proofErr w:type="spellStart"/>
-            <w:r>
-              <w:rPr>
-                <w:bCs/>
-              </w:rPr>
-              <w:t>Eco</w:t>
-            </w:r>
-            <w:proofErr w:type="spellEnd"/>
-            <w:r>
-              <w:rPr>
-                <w:bCs/>
-              </w:rPr>
-              <w:t xml:space="preserve">, </w:t>
+              <w:t xml:space="preserve">Umberto Eco, </w:t>
             </w:r>
             <w:r>
               <w:rPr>
@@ -2512,15 +2292,7 @@
               <w:t>Hogyan írjunk szakdolgozatot?,</w:t>
             </w:r>
             <w:r>
-              <w:t xml:space="preserve"> </w:t>
-            </w:r>
-            <w:proofErr w:type="spellStart"/>
-            <w:r>
-              <w:t>Kairosz</w:t>
-            </w:r>
-            <w:proofErr w:type="spellEnd"/>
-            <w:r>
-              <w:t xml:space="preserve"> Kiadó, 2000, ISBN: 9639137537.</w:t>
+              <w:t xml:space="preserve"> Kairosz Kiadó, 2000, ISBN: 9639137537.</w:t>
             </w:r>
           </w:p>
         </w:tc>
@@ -2574,23 +2346,7 @@
                 <w:i/>
                 <w:iCs/>
               </w:rPr>
-              <w:t>Termelési-regény (</w:t>
-            </w:r>
-            <w:proofErr w:type="spellStart"/>
-            <w:r>
-              <w:rPr>
-                <w:i/>
-                <w:iCs/>
-              </w:rPr>
-              <w:t>Kisssregény</w:t>
-            </w:r>
-            <w:proofErr w:type="spellEnd"/>
-            <w:r>
-              <w:rPr>
-                <w:i/>
-                <w:iCs/>
-              </w:rPr>
-              <w:t>)</w:t>
+              <w:t>Termelési-regény (Kisssregény)</w:t>
             </w:r>
             <w:r>
               <w:t>, Magvető Könyvkiadó, 2004, ISBN: 9631423948.</w:t>
@@ -2732,15 +2488,7 @@
         <w:pStyle w:val="BodyText"/>
       </w:pPr>
       <w:r>
-        <w:t xml:space="preserve">A webes hivatkozások </w:t>
-      </w:r>
-      <w:proofErr w:type="spellStart"/>
-      <w:r>
-        <w:t>problémásak</w:t>
-      </w:r>
-      <w:proofErr w:type="spellEnd"/>
-      <w:r>
-        <w:t xml:space="preserve"> szoktak lenni, de manapság egyre több az olyan dokumentum, ami csak weben lelhető fel, ezért használatuk nem zárható ki. Itt is törekedni kell azonban a pontosságra és a visszakereshetőségre. A weben található dokumentumoknak is van címe, szerzője, illetve </w:t>
+        <w:t xml:space="preserve">A webes hivatkozások problémásak szoktak lenni, de manapság egyre több az olyan dokumentum, ami csak weben lelhető fel, ezért használatuk nem zárható ki. Itt is törekedni kell azonban a pontosságra és a visszakereshetőségre. A weben található dokumentumoknak is van címe, szerzője, illetve </w:t>
       </w:r>
       <w:r>
         <w:t>meg kell adni</w:t>
@@ -2754,15 +2502,7 @@
         <w:pStyle w:val="BodyText"/>
       </w:pPr>
       <w:r>
-        <w:t xml:space="preserve">A </w:t>
-      </w:r>
-      <w:proofErr w:type="spellStart"/>
-      <w:r>
-        <w:t>wikipédiás</w:t>
-      </w:r>
-      <w:proofErr w:type="spellEnd"/>
-      <w:r>
-        <w:t xml:space="preserve"> hivatkozások használata nem javasolt.</w:t>
+        <w:t>A wikipédiás hivatkozások használata nem javasolt.</w:t>
       </w:r>
     </w:p>
     <w:p>

</xml_diff>

<commit_message>
feat: Enhance stream-all script to dynamically fetch stream keys and start multiple ffmpeg streams
</commit_message>
<xml_diff>
--- a/Documents/onlab-dokumentacio-g50rdf.docx
+++ b/Documents/onlab-dokumentacio-g50rdf.docx
@@ -194,7 +194,6 @@
                 <w:lang w:bidi="ar-SA"/>
               </w:rPr>
             </w:pPr>
-            <w:proofErr w:type="spellStart"/>
             <w:r>
               <w:rPr>
                 <w:rFonts w:eastAsia="Times New Roman" w:cs="Times New Roman"/>
@@ -202,17 +201,7 @@
                 <w:sz w:val="28"/>
                 <w:lang w:bidi="ar-SA"/>
               </w:rPr>
-              <w:t>Neptun</w:t>
-            </w:r>
-            <w:proofErr w:type="spellEnd"/>
-            <w:r>
-              <w:rPr>
-                <w:rFonts w:eastAsia="Times New Roman" w:cs="Times New Roman"/>
-                <w:kern w:val="0"/>
-                <w:sz w:val="28"/>
-                <w:lang w:bidi="ar-SA"/>
-              </w:rPr>
-              <w:t>-kód:</w:t>
+              <w:t>Neptun-kód:</w:t>
             </w:r>
           </w:p>
         </w:tc>
@@ -401,27 +390,7 @@
                 <w:sz w:val="28"/>
                 <w:lang w:bidi="ar-SA"/>
               </w:rPr>
-              <w:t>Konzulens(</w:t>
-            </w:r>
-            <w:proofErr w:type="spellStart"/>
-            <w:r>
-              <w:rPr>
-                <w:rFonts w:eastAsia="Times New Roman" w:cs="Times New Roman"/>
-                <w:kern w:val="0"/>
-                <w:sz w:val="28"/>
-                <w:lang w:bidi="ar-SA"/>
-              </w:rPr>
-              <w:t>ek</w:t>
-            </w:r>
-            <w:proofErr w:type="spellEnd"/>
-            <w:r>
-              <w:rPr>
-                <w:rFonts w:eastAsia="Times New Roman" w:cs="Times New Roman"/>
-                <w:kern w:val="0"/>
-                <w:sz w:val="28"/>
-                <w:lang w:bidi="ar-SA"/>
-              </w:rPr>
-              <w:t>):</w:t>
+              <w:t>Konzulens(ek):</w:t>
             </w:r>
           </w:p>
         </w:tc>
@@ -458,7 +427,6 @@
               </w:rPr>
               <w:t xml:space="preserve">Dr. </w:t>
             </w:r>
-            <w:proofErr w:type="spellStart"/>
             <w:r>
               <w:rPr>
                 <w:rFonts w:eastAsia="Times New Roman" w:cs="Times New Roman"/>
@@ -468,19 +436,7 @@
                 <w:sz w:val="28"/>
                 <w:lang w:bidi="ar-SA"/>
               </w:rPr>
-              <w:t>Maliosz</w:t>
-            </w:r>
-            <w:proofErr w:type="spellEnd"/>
-            <w:r>
-              <w:rPr>
-                <w:rFonts w:eastAsia="Times New Roman" w:cs="Times New Roman"/>
-                <w:b/>
-                <w:bCs/>
-                <w:kern w:val="0"/>
-                <w:sz w:val="28"/>
-                <w:lang w:bidi="ar-SA"/>
-              </w:rPr>
-              <w:t xml:space="preserve"> Markosz, </w:t>
+              <w:t xml:space="preserve">Maliosz Markosz, </w:t>
             </w:r>
             <w:r>
               <w:rPr>
@@ -528,27 +484,7 @@
                 <w:sz w:val="28"/>
                 <w:lang w:bidi="ar-SA"/>
               </w:rPr>
-              <w:t>E-mail címe(</w:t>
-            </w:r>
-            <w:proofErr w:type="spellStart"/>
-            <w:r>
-              <w:rPr>
-                <w:rFonts w:eastAsia="Times New Roman" w:cs="Times New Roman"/>
-                <w:kern w:val="0"/>
-                <w:sz w:val="28"/>
-                <w:lang w:bidi="ar-SA"/>
-              </w:rPr>
-              <w:t>ik</w:t>
-            </w:r>
-            <w:proofErr w:type="spellEnd"/>
-            <w:r>
-              <w:rPr>
-                <w:rFonts w:eastAsia="Times New Roman" w:cs="Times New Roman"/>
-                <w:kern w:val="0"/>
-                <w:sz w:val="28"/>
-                <w:lang w:bidi="ar-SA"/>
-              </w:rPr>
-              <w:t>):</w:t>
+              <w:t>E-mail címe(ik):</w:t>
             </w:r>
           </w:p>
         </w:tc>
@@ -636,13 +572,8 @@
       <w:pPr>
         <w:pStyle w:val="Fedlapcim2"/>
       </w:pPr>
-      <w:proofErr w:type="spellStart"/>
-      <w:r>
-        <w:t>Live</w:t>
-      </w:r>
-      <w:proofErr w:type="spellEnd"/>
-      <w:r>
-        <w:t xml:space="preserve"> streaming service kialakítása konténeralapú környezetben</w:t>
+      <w:r>
+        <w:t>Live streaming service kialakítása konténeralapú környezetben</w:t>
       </w:r>
     </w:p>
     <w:p>
@@ -663,39 +594,7 @@
         <w:ind w:firstLine="426"/>
       </w:pPr>
       <w:r>
-        <w:t xml:space="preserve">A feladat célja egy élő videó streaming szolgáltatás fejlesztése </w:t>
-      </w:r>
-      <w:proofErr w:type="spellStart"/>
-      <w:r>
-        <w:t>konténerizált</w:t>
-      </w:r>
-      <w:proofErr w:type="spellEnd"/>
-      <w:r>
-        <w:t xml:space="preserve"> </w:t>
-      </w:r>
-      <w:proofErr w:type="spellStart"/>
-      <w:r>
-        <w:t>mikroszolgáltatás</w:t>
-      </w:r>
-      <w:proofErr w:type="spellEnd"/>
-      <w:r>
-        <w:t xml:space="preserve">-architektúrában, </w:t>
-      </w:r>
-      <w:proofErr w:type="spellStart"/>
-      <w:r>
-        <w:t>Kubernetes</w:t>
-      </w:r>
-      <w:proofErr w:type="spellEnd"/>
-      <w:r>
-        <w:t xml:space="preserve"> környezetben. A hallgatónak ki kell alakítania a rendszer fő komponenseit (pl. </w:t>
-      </w:r>
-      <w:proofErr w:type="spellStart"/>
-      <w:r>
-        <w:t>stream</w:t>
-      </w:r>
-      <w:proofErr w:type="spellEnd"/>
-      <w:r>
-        <w:t xml:space="preserve"> kezelés, felhasználókezelés, nézőszámlálás), és biztosítania kell azok együttműködését konténerekben. A megoldásnak támogatnia kell a skálázhatóságot</w:t>
+        <w:t>A feladat célja egy élő videó streaming szolgáltatás fejlesztése konténerizált mikroszolgáltatás-architektúrában, Kubernetes környezetben. A hallgatónak ki kell alakítania a rendszer fő komponenseit (pl. stream kezelés, felhasználókezelés, nézőszámlálás), és biztosítania kell azok együttműködését konténerekben. A megoldásnak támogatnia kell a skálázhatóságot</w:t>
       </w:r>
       <w:r>
         <w:t xml:space="preserve"> és</w:t>
@@ -821,49 +720,70 @@
         <w:pStyle w:val="BodyText"/>
       </w:pPr>
       <w:r>
-        <w:t xml:space="preserve">&lt;Mit kell tudni a feladatról, esetleges </w:t>
-      </w:r>
-      <w:proofErr w:type="spellStart"/>
-      <w:r>
-        <w:t>elmé</w:t>
-      </w:r>
-      <w:proofErr w:type="spellEnd"/>
-      <w:r>
-        <w:t xml:space="preserve"> </w:t>
-      </w:r>
-      <w:proofErr w:type="spellStart"/>
-      <w:r>
-        <w:t>leti</w:t>
-      </w:r>
-      <w:proofErr w:type="spellEnd"/>
-      <w:r>
-        <w:t xml:space="preserve"> bevezető</w:t>
-      </w:r>
-      <w:r>
-        <w:t xml:space="preserve"> (nagyon értelemszerű dolgokat ne definiáljunk, de jó, ha egy kicsit kontextusba kerül a témakör, miért fontos ez nekünk, mi volt eddig, milyen megoldások jöhetnek szóba és miért emellett döntöttünk, milyen kari nagyobb projektbe kapcsolódik ez)</w:t>
-      </w:r>
-      <w:r>
-        <w:t xml:space="preserve">, stb. Terjedelem </w:t>
-      </w:r>
-      <w:proofErr w:type="spellStart"/>
-      <w:r>
-        <w:t>max</w:t>
-      </w:r>
-      <w:proofErr w:type="spellEnd"/>
-      <w:r>
-        <w:t>. 50% beszámolónak.&gt;</w:t>
-      </w:r>
-    </w:p>
-    <w:p>
-      <w:pPr>
-        <w:pStyle w:val="BodyText"/>
-      </w:pPr>
-      <w:r>
-        <w:t>Ennek a résznek az a szerepe, hogy az olvasó számára megmutassa az elvégzett munka tágabb környezetét. Ez a rész lehet megegyező tartalmú más, ugyanazon</w:t>
-      </w:r>
-      <w:r>
-        <w:t xml:space="preserve"> a témán dolgozó hallgatókéval, de akkor mindenképpen tüntessük fel, hogy kivel dolgoztatok együtt, és hogy pontosan hogy osztottátok meg a munkát.</w:t>
-      </w:r>
+        <w:t>Napjainkban a streaming szolgáltatások szinte mindenhol jelen vannak az életünkben. Gondoljunk csak a szórakozásra mint a Netflix vagy a YouTube, az oktatásra (online kurzusok, előadások közvetítése) vagy akár az ipari felhasználásra (távoli megbeszélések, folyamatok monitorozása). Az, hogy videó- és audiotartalmakat valós időben tudunk továbbítani az interneten keresztül, alapvetővé vált.</w:t>
+      </w:r>
+    </w:p>
+    <w:p>
+      <w:pPr>
+        <w:pStyle w:val="BodyText"/>
+      </w:pPr>
+    </w:p>
+    <w:p>
+      <w:pPr>
+        <w:pStyle w:val="BodyText"/>
+      </w:pPr>
+      <w:r>
+        <w:t>Ezeknek a komplex rendszereknek a működtetése komoly informatikai hátteret igényel. Itt jönnek képbe a modern IT megoldások, mint a felhőalapú rendszerek és a konténerizáció. A felhő lehetővé teszi, hogy rugalmasan, igény szerint használjunk szervereket és erőforrásokat, anélkül, hogy saját drága gépeket kellene vennünk és üzemeltetnünk. A konténerizáció pedig olyan, mint egy digitális "dobozolás": az alkalmazásainkat minden szükséges összetevővel együtt csomagoljuk be, így azok könnyen és megbízhatóan futtathatók szinte bármilyen számítógépen vagy szerveren. Ez nagyban megkönnyíti a fejlesztést és az üzemeltetést.</w:t>
+      </w:r>
+    </w:p>
+    <w:p>
+      <w:pPr>
+        <w:pStyle w:val="BodyText"/>
+      </w:pPr>
+    </w:p>
+    <w:p>
+      <w:pPr>
+        <w:pStyle w:val="BodyText"/>
+      </w:pPr>
+      <w:r>
+        <w:t>Ennek a laboratóriumi munkának a célja egy saját, egyszerűsített streaming rendszer alapjainak létrehozása volt. A projekt során arra törekedtünk, hogy megismerkedjünk a streaming technológiák működésével, és kipróbáljuk, hogyan lehet egy ilyen rendszert modern eszközökkel, mikroszolgáltatás-architektúra (azaz kisebb, önálló részekre bontott alkalmazás) és konténerizáció (Docker, Kubernetes) segítségével felépíteni.</w:t>
+      </w:r>
+    </w:p>
+    <w:p>
+      <w:pPr>
+        <w:pStyle w:val="BodyText"/>
+      </w:pPr>
+    </w:p>
+    <w:p>
+      <w:pPr>
+        <w:pStyle w:val="BodyText"/>
+      </w:pPr>
+      <w:r>
+        <w:t>A motiváció</w:t>
+      </w:r>
+      <w:r>
+        <w:t>m</w:t>
+      </w:r>
+      <w:r>
+        <w:t>at az adta, hogy gyakorlati tapasztalatot szerezz</w:t>
+      </w:r>
+      <w:r>
+        <w:t>ek</w:t>
+      </w:r>
+      <w:r>
+        <w:t xml:space="preserve"> ezekkel a napjainkban kulcsfontosságú technológiákkal</w:t>
+      </w:r>
+      <w:r>
+        <w:t xml:space="preserve"> kapcsolatban</w:t>
+      </w:r>
+      <w:r>
+        <w:t>.</w:t>
+      </w:r>
+    </w:p>
+    <w:p>
+      <w:pPr>
+        <w:pStyle w:val="BodyText"/>
+      </w:pPr>
     </w:p>
     <w:p>
       <w:pPr>
@@ -882,80 +802,539 @@
         <w:pStyle w:val="BodyText"/>
       </w:pPr>
       <w:r>
-        <w:t xml:space="preserve">Amikor a tágabb tudományos vagy műszaki környezetről beszélünk, akkor azt értjük alatta, hogy „művelt laikus” – alapesetben ennek tekinthető a tárgyfelelős – megtalálja azokat a kapcsolódási pontokat, amelyek segítségével az ő ismereteihez a beszámolóban tárgyalt témakör és az elvégzett munka </w:t>
-      </w:r>
-      <w:proofErr w:type="spellStart"/>
-      <w:r>
-        <w:t>csatlakoztatható</w:t>
-      </w:r>
-      <w:proofErr w:type="spellEnd"/>
-      <w:r>
-        <w:t>. Ez mindenképpen, szükséges, hiszen enélkül az olvasónak előzetes tájékozódást kellene végeznie a szűkebb szakterületen, hogy az elvégzett munka jellegét, súlyát, nehézségét meg tudja ítélni.</w:t>
-      </w:r>
-    </w:p>
-    <w:p>
-      <w:pPr>
-        <w:pStyle w:val="BodyText"/>
-      </w:pPr>
-      <w:r>
-        <w:t>Természetesen a terjedelmi korlátok miatt nem lehet teljes mértékben bemutatni az adott szűkebb szakterületet, ezért meg kell adni az érdeklődő olvasónak a lehetőséget a további tájékozódásra. Részben erre szolgálnak a hivatkozások</w:t>
-      </w:r>
+        <w:t>Ahhoz, hogy megértsük a projektünk lényegét és az alkalmazott megoldásokat, fontos áttekinteni azokat az alapvető technológiákat és koncepciókat, amelyekre építkezünk. Ez a fejezet bemutatja a streaming, a mikroszolgáltatások, a konténerizáció és a felhőalapú rendszerek világát, kontextusba helyezve az elvégzett munkát.</w:t>
+      </w:r>
+      <w:r>
+        <w:t xml:space="preserve"> </w:t>
+      </w:r>
+      <w:r>
+        <w:t xml:space="preserve"> </w:t>
+      </w:r>
+    </w:p>
+    <w:p>
+      <w:pPr>
+        <w:pStyle w:val="Heading2"/>
+        <w:numPr>
+          <w:ilvl w:val="6"/>
+          <w:numId w:val="1"/>
+        </w:numPr>
+      </w:pPr>
+      <w:r>
+        <w:t xml:space="preserve">1.2.1 </w:t>
+      </w:r>
+      <w:r>
+        <w:t>Streaming technológiák áttekintése</w:t>
+      </w:r>
+    </w:p>
+    <w:p>
+      <w:pPr>
+        <w:pStyle w:val="BodyText"/>
+      </w:pPr>
+      <w:r>
+        <w:t>Az "élő streaming"</w:t>
+      </w:r>
+      <w:r>
+        <w:t xml:space="preserve"> </w:t>
+      </w:r>
+      <w:r>
+        <w:t>lényege, hogy audio- vagy videótartalmat közel valós időben továbbítunk egy forrástól (pl. kamera, képernyő) egy vagy több néző felé az interneten keresztül. Ez eltér a hagyományos letöltéstől, ahol a teljes fájlt le kell tölteni a lejátszás előtt.</w:t>
+      </w:r>
+    </w:p>
+    <w:p>
+      <w:pPr>
+        <w:pStyle w:val="BodyText"/>
+      </w:pPr>
+    </w:p>
+    <w:p>
+      <w:pPr>
+        <w:pStyle w:val="BodyText"/>
+      </w:pPr>
+      <w:r>
+        <w:t>A streaming megvalósításához különböző protokollokat használnak, amelyek meghatározzák az adatok csomagolásának és továbbításának módját. Néhány elterjedt protokoll:</w:t>
+      </w:r>
+    </w:p>
+    <w:p>
+      <w:pPr>
+        <w:pStyle w:val="BodyText"/>
+      </w:pPr>
+    </w:p>
+    <w:p>
+      <w:pPr>
+        <w:pStyle w:val="BodyText"/>
+        <w:numPr>
+          <w:ilvl w:val="0"/>
+          <w:numId w:val="8"/>
+        </w:numPr>
+      </w:pPr>
       <w:r>
         <w:rPr>
-          <w:rStyle w:val="Lbjegyzet-karakterek"/>
+          <w:b/>
+          <w:bCs/>
         </w:rPr>
-        <w:footnoteReference w:id="1"/>
-      </w:r>
-      <w:r>
-        <w:t>, lábjegyzetek.</w:t>
-      </w:r>
-    </w:p>
-    <w:p>
-      <w:pPr>
-        <w:pStyle w:val="BodyText"/>
-      </w:pPr>
-      <w:r>
-        <w:t>Nagyon fontos, hogy abban az esetben, amikor a hallgató féléves munkájának egy része vagy egésze az, hogy tanul, hogy maga is ismerkedik azzal a szakterülettel, amelyen dolgozni fog, akkor az tudatosan törekedjen arra, hogy az Elméleti összefoglaló és az Elvégzett munka ismertetése szétválasztható legyen. Az előbbinek a szakterület alapvető, általános ismereteit kell tartalmaznia, amelyekről a „művelt laikusnak” részleges ismeretei lehetnek. Míg az elvégzett munka leírásába azoknak a specifikus ismereteknek a bemutatása kerülhet, amelyek a később elvégzett vagy elvégzendő feladatokat konkrétan megalapozzák.</w:t>
-      </w:r>
-    </w:p>
-    <w:p>
-      <w:pPr>
-        <w:pStyle w:val="BodyText"/>
-      </w:pPr>
-      <w:r>
-        <w:t xml:space="preserve">További tanulmányozásra ajánljuk </w:t>
-      </w:r>
-      <w:proofErr w:type="spellStart"/>
-      <w:r>
-        <w:t>Eco</w:t>
-      </w:r>
-      <w:proofErr w:type="spellEnd"/>
-      <w:r>
-        <w:t xml:space="preserve"> professzor művét </w:t>
-      </w:r>
-      <w:r>
-        <w:fldChar w:fldCharType="begin"/>
-      </w:r>
-      <w:r>
-        <w:instrText xml:space="preserve"> REF _Ref321833270 \h </w:instrText>
-      </w:r>
-      <w:r>
-        <w:fldChar w:fldCharType="separate"/>
-      </w:r>
-      <w:r>
-        <w:t>[</w:t>
-      </w:r>
+        <w:t>RTMP (Real-Time Messaging Protocol):</w:t>
+      </w:r>
+      <w:r>
+        <w:t xml:space="preserve"> Eredetileg az Adobe Flash Playerhez fejlesztették ki. Ma főként a tartalom feltöltésére (ingestion) használják a streaming szerver felé, mivel alacsony késleltetést biztosít. Böngészőben való közvetlen lejátszása azonban visszaszorult.</w:t>
+      </w:r>
+    </w:p>
+    <w:p>
+      <w:pPr>
+        <w:pStyle w:val="BodyText"/>
+      </w:pPr>
+    </w:p>
+    <w:p>
+      <w:pPr>
+        <w:pStyle w:val="BodyText"/>
+        <w:numPr>
+          <w:ilvl w:val="0"/>
+          <w:numId w:val="8"/>
+        </w:numPr>
+      </w:pPr>
       <w:r>
         <w:rPr>
-          <w:noProof/>
+          <w:b/>
+          <w:bCs/>
         </w:rPr>
-        <w:t>1</w:t>
-      </w:r>
-      <w:r>
-        <w:t>]</w:t>
-      </w:r>
-      <w:r>
-        <w:fldChar w:fldCharType="end"/>
+        <w:t>HLS (HTTP Live Streaming):</w:t>
+      </w:r>
+      <w:r>
+        <w:t xml:space="preserve"> Az Apple által kifejlesztett protokoll. A videót kis, letölthető szegmensekre bontja, amelyeket szabványos HTTP protokollon keresztül </w:t>
+      </w:r>
+      <w:r>
+        <w:lastRenderedPageBreak/>
+        <w:t xml:space="preserve">továbbít. Előnye a nagyfokú kompatibilitás (szinte minden modern eszköz és böngésző támogatja) és az adaptív bitráta (a videó minősége a néző internetkapcsolatának sebességéhez igazodik). Hátránya a magasabb késleltetés (több tíz másodperc is lehet) a pufferelés miatt. </w:t>
+      </w:r>
+    </w:p>
+    <w:p>
+      <w:pPr>
+        <w:pStyle w:val="BodyText"/>
+        <w:ind w:left="0" w:firstLine="0"/>
+      </w:pPr>
+    </w:p>
+    <w:p>
+      <w:pPr>
+        <w:pStyle w:val="BodyText"/>
+        <w:ind w:left="0" w:firstLine="425"/>
+      </w:pPr>
+      <w:r>
+        <w:t>A streaming rendszerek tervezésekor kulcsfontosságú szempontok:</w:t>
+      </w:r>
+    </w:p>
+    <w:p>
+      <w:pPr>
+        <w:pStyle w:val="BodyText"/>
+      </w:pPr>
+    </w:p>
+    <w:p>
+      <w:pPr>
+        <w:pStyle w:val="BodyText"/>
+        <w:numPr>
+          <w:ilvl w:val="0"/>
+          <w:numId w:val="9"/>
+        </w:numPr>
+      </w:pPr>
+      <w:r>
+        <w:rPr>
+          <w:b/>
+          <w:bCs/>
+        </w:rPr>
+        <w:t>Késleltetés (Latency):</w:t>
+      </w:r>
+      <w:r>
+        <w:t xml:space="preserve"> Az az idő, ami eltelik az esemény rögzítése és a néző képernyőjén való megjelenése között. Az elfogadható mértéke az alkalmazástól függ (pl. egy interaktív közvetítésnél kritikus, egy film streamingnél kevésbé).</w:t>
+      </w:r>
+    </w:p>
+    <w:p>
+      <w:pPr>
+        <w:pStyle w:val="BodyText"/>
+      </w:pPr>
+    </w:p>
+    <w:p>
+      <w:pPr>
+        <w:pStyle w:val="BodyText"/>
+        <w:numPr>
+          <w:ilvl w:val="0"/>
+          <w:numId w:val="9"/>
+        </w:numPr>
+      </w:pPr>
+      <w:r>
+        <w:rPr>
+          <w:b/>
+          <w:bCs/>
+        </w:rPr>
+        <w:t>Sávszélesség (Bandwidth):</w:t>
+      </w:r>
+      <w:r>
+        <w:t xml:space="preserve"> A rendelkezésre álló adatátviteli kapacitás. A streaming jelentős sávszélességet igényel mind a feltöltő, mind a néző oldalán. Az adaptív streaming (mint a HLS esetén) segít kezelni a változó sávszélességet.</w:t>
+      </w:r>
+    </w:p>
+    <w:p>
+      <w:pPr>
+        <w:pStyle w:val="BodyText"/>
+      </w:pPr>
+    </w:p>
+    <w:p>
+      <w:pPr>
+        <w:pStyle w:val="BodyText"/>
+        <w:numPr>
+          <w:ilvl w:val="0"/>
+          <w:numId w:val="9"/>
+        </w:numPr>
+      </w:pPr>
+      <w:r>
+        <w:rPr>
+          <w:b/>
+          <w:bCs/>
+        </w:rPr>
+        <w:t>Skálázhatóság (Scalability</w:t>
+      </w:r>
+      <w:r>
+        <w:t>): A rendszer képessége arra, hogy nagyszámú egyidejű nézőt is zökkenőmentesen ki tudjon szolgálni. Ez komoly infrastrukturális kihívást jelent.</w:t>
+      </w:r>
+    </w:p>
+    <w:p>
+      <w:pPr>
+        <w:pStyle w:val="ListParagraph"/>
+      </w:pPr>
+    </w:p>
+    <w:p>
+      <w:pPr>
+        <w:pStyle w:val="Heading2"/>
+      </w:pPr>
+      <w:r>
+        <w:t xml:space="preserve">1.2.2 </w:t>
+      </w:r>
+      <w:r>
+        <w:t>Mikroszolgáltatás-architektúra és konténerizáció</w:t>
+      </w:r>
+    </w:p>
+    <w:p>
+      <w:pPr>
+        <w:pStyle w:val="BodyText"/>
+        <w:ind w:left="0" w:firstLine="425"/>
+      </w:pPr>
+      <w:r>
+        <w:t>A szoftverfejlesztésben két fő megközelítés létezik a rendszerek felépítésére:</w:t>
+      </w:r>
+    </w:p>
+    <w:p>
+      <w:pPr>
+        <w:pStyle w:val="BodyText"/>
+      </w:pPr>
+    </w:p>
+    <w:p>
+      <w:pPr>
+        <w:pStyle w:val="BodyText"/>
+        <w:numPr>
+          <w:ilvl w:val="0"/>
+          <w:numId w:val="10"/>
+        </w:numPr>
+      </w:pPr>
+      <w:r>
+        <w:rPr>
+          <w:b/>
+          <w:bCs/>
+        </w:rPr>
+        <w:t>Monolitikus architektúra:</w:t>
+      </w:r>
+      <w:r>
+        <w:t xml:space="preserve"> A teljes alkalmazás egyetlen, nagy egységként működik. Kezdetben egyszerűbb lehet fejleszteni, de nehézkessé válik a módosítása, tesztelése, skálázása és az új technológiák bevezetése, ahogy a rendszer növekszik.</w:t>
+      </w:r>
+    </w:p>
+    <w:p>
+      <w:pPr>
+        <w:pStyle w:val="BodyText"/>
+      </w:pPr>
+    </w:p>
+    <w:p>
+      <w:pPr>
+        <w:pStyle w:val="BodyText"/>
+        <w:numPr>
+          <w:ilvl w:val="0"/>
+          <w:numId w:val="10"/>
+        </w:numPr>
+      </w:pPr>
+      <w:r>
+        <w:rPr>
+          <w:b/>
+          <w:bCs/>
+        </w:rPr>
+        <w:t>Mikroszolgáltatás-alapú architektúra:</w:t>
+      </w:r>
+      <w:r>
+        <w:t xml:space="preserve"> Az alkalmazást kisebb, önállóan fejleszthető, telepíthető és skálázható szolgáltatásokra (mikroszolgáltatásokra) bontják. Minden szolgáltatás egy konkrét üzleti képességért felelős (pl. felhasználókezelés, videófeldolgozás, chat). Ez a megközelítés rugalmasabb, jobban skálázható (csak a szükséges részeket kell skálázni), és lehetővé teszi különböző technológiák használatát az egyes szolgáltatásokhoz. </w:t>
+      </w:r>
+    </w:p>
+    <w:p>
+      <w:pPr>
+        <w:pStyle w:val="BodyText"/>
+      </w:pPr>
+    </w:p>
+    <w:p>
+      <w:pPr>
+        <w:pStyle w:val="BodyText"/>
+      </w:pPr>
+      <w:r>
+        <w:t>A mikroszolgáltatások kezelésének és futtatásának hatékony módja a konténerizáció. A konténertechnológiák, mint a népszerű Docker, lehetővé teszik, hogy az alkalmazásokat és azok függőségeit (könyvtárak, futtatókörnyezet) egy izolált csomagba, ún. konténerbe zárjuk. Ez biztosítja, hogy az alkalmazás ugyanúgy fusson a fejlesztő gépén, a tesztkörnyezetben és az éles rendszerben is. A containerd egy alacsonyabb szintű futtatókörnyezet, amelyet gyakran a Docker is használ a háttérben.</w:t>
+      </w:r>
+    </w:p>
+    <w:p>
+      <w:pPr>
+        <w:pStyle w:val="BodyText"/>
+      </w:pPr>
+    </w:p>
+    <w:p>
+      <w:pPr>
+        <w:pStyle w:val="BodyText"/>
+      </w:pPr>
+      <w:r>
+        <w:t>Amikor sok konténert kell kezelni (telepíteni, skálázni, frissíteni, hálózatukat menedzselni), szükség van egy konténer-orkesztrációs eszközre. A legelterjedtebb ilyen rendszer a Kubernetes (K8s). A Kubernetes automatizálja a konténerizált alkalmazások életciklusának kezelését. Főbb építőkövei:</w:t>
+      </w:r>
+    </w:p>
+    <w:p>
+      <w:pPr>
+        <w:pStyle w:val="BodyText"/>
+      </w:pPr>
+    </w:p>
+    <w:p>
+      <w:pPr>
+        <w:pStyle w:val="BodyText"/>
+        <w:numPr>
+          <w:ilvl w:val="0"/>
+          <w:numId w:val="11"/>
+        </w:numPr>
+      </w:pPr>
+      <w:r>
+        <w:rPr>
+          <w:b/>
+          <w:bCs/>
+        </w:rPr>
+        <w:t>Pod:</w:t>
+      </w:r>
+      <w:r>
+        <w:t xml:space="preserve"> A Kubernetes legkisebb telepíthető egysége, ami egy vagy több szorosan kapcsolt konténert tartalmazhat.</w:t>
+      </w:r>
+    </w:p>
+    <w:p>
+      <w:pPr>
+        <w:pStyle w:val="BodyText"/>
+      </w:pPr>
+    </w:p>
+    <w:p>
+      <w:pPr>
+        <w:pStyle w:val="BodyText"/>
+        <w:numPr>
+          <w:ilvl w:val="0"/>
+          <w:numId w:val="11"/>
+        </w:numPr>
+      </w:pPr>
+      <w:r>
+        <w:rPr>
+          <w:b/>
+          <w:bCs/>
+        </w:rPr>
+        <w:lastRenderedPageBreak/>
+        <w:t>Service:</w:t>
+      </w:r>
+      <w:r>
+        <w:t xml:space="preserve"> Absztrakció, amely egy logikai Pod-csoportot és egy hozzáférési házirendet definiál (pl. stabil IP címet biztosít egy változó számú Pod-nak).</w:t>
+      </w:r>
+    </w:p>
+    <w:p>
+      <w:pPr>
+        <w:pStyle w:val="BodyText"/>
+      </w:pPr>
+    </w:p>
+    <w:p>
+      <w:pPr>
+        <w:pStyle w:val="BodyText"/>
+        <w:numPr>
+          <w:ilvl w:val="0"/>
+          <w:numId w:val="11"/>
+        </w:numPr>
+      </w:pPr>
+      <w:r>
+        <w:rPr>
+          <w:b/>
+          <w:bCs/>
+        </w:rPr>
+        <w:t>Deployment:</w:t>
+      </w:r>
+      <w:r>
+        <w:t xml:space="preserve"> Leírja az alkalmazás kívánt állapotát (pl. hány példány fusson egy Pod-ból), és kezeli a Pod-ok frissítését (pl. gördülő frissítés - rolling update).</w:t>
+      </w:r>
+    </w:p>
+    <w:p>
+      <w:pPr>
+        <w:pStyle w:val="BodyText"/>
+      </w:pPr>
+    </w:p>
+    <w:p>
+      <w:pPr>
+        <w:pStyle w:val="BodyText"/>
+        <w:numPr>
+          <w:ilvl w:val="0"/>
+          <w:numId w:val="11"/>
+        </w:numPr>
+      </w:pPr>
+      <w:r>
+        <w:rPr>
+          <w:b/>
+          <w:bCs/>
+        </w:rPr>
+        <w:t>Ingress:</w:t>
+      </w:r>
+      <w:r>
+        <w:t xml:space="preserve"> Kezeli a klaszteren kívülről érkező HTTP/HTTPS kéréseket, és irányítja azokat a megfelelő Service-ekhez.</w:t>
+      </w:r>
+    </w:p>
+    <w:p>
+      <w:pPr>
+        <w:pStyle w:val="BodyText"/>
+      </w:pPr>
+    </w:p>
+    <w:p>
+      <w:pPr>
+        <w:pStyle w:val="BodyText"/>
+      </w:pPr>
+      <w:r>
+        <w:t>Ezek az eszközök (mikroszolgáltatások, Docker, Kubernetes) együttesen lehetővé teszik komplex, skálázható és rugalmas rendszerek építését, mint amilyen egy streaming platform is.</w:t>
+      </w:r>
+    </w:p>
+    <w:p>
+      <w:pPr>
+        <w:pStyle w:val="BodyText"/>
+        <w:ind w:left="0" w:firstLine="0"/>
+      </w:pPr>
+    </w:p>
+    <w:p>
+      <w:pPr>
+        <w:pStyle w:val="Heading2"/>
+      </w:pPr>
+      <w:r>
+        <w:t xml:space="preserve">1.2.3 </w:t>
+      </w:r>
+      <w:r>
+        <w:t>Felhőalapú infrastruktúra</w:t>
+      </w:r>
+    </w:p>
+    <w:p>
+      <w:pPr>
+        <w:pStyle w:val="BodyText"/>
+      </w:pPr>
+      <w:r>
+        <w:t>A modern alkalmazásokat, különösen a nagy skálázhatóságot igénylőket, gyakran felhőalapú infrastruktúrán (Cloud Infrastructure) futtatják (pl. Amazon Web Services - AWS, Google Cloud Platform - GCP, Microsoft Azure). A felhő számos előnyt kínál:</w:t>
+      </w:r>
+    </w:p>
+    <w:p>
+      <w:pPr>
+        <w:pStyle w:val="BodyText"/>
+      </w:pPr>
+    </w:p>
+    <w:p>
+      <w:pPr>
+        <w:pStyle w:val="BodyText"/>
+        <w:numPr>
+          <w:ilvl w:val="0"/>
+          <w:numId w:val="13"/>
+        </w:numPr>
+      </w:pPr>
+      <w:r>
+        <w:rPr>
+          <w:b/>
+          <w:bCs/>
+        </w:rPr>
+        <w:t xml:space="preserve">Dinamikus erőforrás-allokáció és automatizálás: </w:t>
+      </w:r>
+      <w:r>
+        <w:t>Lehetőség van az erőforrások (számítási kapacitás, tárhely, hálózat) igény szerinti, akár automatikus növelésére vagy csökkentésére. Ez költséghatékony, mivel csak a ténylegesen használt erőforrásokért kell fizetni, és biztosítja, hogy a rendszer elbírja a terhelési csúcsokat (pl. sok néző csatlakozik egy élő adáshoz). A Kubernetes kiválóan integrálódik a felhős környezetekkel ezen automatizálás megvalósításához.</w:t>
+      </w:r>
+    </w:p>
+    <w:p>
+      <w:pPr>
+        <w:pStyle w:val="BodyText"/>
+        <w:ind w:left="749" w:firstLine="0"/>
+      </w:pPr>
+    </w:p>
+    <w:p>
+      <w:pPr>
+        <w:pStyle w:val="BodyText"/>
+        <w:numPr>
+          <w:ilvl w:val="0"/>
+          <w:numId w:val="13"/>
+        </w:numPr>
+      </w:pPr>
+      <w:r>
+        <w:rPr>
+          <w:b/>
+          <w:bCs/>
+        </w:rPr>
+        <w:t xml:space="preserve">Magas rendelkezésre állás és hibatűrés: </w:t>
+      </w:r>
+      <w:r>
+        <w:t>A felhőszolgáltatók általában több adatközponttal rendelkeznek, ami lehetővé teszi redundáns, hibatűrő rendszerek építését.</w:t>
+      </w:r>
+    </w:p>
+    <w:p>
+      <w:pPr>
+        <w:pStyle w:val="BodyText"/>
+        <w:ind w:left="749" w:firstLine="0"/>
+      </w:pPr>
+    </w:p>
+    <w:p>
+      <w:pPr>
+        <w:pStyle w:val="BodyText"/>
+        <w:numPr>
+          <w:ilvl w:val="0"/>
+          <w:numId w:val="13"/>
+        </w:numPr>
+      </w:pPr>
+      <w:r>
+        <w:rPr>
+          <w:b/>
+          <w:bCs/>
+        </w:rPr>
+        <w:t>Managed Services:</w:t>
+      </w:r>
+      <w:r>
+        <w:t xml:space="preserve"> Számos kész szolgáltatást kínálnak (adatbázisok, üzenetsorok, terheléselosztók), amelyek leveszik a komplex infrastruktúra menedzselésének terhét a fejlesztőkről.</w:t>
+      </w:r>
+    </w:p>
+    <w:p>
+      <w:pPr>
+        <w:pStyle w:val="BodyText"/>
+      </w:pPr>
+    </w:p>
+    <w:p>
+      <w:pPr>
+        <w:pStyle w:val="BodyText"/>
+      </w:pPr>
+      <w:r>
+        <w:t>A biztonság kiemelt fontosságú minden rendszerben, különösen a felhőben. Az autentikáció (a felhasználó azonosítása) és az autorizáció (a felhasználó jogosultságainak ellenőrzése) alapvető követelmény. Elosztott rendszerekben, mint a mikroszolgáltatások, gyakran használnak szabványos megoldásokat:</w:t>
+      </w:r>
+    </w:p>
+    <w:p>
+      <w:pPr>
+        <w:pStyle w:val="BodyText"/>
+      </w:pPr>
+    </w:p>
+    <w:p>
+      <w:pPr>
+        <w:pStyle w:val="BodyText"/>
+        <w:numPr>
+          <w:ilvl w:val="0"/>
+          <w:numId w:val="14"/>
+        </w:numPr>
+      </w:pPr>
+      <w:r>
+        <w:rPr>
+          <w:b/>
+          <w:bCs/>
+        </w:rPr>
+        <w:t>JWT (JSON Web Token):</w:t>
+      </w:r>
+      <w:r>
+        <w:t xml:space="preserve"> Egy kompakt és biztonságos módszer az információk (pl. felhasználói azonosító, jogosultságok) átadására a felek között egy digitálisan aláírt token formájában. Gyakran használják API-k védelmére és a szolgáltatások közötti autentikációra. A JWT (JSON Web Token) egy nyílt szabvány (RFC 7519)</w:t>
       </w:r>
       <w:r>
         <w:t>.</w:t>
@@ -965,46 +1344,41 @@
       <w:pPr>
         <w:pStyle w:val="BodyText"/>
       </w:pPr>
-      <w:r>
-        <w:t xml:space="preserve">A hivatkozások kezelésénél fontos, hogy mindig a mondat részeként tekintsünk rá, és ha szükséges, akár többször is hivatkozzunk meg egy forrást, de az első előfordulásakor mindenképpen. Ugyanez érvényes a rövidítésekre: minden rövidítést a legelső előforduláskor magyarázni kell, később viszont használhatók a rövidített formák is. Például: a </w:t>
-      </w:r>
-      <w:proofErr w:type="spellStart"/>
-      <w:r>
-        <w:t>Tiger</w:t>
-      </w:r>
-      <w:proofErr w:type="spellEnd"/>
-      <w:r>
-        <w:t xml:space="preserve"> </w:t>
-      </w:r>
-      <w:proofErr w:type="spellStart"/>
-      <w:r>
-        <w:t>Tree</w:t>
-      </w:r>
-      <w:proofErr w:type="spellEnd"/>
-      <w:r>
-        <w:t xml:space="preserve"> </w:t>
-      </w:r>
-      <w:proofErr w:type="spellStart"/>
-      <w:r>
-        <w:t>Hash</w:t>
-      </w:r>
-      <w:proofErr w:type="spellEnd"/>
-      <w:r>
-        <w:t xml:space="preserve"> (TTH) a </w:t>
-      </w:r>
-      <w:proofErr w:type="spellStart"/>
-      <w:r>
-        <w:t>hashelés</w:t>
-      </w:r>
-      <w:proofErr w:type="spellEnd"/>
-      <w:r>
-        <w:t xml:space="preserve"> egy speciális formája.</w:t>
-      </w:r>
-      <w:r>
-        <w:t xml:space="preserve"> </w:t>
-      </w:r>
-      <w:r>
-        <w:t xml:space="preserve"> </w:t>
+    </w:p>
+    <w:p>
+      <w:pPr>
+        <w:pStyle w:val="BodyText"/>
+        <w:numPr>
+          <w:ilvl w:val="0"/>
+          <w:numId w:val="14"/>
+        </w:numPr>
+      </w:pPr>
+      <w:r>
+        <w:rPr>
+          <w:b/>
+          <w:bCs/>
+        </w:rPr>
+        <w:t>OAuth (Open Authorization):</w:t>
+      </w:r>
+      <w:r>
+        <w:t xml:space="preserve"> Egy nyílt protokoll, amelyet elsősorban delegált autorizációra használnak, azaz arra, hogy egy alkalmazás hozzáférést kapjon egy felhasználó erőforrásaihoz egy másik szolgáltatónál (pl. "Bejelentkezés Google fiókkal") anélkül, hogy a jelszavát megosztaná.</w:t>
+      </w:r>
+    </w:p>
+    <w:p>
+      <w:pPr>
+        <w:pStyle w:val="BodyText"/>
+      </w:pPr>
+    </w:p>
+    <w:p>
+      <w:pPr>
+        <w:pStyle w:val="BodyText"/>
+      </w:pPr>
+      <w:r>
+        <w:t xml:space="preserve">Ezek az elméleti alapok teremtik meg a szükséges hátteret a projektünk során alkalmazott </w:t>
+      </w:r>
+      <w:r>
+        <w:lastRenderedPageBreak/>
+        <w:t>technológiák és a rendszerterv megértéséhez. A következő fejezetekben bemutatjuk, hogyan alkalmaztuk ezeket az elveket a saját streaming rendszerünk megtervezése és megvalósítása során.</w:t>
       </w:r>
     </w:p>
     <w:p>
@@ -1023,21 +1397,40 @@
         <w:pStyle w:val="BodyText"/>
       </w:pPr>
       <w:r>
-        <w:t xml:space="preserve">Ebben a részben lehet megadni a korábbi félévekben elvégzett munkát is. Így világosan elkülöníthető az aktuális félévtől. </w:t>
-      </w:r>
-      <w:r>
-        <w:t>Nem kell hosszasan írni, de ne legyen felsorolás sem. Egy bekezdésben kellene itt leírni, hogy foglalkoztál-e már ezzel a témával, a tanszéken dolgozott-e már valaki rajta. Írd le azt is, hogy mit kaptál kézhez hozzá segítségként.</w:t>
-      </w:r>
-    </w:p>
-    <w:p>
-      <w:pPr>
-        <w:pStyle w:val="BodyText"/>
-      </w:pPr>
-    </w:p>
-    <w:p>
-      <w:pPr>
-        <w:pStyle w:val="BodyText"/>
-      </w:pPr>
+        <w:t>A félév elején a projektet nem teljesen üres lappal kezdtem, mivel rendelkezem már némi alapszintű tapasztalattal a modern webfejlesztés néhány kulcsfontosságú területén. Korábbi tanulmányaim és kisebb projektjeim során volt alkalmam megismerkedni a .NET keretrendszerrel backend oldali alkalmazások készítéséhez, valamint az Angular keretrendszerrel felhasználói felületek (frontend) fejlesztéséhez. Emellett tisztában voltam a Kubernetes alapjaival is, értettem a konténer-orkesztráció fontosságát és az alapvető koncepciókat, mint a Podok és Service-ek szerepét. Ez a meglévő tudás biztosította a szükséges alapot ahhoz, hogy belevágjak egy komplexebb, mikroszolgáltatásokra épülő streaming rendszer kidolgozásába.</w:t>
+      </w:r>
+    </w:p>
+    <w:p>
+      <w:pPr>
+        <w:pStyle w:val="BodyText"/>
+      </w:pPr>
+    </w:p>
+    <w:p>
+      <w:pPr>
+        <w:pStyle w:val="BodyText"/>
+      </w:pPr>
+      <w:r>
+        <w:t>Konkrétan ehhez a streaming témához kapcsolódóan a tanszéken korábban nem végeztem munkát, és nem volt tudomásom olyan közvetlen előzményprojektről sem, amelynek a kódját vagy specifikus eredményeit fel tudtam volna használni. Így a feladat ebből a szempontból új kihívást jelentett. A tanszéki támogatás elsősorban az általános iránymutatásban és a szükséges infrastruktúra (például a fejlesztői környezet elemeihez való hozzáférés vagy tanácsok) biztosításában nyilvánult meg, konkrét, előre elkészített streaming-specifikus mintakódot vagy komponenst nem kaptam a munkához.</w:t>
+      </w:r>
+    </w:p>
+    <w:p>
+      <w:pPr>
+        <w:pStyle w:val="BodyText"/>
+      </w:pPr>
+    </w:p>
+    <w:p>
+      <w:pPr>
+        <w:pStyle w:val="BodyText"/>
+      </w:pPr>
+      <w:r>
+        <w:t>A fejlesztés megkezdése előtt kulcsfontosságú volt a megfelelő fejlesztői környezet előkészítése. Ez magában foglalta a Docker Desktop telepítését a konténerek helyi létrehozásához és futtatásához, egy helyi Kubernetes klaszter</w:t>
+      </w:r>
+      <w:r>
+        <w:t xml:space="preserve"> indítását</w:t>
+      </w:r>
+      <w:r>
+        <w:t xml:space="preserve"> szimulálására, valamint a Visual Studio Code (VS Code) kódszerkesztő konfigurálását a backend és frontend kódok írásához és hibakereséséhez. Ezek az eszközök tették lehetővé, hogy a teljes rendszert – a backend szolgáltatásoktól a frontendig, beleértve a konténerizációt és a Kubernetes deploymentet – a saját gépemen tudjam fejleszteni és tesztelni.</w:t>
+      </w:r>
     </w:p>
     <w:p>
       <w:pPr>
@@ -1054,1124 +1447,89 @@
         <w:pStyle w:val="Heading2"/>
       </w:pPr>
       <w:r>
-        <w:t>1.1 &lt;A munkám ismertetése logikus fejezetekre tagoltan&gt;</w:t>
-      </w:r>
-    </w:p>
-    <w:p>
-      <w:r>
-        <w:t xml:space="preserve">&lt;Én magam (nem a társam!!) a félév során következőket olvastam el / programoztam / készítettem el / teszteltem / dokumentáltam / néztem át / tanultam meg, stb. Tételes </w:t>
-      </w:r>
-      <w:r>
-        <w:t xml:space="preserve">leírása és nem </w:t>
-      </w:r>
-      <w:r>
-        <w:t>felsorolása mindannak, ami a félév során történt, alátámasztandó azon állításom a konzulens/tárgyfelelős felé, hogy összességében mindent beleértve tényleg dolgoztam a TVSZ szerint kreditenként 30 órát, azaz a heti 2 kontakt órás tárgy esetében min. 2,5*30 = 75 munkaórát, illetve a heti 6 kontakt órás tárgy esetében min. 8*30 = 240 munkaórát...&gt;</w:t>
-      </w:r>
-    </w:p>
-    <w:p>
-      <w:r>
-        <w:t>Ebben a részben a hallgató az általa elvégzett munkát mutatja be. Hangsúlyosan a saját munka bemutatása a cél, hiszen a hallgató ezzel igazolja a témavezető és a tárgyfelelős irányába, hogy – folyamatosan fejlődve és egyre több és jobb munkát végezve – a szakdolgozatát/diplomadolgozatát képes lesz megírni. A beszámoló nem munkanapló, nem arra vagyunk kíváncsiak, hogy mit mikor csinált a hallgató és mennyi időt töltött vele, hanem egy eredmény-centrikus beszámolót szeretnénk olvasni.</w:t>
-      </w:r>
-      <w:r>
-        <w:t xml:space="preserve"> De itt is fontos tudni, hogy megosztott feladat esetén ki-mit csinált, mekkora részt vállalt.</w:t>
-      </w:r>
-    </w:p>
-    <w:p>
-      <w:r>
-        <w:t>Az egész beszámoló elkészítésénél törekedni kell a magyar nyelv szabályainak követésére és a műszaki dokumentáció/tudományos közlemény írásával kapcsolatosan kialakult közmegegyezés szerinti formai követelmények betartására.</w:t>
-      </w:r>
-      <w:r>
-        <w:t xml:space="preserve"> Tehát nem kell többes számként hivatkozni </w:t>
-      </w:r>
-      <w:r>
-        <w:rPr>
-          <w:i/>
-        </w:rPr>
-        <w:t>saját magunkra</w:t>
-      </w:r>
-      <w:r>
-        <w:rPr>
-          <w:i/>
-        </w:rPr>
-        <w:t xml:space="preserve">, </w:t>
-      </w:r>
-      <w:r>
-        <w:t xml:space="preserve">kerülni kell a furcsa megfogalmazást, passzív és egyéb kifacsart mondatszerkezeteket. Az </w:t>
-      </w:r>
-      <w:r>
-        <w:rPr>
-          <w:i/>
-        </w:rPr>
-        <w:t>egy</w:t>
-      </w:r>
-      <w:r>
-        <w:t xml:space="preserve"> szót határozatlan névelőként történő használatakor ne írjuk ki számként!</w:t>
-      </w:r>
-      <w:r>
-        <w:rPr>
-          <w:i/>
-        </w:rPr>
+        <w:t>2</w:t>
+      </w:r>
+      <w:r>
+        <w:t xml:space="preserve">.1 </w:t>
+      </w:r>
+      <w:r>
+        <w:t>Architektúra</w:t>
+      </w:r>
+    </w:p>
+    <w:p>
+      <w:pPr>
+        <w:pStyle w:val="BodyText"/>
+      </w:pPr>
+      <w:r>
+        <w:t>Az elkészült streaming rendszer architektúrájának kialakításakor a fő szempont az volt, hogy a különböző funkciók (például a videóközvetítés, a felhasználókezelés vagy a nézőszámlálás) egymástól függetlenül, mégis szorosan együttműködve működjenek. Ezért a rendszer több, jól elkülöníthető részből épül fel, amelyek mindegyike egy-egy konkrét feladatot lát el. Ezek a komponensek önállóan fejleszthetők, frissíthetők és szükség esetén külön-külön is skálázhatók, így a teljes szolgáltatás könnyen igazítható a felhasználói igényekhez vagy a terheléshez. Az egyes részek közötti kommunikáció szabványos protokollokon keresztül történik, ami egyszerűsíti a fejlesztést és a hibakeresést is. Az architektúra kialakítása során törekedtem arra, hogy a rendszer átlátható, bővíthető és hosszú távon is jól karbantartható legyen.</w:t>
+      </w:r>
+    </w:p>
+    <w:p>
+      <w:pPr>
+        <w:pStyle w:val="BodyText"/>
+        <w:ind w:left="0" w:firstLine="0"/>
+      </w:pPr>
+    </w:p>
+    <w:p>
+      <w:pPr>
+        <w:pStyle w:val="Heading2"/>
+      </w:pPr>
+      <w:r>
+        <w:t>2.1.1 Adatstruktúra</w:t>
+      </w:r>
+    </w:p>
+    <w:p>
+      <w:pPr>
+        <w:pStyle w:val="BodyText"/>
+      </w:pPr>
+    </w:p>
+    <w:p>
+      <w:pPr>
+        <w:pStyle w:val="BodyText"/>
+      </w:pPr>
+    </w:p>
+    <w:p>
+      <w:pPr>
+        <w:pStyle w:val="Heading2"/>
+      </w:pPr>
+      <w:r>
+        <w:t>2.1.2 Logikai felépítés</w:t>
+      </w:r>
+    </w:p>
+    <w:p>
+      <w:pPr>
+        <w:pStyle w:val="Heading2"/>
+      </w:pPr>
+      <w:r>
+        <w:t>2.1.3 Fizikai felépítés</w:t>
+      </w:r>
+    </w:p>
+    <w:p>
+      <w:pPr>
+        <w:pStyle w:val="Heading2"/>
+      </w:pPr>
+      <w:r>
+        <w:t>2.2 Security</w:t>
+      </w:r>
+    </w:p>
+    <w:p>
+      <w:pPr>
+        <w:pStyle w:val="BodyText"/>
+        <w:ind w:left="1004" w:firstLine="0"/>
+      </w:pPr>
+    </w:p>
+    <w:p>
+      <w:pPr>
+        <w:pStyle w:val="Heading2"/>
+      </w:pPr>
+      <w:r>
+        <w:t>2.</w:t>
+      </w:r>
+      <w:r>
+        <w:t>3</w:t>
+      </w:r>
+      <w:r>
         <w:t xml:space="preserve"> </w:t>
-      </w:r>
-    </w:p>
-    <w:p>
-      <w:r>
-        <w:t>A beszámoló természetesen nem csak szöveget tartalmazhat, hanem képleteket, táblázatokat, ábrákat és még sok minden mást. Ezek kapcsán az alábbi elvek irányadók:</w:t>
-      </w:r>
-    </w:p>
-    <w:p>
-      <w:pPr>
-        <w:pStyle w:val="BodyText"/>
-        <w:numPr>
-          <w:ilvl w:val="0"/>
-          <w:numId w:val="2"/>
-        </w:numPr>
-      </w:pPr>
-      <w:r>
-        <w:t>Az ábráknak, képeknek és táblázatoknak mindig van számuk és címük.</w:t>
-      </w:r>
-      <w:r>
-        <w:t xml:space="preserve"> A cím nem ennyi: 1. ábra, hanem azt írd le, ami látható rajta.</w:t>
-      </w:r>
-    </w:p>
-    <w:p>
-      <w:pPr>
-        <w:pStyle w:val="BodyText"/>
-        <w:numPr>
-          <w:ilvl w:val="0"/>
-          <w:numId w:val="2"/>
-        </w:numPr>
-      </w:pPr>
-      <w:r>
-        <w:t xml:space="preserve">Az ábrákra, a képekre és a táblázatokra a szövegben hivatkozni kell, és a szövegben elemezni kell azokat. Például az </w:t>
-      </w:r>
-      <w:r>
-        <w:fldChar w:fldCharType="begin"/>
-      </w:r>
-      <w:r>
-        <w:instrText xml:space="preserve"> REF _Ref213737731 \h </w:instrText>
-      </w:r>
-      <w:r>
-        <w:fldChar w:fldCharType="separate"/>
-      </w:r>
-      <w:r>
-        <w:t>1</w:t>
-      </w:r>
-      <w:r>
-        <w:fldChar w:fldCharType="end"/>
-      </w:r>
-      <w:r>
-        <w:t>. ábrán látszik, hogy a vizsgált félévben még két napos csúszással is lehetett jeles érdemjegyet szerezni a tárgyból, de a pontosság még nem garancia a jó jegyre: öten nem kaptak jelest, noha nem késtek a leadással.</w:t>
-      </w:r>
-    </w:p>
-    <w:p>
-      <w:pPr>
-        <w:pStyle w:val="BodyText"/>
-        <w:numPr>
-          <w:ilvl w:val="0"/>
-          <w:numId w:val="2"/>
-        </w:numPr>
-      </w:pPr>
-      <w:r>
-        <w:t>Az ábrák, képek és táblázatok mérete a szükségesnek megfelelő legyen: elég nagy ahhoz, hogy kinyomtatva is olvasható és értelmezhető legyen, de nem nagyobb annál, mint amit szerepe indokol.</w:t>
-      </w:r>
-    </w:p>
-    <w:p>
-      <w:pPr>
-        <w:pStyle w:val="BodyText"/>
-        <w:numPr>
-          <w:ilvl w:val="0"/>
-          <w:numId w:val="2"/>
-        </w:numPr>
-      </w:pPr>
-      <w:r>
-        <w:t>A grafikonoknak a tengelyeken legyenek feliratai és ha releváns, a mértékegység is.</w:t>
-      </w:r>
-    </w:p>
-    <w:p>
-      <w:pPr>
-        <w:pStyle w:val="BodyText"/>
-        <w:numPr>
-          <w:ilvl w:val="0"/>
-          <w:numId w:val="2"/>
-        </w:numPr>
-      </w:pPr>
-      <w:r>
-        <w:t>A képletek esetében nem minden képletre történik hivatkozás, de ahol igen, ott a képletet a műszaki irodalomban jellemző módon a sor végére tett kerek zárójelben lévő számmal jelöljük meg.</w:t>
-      </w:r>
-      <w:r>
-        <w:t xml:space="preserve"> A képleteket ne képként illeszd be a szövegbe! </w:t>
-      </w:r>
-    </w:p>
-    <w:p>
-      <w:pPr>
-        <w:pStyle w:val="BodyText"/>
-        <w:numPr>
-          <w:ilvl w:val="0"/>
-          <w:numId w:val="2"/>
-        </w:numPr>
-      </w:pPr>
-      <w:r>
-        <w:t>Kódrészleteket, ha nem relevánsak, ne illeszd be képként, főleg ne rossz minőségben. Nyugodtan teheted függelékbe és hivatkozd be a szövegben, mint a képeket, pl. Az 1. számú függelékben található az adatbeolvasó kód, melyet C++ nyelven készítettem el.</w:t>
-      </w:r>
-    </w:p>
-    <w:tbl>
-      <w:tblPr>
-        <w:tblW w:w="0" w:type="auto"/>
-        <w:tblInd w:w="774" w:type="dxa"/>
-        <w:tblLayout w:type="fixed"/>
-        <w:tblLook w:val="0000" w:firstRow="0" w:lastRow="0" w:firstColumn="0" w:lastColumn="0" w:noHBand="0" w:noVBand="0"/>
-      </w:tblPr>
-      <w:tblGrid>
-        <w:gridCol w:w="8286"/>
-      </w:tblGrid>
-      <w:tr>
-        <w:tc>
-          <w:tcPr>
-            <w:tcW w:w="8286" w:type="dxa"/>
-            <w:shd w:val="clear" w:color="auto" w:fill="auto"/>
-          </w:tcPr>
-          <w:p>
-            <w:pPr>
-              <w:keepNext/>
-              <w:snapToGrid w:val="0"/>
-              <w:jc w:val="center"/>
-            </w:pPr>
-            <w:r>
-              <w:rPr>
-                <w:noProof/>
-                <w:lang w:eastAsia="hu-HU" w:bidi="ar-SA"/>
-              </w:rPr>
-              <w:lastRenderedPageBreak/>
-              <w:drawing>
-                <wp:inline distT="0" distB="0" distL="0" distR="0" wp14:anchorId="614E45E1" wp14:editId="12DBACC5">
-                  <wp:extent cx="3028315" cy="3145155"/>
-                  <wp:effectExtent l="0" t="0" r="635" b="0"/>
-                  <wp:docPr id="1" name="Kép 1"/>
-                  <wp:cNvGraphicFramePr>
-                    <a:graphicFrameLocks xmlns:a="http://schemas.openxmlformats.org/drawingml/2006/main" noChangeAspect="1"/>
-                  </wp:cNvGraphicFramePr>
-                  <a:graphic xmlns:a="http://schemas.openxmlformats.org/drawingml/2006/main">
-                    <a:graphicData uri="http://schemas.openxmlformats.org/drawingml/2006/picture">
-                      <pic:pic xmlns:pic="http://schemas.openxmlformats.org/drawingml/2006/picture">
-                        <pic:nvPicPr>
-                          <pic:cNvPr id="0" name="Picture 1"/>
-                          <pic:cNvPicPr>
-                            <a:picLocks noChangeAspect="1" noChangeArrowheads="1"/>
-                          </pic:cNvPicPr>
-                        </pic:nvPicPr>
-                        <pic:blipFill>
-                          <a:blip r:embed="rId11">
-                            <a:extLst>
-                              <a:ext uri="{28A0092B-C50C-407E-A947-70E740481C1C}">
-                                <a14:useLocalDpi xmlns:a14="http://schemas.microsoft.com/office/drawing/2010/main" val="0"/>
-                              </a:ext>
-                            </a:extLst>
-                          </a:blip>
-                          <a:srcRect/>
-                          <a:stretch>
-                            <a:fillRect/>
-                          </a:stretch>
-                        </pic:blipFill>
-                        <pic:spPr bwMode="auto">
-                          <a:xfrm>
-                            <a:off x="0" y="0"/>
-                            <a:ext cx="3028315" cy="3145155"/>
-                          </a:xfrm>
-                          <a:prstGeom prst="rect">
-                            <a:avLst/>
-                          </a:prstGeom>
-                          <a:noFill/>
-                          <a:ln>
-                            <a:noFill/>
-                          </a:ln>
-                        </pic:spPr>
-                      </pic:pic>
-                    </a:graphicData>
-                  </a:graphic>
-                </wp:inline>
-              </w:drawing>
-            </w:r>
-          </w:p>
-          <w:bookmarkStart w:id="0" w:name="_Ref213737731"/>
-          <w:p>
-            <w:pPr>
-              <w:pStyle w:val="Caption1"/>
-              <w:jc w:val="center"/>
-              <w:rPr>
-                <w:sz w:val="24"/>
-                <w:szCs w:val="24"/>
-              </w:rPr>
-            </w:pPr>
-            <w:r>
-              <w:fldChar w:fldCharType="begin"/>
-            </w:r>
-            <w:r>
-              <w:instrText xml:space="preserve"> SEQ "Figure" \*Arabic </w:instrText>
-            </w:r>
-            <w:r>
-              <w:fldChar w:fldCharType="separate"/>
-            </w:r>
-            <w:r>
-              <w:t>1</w:t>
-            </w:r>
-            <w:r>
-              <w:fldChar w:fldCharType="end"/>
-            </w:r>
-            <w:bookmarkEnd w:id="0"/>
-            <w:r>
-              <w:t xml:space="preserve">. </w:t>
-            </w:r>
-            <w:r>
-              <w:rPr>
-                <w:sz w:val="24"/>
-                <w:szCs w:val="24"/>
-              </w:rPr>
-              <w:t>ábra. Hallgatók érdemjegyeinek eloszlása az írásbeli beszámoló késése függvényében</w:t>
-            </w:r>
-          </w:p>
-        </w:tc>
-      </w:tr>
-    </w:tbl>
-    <w:p/>
-    <w:p>
-      <w:r>
-        <w:t>Az írásbeli beszámolót a témavezető és a tárgyfelelős is értékeli. A tárgyfelelősi értékelés szempontjai az alábbiak:</w:t>
-      </w:r>
-    </w:p>
-    <w:p>
-      <w:pPr>
-        <w:pStyle w:val="BodyText"/>
-        <w:numPr>
-          <w:ilvl w:val="0"/>
-          <w:numId w:val="3"/>
-        </w:numPr>
-      </w:pPr>
-      <w:r>
-        <w:t>Megfelel-e az elvégzett munka a félév elején kiadott feladatnak?</w:t>
-      </w:r>
-    </w:p>
-    <w:p>
-      <w:pPr>
-        <w:pStyle w:val="BodyText"/>
-        <w:numPr>
-          <w:ilvl w:val="0"/>
-          <w:numId w:val="3"/>
-        </w:numPr>
-      </w:pPr>
-      <w:r>
-        <w:t>Megfelel-e a beszámoló a formai követelményeknek? Ezen belül:</w:t>
-      </w:r>
-    </w:p>
-    <w:p>
-      <w:pPr>
-        <w:pStyle w:val="BodyText"/>
-        <w:numPr>
-          <w:ilvl w:val="1"/>
-          <w:numId w:val="3"/>
-        </w:numPr>
-      </w:pPr>
-      <w:r>
-        <w:t>Megfelelő-e az elméleti bevezető és az irodalomjegyzék?</w:t>
-      </w:r>
-    </w:p>
-    <w:p>
-      <w:pPr>
-        <w:pStyle w:val="BodyText"/>
-        <w:numPr>
-          <w:ilvl w:val="1"/>
-          <w:numId w:val="3"/>
-        </w:numPr>
-      </w:pPr>
-      <w:r>
-        <w:t>Egyértelmű-e, hogy mi volt a hallgató saját munkája?</w:t>
-      </w:r>
-    </w:p>
-    <w:p>
-      <w:pPr>
-        <w:pStyle w:val="BodyText"/>
-        <w:numPr>
-          <w:ilvl w:val="1"/>
-          <w:numId w:val="3"/>
-        </w:numPr>
-      </w:pPr>
-      <w:r>
-        <w:t>Megfelelő-e a dokumentum technikai színvonala?</w:t>
-      </w:r>
-    </w:p>
-    <w:p>
-      <w:pPr>
-        <w:pStyle w:val="Caption"/>
-        <w:rPr>
-          <w:rFonts w:cs="FreeSans"/>
-          <w:b w:val="0"/>
-          <w:bCs w:val="0"/>
-          <w:sz w:val="24"/>
-          <w:szCs w:val="24"/>
-        </w:rPr>
-      </w:pPr>
-      <w:r>
-        <w:rPr>
-          <w:rFonts w:cs="FreeSans"/>
-          <w:b w:val="0"/>
-          <w:bCs w:val="0"/>
-          <w:sz w:val="24"/>
-          <w:szCs w:val="24"/>
-        </w:rPr>
-        <w:t xml:space="preserve">Ezen kívül a tárgyfelelős veszi figyelembe az értékelés során kialakult félévi jegyre vonatkoztatva az ún. „hanyagsági faktor” értékét, amelyet </w:t>
-      </w:r>
-      <w:r>
-        <w:rPr>
-          <w:rFonts w:cs="FreeSans"/>
-          <w:b w:val="0"/>
-          <w:bCs w:val="0"/>
-          <w:sz w:val="24"/>
-          <w:szCs w:val="24"/>
-        </w:rPr>
-        <w:fldChar w:fldCharType="begin"/>
-      </w:r>
-      <w:r>
-        <w:rPr>
-          <w:rFonts w:cs="FreeSans"/>
-          <w:b w:val="0"/>
-          <w:bCs w:val="0"/>
-          <w:sz w:val="24"/>
-          <w:szCs w:val="24"/>
-        </w:rPr>
-        <w:instrText xml:space="preserve"> REF _Ref321833953 \h  \* MERGEFORMAT </w:instrText>
-      </w:r>
-      <w:r>
-        <w:rPr>
-          <w:rFonts w:cs="FreeSans"/>
-          <w:b w:val="0"/>
-          <w:bCs w:val="0"/>
-          <w:sz w:val="24"/>
-          <w:szCs w:val="24"/>
-        </w:rPr>
-      </w:r>
-      <w:r>
-        <w:rPr>
-          <w:rFonts w:cs="FreeSans"/>
-          <w:b w:val="0"/>
-          <w:bCs w:val="0"/>
-          <w:sz w:val="24"/>
-          <w:szCs w:val="24"/>
-        </w:rPr>
-        <w:fldChar w:fldCharType="separate"/>
-      </w:r>
-      <w:r>
-        <w:rPr>
-          <w:rFonts w:cs="FreeSans"/>
-          <w:b w:val="0"/>
-          <w:bCs w:val="0"/>
-          <w:sz w:val="24"/>
-          <w:szCs w:val="24"/>
-        </w:rPr>
-        <w:t>(1)</w:t>
-      </w:r>
-      <w:r>
-        <w:rPr>
-          <w:rFonts w:cs="FreeSans"/>
-          <w:b w:val="0"/>
-          <w:bCs w:val="0"/>
-          <w:sz w:val="24"/>
-          <w:szCs w:val="24"/>
-        </w:rPr>
-        <w:fldChar w:fldCharType="end"/>
-      </w:r>
-      <w:r>
-        <w:rPr>
-          <w:rFonts w:cs="FreeSans"/>
-          <w:b w:val="0"/>
-          <w:bCs w:val="0"/>
-          <w:sz w:val="24"/>
-          <w:szCs w:val="24"/>
-        </w:rPr>
-        <w:t xml:space="preserve"> </w:t>
-      </w:r>
-      <w:r>
-        <w:rPr>
-          <w:rFonts w:cs="FreeSans"/>
-          <w:b w:val="0"/>
-          <w:bCs w:val="0"/>
-          <w:sz w:val="24"/>
-          <w:szCs w:val="24"/>
-        </w:rPr>
-        <w:t>szerint állapítunk meg.</w:t>
-      </w:r>
-      <w:r>
-        <w:rPr>
-          <w:rFonts w:cs="FreeSans"/>
-          <w:b w:val="0"/>
-          <w:bCs w:val="0"/>
-          <w:sz w:val="24"/>
-          <w:szCs w:val="24"/>
-        </w:rPr>
-        <w:t xml:space="preserve"> </w:t>
-      </w:r>
-    </w:p>
-    <w:p>
-      <w:pPr>
-        <w:pStyle w:val="BodyText"/>
-        <w:jc w:val="left"/>
-      </w:pPr>
-      <w:r>
-        <w:tab/>
-      </w:r>
-      <w:r>
-        <w:tab/>
-      </w:r>
-      <w:r>
-        <w:tab/>
-      </w:r>
-    </w:p>
-    <w:tbl>
-      <w:tblPr>
-        <w:tblW w:w="0" w:type="auto"/>
-        <w:tblInd w:w="346" w:type="dxa"/>
-        <w:tblLook w:val="04A0" w:firstRow="1" w:lastRow="0" w:firstColumn="1" w:lastColumn="0" w:noHBand="0" w:noVBand="1"/>
-      </w:tblPr>
-      <w:tblGrid>
-        <w:gridCol w:w="8863"/>
-        <w:gridCol w:w="429"/>
-      </w:tblGrid>
-      <w:tr>
-        <w:tc>
-          <w:tcPr>
-            <w:tcW w:w="8873" w:type="dxa"/>
-            <w:tcMar>
-              <w:left w:w="0" w:type="dxa"/>
-              <w:right w:w="0" w:type="dxa"/>
-            </w:tcMar>
-          </w:tcPr>
-          <w:p>
-            <w:pPr>
-              <w:pStyle w:val="BodyText"/>
-              <w:ind w:left="0" w:firstLine="0"/>
-              <w:jc w:val="center"/>
-            </w:pPr>
-            <w:r>
-              <w:rPr>
-                <w:position w:val="-14"/>
-              </w:rPr>
-              <w:object w:dxaOrig="1540" w:dyaOrig="380" w14:anchorId="107FC7DA">
-                <v:shapetype id="_x0000_t75" coordsize="21600,21600" o:spt="75" o:preferrelative="t" path="m@4@5l@4@11@9@11@9@5xe" filled="f" stroked="f">
-                  <v:stroke joinstyle="miter"/>
-                  <v:formulas>
-                    <v:f eqn="if lineDrawn pixelLineWidth 0"/>
-                    <v:f eqn="sum @0 1 0"/>
-                    <v:f eqn="sum 0 0 @1"/>
-                    <v:f eqn="prod @2 1 2"/>
-                    <v:f eqn="prod @3 21600 pixelWidth"/>
-                    <v:f eqn="prod @3 21600 pixelHeight"/>
-                    <v:f eqn="sum @0 0 1"/>
-                    <v:f eqn="prod @6 1 2"/>
-                    <v:f eqn="prod @7 21600 pixelWidth"/>
-                    <v:f eqn="sum @8 21600 0"/>
-                    <v:f eqn="prod @7 21600 pixelHeight"/>
-                    <v:f eqn="sum @10 21600 0"/>
-                  </v:formulas>
-                  <v:path o:extrusionok="f" gradientshapeok="t" o:connecttype="rect"/>
-                  <o:lock v:ext="edit" aspectratio="t"/>
-                </v:shapetype>
-                <v:shape id="_x0000_i1025" type="#_x0000_t75" style="width:76.8pt;height:19.2pt" o:ole="">
-                  <v:imagedata r:id="rId12" o:title=""/>
-                </v:shape>
-                <o:OLEObject Type="Embed" ProgID="Equation.3" ShapeID="_x0000_i1025" DrawAspect="Content" ObjectID="_1807178921" r:id="rId13"/>
-              </w:object>
-            </w:r>
-          </w:p>
-        </w:tc>
-        <w:tc>
-          <w:tcPr>
-            <w:tcW w:w="429" w:type="dxa"/>
-            <w:tcMar>
-              <w:left w:w="0" w:type="dxa"/>
-              <w:right w:w="0" w:type="dxa"/>
-            </w:tcMar>
-          </w:tcPr>
-          <w:p>
-            <w:pPr>
-              <w:pStyle w:val="BodyText"/>
-              <w:ind w:left="0" w:firstLine="0"/>
-              <w:jc w:val="right"/>
-            </w:pPr>
-            <w:bookmarkStart w:id="1" w:name="_Ref321833940"/>
-            <w:bookmarkStart w:id="2" w:name="_Ref321833953"/>
-            <w:r>
-              <w:t>(</w:t>
-            </w:r>
-            <w:r>
-              <w:fldChar w:fldCharType="begin"/>
-            </w:r>
-            <w:r>
-              <w:instrText xml:space="preserve"> SEQ egyenlet \* ARABIC </w:instrText>
-            </w:r>
-            <w:r>
-              <w:fldChar w:fldCharType="separate"/>
-            </w:r>
-            <w:r>
-              <w:t>1</w:t>
-            </w:r>
-            <w:r>
-              <w:fldChar w:fldCharType="end"/>
-            </w:r>
-            <w:bookmarkEnd w:id="1"/>
-            <w:r>
-              <w:t>)</w:t>
-            </w:r>
-            <w:bookmarkEnd w:id="2"/>
-          </w:p>
-        </w:tc>
-      </w:tr>
-    </w:tbl>
-    <w:p>
-      <w:pPr>
-        <w:pStyle w:val="BodyText"/>
-        <w:jc w:val="left"/>
-      </w:pPr>
-      <w:r>
-        <w:tab/>
-      </w:r>
-      <w:r>
-        <w:tab/>
-      </w:r>
-      <w:r>
-        <w:tab/>
-      </w:r>
-      <w:r>
-        <w:tab/>
-      </w:r>
-      <w:r>
-        <w:tab/>
-      </w:r>
-      <w:r>
-        <w:tab/>
-      </w:r>
-      <w:r>
-        <w:tab/>
-      </w:r>
-    </w:p>
-    <w:p>
-      <w:pPr>
-        <w:pStyle w:val="BodyText"/>
-      </w:pPr>
-      <w:r>
-        <w:t>Az</w:t>
-      </w:r>
-      <w:r>
-        <w:t xml:space="preserve"> </w:t>
-      </w:r>
-      <w:r>
-        <w:fldChar w:fldCharType="begin"/>
-      </w:r>
-      <w:r>
-        <w:instrText xml:space="preserve"> REF _Ref321833953 \h </w:instrText>
-      </w:r>
-      <w:r>
-        <w:fldChar w:fldCharType="separate"/>
-      </w:r>
-      <w:r>
-        <w:t>(1)</w:t>
-      </w:r>
-      <w:r>
-        <w:fldChar w:fldCharType="end"/>
-      </w:r>
-      <w:r>
-        <w:t xml:space="preserve">-ben szereplő a szám a munkaterv beadásában történt késedelemre, míg a b szám az írásbeli beszámoló beadásában történt késedelemre vonatkozik. Utóbbi értékeiről az </w:t>
-      </w:r>
-      <w:r>
-        <w:fldChar w:fldCharType="begin"/>
-      </w:r>
-      <w:r>
-        <w:instrText xml:space="preserve"> REF _Ref321832333 \h </w:instrText>
-      </w:r>
-      <w:r>
-        <w:fldChar w:fldCharType="separate"/>
-      </w:r>
-      <w:r>
-        <w:t>1. táblázat</w:t>
-      </w:r>
-      <w:r>
-        <w:fldChar w:fldCharType="end"/>
-      </w:r>
-      <w:r>
-        <w:t xml:space="preserve"> tájékoztat.</w:t>
-      </w:r>
-    </w:p>
-    <w:tbl>
-      <w:tblPr>
-        <w:tblW w:w="0" w:type="auto"/>
-        <w:jc w:val="center"/>
-        <w:tblLayout w:type="fixed"/>
-        <w:tblLook w:val="0000" w:firstRow="0" w:lastRow="0" w:firstColumn="0" w:lastColumn="0" w:noHBand="0" w:noVBand="0"/>
-      </w:tblPr>
-      <w:tblGrid>
-        <w:gridCol w:w="4735"/>
-        <w:gridCol w:w="2072"/>
-      </w:tblGrid>
-      <w:tr>
-        <w:trPr>
-          <w:jc w:val="center"/>
-        </w:trPr>
-        <w:tc>
-          <w:tcPr>
-            <w:tcW w:w="4735" w:type="dxa"/>
-            <w:tcBorders>
-              <w:top w:val="single" w:sz="4" w:space="0" w:color="000000"/>
-              <w:left w:val="single" w:sz="4" w:space="0" w:color="000000"/>
-              <w:bottom w:val="single" w:sz="8" w:space="0" w:color="000000"/>
-            </w:tcBorders>
-            <w:shd w:val="clear" w:color="auto" w:fill="auto"/>
-          </w:tcPr>
-          <w:p>
-            <w:pPr>
-              <w:snapToGrid w:val="0"/>
-              <w:ind w:firstLine="0"/>
-              <w:rPr>
-                <w:rFonts w:eastAsia="Times New Roman"/>
-                <w:bCs/>
-              </w:rPr>
-            </w:pPr>
-            <w:r>
-              <w:rPr>
-                <w:rFonts w:eastAsia="Times New Roman"/>
-                <w:bCs/>
-              </w:rPr>
-              <w:t xml:space="preserve">Az írásbeli beszámoló beadásának napja </w:t>
-            </w:r>
-            <w:r>
-              <w:rPr>
-                <w:rFonts w:eastAsia="Times New Roman"/>
-                <w:bCs/>
-              </w:rPr>
-              <w:br/>
-              <w:t xml:space="preserve">a szóbeli beszámolóhoz képest (munkanapban) </w:t>
-            </w:r>
-          </w:p>
-        </w:tc>
-        <w:tc>
-          <w:tcPr>
-            <w:tcW w:w="2072" w:type="dxa"/>
-            <w:tcBorders>
-              <w:top w:val="single" w:sz="4" w:space="0" w:color="000000"/>
-              <w:left w:val="single" w:sz="4" w:space="0" w:color="000000"/>
-              <w:bottom w:val="single" w:sz="8" w:space="0" w:color="000000"/>
-              <w:right w:val="single" w:sz="4" w:space="0" w:color="000000"/>
-            </w:tcBorders>
-            <w:shd w:val="clear" w:color="auto" w:fill="auto"/>
-          </w:tcPr>
-          <w:p>
-            <w:pPr>
-              <w:snapToGrid w:val="0"/>
-              <w:jc w:val="center"/>
-              <w:rPr>
-                <w:rFonts w:eastAsia="Times New Roman"/>
-                <w:bCs/>
-              </w:rPr>
-            </w:pPr>
-            <w:r>
-              <w:rPr>
-                <w:rFonts w:eastAsia="Times New Roman"/>
-                <w:bCs/>
-              </w:rPr>
-              <w:t xml:space="preserve">A „b” faktor értéke </w:t>
-            </w:r>
-          </w:p>
-        </w:tc>
-      </w:tr>
-      <w:tr>
-        <w:trPr>
-          <w:jc w:val="center"/>
-        </w:trPr>
-        <w:tc>
-          <w:tcPr>
-            <w:tcW w:w="4735" w:type="dxa"/>
-            <w:tcBorders>
-              <w:top w:val="single" w:sz="4" w:space="0" w:color="000000"/>
-              <w:left w:val="single" w:sz="4" w:space="0" w:color="000000"/>
-              <w:bottom w:val="single" w:sz="4" w:space="0" w:color="000000"/>
-            </w:tcBorders>
-            <w:shd w:val="clear" w:color="auto" w:fill="auto"/>
-          </w:tcPr>
-          <w:p>
-            <w:pPr>
-              <w:snapToGrid w:val="0"/>
-              <w:rPr>
-                <w:rFonts w:eastAsia="Times New Roman"/>
-                <w:b/>
-              </w:rPr>
-            </w:pPr>
-            <w:r>
-              <w:rPr>
-                <w:rFonts w:eastAsia="Times New Roman"/>
-                <w:b/>
-              </w:rPr>
-              <w:t xml:space="preserve">-4. nap </w:t>
-            </w:r>
-          </w:p>
-        </w:tc>
-        <w:tc>
-          <w:tcPr>
-            <w:tcW w:w="2072" w:type="dxa"/>
-            <w:tcBorders>
-              <w:top w:val="single" w:sz="4" w:space="0" w:color="000000"/>
-              <w:left w:val="single" w:sz="4" w:space="0" w:color="000000"/>
-              <w:bottom w:val="single" w:sz="4" w:space="0" w:color="000000"/>
-              <w:right w:val="single" w:sz="4" w:space="0" w:color="000000"/>
-            </w:tcBorders>
-            <w:shd w:val="clear" w:color="auto" w:fill="auto"/>
-          </w:tcPr>
-          <w:p>
-            <w:pPr>
-              <w:snapToGrid w:val="0"/>
-              <w:jc w:val="center"/>
-              <w:rPr>
-                <w:rFonts w:eastAsia="Times New Roman"/>
-                <w:b/>
-              </w:rPr>
-            </w:pPr>
-            <w:r>
-              <w:rPr>
-                <w:rFonts w:eastAsia="Times New Roman"/>
-                <w:b/>
-              </w:rPr>
-              <w:t>0.04</w:t>
-            </w:r>
-          </w:p>
-        </w:tc>
-      </w:tr>
-      <w:tr>
-        <w:trPr>
-          <w:jc w:val="center"/>
-        </w:trPr>
-        <w:tc>
-          <w:tcPr>
-            <w:tcW w:w="4735" w:type="dxa"/>
-            <w:tcBorders>
-              <w:top w:val="single" w:sz="4" w:space="0" w:color="000000"/>
-              <w:left w:val="single" w:sz="4" w:space="0" w:color="000000"/>
-              <w:bottom w:val="single" w:sz="4" w:space="0" w:color="000000"/>
-            </w:tcBorders>
-            <w:shd w:val="clear" w:color="auto" w:fill="auto"/>
-          </w:tcPr>
-          <w:p>
-            <w:pPr>
-              <w:snapToGrid w:val="0"/>
-              <w:rPr>
-                <w:rFonts w:eastAsia="Times New Roman"/>
-                <w:b/>
-              </w:rPr>
-            </w:pPr>
-            <w:r>
-              <w:rPr>
-                <w:rFonts w:eastAsia="Times New Roman"/>
-                <w:b/>
-              </w:rPr>
-              <w:t xml:space="preserve">-3. nap </w:t>
-            </w:r>
-          </w:p>
-        </w:tc>
-        <w:tc>
-          <w:tcPr>
-            <w:tcW w:w="2072" w:type="dxa"/>
-            <w:tcBorders>
-              <w:top w:val="single" w:sz="4" w:space="0" w:color="000000"/>
-              <w:left w:val="single" w:sz="4" w:space="0" w:color="000000"/>
-              <w:bottom w:val="single" w:sz="4" w:space="0" w:color="000000"/>
-              <w:right w:val="single" w:sz="4" w:space="0" w:color="000000"/>
-            </w:tcBorders>
-            <w:shd w:val="clear" w:color="auto" w:fill="auto"/>
-          </w:tcPr>
-          <w:p>
-            <w:pPr>
-              <w:snapToGrid w:val="0"/>
-              <w:jc w:val="center"/>
-              <w:rPr>
-                <w:rFonts w:eastAsia="Times New Roman"/>
-                <w:b/>
-              </w:rPr>
-            </w:pPr>
-            <w:r>
-              <w:rPr>
-                <w:rFonts w:eastAsia="Times New Roman"/>
-                <w:b/>
-              </w:rPr>
-              <w:t>0.09</w:t>
-            </w:r>
-          </w:p>
-        </w:tc>
-      </w:tr>
-      <w:tr>
-        <w:trPr>
-          <w:jc w:val="center"/>
-        </w:trPr>
-        <w:tc>
-          <w:tcPr>
-            <w:tcW w:w="4735" w:type="dxa"/>
-            <w:tcBorders>
-              <w:top w:val="single" w:sz="4" w:space="0" w:color="000000"/>
-              <w:left w:val="single" w:sz="4" w:space="0" w:color="000000"/>
-              <w:bottom w:val="single" w:sz="4" w:space="0" w:color="000000"/>
-            </w:tcBorders>
-            <w:shd w:val="clear" w:color="auto" w:fill="auto"/>
-          </w:tcPr>
-          <w:p>
-            <w:pPr>
-              <w:snapToGrid w:val="0"/>
-              <w:rPr>
-                <w:rFonts w:eastAsia="Times New Roman"/>
-                <w:b/>
-              </w:rPr>
-            </w:pPr>
-            <w:r>
-              <w:rPr>
-                <w:rFonts w:eastAsia="Times New Roman"/>
-                <w:b/>
-              </w:rPr>
-              <w:t xml:space="preserve">-2. nap </w:t>
-            </w:r>
-          </w:p>
-        </w:tc>
-        <w:tc>
-          <w:tcPr>
-            <w:tcW w:w="2072" w:type="dxa"/>
-            <w:tcBorders>
-              <w:top w:val="single" w:sz="4" w:space="0" w:color="000000"/>
-              <w:left w:val="single" w:sz="4" w:space="0" w:color="000000"/>
-              <w:bottom w:val="single" w:sz="4" w:space="0" w:color="000000"/>
-              <w:right w:val="single" w:sz="4" w:space="0" w:color="000000"/>
-            </w:tcBorders>
-            <w:shd w:val="clear" w:color="auto" w:fill="auto"/>
-          </w:tcPr>
-          <w:p>
-            <w:pPr>
-              <w:snapToGrid w:val="0"/>
-              <w:jc w:val="center"/>
-              <w:rPr>
-                <w:rFonts w:eastAsia="Times New Roman"/>
-                <w:b/>
-              </w:rPr>
-            </w:pPr>
-            <w:r>
-              <w:rPr>
-                <w:rFonts w:eastAsia="Times New Roman"/>
-                <w:b/>
-              </w:rPr>
-              <w:t>0.20</w:t>
-            </w:r>
-          </w:p>
-        </w:tc>
-      </w:tr>
-      <w:tr>
-        <w:trPr>
-          <w:jc w:val="center"/>
-        </w:trPr>
-        <w:tc>
-          <w:tcPr>
-            <w:tcW w:w="4735" w:type="dxa"/>
-            <w:tcBorders>
-              <w:top w:val="single" w:sz="4" w:space="0" w:color="000000"/>
-              <w:left w:val="single" w:sz="4" w:space="0" w:color="000000"/>
-              <w:bottom w:val="single" w:sz="4" w:space="0" w:color="000000"/>
-            </w:tcBorders>
-            <w:shd w:val="clear" w:color="auto" w:fill="auto"/>
-          </w:tcPr>
-          <w:p>
-            <w:pPr>
-              <w:snapToGrid w:val="0"/>
-              <w:rPr>
-                <w:rFonts w:eastAsia="Times New Roman"/>
-                <w:b/>
-              </w:rPr>
-            </w:pPr>
-            <w:r>
-              <w:rPr>
-                <w:rFonts w:eastAsia="Times New Roman"/>
-                <w:b/>
-              </w:rPr>
-              <w:t xml:space="preserve">-1. nap </w:t>
-            </w:r>
-          </w:p>
-        </w:tc>
-        <w:tc>
-          <w:tcPr>
-            <w:tcW w:w="2072" w:type="dxa"/>
-            <w:tcBorders>
-              <w:top w:val="single" w:sz="4" w:space="0" w:color="000000"/>
-              <w:left w:val="single" w:sz="4" w:space="0" w:color="000000"/>
-              <w:bottom w:val="single" w:sz="4" w:space="0" w:color="000000"/>
-              <w:right w:val="single" w:sz="4" w:space="0" w:color="000000"/>
-            </w:tcBorders>
-            <w:shd w:val="clear" w:color="auto" w:fill="auto"/>
-          </w:tcPr>
-          <w:p>
-            <w:pPr>
-              <w:snapToGrid w:val="0"/>
-              <w:jc w:val="center"/>
-              <w:rPr>
-                <w:rFonts w:eastAsia="Times New Roman"/>
-                <w:b/>
-              </w:rPr>
-            </w:pPr>
-            <w:r>
-              <w:rPr>
-                <w:rFonts w:eastAsia="Times New Roman"/>
-                <w:b/>
-              </w:rPr>
-              <w:t>0.30</w:t>
-            </w:r>
-          </w:p>
-        </w:tc>
-      </w:tr>
-    </w:tbl>
-    <w:bookmarkStart w:id="3" w:name="_Ref321832333"/>
-    <w:p>
-      <w:pPr>
-        <w:pStyle w:val="tblzat"/>
-        <w:jc w:val="center"/>
-        <w:rPr>
-          <w:rFonts w:eastAsia="Times New Roman"/>
-        </w:rPr>
-      </w:pPr>
-      <w:r>
-        <w:fldChar w:fldCharType="begin"/>
-      </w:r>
-      <w:r>
-        <w:instrText xml:space="preserve"> SEQ "táblázat" \*Arabic </w:instrText>
-      </w:r>
-      <w:r>
-        <w:fldChar w:fldCharType="separate"/>
-      </w:r>
-      <w:r>
-        <w:t>1</w:t>
-      </w:r>
-      <w:r>
-        <w:fldChar w:fldCharType="end"/>
-      </w:r>
-      <w:r>
-        <w:t>. táblázat</w:t>
-      </w:r>
-      <w:bookmarkEnd w:id="3"/>
-      <w:r>
-        <w:t xml:space="preserve">. </w:t>
-      </w:r>
-      <w:r>
-        <w:rPr>
-          <w:rFonts w:eastAsia="Times New Roman"/>
-        </w:rPr>
-        <w:t>Az írásbeli beszámoló késedelmes beadásával kapcsolatos hanyagsági faktor értéke</w:t>
-      </w:r>
-    </w:p>
-    <w:p>
-      <w:r>
-        <w:t xml:space="preserve">A beszámoló értékeléséről részletesebben írunk </w:t>
-      </w:r>
-      <w:r>
-        <w:fldChar w:fldCharType="begin"/>
-      </w:r>
-      <w:r>
-        <w:instrText xml:space="preserve"> REF _Ref321833272 \h </w:instrText>
-      </w:r>
-      <w:r>
-        <w:fldChar w:fldCharType="separate"/>
-      </w:r>
-      <w:r>
-        <w:t>[</w:t>
-      </w:r>
-      <w:r>
-        <w:rPr>
-          <w:noProof/>
-        </w:rPr>
-        <w:t>3</w:t>
-      </w:r>
-      <w:r>
-        <w:t>]</w:t>
-      </w:r>
-      <w:r>
-        <w:fldChar w:fldCharType="end"/>
-      </w:r>
-      <w:r>
-        <w:t>-ban.</w:t>
-      </w:r>
-    </w:p>
-    <w:p>
-      <w:r>
-        <w:lastRenderedPageBreak/>
-        <w:t>Itt ismét megemlítjük a rövidítéseket</w:t>
-      </w:r>
-      <w:r>
-        <w:t xml:space="preserve">. Ezeket a rövidítéseket, betűszavakat néhány, az </w:t>
-      </w:r>
-      <w:proofErr w:type="spellStart"/>
-      <w:r>
-        <w:t>infokommunikáció</w:t>
-      </w:r>
-      <w:proofErr w:type="spellEnd"/>
-      <w:r>
-        <w:t xml:space="preserve"> területén nagyon ismert és gyakran használt kifejezéstől (például IP, TCP, GPRS, UMTS) eltekintve ki kell fejteni logikusan az </w:t>
-      </w:r>
-      <w:r>
-        <w:rPr>
-          <w:i/>
-        </w:rPr>
-        <w:t>első használat</w:t>
-      </w:r>
-      <w:r>
-        <w:t xml:space="preserve"> alkalmával (például így: „A GPS (</w:t>
-      </w:r>
-      <w:proofErr w:type="spellStart"/>
-      <w:r>
-        <w:t>Generalized</w:t>
-      </w:r>
-      <w:proofErr w:type="spellEnd"/>
-      <w:r>
-        <w:t xml:space="preserve"> </w:t>
-      </w:r>
-      <w:proofErr w:type="spellStart"/>
-      <w:r>
-        <w:t>Processor</w:t>
-      </w:r>
-      <w:proofErr w:type="spellEnd"/>
-      <w:r>
-        <w:t xml:space="preserve"> </w:t>
-      </w:r>
-      <w:proofErr w:type="spellStart"/>
-      <w:r>
-        <w:t>Sharing</w:t>
-      </w:r>
-      <w:proofErr w:type="spellEnd"/>
-      <w:r>
-        <w:t xml:space="preserve">) egy ideális folyadékmodellen alapuló csomagütemező eljárás.”). </w:t>
-      </w:r>
-    </w:p>
-    <w:p>
-      <w:r>
-        <w:t>A beszámoló készítése során előfordulhat, hogy a hallgató úgy érzi, hogy alfejezetekkel tagolva jobban olvasható és érthető lenne a beszámoló. Ennek akadálya nincs, de érdemes arra figyelni, hogy a túlzott tagolás sem tesz jót egy írásműnek, illetve hogy a címsorokban a rövidítések és a hivatkozások használata tilos. Tartalomjegyzéket készíteni nem szükséges a beszámolóhoz, de nem is tilos, kivéve azt az esete, amikor nyilvánvalóan terjedelemnövelési célokat szolgál.</w:t>
-      </w:r>
-    </w:p>
-    <w:p>
-      <w:r>
-        <w:t xml:space="preserve">A beszámoló terjedelme tárgyanként változhat. Általános szabály, hogy 1 hüvelyknél nagyobb margókat ne használjunk, </w:t>
-      </w:r>
-      <w:r>
-        <w:t>a</w:t>
-      </w:r>
-      <w:r>
-        <w:t xml:space="preserve"> szöveg legyen egyszeres sortávú, sorkizárt és 12 pontos betűméretű. A bekezdések kezdődjenek behúzással a minta szerint.</w:t>
-      </w:r>
-    </w:p>
-    <w:p>
-      <w:pPr>
-        <w:pStyle w:val="BodyText"/>
-      </w:pPr>
-    </w:p>
-    <w:p>
-      <w:pPr>
-        <w:pStyle w:val="Heading2"/>
-      </w:pPr>
-      <w:r>
-        <w:t xml:space="preserve">2.2 </w:t>
       </w:r>
       <w:r>
         <w:t>Összefoglalás</w:t>
@@ -2365,15 +1723,7 @@
     <w:p/>
     <w:p>
       <w:r>
-        <w:t xml:space="preserve">Fontos, hogy az itt megadott sablontól el lehet térni, használata nem kötelező, csak segítséget jelenthet, viszont a fedőlap lehetőleg maradjon ugyanez és </w:t>
-      </w:r>
-      <w:proofErr w:type="spellStart"/>
-      <w:r>
-        <w:t>tartalmilag</w:t>
-      </w:r>
-      <w:proofErr w:type="spellEnd"/>
-      <w:r>
-        <w:t xml:space="preserve"> egyezzen meg a sablon irányelveivel. A beszámoló felépítésében nem érdemes eltérni a Bevezető - Féléves munka és eredmények bemutatása - Összefoglaló hármastól.</w:t>
+        <w:t>Fontos, hogy az itt megadott sablontól el lehet térni, használata nem kötelező, csak segítséget jelenthet, viszont a fedőlap lehetőleg maradjon ugyanez és tartalmilag egyezzen meg a sablon irányelveivel. A beszámoló felépítésében nem érdemes eltérni a Bevezető - Féléves munka és eredmények bemutatása - Összefoglaló hármastól.</w:t>
       </w:r>
     </w:p>
     <w:p>
@@ -2385,11 +1735,11 @@
     <w:p>
       <w:pPr>
         <w:sectPr>
-          <w:headerReference w:type="default" r:id="rId14"/>
-          <w:footerReference w:type="even" r:id="rId15"/>
-          <w:footerReference w:type="default" r:id="rId16"/>
-          <w:headerReference w:type="first" r:id="rId17"/>
-          <w:footerReference w:type="first" r:id="rId18"/>
+          <w:headerReference w:type="default" r:id="rId11"/>
+          <w:footerReference w:type="even" r:id="rId12"/>
+          <w:footerReference w:type="default" r:id="rId13"/>
+          <w:headerReference w:type="first" r:id="rId14"/>
+          <w:footerReference w:type="first" r:id="rId15"/>
           <w:pgSz w:w="11906" w:h="16838"/>
           <w:pgMar w:top="1710" w:right="1134" w:bottom="1710" w:left="1134" w:header="1134" w:footer="1134" w:gutter="0"/>
           <w:pgNumType w:start="1"/>
@@ -2445,8 +1795,8 @@
             <w:pPr>
               <w:ind w:left="0" w:firstLine="0"/>
             </w:pPr>
-            <w:bookmarkStart w:id="4" w:name="_Ref321833265"/>
-            <w:bookmarkStart w:id="5" w:name="_Ref321833270"/>
+            <w:bookmarkStart w:id="0" w:name="_Ref321833265"/>
+            <w:bookmarkStart w:id="1" w:name="_Ref321833270"/>
             <w:r>
               <w:t>[</w:t>
             </w:r>
@@ -2458,11 +1808,11 @@
                 <w:t>1</w:t>
               </w:r>
             </w:fldSimple>
-            <w:bookmarkEnd w:id="4"/>
+            <w:bookmarkEnd w:id="0"/>
             <w:r>
               <w:t>]</w:t>
             </w:r>
-            <w:bookmarkEnd w:id="5"/>
+            <w:bookmarkEnd w:id="1"/>
           </w:p>
         </w:tc>
         <w:tc>
@@ -2475,33 +1825,11 @@
               <w:pStyle w:val="BodyText"/>
               <w:ind w:left="0" w:firstLine="0"/>
             </w:pPr>
-            <w:proofErr w:type="spellStart"/>
             <w:r>
               <w:rPr>
                 <w:bCs/>
               </w:rPr>
-              <w:t>Umberto</w:t>
-            </w:r>
-            <w:proofErr w:type="spellEnd"/>
-            <w:r>
-              <w:rPr>
-                <w:bCs/>
-              </w:rPr>
-              <w:t xml:space="preserve"> </w:t>
-            </w:r>
-            <w:proofErr w:type="spellStart"/>
-            <w:r>
-              <w:rPr>
-                <w:bCs/>
-              </w:rPr>
-              <w:t>Eco</w:t>
-            </w:r>
-            <w:proofErr w:type="spellEnd"/>
-            <w:r>
-              <w:rPr>
-                <w:bCs/>
-              </w:rPr>
-              <w:t xml:space="preserve">, </w:t>
+              <w:t xml:space="preserve">Umberto Eco, </w:t>
             </w:r>
             <w:r>
               <w:rPr>
@@ -2512,15 +1840,7 @@
               <w:t>Hogyan írjunk szakdolgozatot?,</w:t>
             </w:r>
             <w:r>
-              <w:t xml:space="preserve"> </w:t>
-            </w:r>
-            <w:proofErr w:type="spellStart"/>
-            <w:r>
-              <w:t>Kairosz</w:t>
-            </w:r>
-            <w:proofErr w:type="spellEnd"/>
-            <w:r>
-              <w:t xml:space="preserve"> Kiadó, 2000, ISBN: 9639137537.</w:t>
+              <w:t xml:space="preserve"> Kairosz Kiadó, 2000, ISBN: 9639137537.</w:t>
             </w:r>
           </w:p>
         </w:tc>
@@ -2538,7 +1858,7 @@
             <w:pPr>
               <w:ind w:left="0" w:firstLine="0"/>
             </w:pPr>
-            <w:bookmarkStart w:id="6" w:name="_Ref321833346"/>
+            <w:bookmarkStart w:id="2" w:name="_Ref321833346"/>
             <w:r>
               <w:t>[</w:t>
             </w:r>
@@ -2553,7 +1873,7 @@
             <w:r>
               <w:t>]</w:t>
             </w:r>
-            <w:bookmarkEnd w:id="6"/>
+            <w:bookmarkEnd w:id="2"/>
           </w:p>
         </w:tc>
         <w:tc>
@@ -2574,23 +1894,7 @@
                 <w:i/>
                 <w:iCs/>
               </w:rPr>
-              <w:t>Termelési-regény (</w:t>
-            </w:r>
-            <w:proofErr w:type="spellStart"/>
-            <w:r>
-              <w:rPr>
-                <w:i/>
-                <w:iCs/>
-              </w:rPr>
-              <w:t>Kisssregény</w:t>
-            </w:r>
-            <w:proofErr w:type="spellEnd"/>
-            <w:r>
-              <w:rPr>
-                <w:i/>
-                <w:iCs/>
-              </w:rPr>
-              <w:t>)</w:t>
+              <w:t>Termelési-regény (Kisssregény)</w:t>
             </w:r>
             <w:r>
               <w:t>, Magvető Könyvkiadó, 2004, ISBN: 9631423948.</w:t>
@@ -2611,7 +1915,7 @@
             <w:pPr>
               <w:ind w:left="0" w:firstLine="0"/>
             </w:pPr>
-            <w:bookmarkStart w:id="7" w:name="_Ref321833272"/>
+            <w:bookmarkStart w:id="3" w:name="_Ref321833272"/>
             <w:r>
               <w:t>[</w:t>
             </w:r>
@@ -2626,7 +1930,7 @@
             <w:r>
               <w:t>]</w:t>
             </w:r>
-            <w:bookmarkEnd w:id="7"/>
+            <w:bookmarkEnd w:id="3"/>
           </w:p>
         </w:tc>
         <w:tc>
@@ -2732,15 +2036,7 @@
         <w:pStyle w:val="BodyText"/>
       </w:pPr>
       <w:r>
-        <w:t xml:space="preserve">A webes hivatkozások </w:t>
-      </w:r>
-      <w:proofErr w:type="spellStart"/>
-      <w:r>
-        <w:t>problémásak</w:t>
-      </w:r>
-      <w:proofErr w:type="spellEnd"/>
-      <w:r>
-        <w:t xml:space="preserve"> szoktak lenni, de manapság egyre több az olyan dokumentum, ami csak weben lelhető fel, ezért használatuk nem zárható ki. Itt is törekedni kell azonban a pontosságra és a visszakereshetőségre. A weben található dokumentumoknak is van címe, szerzője, illetve </w:t>
+        <w:t xml:space="preserve">A webes hivatkozások problémásak szoktak lenni, de manapság egyre több az olyan dokumentum, ami csak weben lelhető fel, ezért használatuk nem zárható ki. Itt is törekedni kell azonban a pontosságra és a visszakereshetőségre. A weben található dokumentumoknak is van címe, szerzője, illetve </w:t>
       </w:r>
       <w:r>
         <w:t>meg kell adni</w:t>
@@ -2754,15 +2050,7 @@
         <w:pStyle w:val="BodyText"/>
       </w:pPr>
       <w:r>
-        <w:t xml:space="preserve">A </w:t>
-      </w:r>
-      <w:proofErr w:type="spellStart"/>
-      <w:r>
-        <w:t>wikipédiás</w:t>
-      </w:r>
-      <w:proofErr w:type="spellEnd"/>
-      <w:r>
-        <w:t xml:space="preserve"> hivatkozások használata nem javasolt.</w:t>
+        <w:t>A wikipédiás hivatkozások használata nem javasolt.</w:t>
       </w:r>
     </w:p>
     <w:p>
@@ -2796,12 +2084,12 @@
       </w:r>
     </w:p>
     <w:sectPr>
-      <w:headerReference w:type="even" r:id="rId19"/>
-      <w:headerReference w:type="default" r:id="rId20"/>
-      <w:footerReference w:type="even" r:id="rId21"/>
-      <w:footerReference w:type="default" r:id="rId22"/>
-      <w:headerReference w:type="first" r:id="rId23"/>
-      <w:footerReference w:type="first" r:id="rId24"/>
+      <w:headerReference w:type="even" r:id="rId16"/>
+      <w:headerReference w:type="default" r:id="rId17"/>
+      <w:footerReference w:type="even" r:id="rId18"/>
+      <w:footerReference w:type="default" r:id="rId19"/>
+      <w:headerReference w:type="first" r:id="rId20"/>
+      <w:footerReference w:type="first" r:id="rId21"/>
       <w:pgSz w:w="11906" w:h="16838"/>
       <w:pgMar w:top="1710" w:right="1134" w:bottom="1710" w:left="1134" w:header="1134" w:footer="1134" w:gutter="0"/>
       <w:cols w:space="720"/>
@@ -2922,50 +2210,6 @@
     <w:p>
       <w:r>
         <w:continuationSeparator/>
-      </w:r>
-    </w:p>
-  </w:footnote>
-  <w:footnote w:id="1">
-    <w:p>
-      <w:pPr>
-        <w:pStyle w:val="FootnoteText"/>
-      </w:pPr>
-      <w:r>
-        <w:rPr>
-          <w:rStyle w:val="Lbjegyzet-karakterek"/>
-        </w:rPr>
-        <w:footnoteRef/>
-      </w:r>
-      <w:r>
-        <w:tab/>
-        <w:t xml:space="preserve"> A másik nagyon fontos céljuk az állítások alátámasztása. A lábjegyzetek használatát egyébként nem érdemes túlzásba vinni, mert állandóan megtörik az olvasás folyamatát (lásd például </w:t>
-      </w:r>
-      <w:r>
-        <w:fldChar w:fldCharType="begin"/>
-      </w:r>
-      <w:r>
-        <w:instrText xml:space="preserve"> REF _Ref321833346 \h </w:instrText>
-      </w:r>
-      <w:r>
-        <w:fldChar w:fldCharType="separate"/>
-      </w:r>
-      <w:r>
-        <w:t>[</w:t>
-      </w:r>
-      <w:r>
-        <w:rPr>
-          <w:noProof/>
-        </w:rPr>
-        <w:t>2</w:t>
-      </w:r>
-      <w:r>
-        <w:t>]</w:t>
-      </w:r>
-      <w:r>
-        <w:fldChar w:fldCharType="end"/>
-      </w:r>
-      <w:r>
-        <w:t>). Akkor kell használni, amikor a lábjegyzetben közlendő információ érdekes lehet, de nem tartozik közvetlenül a tárgyhoz. Mindenképpen kerülendő az irodalmi hivatkozások lábjegyzetben való megadása.</w:t>
       </w:r>
     </w:p>
   </w:footnote>
@@ -3009,7 +2253,7 @@
       <w:rPr>
         <w:noProof/>
       </w:rPr>
-      <w:t>2025. 04. 26.</w:t>
+      <w:t>2025. 05. 03.</w:t>
     </w:r>
     <w:r>
       <w:fldChar w:fldCharType="end"/>
@@ -3461,6 +2705,119 @@
     </w:lvl>
   </w:abstractNum>
   <w:abstractNum w:abstractNumId="4" w15:restartNumberingAfterBreak="0">
+    <w:nsid w:val="13044515"/>
+    <w:multiLevelType w:val="hybridMultilevel"/>
+    <w:tmpl w:val="D6DA2C18"/>
+    <w:lvl w:ilvl="0" w:tplc="08090001">
+      <w:start w:val="1"/>
+      <w:numFmt w:val="bullet"/>
+      <w:lvlText w:val=""/>
+      <w:lvlJc w:val="left"/>
+      <w:pPr>
+        <w:ind w:left="785" w:hanging="360"/>
+      </w:pPr>
+      <w:rPr>
+        <w:rFonts w:ascii="Symbol" w:hAnsi="Symbol" w:hint="default"/>
+      </w:rPr>
+    </w:lvl>
+    <w:lvl w:ilvl="1" w:tplc="08090003" w:tentative="1">
+      <w:start w:val="1"/>
+      <w:numFmt w:val="bullet"/>
+      <w:lvlText w:val="o"/>
+      <w:lvlJc w:val="left"/>
+      <w:pPr>
+        <w:ind w:left="1505" w:hanging="360"/>
+      </w:pPr>
+      <w:rPr>
+        <w:rFonts w:ascii="Courier New" w:hAnsi="Courier New" w:cs="Courier New" w:hint="default"/>
+      </w:rPr>
+    </w:lvl>
+    <w:lvl w:ilvl="2" w:tplc="08090005" w:tentative="1">
+      <w:start w:val="1"/>
+      <w:numFmt w:val="bullet"/>
+      <w:lvlText w:val=""/>
+      <w:lvlJc w:val="left"/>
+      <w:pPr>
+        <w:ind w:left="2225" w:hanging="360"/>
+      </w:pPr>
+      <w:rPr>
+        <w:rFonts w:ascii="Wingdings" w:hAnsi="Wingdings" w:hint="default"/>
+      </w:rPr>
+    </w:lvl>
+    <w:lvl w:ilvl="3" w:tplc="08090001" w:tentative="1">
+      <w:start w:val="1"/>
+      <w:numFmt w:val="bullet"/>
+      <w:lvlText w:val=""/>
+      <w:lvlJc w:val="left"/>
+      <w:pPr>
+        <w:ind w:left="2945" w:hanging="360"/>
+      </w:pPr>
+      <w:rPr>
+        <w:rFonts w:ascii="Symbol" w:hAnsi="Symbol" w:hint="default"/>
+      </w:rPr>
+    </w:lvl>
+    <w:lvl w:ilvl="4" w:tplc="08090003" w:tentative="1">
+      <w:start w:val="1"/>
+      <w:numFmt w:val="bullet"/>
+      <w:lvlText w:val="o"/>
+      <w:lvlJc w:val="left"/>
+      <w:pPr>
+        <w:ind w:left="3665" w:hanging="360"/>
+      </w:pPr>
+      <w:rPr>
+        <w:rFonts w:ascii="Courier New" w:hAnsi="Courier New" w:cs="Courier New" w:hint="default"/>
+      </w:rPr>
+    </w:lvl>
+    <w:lvl w:ilvl="5" w:tplc="08090005" w:tentative="1">
+      <w:start w:val="1"/>
+      <w:numFmt w:val="bullet"/>
+      <w:lvlText w:val=""/>
+      <w:lvlJc w:val="left"/>
+      <w:pPr>
+        <w:ind w:left="4385" w:hanging="360"/>
+      </w:pPr>
+      <w:rPr>
+        <w:rFonts w:ascii="Wingdings" w:hAnsi="Wingdings" w:hint="default"/>
+      </w:rPr>
+    </w:lvl>
+    <w:lvl w:ilvl="6" w:tplc="08090001" w:tentative="1">
+      <w:start w:val="1"/>
+      <w:numFmt w:val="bullet"/>
+      <w:lvlText w:val=""/>
+      <w:lvlJc w:val="left"/>
+      <w:pPr>
+        <w:ind w:left="5105" w:hanging="360"/>
+      </w:pPr>
+      <w:rPr>
+        <w:rFonts w:ascii="Symbol" w:hAnsi="Symbol" w:hint="default"/>
+      </w:rPr>
+    </w:lvl>
+    <w:lvl w:ilvl="7" w:tplc="08090003" w:tentative="1">
+      <w:start w:val="1"/>
+      <w:numFmt w:val="bullet"/>
+      <w:lvlText w:val="o"/>
+      <w:lvlJc w:val="left"/>
+      <w:pPr>
+        <w:ind w:left="5825" w:hanging="360"/>
+      </w:pPr>
+      <w:rPr>
+        <w:rFonts w:ascii="Courier New" w:hAnsi="Courier New" w:cs="Courier New" w:hint="default"/>
+      </w:rPr>
+    </w:lvl>
+    <w:lvl w:ilvl="8" w:tplc="08090005" w:tentative="1">
+      <w:start w:val="1"/>
+      <w:numFmt w:val="bullet"/>
+      <w:lvlText w:val=""/>
+      <w:lvlJc w:val="left"/>
+      <w:pPr>
+        <w:ind w:left="6545" w:hanging="360"/>
+      </w:pPr>
+      <w:rPr>
+        <w:rFonts w:ascii="Wingdings" w:hAnsi="Wingdings" w:hint="default"/>
+      </w:rPr>
+    </w:lvl>
+  </w:abstractNum>
+  <w:abstractNum w:abstractNumId="5" w15:restartNumberingAfterBreak="0">
     <w:nsid w:val="1B0A076B"/>
     <w:multiLevelType w:val="hybridMultilevel"/>
     <w:tmpl w:val="A7C833C2"/>
@@ -3567,6 +2924,743 @@
       <w:lvlJc w:val="left"/>
       <w:pPr>
         <w:ind w:left="7229" w:hanging="360"/>
+      </w:pPr>
+      <w:rPr>
+        <w:rFonts w:ascii="Wingdings" w:hAnsi="Wingdings" w:hint="default"/>
+      </w:rPr>
+    </w:lvl>
+  </w:abstractNum>
+  <w:abstractNum w:abstractNumId="6" w15:restartNumberingAfterBreak="0">
+    <w:nsid w:val="215919F7"/>
+    <w:multiLevelType w:val="hybridMultilevel"/>
+    <w:tmpl w:val="B6AEDC8C"/>
+    <w:lvl w:ilvl="0" w:tplc="08090001">
+      <w:start w:val="1"/>
+      <w:numFmt w:val="bullet"/>
+      <w:lvlText w:val=""/>
+      <w:lvlJc w:val="left"/>
+      <w:pPr>
+        <w:ind w:left="785" w:hanging="360"/>
+      </w:pPr>
+      <w:rPr>
+        <w:rFonts w:ascii="Symbol" w:hAnsi="Symbol" w:hint="default"/>
+      </w:rPr>
+    </w:lvl>
+    <w:lvl w:ilvl="1" w:tplc="08090003" w:tentative="1">
+      <w:start w:val="1"/>
+      <w:numFmt w:val="bullet"/>
+      <w:lvlText w:val="o"/>
+      <w:lvlJc w:val="left"/>
+      <w:pPr>
+        <w:ind w:left="1505" w:hanging="360"/>
+      </w:pPr>
+      <w:rPr>
+        <w:rFonts w:ascii="Courier New" w:hAnsi="Courier New" w:cs="Courier New" w:hint="default"/>
+      </w:rPr>
+    </w:lvl>
+    <w:lvl w:ilvl="2" w:tplc="08090005" w:tentative="1">
+      <w:start w:val="1"/>
+      <w:numFmt w:val="bullet"/>
+      <w:lvlText w:val=""/>
+      <w:lvlJc w:val="left"/>
+      <w:pPr>
+        <w:ind w:left="2225" w:hanging="360"/>
+      </w:pPr>
+      <w:rPr>
+        <w:rFonts w:ascii="Wingdings" w:hAnsi="Wingdings" w:hint="default"/>
+      </w:rPr>
+    </w:lvl>
+    <w:lvl w:ilvl="3" w:tplc="08090001" w:tentative="1">
+      <w:start w:val="1"/>
+      <w:numFmt w:val="bullet"/>
+      <w:lvlText w:val=""/>
+      <w:lvlJc w:val="left"/>
+      <w:pPr>
+        <w:ind w:left="2945" w:hanging="360"/>
+      </w:pPr>
+      <w:rPr>
+        <w:rFonts w:ascii="Symbol" w:hAnsi="Symbol" w:hint="default"/>
+      </w:rPr>
+    </w:lvl>
+    <w:lvl w:ilvl="4" w:tplc="08090003" w:tentative="1">
+      <w:start w:val="1"/>
+      <w:numFmt w:val="bullet"/>
+      <w:lvlText w:val="o"/>
+      <w:lvlJc w:val="left"/>
+      <w:pPr>
+        <w:ind w:left="3665" w:hanging="360"/>
+      </w:pPr>
+      <w:rPr>
+        <w:rFonts w:ascii="Courier New" w:hAnsi="Courier New" w:cs="Courier New" w:hint="default"/>
+      </w:rPr>
+    </w:lvl>
+    <w:lvl w:ilvl="5" w:tplc="08090005" w:tentative="1">
+      <w:start w:val="1"/>
+      <w:numFmt w:val="bullet"/>
+      <w:lvlText w:val=""/>
+      <w:lvlJc w:val="left"/>
+      <w:pPr>
+        <w:ind w:left="4385" w:hanging="360"/>
+      </w:pPr>
+      <w:rPr>
+        <w:rFonts w:ascii="Wingdings" w:hAnsi="Wingdings" w:hint="default"/>
+      </w:rPr>
+    </w:lvl>
+    <w:lvl w:ilvl="6" w:tplc="08090001" w:tentative="1">
+      <w:start w:val="1"/>
+      <w:numFmt w:val="bullet"/>
+      <w:lvlText w:val=""/>
+      <w:lvlJc w:val="left"/>
+      <w:pPr>
+        <w:ind w:left="5105" w:hanging="360"/>
+      </w:pPr>
+      <w:rPr>
+        <w:rFonts w:ascii="Symbol" w:hAnsi="Symbol" w:hint="default"/>
+      </w:rPr>
+    </w:lvl>
+    <w:lvl w:ilvl="7" w:tplc="08090003" w:tentative="1">
+      <w:start w:val="1"/>
+      <w:numFmt w:val="bullet"/>
+      <w:lvlText w:val="o"/>
+      <w:lvlJc w:val="left"/>
+      <w:pPr>
+        <w:ind w:left="5825" w:hanging="360"/>
+      </w:pPr>
+      <w:rPr>
+        <w:rFonts w:ascii="Courier New" w:hAnsi="Courier New" w:cs="Courier New" w:hint="default"/>
+      </w:rPr>
+    </w:lvl>
+    <w:lvl w:ilvl="8" w:tplc="08090005" w:tentative="1">
+      <w:start w:val="1"/>
+      <w:numFmt w:val="bullet"/>
+      <w:lvlText w:val=""/>
+      <w:lvlJc w:val="left"/>
+      <w:pPr>
+        <w:ind w:left="6545" w:hanging="360"/>
+      </w:pPr>
+      <w:rPr>
+        <w:rFonts w:ascii="Wingdings" w:hAnsi="Wingdings" w:hint="default"/>
+      </w:rPr>
+    </w:lvl>
+  </w:abstractNum>
+  <w:abstractNum w:abstractNumId="7" w15:restartNumberingAfterBreak="0">
+    <w:nsid w:val="4B320DE7"/>
+    <w:multiLevelType w:val="hybridMultilevel"/>
+    <w:tmpl w:val="F724AAA8"/>
+    <w:lvl w:ilvl="0" w:tplc="0809000F">
+      <w:start w:val="1"/>
+      <w:numFmt w:val="decimal"/>
+      <w:lvlText w:val="%1."/>
+      <w:lvlJc w:val="left"/>
+      <w:pPr>
+        <w:ind w:left="1469" w:hanging="360"/>
+      </w:pPr>
+    </w:lvl>
+    <w:lvl w:ilvl="1" w:tplc="08090019" w:tentative="1">
+      <w:start w:val="1"/>
+      <w:numFmt w:val="lowerLetter"/>
+      <w:lvlText w:val="%2."/>
+      <w:lvlJc w:val="left"/>
+      <w:pPr>
+        <w:ind w:left="2189" w:hanging="360"/>
+      </w:pPr>
+    </w:lvl>
+    <w:lvl w:ilvl="2" w:tplc="0809001B" w:tentative="1">
+      <w:start w:val="1"/>
+      <w:numFmt w:val="lowerRoman"/>
+      <w:lvlText w:val="%3."/>
+      <w:lvlJc w:val="right"/>
+      <w:pPr>
+        <w:ind w:left="2909" w:hanging="180"/>
+      </w:pPr>
+    </w:lvl>
+    <w:lvl w:ilvl="3" w:tplc="0809000F" w:tentative="1">
+      <w:start w:val="1"/>
+      <w:numFmt w:val="decimal"/>
+      <w:lvlText w:val="%4."/>
+      <w:lvlJc w:val="left"/>
+      <w:pPr>
+        <w:ind w:left="3629" w:hanging="360"/>
+      </w:pPr>
+    </w:lvl>
+    <w:lvl w:ilvl="4" w:tplc="08090019" w:tentative="1">
+      <w:start w:val="1"/>
+      <w:numFmt w:val="lowerLetter"/>
+      <w:lvlText w:val="%5."/>
+      <w:lvlJc w:val="left"/>
+      <w:pPr>
+        <w:ind w:left="4349" w:hanging="360"/>
+      </w:pPr>
+    </w:lvl>
+    <w:lvl w:ilvl="5" w:tplc="0809001B" w:tentative="1">
+      <w:start w:val="1"/>
+      <w:numFmt w:val="lowerRoman"/>
+      <w:lvlText w:val="%6."/>
+      <w:lvlJc w:val="right"/>
+      <w:pPr>
+        <w:ind w:left="5069" w:hanging="180"/>
+      </w:pPr>
+    </w:lvl>
+    <w:lvl w:ilvl="6" w:tplc="0809000F" w:tentative="1">
+      <w:start w:val="1"/>
+      <w:numFmt w:val="decimal"/>
+      <w:lvlText w:val="%7."/>
+      <w:lvlJc w:val="left"/>
+      <w:pPr>
+        <w:ind w:left="5789" w:hanging="360"/>
+      </w:pPr>
+    </w:lvl>
+    <w:lvl w:ilvl="7" w:tplc="08090019" w:tentative="1">
+      <w:start w:val="1"/>
+      <w:numFmt w:val="lowerLetter"/>
+      <w:lvlText w:val="%8."/>
+      <w:lvlJc w:val="left"/>
+      <w:pPr>
+        <w:ind w:left="6509" w:hanging="360"/>
+      </w:pPr>
+    </w:lvl>
+    <w:lvl w:ilvl="8" w:tplc="0809001B" w:tentative="1">
+      <w:start w:val="1"/>
+      <w:numFmt w:val="lowerRoman"/>
+      <w:lvlText w:val="%9."/>
+      <w:lvlJc w:val="right"/>
+      <w:pPr>
+        <w:ind w:left="7229" w:hanging="180"/>
+      </w:pPr>
+    </w:lvl>
+  </w:abstractNum>
+  <w:abstractNum w:abstractNumId="8" w15:restartNumberingAfterBreak="0">
+    <w:nsid w:val="514A5342"/>
+    <w:multiLevelType w:val="hybridMultilevel"/>
+    <w:tmpl w:val="BFBE7FAE"/>
+    <w:lvl w:ilvl="0" w:tplc="08090001">
+      <w:start w:val="1"/>
+      <w:numFmt w:val="bullet"/>
+      <w:lvlText w:val=""/>
+      <w:lvlJc w:val="left"/>
+      <w:pPr>
+        <w:ind w:left="785" w:hanging="360"/>
+      </w:pPr>
+      <w:rPr>
+        <w:rFonts w:ascii="Symbol" w:hAnsi="Symbol" w:hint="default"/>
+      </w:rPr>
+    </w:lvl>
+    <w:lvl w:ilvl="1" w:tplc="08090003" w:tentative="1">
+      <w:start w:val="1"/>
+      <w:numFmt w:val="bullet"/>
+      <w:lvlText w:val="o"/>
+      <w:lvlJc w:val="left"/>
+      <w:pPr>
+        <w:ind w:left="1505" w:hanging="360"/>
+      </w:pPr>
+      <w:rPr>
+        <w:rFonts w:ascii="Courier New" w:hAnsi="Courier New" w:cs="Courier New" w:hint="default"/>
+      </w:rPr>
+    </w:lvl>
+    <w:lvl w:ilvl="2" w:tplc="08090005" w:tentative="1">
+      <w:start w:val="1"/>
+      <w:numFmt w:val="bullet"/>
+      <w:lvlText w:val=""/>
+      <w:lvlJc w:val="left"/>
+      <w:pPr>
+        <w:ind w:left="2225" w:hanging="360"/>
+      </w:pPr>
+      <w:rPr>
+        <w:rFonts w:ascii="Wingdings" w:hAnsi="Wingdings" w:hint="default"/>
+      </w:rPr>
+    </w:lvl>
+    <w:lvl w:ilvl="3" w:tplc="08090001" w:tentative="1">
+      <w:start w:val="1"/>
+      <w:numFmt w:val="bullet"/>
+      <w:lvlText w:val=""/>
+      <w:lvlJc w:val="left"/>
+      <w:pPr>
+        <w:ind w:left="2945" w:hanging="360"/>
+      </w:pPr>
+      <w:rPr>
+        <w:rFonts w:ascii="Symbol" w:hAnsi="Symbol" w:hint="default"/>
+      </w:rPr>
+    </w:lvl>
+    <w:lvl w:ilvl="4" w:tplc="08090003" w:tentative="1">
+      <w:start w:val="1"/>
+      <w:numFmt w:val="bullet"/>
+      <w:lvlText w:val="o"/>
+      <w:lvlJc w:val="left"/>
+      <w:pPr>
+        <w:ind w:left="3665" w:hanging="360"/>
+      </w:pPr>
+      <w:rPr>
+        <w:rFonts w:ascii="Courier New" w:hAnsi="Courier New" w:cs="Courier New" w:hint="default"/>
+      </w:rPr>
+    </w:lvl>
+    <w:lvl w:ilvl="5" w:tplc="08090005" w:tentative="1">
+      <w:start w:val="1"/>
+      <w:numFmt w:val="bullet"/>
+      <w:lvlText w:val=""/>
+      <w:lvlJc w:val="left"/>
+      <w:pPr>
+        <w:ind w:left="4385" w:hanging="360"/>
+      </w:pPr>
+      <w:rPr>
+        <w:rFonts w:ascii="Wingdings" w:hAnsi="Wingdings" w:hint="default"/>
+      </w:rPr>
+    </w:lvl>
+    <w:lvl w:ilvl="6" w:tplc="08090001" w:tentative="1">
+      <w:start w:val="1"/>
+      <w:numFmt w:val="bullet"/>
+      <w:lvlText w:val=""/>
+      <w:lvlJc w:val="left"/>
+      <w:pPr>
+        <w:ind w:left="5105" w:hanging="360"/>
+      </w:pPr>
+      <w:rPr>
+        <w:rFonts w:ascii="Symbol" w:hAnsi="Symbol" w:hint="default"/>
+      </w:rPr>
+    </w:lvl>
+    <w:lvl w:ilvl="7" w:tplc="08090003" w:tentative="1">
+      <w:start w:val="1"/>
+      <w:numFmt w:val="bullet"/>
+      <w:lvlText w:val="o"/>
+      <w:lvlJc w:val="left"/>
+      <w:pPr>
+        <w:ind w:left="5825" w:hanging="360"/>
+      </w:pPr>
+      <w:rPr>
+        <w:rFonts w:ascii="Courier New" w:hAnsi="Courier New" w:cs="Courier New" w:hint="default"/>
+      </w:rPr>
+    </w:lvl>
+    <w:lvl w:ilvl="8" w:tplc="08090005" w:tentative="1">
+      <w:start w:val="1"/>
+      <w:numFmt w:val="bullet"/>
+      <w:lvlText w:val=""/>
+      <w:lvlJc w:val="left"/>
+      <w:pPr>
+        <w:ind w:left="6545" w:hanging="360"/>
+      </w:pPr>
+      <w:rPr>
+        <w:rFonts w:ascii="Wingdings" w:hAnsi="Wingdings" w:hint="default"/>
+      </w:rPr>
+    </w:lvl>
+  </w:abstractNum>
+  <w:abstractNum w:abstractNumId="9" w15:restartNumberingAfterBreak="0">
+    <w:nsid w:val="57CD1F9E"/>
+    <w:multiLevelType w:val="hybridMultilevel"/>
+    <w:tmpl w:val="3DF06D56"/>
+    <w:lvl w:ilvl="0" w:tplc="08090001">
+      <w:start w:val="1"/>
+      <w:numFmt w:val="bullet"/>
+      <w:lvlText w:val=""/>
+      <w:lvlJc w:val="left"/>
+      <w:pPr>
+        <w:ind w:left="785" w:hanging="360"/>
+      </w:pPr>
+      <w:rPr>
+        <w:rFonts w:ascii="Symbol" w:hAnsi="Symbol" w:hint="default"/>
+      </w:rPr>
+    </w:lvl>
+    <w:lvl w:ilvl="1" w:tplc="08090003" w:tentative="1">
+      <w:start w:val="1"/>
+      <w:numFmt w:val="bullet"/>
+      <w:lvlText w:val="o"/>
+      <w:lvlJc w:val="left"/>
+      <w:pPr>
+        <w:ind w:left="1505" w:hanging="360"/>
+      </w:pPr>
+      <w:rPr>
+        <w:rFonts w:ascii="Courier New" w:hAnsi="Courier New" w:cs="Courier New" w:hint="default"/>
+      </w:rPr>
+    </w:lvl>
+    <w:lvl w:ilvl="2" w:tplc="08090005" w:tentative="1">
+      <w:start w:val="1"/>
+      <w:numFmt w:val="bullet"/>
+      <w:lvlText w:val=""/>
+      <w:lvlJc w:val="left"/>
+      <w:pPr>
+        <w:ind w:left="2225" w:hanging="360"/>
+      </w:pPr>
+      <w:rPr>
+        <w:rFonts w:ascii="Wingdings" w:hAnsi="Wingdings" w:hint="default"/>
+      </w:rPr>
+    </w:lvl>
+    <w:lvl w:ilvl="3" w:tplc="08090001" w:tentative="1">
+      <w:start w:val="1"/>
+      <w:numFmt w:val="bullet"/>
+      <w:lvlText w:val=""/>
+      <w:lvlJc w:val="left"/>
+      <w:pPr>
+        <w:ind w:left="2945" w:hanging="360"/>
+      </w:pPr>
+      <w:rPr>
+        <w:rFonts w:ascii="Symbol" w:hAnsi="Symbol" w:hint="default"/>
+      </w:rPr>
+    </w:lvl>
+    <w:lvl w:ilvl="4" w:tplc="08090003" w:tentative="1">
+      <w:start w:val="1"/>
+      <w:numFmt w:val="bullet"/>
+      <w:lvlText w:val="o"/>
+      <w:lvlJc w:val="left"/>
+      <w:pPr>
+        <w:ind w:left="3665" w:hanging="360"/>
+      </w:pPr>
+      <w:rPr>
+        <w:rFonts w:ascii="Courier New" w:hAnsi="Courier New" w:cs="Courier New" w:hint="default"/>
+      </w:rPr>
+    </w:lvl>
+    <w:lvl w:ilvl="5" w:tplc="08090005" w:tentative="1">
+      <w:start w:val="1"/>
+      <w:numFmt w:val="bullet"/>
+      <w:lvlText w:val=""/>
+      <w:lvlJc w:val="left"/>
+      <w:pPr>
+        <w:ind w:left="4385" w:hanging="360"/>
+      </w:pPr>
+      <w:rPr>
+        <w:rFonts w:ascii="Wingdings" w:hAnsi="Wingdings" w:hint="default"/>
+      </w:rPr>
+    </w:lvl>
+    <w:lvl w:ilvl="6" w:tplc="08090001" w:tentative="1">
+      <w:start w:val="1"/>
+      <w:numFmt w:val="bullet"/>
+      <w:lvlText w:val=""/>
+      <w:lvlJc w:val="left"/>
+      <w:pPr>
+        <w:ind w:left="5105" w:hanging="360"/>
+      </w:pPr>
+      <w:rPr>
+        <w:rFonts w:ascii="Symbol" w:hAnsi="Symbol" w:hint="default"/>
+      </w:rPr>
+    </w:lvl>
+    <w:lvl w:ilvl="7" w:tplc="08090003" w:tentative="1">
+      <w:start w:val="1"/>
+      <w:numFmt w:val="bullet"/>
+      <w:lvlText w:val="o"/>
+      <w:lvlJc w:val="left"/>
+      <w:pPr>
+        <w:ind w:left="5825" w:hanging="360"/>
+      </w:pPr>
+      <w:rPr>
+        <w:rFonts w:ascii="Courier New" w:hAnsi="Courier New" w:cs="Courier New" w:hint="default"/>
+      </w:rPr>
+    </w:lvl>
+    <w:lvl w:ilvl="8" w:tplc="08090005" w:tentative="1">
+      <w:start w:val="1"/>
+      <w:numFmt w:val="bullet"/>
+      <w:lvlText w:val=""/>
+      <w:lvlJc w:val="left"/>
+      <w:pPr>
+        <w:ind w:left="6545" w:hanging="360"/>
+      </w:pPr>
+      <w:rPr>
+        <w:rFonts w:ascii="Wingdings" w:hAnsi="Wingdings" w:hint="default"/>
+      </w:rPr>
+    </w:lvl>
+  </w:abstractNum>
+  <w:abstractNum w:abstractNumId="10" w15:restartNumberingAfterBreak="0">
+    <w:nsid w:val="5A6F17EA"/>
+    <w:multiLevelType w:val="hybridMultilevel"/>
+    <w:tmpl w:val="3B0232EE"/>
+    <w:lvl w:ilvl="0" w:tplc="0809000F">
+      <w:start w:val="1"/>
+      <w:numFmt w:val="decimal"/>
+      <w:lvlText w:val="%1."/>
+      <w:lvlJc w:val="left"/>
+      <w:pPr>
+        <w:ind w:left="1469" w:hanging="360"/>
+      </w:pPr>
+    </w:lvl>
+    <w:lvl w:ilvl="1" w:tplc="08090019" w:tentative="1">
+      <w:start w:val="1"/>
+      <w:numFmt w:val="lowerLetter"/>
+      <w:lvlText w:val="%2."/>
+      <w:lvlJc w:val="left"/>
+      <w:pPr>
+        <w:ind w:left="2189" w:hanging="360"/>
+      </w:pPr>
+    </w:lvl>
+    <w:lvl w:ilvl="2" w:tplc="0809001B" w:tentative="1">
+      <w:start w:val="1"/>
+      <w:numFmt w:val="lowerRoman"/>
+      <w:lvlText w:val="%3."/>
+      <w:lvlJc w:val="right"/>
+      <w:pPr>
+        <w:ind w:left="2909" w:hanging="180"/>
+      </w:pPr>
+    </w:lvl>
+    <w:lvl w:ilvl="3" w:tplc="0809000F" w:tentative="1">
+      <w:start w:val="1"/>
+      <w:numFmt w:val="decimal"/>
+      <w:lvlText w:val="%4."/>
+      <w:lvlJc w:val="left"/>
+      <w:pPr>
+        <w:ind w:left="3629" w:hanging="360"/>
+      </w:pPr>
+    </w:lvl>
+    <w:lvl w:ilvl="4" w:tplc="08090019" w:tentative="1">
+      <w:start w:val="1"/>
+      <w:numFmt w:val="lowerLetter"/>
+      <w:lvlText w:val="%5."/>
+      <w:lvlJc w:val="left"/>
+      <w:pPr>
+        <w:ind w:left="4349" w:hanging="360"/>
+      </w:pPr>
+    </w:lvl>
+    <w:lvl w:ilvl="5" w:tplc="0809001B" w:tentative="1">
+      <w:start w:val="1"/>
+      <w:numFmt w:val="lowerRoman"/>
+      <w:lvlText w:val="%6."/>
+      <w:lvlJc w:val="right"/>
+      <w:pPr>
+        <w:ind w:left="5069" w:hanging="180"/>
+      </w:pPr>
+    </w:lvl>
+    <w:lvl w:ilvl="6" w:tplc="0809000F" w:tentative="1">
+      <w:start w:val="1"/>
+      <w:numFmt w:val="decimal"/>
+      <w:lvlText w:val="%7."/>
+      <w:lvlJc w:val="left"/>
+      <w:pPr>
+        <w:ind w:left="5789" w:hanging="360"/>
+      </w:pPr>
+    </w:lvl>
+    <w:lvl w:ilvl="7" w:tplc="08090019" w:tentative="1">
+      <w:start w:val="1"/>
+      <w:numFmt w:val="lowerLetter"/>
+      <w:lvlText w:val="%8."/>
+      <w:lvlJc w:val="left"/>
+      <w:pPr>
+        <w:ind w:left="6509" w:hanging="360"/>
+      </w:pPr>
+    </w:lvl>
+    <w:lvl w:ilvl="8" w:tplc="0809001B" w:tentative="1">
+      <w:start w:val="1"/>
+      <w:numFmt w:val="lowerRoman"/>
+      <w:lvlText w:val="%9."/>
+      <w:lvlJc w:val="right"/>
+      <w:pPr>
+        <w:ind w:left="7229" w:hanging="180"/>
+      </w:pPr>
+    </w:lvl>
+  </w:abstractNum>
+  <w:abstractNum w:abstractNumId="11" w15:restartNumberingAfterBreak="0">
+    <w:nsid w:val="5ABD4954"/>
+    <w:multiLevelType w:val="hybridMultilevel"/>
+    <w:tmpl w:val="C838BA18"/>
+    <w:lvl w:ilvl="0" w:tplc="08090001">
+      <w:start w:val="1"/>
+      <w:numFmt w:val="bullet"/>
+      <w:lvlText w:val=""/>
+      <w:lvlJc w:val="left"/>
+      <w:pPr>
+        <w:ind w:left="785" w:hanging="360"/>
+      </w:pPr>
+      <w:rPr>
+        <w:rFonts w:ascii="Symbol" w:hAnsi="Symbol" w:hint="default"/>
+      </w:rPr>
+    </w:lvl>
+    <w:lvl w:ilvl="1" w:tplc="08090003" w:tentative="1">
+      <w:start w:val="1"/>
+      <w:numFmt w:val="bullet"/>
+      <w:lvlText w:val="o"/>
+      <w:lvlJc w:val="left"/>
+      <w:pPr>
+        <w:ind w:left="1505" w:hanging="360"/>
+      </w:pPr>
+      <w:rPr>
+        <w:rFonts w:ascii="Courier New" w:hAnsi="Courier New" w:cs="Courier New" w:hint="default"/>
+      </w:rPr>
+    </w:lvl>
+    <w:lvl w:ilvl="2" w:tplc="08090005" w:tentative="1">
+      <w:start w:val="1"/>
+      <w:numFmt w:val="bullet"/>
+      <w:lvlText w:val=""/>
+      <w:lvlJc w:val="left"/>
+      <w:pPr>
+        <w:ind w:left="2225" w:hanging="360"/>
+      </w:pPr>
+      <w:rPr>
+        <w:rFonts w:ascii="Wingdings" w:hAnsi="Wingdings" w:hint="default"/>
+      </w:rPr>
+    </w:lvl>
+    <w:lvl w:ilvl="3" w:tplc="08090001" w:tentative="1">
+      <w:start w:val="1"/>
+      <w:numFmt w:val="bullet"/>
+      <w:lvlText w:val=""/>
+      <w:lvlJc w:val="left"/>
+      <w:pPr>
+        <w:ind w:left="2945" w:hanging="360"/>
+      </w:pPr>
+      <w:rPr>
+        <w:rFonts w:ascii="Symbol" w:hAnsi="Symbol" w:hint="default"/>
+      </w:rPr>
+    </w:lvl>
+    <w:lvl w:ilvl="4" w:tplc="08090003" w:tentative="1">
+      <w:start w:val="1"/>
+      <w:numFmt w:val="bullet"/>
+      <w:lvlText w:val="o"/>
+      <w:lvlJc w:val="left"/>
+      <w:pPr>
+        <w:ind w:left="3665" w:hanging="360"/>
+      </w:pPr>
+      <w:rPr>
+        <w:rFonts w:ascii="Courier New" w:hAnsi="Courier New" w:cs="Courier New" w:hint="default"/>
+      </w:rPr>
+    </w:lvl>
+    <w:lvl w:ilvl="5" w:tplc="08090005" w:tentative="1">
+      <w:start w:val="1"/>
+      <w:numFmt w:val="bullet"/>
+      <w:lvlText w:val=""/>
+      <w:lvlJc w:val="left"/>
+      <w:pPr>
+        <w:ind w:left="4385" w:hanging="360"/>
+      </w:pPr>
+      <w:rPr>
+        <w:rFonts w:ascii="Wingdings" w:hAnsi="Wingdings" w:hint="default"/>
+      </w:rPr>
+    </w:lvl>
+    <w:lvl w:ilvl="6" w:tplc="08090001" w:tentative="1">
+      <w:start w:val="1"/>
+      <w:numFmt w:val="bullet"/>
+      <w:lvlText w:val=""/>
+      <w:lvlJc w:val="left"/>
+      <w:pPr>
+        <w:ind w:left="5105" w:hanging="360"/>
+      </w:pPr>
+      <w:rPr>
+        <w:rFonts w:ascii="Symbol" w:hAnsi="Symbol" w:hint="default"/>
+      </w:rPr>
+    </w:lvl>
+    <w:lvl w:ilvl="7" w:tplc="08090003" w:tentative="1">
+      <w:start w:val="1"/>
+      <w:numFmt w:val="bullet"/>
+      <w:lvlText w:val="o"/>
+      <w:lvlJc w:val="left"/>
+      <w:pPr>
+        <w:ind w:left="5825" w:hanging="360"/>
+      </w:pPr>
+      <w:rPr>
+        <w:rFonts w:ascii="Courier New" w:hAnsi="Courier New" w:cs="Courier New" w:hint="default"/>
+      </w:rPr>
+    </w:lvl>
+    <w:lvl w:ilvl="8" w:tplc="08090005" w:tentative="1">
+      <w:start w:val="1"/>
+      <w:numFmt w:val="bullet"/>
+      <w:lvlText w:val=""/>
+      <w:lvlJc w:val="left"/>
+      <w:pPr>
+        <w:ind w:left="6545" w:hanging="360"/>
+      </w:pPr>
+      <w:rPr>
+        <w:rFonts w:ascii="Wingdings" w:hAnsi="Wingdings" w:hint="default"/>
+      </w:rPr>
+    </w:lvl>
+  </w:abstractNum>
+  <w:abstractNum w:abstractNumId="12" w15:restartNumberingAfterBreak="0">
+    <w:nsid w:val="61182EDE"/>
+    <w:multiLevelType w:val="hybridMultilevel"/>
+    <w:tmpl w:val="67C6B522"/>
+    <w:lvl w:ilvl="0" w:tplc="08090001">
+      <w:start w:val="1"/>
+      <w:numFmt w:val="bullet"/>
+      <w:lvlText w:val=""/>
+      <w:lvlJc w:val="left"/>
+      <w:pPr>
+        <w:ind w:left="785" w:hanging="360"/>
+      </w:pPr>
+      <w:rPr>
+        <w:rFonts w:ascii="Symbol" w:hAnsi="Symbol" w:hint="default"/>
+      </w:rPr>
+    </w:lvl>
+    <w:lvl w:ilvl="1" w:tplc="08090003" w:tentative="1">
+      <w:start w:val="1"/>
+      <w:numFmt w:val="bullet"/>
+      <w:lvlText w:val="o"/>
+      <w:lvlJc w:val="left"/>
+      <w:pPr>
+        <w:ind w:left="1505" w:hanging="360"/>
+      </w:pPr>
+      <w:rPr>
+        <w:rFonts w:ascii="Courier New" w:hAnsi="Courier New" w:cs="Courier New" w:hint="default"/>
+      </w:rPr>
+    </w:lvl>
+    <w:lvl w:ilvl="2" w:tplc="08090005" w:tentative="1">
+      <w:start w:val="1"/>
+      <w:numFmt w:val="bullet"/>
+      <w:lvlText w:val=""/>
+      <w:lvlJc w:val="left"/>
+      <w:pPr>
+        <w:ind w:left="2225" w:hanging="360"/>
+      </w:pPr>
+      <w:rPr>
+        <w:rFonts w:ascii="Wingdings" w:hAnsi="Wingdings" w:hint="default"/>
+      </w:rPr>
+    </w:lvl>
+    <w:lvl w:ilvl="3" w:tplc="08090001" w:tentative="1">
+      <w:start w:val="1"/>
+      <w:numFmt w:val="bullet"/>
+      <w:lvlText w:val=""/>
+      <w:lvlJc w:val="left"/>
+      <w:pPr>
+        <w:ind w:left="2945" w:hanging="360"/>
+      </w:pPr>
+      <w:rPr>
+        <w:rFonts w:ascii="Symbol" w:hAnsi="Symbol" w:hint="default"/>
+      </w:rPr>
+    </w:lvl>
+    <w:lvl w:ilvl="4" w:tplc="08090003" w:tentative="1">
+      <w:start w:val="1"/>
+      <w:numFmt w:val="bullet"/>
+      <w:lvlText w:val="o"/>
+      <w:lvlJc w:val="left"/>
+      <w:pPr>
+        <w:ind w:left="3665" w:hanging="360"/>
+      </w:pPr>
+      <w:rPr>
+        <w:rFonts w:ascii="Courier New" w:hAnsi="Courier New" w:cs="Courier New" w:hint="default"/>
+      </w:rPr>
+    </w:lvl>
+    <w:lvl w:ilvl="5" w:tplc="08090005" w:tentative="1">
+      <w:start w:val="1"/>
+      <w:numFmt w:val="bullet"/>
+      <w:lvlText w:val=""/>
+      <w:lvlJc w:val="left"/>
+      <w:pPr>
+        <w:ind w:left="4385" w:hanging="360"/>
+      </w:pPr>
+      <w:rPr>
+        <w:rFonts w:ascii="Wingdings" w:hAnsi="Wingdings" w:hint="default"/>
+      </w:rPr>
+    </w:lvl>
+    <w:lvl w:ilvl="6" w:tplc="08090001" w:tentative="1">
+      <w:start w:val="1"/>
+      <w:numFmt w:val="bullet"/>
+      <w:lvlText w:val=""/>
+      <w:lvlJc w:val="left"/>
+      <w:pPr>
+        <w:ind w:left="5105" w:hanging="360"/>
+      </w:pPr>
+      <w:rPr>
+        <w:rFonts w:ascii="Symbol" w:hAnsi="Symbol" w:hint="default"/>
+      </w:rPr>
+    </w:lvl>
+    <w:lvl w:ilvl="7" w:tplc="08090003" w:tentative="1">
+      <w:start w:val="1"/>
+      <w:numFmt w:val="bullet"/>
+      <w:lvlText w:val="o"/>
+      <w:lvlJc w:val="left"/>
+      <w:pPr>
+        <w:ind w:left="5825" w:hanging="360"/>
+      </w:pPr>
+      <w:rPr>
+        <w:rFonts w:ascii="Courier New" w:hAnsi="Courier New" w:cs="Courier New" w:hint="default"/>
+      </w:rPr>
+    </w:lvl>
+    <w:lvl w:ilvl="8" w:tplc="08090005" w:tentative="1">
+      <w:start w:val="1"/>
+      <w:numFmt w:val="bullet"/>
+      <w:lvlText w:val=""/>
+      <w:lvlJc w:val="left"/>
+      <w:pPr>
+        <w:ind w:left="6545" w:hanging="360"/>
       </w:pPr>
       <w:rPr>
         <w:rFonts w:ascii="Wingdings" w:hAnsi="Wingdings" w:hint="default"/>
@@ -3589,6 +3683,30 @@
     <w:abstractNumId w:val="3"/>
   </w:num>
   <w:num w:numId="6" w16cid:durableId="888616160">
+    <w:abstractNumId w:val="5"/>
+  </w:num>
+  <w:num w:numId="7" w16cid:durableId="1977297090">
+    <w:abstractNumId w:val="10"/>
+  </w:num>
+  <w:num w:numId="8" w16cid:durableId="1835413305">
+    <w:abstractNumId w:val="8"/>
+  </w:num>
+  <w:num w:numId="9" w16cid:durableId="638002857">
+    <w:abstractNumId w:val="9"/>
+  </w:num>
+  <w:num w:numId="10" w16cid:durableId="685670257">
+    <w:abstractNumId w:val="11"/>
+  </w:num>
+  <w:num w:numId="11" w16cid:durableId="1424297643">
+    <w:abstractNumId w:val="12"/>
+  </w:num>
+  <w:num w:numId="12" w16cid:durableId="1274945095">
+    <w:abstractNumId w:val="7"/>
+  </w:num>
+  <w:num w:numId="13" w16cid:durableId="1974437">
+    <w:abstractNumId w:val="6"/>
+  </w:num>
+  <w:num w:numId="14" w16cid:durableId="1658265655">
     <w:abstractNumId w:val="4"/>
   </w:num>
 </w:numbering>
@@ -4381,6 +4499,21 @@
       <w:shd w:val="clear" w:color="auto" w:fill="E1DFDD"/>
     </w:rPr>
   </w:style>
+  <w:style w:type="paragraph" w:styleId="ListParagraph">
+    <w:name w:val="List Paragraph"/>
+    <w:basedOn w:val="Normal"/>
+    <w:uiPriority w:val="34"/>
+    <w:qFormat/>
+    <w:rsid w:val="000F1EBF"/>
+    <w:pPr>
+      <w:ind w:left="720"/>
+      <w:contextualSpacing/>
+    </w:pPr>
+    <w:rPr>
+      <w:rFonts w:cs="Mangal"/>
+      <w:szCs w:val="21"/>
+    </w:rPr>
+  </w:style>
 </w:styles>
 </file>
 

</xml_diff>

<commit_message>
docs: Update documentation to detail the architecture and technology stack of the streaming platform
</commit_message>
<xml_diff>
--- a/Documents/onlab-dokumentacio-g50rdf.docx
+++ b/Documents/onlab-dokumentacio-g50rdf.docx
@@ -194,6 +194,7 @@
                 <w:lang w:bidi="ar-SA"/>
               </w:rPr>
             </w:pPr>
+            <w:proofErr w:type="spellStart"/>
             <w:r>
               <w:rPr>
                 <w:rFonts w:eastAsia="Times New Roman" w:cs="Times New Roman"/>
@@ -201,7 +202,17 @@
                 <w:sz w:val="28"/>
                 <w:lang w:bidi="ar-SA"/>
               </w:rPr>
-              <w:t>Neptun-kód:</w:t>
+              <w:t>Neptun</w:t>
+            </w:r>
+            <w:proofErr w:type="spellEnd"/>
+            <w:r>
+              <w:rPr>
+                <w:rFonts w:eastAsia="Times New Roman" w:cs="Times New Roman"/>
+                <w:kern w:val="0"/>
+                <w:sz w:val="28"/>
+                <w:lang w:bidi="ar-SA"/>
+              </w:rPr>
+              <w:t>-kód:</w:t>
             </w:r>
           </w:p>
         </w:tc>
@@ -248,16 +259,7 @@
                 <w:sz w:val="28"/>
                 <w:lang w:bidi="ar-SA"/>
               </w:rPr>
-              <w:t>Ágazat</w:t>
-            </w:r>
-            <w:r>
-              <w:rPr>
-                <w:rFonts w:eastAsia="Times New Roman" w:cs="Times New Roman"/>
-                <w:kern w:val="0"/>
-                <w:sz w:val="28"/>
-                <w:lang w:bidi="ar-SA"/>
-              </w:rPr>
-              <w:t>:</w:t>
+              <w:t>Ágazat:</w:t>
             </w:r>
           </w:p>
         </w:tc>
@@ -390,7 +392,27 @@
                 <w:sz w:val="28"/>
                 <w:lang w:bidi="ar-SA"/>
               </w:rPr>
-              <w:t>Konzulens(ek):</w:t>
+              <w:t>Konzulens(</w:t>
+            </w:r>
+            <w:proofErr w:type="spellStart"/>
+            <w:r>
+              <w:rPr>
+                <w:rFonts w:eastAsia="Times New Roman" w:cs="Times New Roman"/>
+                <w:kern w:val="0"/>
+                <w:sz w:val="28"/>
+                <w:lang w:bidi="ar-SA"/>
+              </w:rPr>
+              <w:t>ek</w:t>
+            </w:r>
+            <w:proofErr w:type="spellEnd"/>
+            <w:r>
+              <w:rPr>
+                <w:rFonts w:eastAsia="Times New Roman" w:cs="Times New Roman"/>
+                <w:kern w:val="0"/>
+                <w:sz w:val="28"/>
+                <w:lang w:bidi="ar-SA"/>
+              </w:rPr>
+              <w:t>):</w:t>
             </w:r>
           </w:p>
         </w:tc>
@@ -427,6 +449,7 @@
               </w:rPr>
               <w:t xml:space="preserve">Dr. </w:t>
             </w:r>
+            <w:proofErr w:type="spellStart"/>
             <w:r>
               <w:rPr>
                 <w:rFonts w:eastAsia="Times New Roman" w:cs="Times New Roman"/>
@@ -436,7 +459,19 @@
                 <w:sz w:val="28"/>
                 <w:lang w:bidi="ar-SA"/>
               </w:rPr>
-              <w:t xml:space="preserve">Maliosz Markosz, </w:t>
+              <w:t>Maliosz</w:t>
+            </w:r>
+            <w:proofErr w:type="spellEnd"/>
+            <w:r>
+              <w:rPr>
+                <w:rFonts w:eastAsia="Times New Roman" w:cs="Times New Roman"/>
+                <w:b/>
+                <w:bCs/>
+                <w:kern w:val="0"/>
+                <w:sz w:val="28"/>
+                <w:lang w:bidi="ar-SA"/>
+              </w:rPr>
+              <w:t xml:space="preserve"> Markosz, </w:t>
             </w:r>
             <w:r>
               <w:rPr>
@@ -484,7 +519,27 @@
                 <w:sz w:val="28"/>
                 <w:lang w:bidi="ar-SA"/>
               </w:rPr>
-              <w:t>E-mail címe(ik):</w:t>
+              <w:t>E-mail címe(</w:t>
+            </w:r>
+            <w:proofErr w:type="spellStart"/>
+            <w:r>
+              <w:rPr>
+                <w:rFonts w:eastAsia="Times New Roman" w:cs="Times New Roman"/>
+                <w:kern w:val="0"/>
+                <w:sz w:val="28"/>
+                <w:lang w:bidi="ar-SA"/>
+              </w:rPr>
+              <w:t>ik</w:t>
+            </w:r>
+            <w:proofErr w:type="spellEnd"/>
+            <w:r>
+              <w:rPr>
+                <w:rFonts w:eastAsia="Times New Roman" w:cs="Times New Roman"/>
+                <w:kern w:val="0"/>
+                <w:sz w:val="28"/>
+                <w:lang w:bidi="ar-SA"/>
+              </w:rPr>
+              <w:t>):</w:t>
             </w:r>
           </w:p>
         </w:tc>
@@ -552,7 +607,18 @@
                 <w:sz w:val="28"/>
                 <w:lang w:bidi="ar-SA"/>
               </w:rPr>
-              <w:t>simon@tmit.bme.hu</w:t>
+              <w:t>s</w:t>
+            </w:r>
+            <w:r>
+              <w:rPr>
+                <w:rFonts w:eastAsia="Times New Roman" w:cs="Times New Roman"/>
+                <w:b/>
+                <w:bCs/>
+                <w:kern w:val="0"/>
+                <w:sz w:val="28"/>
+                <w:lang w:bidi="ar-SA"/>
+              </w:rPr>
+              <w:t>imon@tmit.bme.hu</w:t>
             </w:r>
           </w:p>
         </w:tc>
@@ -572,8 +638,13 @@
       <w:pPr>
         <w:pStyle w:val="Fedlapcim2"/>
       </w:pPr>
-      <w:r>
-        <w:t>Live streaming service kialakítása konténeralapú környezetben</w:t>
+      <w:proofErr w:type="spellStart"/>
+      <w:r>
+        <w:t>Live</w:t>
+      </w:r>
+      <w:proofErr w:type="spellEnd"/>
+      <w:r>
+        <w:t xml:space="preserve"> streaming service kialakítása konténeralapú környezetben</w:t>
       </w:r>
     </w:p>
     <w:p>
@@ -594,13 +665,39 @@
         <w:ind w:firstLine="426"/>
       </w:pPr>
       <w:r>
-        <w:t>A feladat célja egy élő videó streaming szolgáltatás fejlesztése konténerizált mikroszolgáltatás-architektúrában, Kubernetes környezetben. A hallgatónak ki kell alakítania a rendszer fő komponenseit (pl. stream kezelés, felhasználókezelés, nézőszámlálás), és biztosítania kell azok együttműködését konténerekben. A megoldásnak támogatnia kell a skálázhatóságot</w:t>
-      </w:r>
-      <w:r>
-        <w:t xml:space="preserve"> és</w:t>
-      </w:r>
-      <w:r>
-        <w:t xml:space="preserve"> a terheléselosztást. A projekt során a hallgató gyakorlati tapasztalatot szerez a modern felhőalapú infrastruktúrák és konténertechnológiák alkalmazásában.</w:t>
+        <w:t xml:space="preserve">A feladat célja egy élő videó streaming szolgáltatás fejlesztése </w:t>
+      </w:r>
+      <w:proofErr w:type="spellStart"/>
+      <w:r>
+        <w:t>konténerizált</w:t>
+      </w:r>
+      <w:proofErr w:type="spellEnd"/>
+      <w:r>
+        <w:t xml:space="preserve"> </w:t>
+      </w:r>
+      <w:proofErr w:type="spellStart"/>
+      <w:r>
+        <w:t>mikroszolgáltatás</w:t>
+      </w:r>
+      <w:proofErr w:type="spellEnd"/>
+      <w:r>
+        <w:t xml:space="preserve">-architektúrában, </w:t>
+      </w:r>
+      <w:proofErr w:type="spellStart"/>
+      <w:r>
+        <w:t>Kubernetes</w:t>
+      </w:r>
+      <w:proofErr w:type="spellEnd"/>
+      <w:r>
+        <w:t xml:space="preserve"> környezetben. A hallgatónak ki kell alakítania a rendszer fő komponenseit (pl. </w:t>
+      </w:r>
+      <w:proofErr w:type="spellStart"/>
+      <w:r>
+        <w:t>stream</w:t>
+      </w:r>
+      <w:proofErr w:type="spellEnd"/>
+      <w:r>
+        <w:t xml:space="preserve"> kezelés, felhasználókezelés, nézőszámlálás), és biztosítania kell azok együttműködését konténerekben. A megoldásnak támogatnia kell a skálázhatóságot és a terheléselosztást. A projekt során a hallgató gyakorlati tapasztalatot szerez a modern felhőalapú infrastruktúrák és konténertechnológiák alkalmazásában.</w:t>
       </w:r>
     </w:p>
     <w:p>
@@ -720,64 +817,110 @@
         <w:pStyle w:val="BodyText"/>
       </w:pPr>
       <w:r>
-        <w:t>Napjainkban a streaming szolgáltatások szinte mindenhol jelen vannak az életünkben. Gondoljunk csak a szórakozásra mint a Netflix vagy a YouTube, az oktatásra (online kurzusok, előadások közvetítése) vagy akár az ipari felhasználásra (távoli megbeszélések, folyamatok monitorozása). Az, hogy videó- és audiotartalmakat valós időben tudunk továbbítani az interneten keresztül, alapvetővé vált.</w:t>
-      </w:r>
-    </w:p>
-    <w:p>
-      <w:pPr>
-        <w:pStyle w:val="BodyText"/>
-      </w:pPr>
-    </w:p>
-    <w:p>
-      <w:pPr>
-        <w:pStyle w:val="BodyText"/>
-      </w:pPr>
-      <w:r>
-        <w:t>Ezeknek a komplex rendszereknek a működtetése komoly informatikai hátteret igényel. Itt jönnek képbe a modern IT megoldások, mint a felhőalapú rendszerek és a konténerizáció. A felhő lehetővé teszi, hogy rugalmasan, igény szerint használjunk szervereket és erőforrásokat, anélkül, hogy saját drága gépeket kellene vennünk és üzemeltetnünk. A konténerizáció pedig olyan, mint egy digitális "dobozolás": az alkalmazásainkat minden szükséges összetevővel együtt csomagoljuk be, így azok könnyen és megbízhatóan futtathatók szinte bármilyen számítógépen vagy szerveren. Ez nagyban megkönnyíti a fejlesztést és az üzemeltetést.</w:t>
-      </w:r>
-    </w:p>
-    <w:p>
-      <w:pPr>
-        <w:pStyle w:val="BodyText"/>
-      </w:pPr>
-    </w:p>
-    <w:p>
-      <w:pPr>
-        <w:pStyle w:val="BodyText"/>
-      </w:pPr>
-      <w:r>
-        <w:t>Ennek a laboratóriumi munkának a célja egy saját, egyszerűsített streaming rendszer alapjainak létrehozása volt. A projekt során arra törekedtünk, hogy megismerkedjünk a streaming technológiák működésével, és kipróbáljuk, hogyan lehet egy ilyen rendszert modern eszközökkel, mikroszolgáltatás-architektúra (azaz kisebb, önálló részekre bontott alkalmazás) és konténerizáció (Docker, Kubernetes) segítségével felépíteni.</w:t>
-      </w:r>
-    </w:p>
-    <w:p>
-      <w:pPr>
-        <w:pStyle w:val="BodyText"/>
-      </w:pPr>
-    </w:p>
-    <w:p>
-      <w:pPr>
-        <w:pStyle w:val="BodyText"/>
-      </w:pPr>
-      <w:r>
-        <w:t>A motiváció</w:t>
-      </w:r>
-      <w:r>
-        <w:t>m</w:t>
-      </w:r>
-      <w:r>
-        <w:t>at az adta, hogy gyakorlati tapasztalatot szerezz</w:t>
-      </w:r>
-      <w:r>
-        <w:t>ek</w:t>
-      </w:r>
-      <w:r>
-        <w:t xml:space="preserve"> ezekkel a napjainkban kulcsfontosságú technológiákkal</w:t>
-      </w:r>
-      <w:r>
-        <w:t xml:space="preserve"> kapcsolatban</w:t>
-      </w:r>
-      <w:r>
-        <w:t>.</w:t>
+        <w:t xml:space="preserve">Napjainkban a streaming szolgáltatások szinte mindenhol jelen vannak az életünkben. Gondoljunk csak a </w:t>
+      </w:r>
+      <w:proofErr w:type="gramStart"/>
+      <w:r>
+        <w:t>szórakozásra</w:t>
+      </w:r>
+      <w:proofErr w:type="gramEnd"/>
+      <w:r>
+        <w:t xml:space="preserve"> mint a </w:t>
+      </w:r>
+      <w:proofErr w:type="spellStart"/>
+      <w:r>
+        <w:t>Netflix</w:t>
+      </w:r>
+      <w:proofErr w:type="spellEnd"/>
+      <w:r>
+        <w:t xml:space="preserve"> vagy a YouTube, az oktatásra (online kurzusok, előadások közvetítése) vagy akár az ipari felhasználásra (távoli megbeszélések, folyamatok monitorozása). Az, hogy videó- és </w:t>
+      </w:r>
+      <w:proofErr w:type="spellStart"/>
+      <w:r>
+        <w:t>audiotartalmakat</w:t>
+      </w:r>
+      <w:proofErr w:type="spellEnd"/>
+      <w:r>
+        <w:t xml:space="preserve"> valós időben tudunk továbbítani az interneten keresztül, alapvetővé vált.</w:t>
+      </w:r>
+    </w:p>
+    <w:p>
+      <w:pPr>
+        <w:pStyle w:val="BodyText"/>
+      </w:pPr>
+    </w:p>
+    <w:p>
+      <w:pPr>
+        <w:pStyle w:val="BodyText"/>
+      </w:pPr>
+      <w:r>
+        <w:t xml:space="preserve">Ezeknek a komplex rendszereknek a működtetése komoly informatikai hátteret igényel. Itt jönnek képbe a modern IT megoldások, mint a felhőalapú rendszerek és a </w:t>
+      </w:r>
+      <w:proofErr w:type="spellStart"/>
+      <w:r>
+        <w:t>konténerizáció</w:t>
+      </w:r>
+      <w:proofErr w:type="spellEnd"/>
+      <w:r>
+        <w:t xml:space="preserve">. A felhő lehetővé teszi, hogy rugalmasan, igény szerint használjunk szervereket és erőforrásokat, anélkül, hogy saját drága gépeket kellene vennünk és üzemeltetnünk. A </w:t>
+      </w:r>
+      <w:proofErr w:type="spellStart"/>
+      <w:r>
+        <w:t>konténerizáció</w:t>
+      </w:r>
+      <w:proofErr w:type="spellEnd"/>
+      <w:r>
+        <w:t xml:space="preserve"> pedig olyan, mint egy digitális "dobozolás": az alkalmazásainkat minden szükséges összetevővel együtt csomagoljuk be, így azok könnyen és megbízhatóan futtathatók szinte bármilyen számítógépen vagy szerveren. Ez nagyban megkönnyíti a fejlesztést és az üzemeltetést.</w:t>
+      </w:r>
+    </w:p>
+    <w:p>
+      <w:pPr>
+        <w:pStyle w:val="BodyText"/>
+      </w:pPr>
+    </w:p>
+    <w:p>
+      <w:pPr>
+        <w:pStyle w:val="BodyText"/>
+      </w:pPr>
+      <w:r>
+        <w:t xml:space="preserve">Ennek a laboratóriumi munkának a célja egy saját, egyszerűsített streaming rendszer alapjainak létrehozása volt. A projekt során arra törekedtünk, hogy megismerkedjünk a streaming technológiák működésével, és kipróbáljuk, hogyan lehet egy ilyen rendszert modern eszközökkel, </w:t>
+      </w:r>
+      <w:proofErr w:type="spellStart"/>
+      <w:r>
+        <w:t>mikroszolgáltatás</w:t>
+      </w:r>
+      <w:proofErr w:type="spellEnd"/>
+      <w:r>
+        <w:t xml:space="preserve">-architektúra (azaz kisebb, önálló részekre bontott alkalmazás) és </w:t>
+      </w:r>
+      <w:proofErr w:type="spellStart"/>
+      <w:r>
+        <w:t>konténerizáció</w:t>
+      </w:r>
+      <w:proofErr w:type="spellEnd"/>
+      <w:r>
+        <w:t xml:space="preserve"> (Docker, </w:t>
+      </w:r>
+      <w:proofErr w:type="spellStart"/>
+      <w:r>
+        <w:t>Kubernetes</w:t>
+      </w:r>
+      <w:proofErr w:type="spellEnd"/>
+      <w:r>
+        <w:t>) segítségével felépíteni.</w:t>
+      </w:r>
+    </w:p>
+    <w:p>
+      <w:pPr>
+        <w:pStyle w:val="BodyText"/>
+      </w:pPr>
+    </w:p>
+    <w:p>
+      <w:pPr>
+        <w:pStyle w:val="BodyText"/>
+      </w:pPr>
+      <w:r>
+        <w:t>A motivációmat az adta, hogy gyakorlati tapasztalatot szerezzek ezekkel a napjainkban kulcsfontosságú technológiákkal kapcsolatban.</w:t>
       </w:r>
     </w:p>
     <w:p>
@@ -802,7 +945,23 @@
         <w:pStyle w:val="BodyText"/>
       </w:pPr>
       <w:r>
-        <w:t>Ahhoz, hogy megértsük a projektünk lényegét és az alkalmazott megoldásokat, fontos áttekinteni azokat az alapvető technológiákat és koncepciókat, amelyekre építkezünk. Ez a fejezet bemutatja a streaming, a mikroszolgáltatások, a konténerizáció és a felhőalapú rendszerek világát, kontextusba helyezve az elvégzett munkát.</w:t>
+        <w:t xml:space="preserve">Ahhoz, hogy megértsük a projektünk lényegét és az alkalmazott megoldásokat, fontos áttekinteni azokat az alapvető technológiákat és koncepciókat, amelyekre építkezünk. Ez a fejezet bemutatja a streaming, a </w:t>
+      </w:r>
+      <w:proofErr w:type="spellStart"/>
+      <w:r>
+        <w:t>mikroszolgáltatások</w:t>
+      </w:r>
+      <w:proofErr w:type="spellEnd"/>
+      <w:r>
+        <w:t xml:space="preserve">, a </w:t>
+      </w:r>
+      <w:proofErr w:type="spellStart"/>
+      <w:r>
+        <w:t>konténerizáció</w:t>
+      </w:r>
+      <w:proofErr w:type="spellEnd"/>
+      <w:r>
+        <w:t xml:space="preserve"> és a felhőalapú rendszerek világát, kontextusba helyezve az elvégzett munkát.</w:t>
       </w:r>
       <w:r>
         <w:t xml:space="preserve"> </w:t>
@@ -820,24 +979,23 @@
         </w:numPr>
       </w:pPr>
       <w:r>
-        <w:t xml:space="preserve">1.2.1 </w:t>
-      </w:r>
-      <w:r>
-        <w:t>Streaming technológiák áttekintése</w:t>
-      </w:r>
-    </w:p>
-    <w:p>
-      <w:pPr>
-        <w:pStyle w:val="BodyText"/>
-      </w:pPr>
-      <w:r>
-        <w:t>Az "élő streaming"</w:t>
-      </w:r>
-      <w:r>
-        <w:t xml:space="preserve"> </w:t>
-      </w:r>
-      <w:r>
-        <w:t>lényege, hogy audio- vagy videótartalmat közel valós időben továbbítunk egy forrástól (pl. kamera, képernyő) egy vagy több néző felé az interneten keresztül. Ez eltér a hagyományos letöltéstől, ahol a teljes fájlt le kell tölteni a lejátszás előtt.</w:t>
+        <w:t>1.2.1 Streaming technológiák áttekintése</w:t>
+      </w:r>
+    </w:p>
+    <w:p>
+      <w:pPr>
+        <w:pStyle w:val="BodyText"/>
+      </w:pPr>
+      <w:r>
+        <w:t xml:space="preserve">Az "élő streaming" lényege, hogy </w:t>
+      </w:r>
+      <w:proofErr w:type="spellStart"/>
+      <w:r>
+        <w:t>audio</w:t>
+      </w:r>
+      <w:proofErr w:type="spellEnd"/>
+      <w:r>
+        <w:t>- vagy videótartalmat közel valós időben továbbítunk egy forrástól (pl. kamera, képernyő) egy vagy több néző felé az interneten keresztül. Ez eltér a hagyományos letöltéstől, ahol a teljes fájlt le kell tölteni a lejátszás előtt.</w:t>
       </w:r>
     </w:p>
     <w:p>
@@ -871,10 +1029,50 @@
           <w:b/>
           <w:bCs/>
         </w:rPr>
-        <w:t>RTMP (Real-Time Messaging Protocol):</w:t>
-      </w:r>
-      <w:r>
-        <w:t xml:space="preserve"> Eredetileg az Adobe Flash Playerhez fejlesztették ki. Ma főként a tartalom feltöltésére (ingestion) használják a streaming szerver felé, mivel alacsony késleltetést biztosít. Böngészőben való közvetlen lejátszása azonban visszaszorult.</w:t>
+        <w:t xml:space="preserve">RTMP (Real-Time </w:t>
+      </w:r>
+      <w:proofErr w:type="spellStart"/>
+      <w:r>
+        <w:rPr>
+          <w:b/>
+          <w:bCs/>
+        </w:rPr>
+        <w:t>Messaging</w:t>
+      </w:r>
+      <w:proofErr w:type="spellEnd"/>
+      <w:r>
+        <w:rPr>
+          <w:b/>
+          <w:bCs/>
+        </w:rPr>
+        <w:t xml:space="preserve"> </w:t>
+      </w:r>
+      <w:proofErr w:type="spellStart"/>
+      <w:r>
+        <w:rPr>
+          <w:b/>
+          <w:bCs/>
+        </w:rPr>
+        <w:t>Protocol</w:t>
+      </w:r>
+      <w:proofErr w:type="spellEnd"/>
+      <w:r>
+        <w:rPr>
+          <w:b/>
+          <w:bCs/>
+        </w:rPr>
+        <w:t>):</w:t>
+      </w:r>
+      <w:r>
+        <w:t xml:space="preserve"> Eredetileg az Adobe Flash </w:t>
+      </w:r>
+      <w:proofErr w:type="spellStart"/>
+      <w:r>
+        <w:t>Playerhez</w:t>
+      </w:r>
+      <w:proofErr w:type="spellEnd"/>
+      <w:r>
+        <w:t xml:space="preserve"> fejlesztették ki. Ma főként a tartalom feltöltésére (ingestion) használják a streaming szerver felé, mivel alacsony késleltetést biztosít. Böngészőben való közvetlen lejátszása azonban visszaszorult.</w:t>
       </w:r>
     </w:p>
     <w:p>
@@ -895,7 +1093,23 @@
           <w:b/>
           <w:bCs/>
         </w:rPr>
-        <w:t>HLS (HTTP Live Streaming):</w:t>
+        <w:t xml:space="preserve">HLS (HTTP </w:t>
+      </w:r>
+      <w:proofErr w:type="spellStart"/>
+      <w:r>
+        <w:rPr>
+          <w:b/>
+          <w:bCs/>
+        </w:rPr>
+        <w:t>Live</w:t>
+      </w:r>
+      <w:proofErr w:type="spellEnd"/>
+      <w:r>
+        <w:rPr>
+          <w:b/>
+          <w:bCs/>
+        </w:rPr>
+        <w:t xml:space="preserve"> Streaming):</w:t>
       </w:r>
       <w:r>
         <w:t xml:space="preserve"> Az Apple által kifejlesztett protokoll. A videót kis, letölthető szegmensekre bontja, amelyeket szabványos HTTP protokollon keresztül </w:t>
@@ -938,7 +1152,23 @@
           <w:b/>
           <w:bCs/>
         </w:rPr>
-        <w:t>Késleltetés (Latency):</w:t>
+        <w:t>Késleltetés (</w:t>
+      </w:r>
+      <w:proofErr w:type="spellStart"/>
+      <w:r>
+        <w:rPr>
+          <w:b/>
+          <w:bCs/>
+        </w:rPr>
+        <w:t>Latency</w:t>
+      </w:r>
+      <w:proofErr w:type="spellEnd"/>
+      <w:r>
+        <w:rPr>
+          <w:b/>
+          <w:bCs/>
+        </w:rPr>
+        <w:t>):</w:t>
       </w:r>
       <w:r>
         <w:t xml:space="preserve"> Az az idő, ami eltelik az esemény rögzítése és a néző képernyőjén való megjelenése között. Az elfogadható mértéke az alkalmazástól függ (pl. egy interaktív közvetítésnél kritikus, egy film streamingnél kevésbé).</w:t>
@@ -962,7 +1192,23 @@
           <w:b/>
           <w:bCs/>
         </w:rPr>
-        <w:t>Sávszélesség (Bandwidth):</w:t>
+        <w:t>Sávszélesség (</w:t>
+      </w:r>
+      <w:proofErr w:type="spellStart"/>
+      <w:r>
+        <w:rPr>
+          <w:b/>
+          <w:bCs/>
+        </w:rPr>
+        <w:t>Bandwidth</w:t>
+      </w:r>
+      <w:proofErr w:type="spellEnd"/>
+      <w:r>
+        <w:rPr>
+          <w:b/>
+          <w:bCs/>
+        </w:rPr>
+        <w:t>):</w:t>
       </w:r>
       <w:r>
         <w:t xml:space="preserve"> A rendelkezésre álló adatátviteli kapacitás. A streaming jelentős sávszélességet igényel mind a feltöltő, mind a néző oldalán. Az adaptív streaming (mint a HLS esetén) segít kezelni a változó sávszélességet.</w:t>
@@ -986,8 +1232,17 @@
           <w:b/>
           <w:bCs/>
         </w:rPr>
-        <w:t>Skálázhatóság (Scalability</w:t>
-      </w:r>
+        <w:t>Skálázhatóság (</w:t>
+      </w:r>
+      <w:proofErr w:type="spellStart"/>
+      <w:r>
+        <w:rPr>
+          <w:b/>
+          <w:bCs/>
+        </w:rPr>
+        <w:t>Scalability</w:t>
+      </w:r>
+      <w:proofErr w:type="spellEnd"/>
       <w:r>
         <w:t>): A rendszer képessége arra, hogy nagyszámú egyidejű nézőt is zökkenőmentesen ki tudjon szolgálni. Ez komoly infrastrukturális kihívást jelent.</w:t>
       </w:r>
@@ -1004,9 +1259,19 @@
       <w:r>
         <w:t xml:space="preserve">1.2.2 </w:t>
       </w:r>
-      <w:r>
-        <w:t>Mikroszolgáltatás-architektúra és konténerizáció</w:t>
-      </w:r>
+      <w:proofErr w:type="spellStart"/>
+      <w:r>
+        <w:t>Mikroszolgáltatás</w:t>
+      </w:r>
+      <w:proofErr w:type="spellEnd"/>
+      <w:r>
+        <w:t xml:space="preserve">-architektúra és </w:t>
+      </w:r>
+      <w:proofErr w:type="spellStart"/>
+      <w:r>
+        <w:t>konténerizáció</w:t>
+      </w:r>
+      <w:proofErr w:type="spellEnd"/>
     </w:p>
     <w:p>
       <w:pPr>
@@ -1054,41 +1319,114 @@
           <w:numId w:val="10"/>
         </w:numPr>
       </w:pPr>
-      <w:r>
-        <w:rPr>
-          <w:b/>
-          <w:bCs/>
-        </w:rPr>
-        <w:t>Mikroszolgáltatás-alapú architektúra:</w:t>
-      </w:r>
-      <w:r>
-        <w:t xml:space="preserve"> Az alkalmazást kisebb, önállóan fejleszthető, telepíthető és skálázható szolgáltatásokra (mikroszolgáltatásokra) bontják. Minden szolgáltatás egy konkrét üzleti képességért felelős (pl. felhasználókezelés, videófeldolgozás, chat). Ez a megközelítés rugalmasabb, jobban skálázható (csak a szükséges részeket kell skálázni), és lehetővé teszi különböző technológiák használatát az egyes szolgáltatásokhoz. </w:t>
-      </w:r>
-    </w:p>
-    <w:p>
-      <w:pPr>
-        <w:pStyle w:val="BodyText"/>
-      </w:pPr>
-    </w:p>
-    <w:p>
-      <w:pPr>
-        <w:pStyle w:val="BodyText"/>
-      </w:pPr>
-      <w:r>
-        <w:t>A mikroszolgáltatások kezelésének és futtatásának hatékony módja a konténerizáció. A konténertechnológiák, mint a népszerű Docker, lehetővé teszik, hogy az alkalmazásokat és azok függőségeit (könyvtárak, futtatókörnyezet) egy izolált csomagba, ún. konténerbe zárjuk. Ez biztosítja, hogy az alkalmazás ugyanúgy fusson a fejlesztő gépén, a tesztkörnyezetben és az éles rendszerben is. A containerd egy alacsonyabb szintű futtatókörnyezet, amelyet gyakran a Docker is használ a háttérben.</w:t>
-      </w:r>
-    </w:p>
-    <w:p>
-      <w:pPr>
-        <w:pStyle w:val="BodyText"/>
-      </w:pPr>
-    </w:p>
-    <w:p>
-      <w:pPr>
-        <w:pStyle w:val="BodyText"/>
-      </w:pPr>
-      <w:r>
-        <w:t>Amikor sok konténert kell kezelni (telepíteni, skálázni, frissíteni, hálózatukat menedzselni), szükség van egy konténer-orkesztrációs eszközre. A legelterjedtebb ilyen rendszer a Kubernetes (K8s). A Kubernetes automatizálja a konténerizált alkalmazások életciklusának kezelését. Főbb építőkövei:</w:t>
+      <w:proofErr w:type="spellStart"/>
+      <w:r>
+        <w:rPr>
+          <w:b/>
+          <w:bCs/>
+        </w:rPr>
+        <w:t>Mikroszolgáltatás</w:t>
+      </w:r>
+      <w:proofErr w:type="spellEnd"/>
+      <w:r>
+        <w:rPr>
+          <w:b/>
+          <w:bCs/>
+        </w:rPr>
+        <w:t>-alapú architektúra:</w:t>
+      </w:r>
+      <w:r>
+        <w:t xml:space="preserve"> Az alkalmazást kisebb, önállóan fejleszthető, telepíthető és skálázható szolgáltatásokra (</w:t>
+      </w:r>
+      <w:proofErr w:type="spellStart"/>
+      <w:r>
+        <w:t>mikroszolgáltatásokra</w:t>
+      </w:r>
+      <w:proofErr w:type="spellEnd"/>
+      <w:r>
+        <w:t xml:space="preserve">) bontják. Minden szolgáltatás egy konkrét üzleti képességért felelős (pl. felhasználókezelés, videófeldolgozás, chat). Ez a megközelítés rugalmasabb, jobban skálázható (csak a szükséges részeket kell skálázni), és lehetővé teszi különböző technológiák használatát az egyes szolgáltatásokhoz. </w:t>
+      </w:r>
+    </w:p>
+    <w:p>
+      <w:pPr>
+        <w:pStyle w:val="BodyText"/>
+      </w:pPr>
+    </w:p>
+    <w:p>
+      <w:pPr>
+        <w:pStyle w:val="BodyText"/>
+      </w:pPr>
+      <w:r>
+        <w:t xml:space="preserve">A </w:t>
+      </w:r>
+      <w:proofErr w:type="spellStart"/>
+      <w:r>
+        <w:t>mikroszolgáltatások</w:t>
+      </w:r>
+      <w:proofErr w:type="spellEnd"/>
+      <w:r>
+        <w:t xml:space="preserve"> kezelésének és futtatásának hatékony módja a </w:t>
+      </w:r>
+      <w:proofErr w:type="spellStart"/>
+      <w:r>
+        <w:t>konténerizáció</w:t>
+      </w:r>
+      <w:proofErr w:type="spellEnd"/>
+      <w:r>
+        <w:t xml:space="preserve">. A konténertechnológiák, mint a népszerű Docker, lehetővé teszik, hogy az alkalmazásokat és azok függőségeit (könyvtárak, futtatókörnyezet) egy izolált csomagba, ún. konténerbe zárjuk. Ez biztosítja, hogy az alkalmazás ugyanúgy fusson a fejlesztő gépén, a tesztkörnyezetben és az éles rendszerben is. A </w:t>
+      </w:r>
+      <w:proofErr w:type="spellStart"/>
+      <w:r>
+        <w:t>containerd</w:t>
+      </w:r>
+      <w:proofErr w:type="spellEnd"/>
+      <w:r>
+        <w:t xml:space="preserve"> egy alacsonyabb szintű futtatókörnyezet, amelyet gyakran a Docker is használ a háttérben.</w:t>
+      </w:r>
+    </w:p>
+    <w:p>
+      <w:pPr>
+        <w:pStyle w:val="BodyText"/>
+      </w:pPr>
+    </w:p>
+    <w:p>
+      <w:pPr>
+        <w:pStyle w:val="BodyText"/>
+      </w:pPr>
+      <w:r>
+        <w:t>Amikor sok konténert kell kezelni (telepíteni, skálázni, frissíteni, hálózatukat menedzselni), szükség van egy konténer-</w:t>
+      </w:r>
+      <w:proofErr w:type="spellStart"/>
+      <w:r>
+        <w:t>orkesztrációs</w:t>
+      </w:r>
+      <w:proofErr w:type="spellEnd"/>
+      <w:r>
+        <w:t xml:space="preserve"> eszközre. A legelterjedtebb ilyen rendszer a </w:t>
+      </w:r>
+      <w:proofErr w:type="spellStart"/>
+      <w:r>
+        <w:t>Kubernetes</w:t>
+      </w:r>
+      <w:proofErr w:type="spellEnd"/>
+      <w:r>
+        <w:t xml:space="preserve"> (K8s). A </w:t>
+      </w:r>
+      <w:proofErr w:type="spellStart"/>
+      <w:r>
+        <w:t>Kubernetes</w:t>
+      </w:r>
+      <w:proofErr w:type="spellEnd"/>
+      <w:r>
+        <w:t xml:space="preserve"> automatizálja a </w:t>
+      </w:r>
+      <w:proofErr w:type="spellStart"/>
+      <w:r>
+        <w:t>konténerizált</w:t>
+      </w:r>
+      <w:proofErr w:type="spellEnd"/>
+      <w:r>
+        <w:t xml:space="preserve"> alkalmazások életciklusának kezelését. Főbb építőkövei:</w:t>
       </w:r>
     </w:p>
     <w:p>
@@ -1104,15 +1442,32 @@
           <w:numId w:val="11"/>
         </w:numPr>
       </w:pPr>
-      <w:r>
-        <w:rPr>
-          <w:b/>
-          <w:bCs/>
-        </w:rPr>
-        <w:t>Pod:</w:t>
-      </w:r>
-      <w:r>
-        <w:t xml:space="preserve"> A Kubernetes legkisebb telepíthető egysége, ami egy vagy több szorosan kapcsolt konténert tartalmazhat.</w:t>
+      <w:proofErr w:type="spellStart"/>
+      <w:r>
+        <w:rPr>
+          <w:b/>
+          <w:bCs/>
+        </w:rPr>
+        <w:t>Pod</w:t>
+      </w:r>
+      <w:proofErr w:type="spellEnd"/>
+      <w:r>
+        <w:rPr>
+          <w:b/>
+          <w:bCs/>
+        </w:rPr>
+        <w:t>:</w:t>
+      </w:r>
+      <w:r>
+        <w:t xml:space="preserve"> A </w:t>
+      </w:r>
+      <w:proofErr w:type="spellStart"/>
+      <w:r>
+        <w:t>Kubernetes</w:t>
+      </w:r>
+      <w:proofErr w:type="spellEnd"/>
+      <w:r>
+        <w:t xml:space="preserve"> legkisebb telepíthető egysége, ami egy vagy több szorosan kapcsolt konténert tartalmazhat.</w:t>
       </w:r>
     </w:p>
     <w:p>
@@ -1137,7 +1492,23 @@
         <w:t>Service:</w:t>
       </w:r>
       <w:r>
-        <w:t xml:space="preserve"> Absztrakció, amely egy logikai Pod-csoportot és egy hozzáférési házirendet definiál (pl. stabil IP címet biztosít egy változó számú Pod-nak).</w:t>
+        <w:t xml:space="preserve"> Absztrakció, amely egy logikai </w:t>
+      </w:r>
+      <w:proofErr w:type="spellStart"/>
+      <w:r>
+        <w:t>Pod</w:t>
+      </w:r>
+      <w:proofErr w:type="spellEnd"/>
+      <w:r>
+        <w:t xml:space="preserve">-csoportot és egy hozzáférési házirendet definiál (pl. stabil IP címet biztosít egy változó számú </w:t>
+      </w:r>
+      <w:proofErr w:type="spellStart"/>
+      <w:r>
+        <w:t>Pod-nak</w:t>
+      </w:r>
+      <w:proofErr w:type="spellEnd"/>
+      <w:r>
+        <w:t>).</w:t>
       </w:r>
     </w:p>
     <w:p>
@@ -1153,15 +1524,48 @@
           <w:numId w:val="11"/>
         </w:numPr>
       </w:pPr>
-      <w:r>
-        <w:rPr>
-          <w:b/>
-          <w:bCs/>
-        </w:rPr>
-        <w:t>Deployment:</w:t>
-      </w:r>
-      <w:r>
-        <w:t xml:space="preserve"> Leírja az alkalmazás kívánt állapotát (pl. hány példány fusson egy Pod-ból), és kezeli a Pod-ok frissítését (pl. gördülő frissítés - rolling update).</w:t>
+      <w:proofErr w:type="spellStart"/>
+      <w:r>
+        <w:rPr>
+          <w:b/>
+          <w:bCs/>
+        </w:rPr>
+        <w:t>Deployment</w:t>
+      </w:r>
+      <w:proofErr w:type="spellEnd"/>
+      <w:r>
+        <w:rPr>
+          <w:b/>
+          <w:bCs/>
+        </w:rPr>
+        <w:t>:</w:t>
+      </w:r>
+      <w:r>
+        <w:t xml:space="preserve"> Leírja az alkalmazás kívánt állapotát (pl. hány példány fusson egy </w:t>
+      </w:r>
+      <w:proofErr w:type="spellStart"/>
+      <w:r>
+        <w:t>Pod-ból</w:t>
+      </w:r>
+      <w:proofErr w:type="spellEnd"/>
+      <w:r>
+        <w:t xml:space="preserve">), és kezeli a </w:t>
+      </w:r>
+      <w:proofErr w:type="spellStart"/>
+      <w:r>
+        <w:t>Pod</w:t>
+      </w:r>
+      <w:proofErr w:type="spellEnd"/>
+      <w:r>
+        <w:t xml:space="preserve">-ok frissítését (pl. gördülő frissítés - </w:t>
+      </w:r>
+      <w:proofErr w:type="spellStart"/>
+      <w:r>
+        <w:t>rolling</w:t>
+      </w:r>
+      <w:proofErr w:type="spellEnd"/>
+      <w:r>
+        <w:t xml:space="preserve"> update).</w:t>
       </w:r>
     </w:p>
     <w:p>
@@ -1177,28 +1581,61 @@
           <w:numId w:val="11"/>
         </w:numPr>
       </w:pPr>
-      <w:r>
-        <w:rPr>
-          <w:b/>
-          <w:bCs/>
-        </w:rPr>
-        <w:t>Ingress:</w:t>
-      </w:r>
-      <w:r>
-        <w:t xml:space="preserve"> Kezeli a klaszteren kívülről érkező HTTP/HTTPS kéréseket, és irányítja azokat a megfelelő Service-ekhez.</w:t>
-      </w:r>
-    </w:p>
-    <w:p>
-      <w:pPr>
-        <w:pStyle w:val="BodyText"/>
-      </w:pPr>
-    </w:p>
-    <w:p>
-      <w:pPr>
-        <w:pStyle w:val="BodyText"/>
-      </w:pPr>
-      <w:r>
-        <w:t>Ezek az eszközök (mikroszolgáltatások, Docker, Kubernetes) együttesen lehetővé teszik komplex, skálázható és rugalmas rendszerek építését, mint amilyen egy streaming platform is.</w:t>
+      <w:proofErr w:type="spellStart"/>
+      <w:r>
+        <w:rPr>
+          <w:b/>
+          <w:bCs/>
+        </w:rPr>
+        <w:t>Ingress</w:t>
+      </w:r>
+      <w:proofErr w:type="spellEnd"/>
+      <w:r>
+        <w:rPr>
+          <w:b/>
+          <w:bCs/>
+        </w:rPr>
+        <w:t>:</w:t>
+      </w:r>
+      <w:r>
+        <w:t xml:space="preserve"> Kezeli a klaszteren kívülről érkező HTTP/HTTPS kéréseket, és irányítja azokat a megfelelő Service-</w:t>
+      </w:r>
+      <w:proofErr w:type="spellStart"/>
+      <w:r>
+        <w:t>ekhez</w:t>
+      </w:r>
+      <w:proofErr w:type="spellEnd"/>
+      <w:r>
+        <w:t>.</w:t>
+      </w:r>
+    </w:p>
+    <w:p>
+      <w:pPr>
+        <w:pStyle w:val="BodyText"/>
+      </w:pPr>
+    </w:p>
+    <w:p>
+      <w:pPr>
+        <w:pStyle w:val="BodyText"/>
+      </w:pPr>
+      <w:r>
+        <w:t>Ezek az eszközök (</w:t>
+      </w:r>
+      <w:proofErr w:type="spellStart"/>
+      <w:r>
+        <w:t>mikroszolgáltatások</w:t>
+      </w:r>
+      <w:proofErr w:type="spellEnd"/>
+      <w:r>
+        <w:t xml:space="preserve">, Docker, </w:t>
+      </w:r>
+      <w:proofErr w:type="spellStart"/>
+      <w:r>
+        <w:t>Kubernetes</w:t>
+      </w:r>
+      <w:proofErr w:type="spellEnd"/>
+      <w:r>
+        <w:t>) együttesen lehetővé teszik komplex, skálázható és rugalmas rendszerek építését, mint amilyen egy streaming platform is.</w:t>
       </w:r>
     </w:p>
     <w:p>
@@ -1212,18 +1649,55 @@
         <w:pStyle w:val="Heading2"/>
       </w:pPr>
       <w:r>
-        <w:t xml:space="preserve">1.2.3 </w:t>
-      </w:r>
-      <w:r>
-        <w:t>Felhőalapú infrastruktúra</w:t>
-      </w:r>
-    </w:p>
-    <w:p>
-      <w:pPr>
-        <w:pStyle w:val="BodyText"/>
-      </w:pPr>
-      <w:r>
-        <w:t>A modern alkalmazásokat, különösen a nagy skálázhatóságot igénylőket, gyakran felhőalapú infrastruktúrán (Cloud Infrastructure) futtatják (pl. Amazon Web Services - AWS, Google Cloud Platform - GCP, Microsoft Azure). A felhő számos előnyt kínál:</w:t>
+        <w:t>1.2.3 Felhőalapú infrastruktúra</w:t>
+      </w:r>
+    </w:p>
+    <w:p>
+      <w:pPr>
+        <w:pStyle w:val="BodyText"/>
+      </w:pPr>
+      <w:r>
+        <w:t>A modern alkalmazásokat, különösen a nagy skálázhatóságot igénylőket, gyakran felhőalapú infrastruktúrán (</w:t>
+      </w:r>
+      <w:proofErr w:type="spellStart"/>
+      <w:r>
+        <w:t>Cloud</w:t>
+      </w:r>
+      <w:proofErr w:type="spellEnd"/>
+      <w:r>
+        <w:t xml:space="preserve"> </w:t>
+      </w:r>
+      <w:proofErr w:type="spellStart"/>
+      <w:r>
+        <w:t>Infrastructure</w:t>
+      </w:r>
+      <w:proofErr w:type="spellEnd"/>
+      <w:r>
+        <w:t xml:space="preserve">) futtatják (pl. Amazon Web </w:t>
+      </w:r>
+      <w:proofErr w:type="spellStart"/>
+      <w:r>
+        <w:t>Services</w:t>
+      </w:r>
+      <w:proofErr w:type="spellEnd"/>
+      <w:r>
+        <w:t xml:space="preserve"> - AWS, Google </w:t>
+      </w:r>
+      <w:proofErr w:type="spellStart"/>
+      <w:r>
+        <w:t>Cloud</w:t>
+      </w:r>
+      <w:proofErr w:type="spellEnd"/>
+      <w:r>
+        <w:t xml:space="preserve"> Platform - GCP, Microsoft </w:t>
+      </w:r>
+      <w:proofErr w:type="spellStart"/>
+      <w:r>
+        <w:t>Azure</w:t>
+      </w:r>
+      <w:proofErr w:type="spellEnd"/>
+      <w:r>
+        <w:t>). A felhő számos előnyt kínál:</w:t>
       </w:r>
     </w:p>
     <w:p>
@@ -1247,7 +1721,15 @@
         <w:t xml:space="preserve">Dinamikus erőforrás-allokáció és automatizálás: </w:t>
       </w:r>
       <w:r>
-        <w:t>Lehetőség van az erőforrások (számítási kapacitás, tárhely, hálózat) igény szerinti, akár automatikus növelésére vagy csökkentésére. Ez költséghatékony, mivel csak a ténylegesen használt erőforrásokért kell fizetni, és biztosítja, hogy a rendszer elbírja a terhelési csúcsokat (pl. sok néző csatlakozik egy élő adáshoz). A Kubernetes kiválóan integrálódik a felhős környezetekkel ezen automatizálás megvalósításához.</w:t>
+        <w:t xml:space="preserve">Lehetőség van az erőforrások (számítási kapacitás, tárhely, hálózat) igény szerinti, akár automatikus növelésére vagy csökkentésére. Ez költséghatékony, mivel csak a ténylegesen használt erőforrásokért kell fizetni, és biztosítja, hogy a rendszer elbírja a terhelési csúcsokat (pl. sok néző csatlakozik egy élő adáshoz). A </w:t>
+      </w:r>
+      <w:proofErr w:type="spellStart"/>
+      <w:r>
+        <w:t>Kubernetes</w:t>
+      </w:r>
+      <w:proofErr w:type="spellEnd"/>
+      <w:r>
+        <w:t xml:space="preserve"> kiválóan integrálódik a felhős környezetekkel ezen automatizálás megvalósításához.</w:t>
       </w:r>
     </w:p>
     <w:p>
@@ -1289,12 +1771,37 @@
           <w:numId w:val="13"/>
         </w:numPr>
       </w:pPr>
-      <w:r>
-        <w:rPr>
-          <w:b/>
-          <w:bCs/>
-        </w:rPr>
-        <w:t>Managed Services:</w:t>
+      <w:proofErr w:type="spellStart"/>
+      <w:r>
+        <w:rPr>
+          <w:b/>
+          <w:bCs/>
+        </w:rPr>
+        <w:t>Managed</w:t>
+      </w:r>
+      <w:proofErr w:type="spellEnd"/>
+      <w:r>
+        <w:rPr>
+          <w:b/>
+          <w:bCs/>
+        </w:rPr>
+        <w:t xml:space="preserve"> </w:t>
+      </w:r>
+      <w:proofErr w:type="spellStart"/>
+      <w:r>
+        <w:rPr>
+          <w:b/>
+          <w:bCs/>
+        </w:rPr>
+        <w:t>Services</w:t>
+      </w:r>
+      <w:proofErr w:type="spellEnd"/>
+      <w:r>
+        <w:rPr>
+          <w:b/>
+          <w:bCs/>
+        </w:rPr>
+        <w:t>:</w:t>
       </w:r>
       <w:r>
         <w:t xml:space="preserve"> Számos kész szolgáltatást kínálnak (adatbázisok, üzenetsorok, terheléselosztók), amelyek leveszik a komplex infrastruktúra menedzselésének terhét a fejlesztőkről.</w:t>
@@ -1310,7 +1817,31 @@
         <w:pStyle w:val="BodyText"/>
       </w:pPr>
       <w:r>
-        <w:t>A biztonság kiemelt fontosságú minden rendszerben, különösen a felhőben. Az autentikáció (a felhasználó azonosítása) és az autorizáció (a felhasználó jogosultságainak ellenőrzése) alapvető követelmény. Elosztott rendszerekben, mint a mikroszolgáltatások, gyakran használnak szabványos megoldásokat:</w:t>
+        <w:t xml:space="preserve">A biztonság kiemelt fontosságú minden rendszerben, különösen a felhőben. Az </w:t>
+      </w:r>
+      <w:proofErr w:type="spellStart"/>
+      <w:r>
+        <w:t>autentikáció</w:t>
+      </w:r>
+      <w:proofErr w:type="spellEnd"/>
+      <w:r>
+        <w:t xml:space="preserve"> (a felhasználó azonosítása) és az </w:t>
+      </w:r>
+      <w:proofErr w:type="spellStart"/>
+      <w:r>
+        <w:t>autorizáció</w:t>
+      </w:r>
+      <w:proofErr w:type="spellEnd"/>
+      <w:r>
+        <w:t xml:space="preserve"> (a felhasználó jogosultságainak ellenőrzése) alapvető követelmény. Elosztott rendszerekben, mint a </w:t>
+      </w:r>
+      <w:proofErr w:type="spellStart"/>
+      <w:r>
+        <w:t>mikroszolgáltatások</w:t>
+      </w:r>
+      <w:proofErr w:type="spellEnd"/>
+      <w:r>
+        <w:t>, gyakran használnak szabványos megoldásokat:</w:t>
       </w:r>
     </w:p>
     <w:p>
@@ -1331,13 +1862,50 @@
           <w:b/>
           <w:bCs/>
         </w:rPr>
-        <w:t>JWT (JSON Web Token):</w:t>
-      </w:r>
-      <w:r>
-        <w:t xml:space="preserve"> Egy kompakt és biztonságos módszer az információk (pl. felhasználói azonosító, jogosultságok) átadására a felek között egy digitálisan aláírt token formájában. Gyakran használják API-k védelmére és a szolgáltatások közötti autentikációra. A JWT (JSON Web Token) egy nyílt szabvány (RFC 7519)</w:t>
-      </w:r>
-      <w:r>
-        <w:t>.</w:t>
+        <w:t xml:space="preserve">JWT (JSON Web </w:t>
+      </w:r>
+      <w:proofErr w:type="spellStart"/>
+      <w:r>
+        <w:rPr>
+          <w:b/>
+          <w:bCs/>
+        </w:rPr>
+        <w:t>Token</w:t>
+      </w:r>
+      <w:proofErr w:type="spellEnd"/>
+      <w:r>
+        <w:rPr>
+          <w:b/>
+          <w:bCs/>
+        </w:rPr>
+        <w:t>):</w:t>
+      </w:r>
+      <w:r>
+        <w:t xml:space="preserve"> Egy kompakt és biztonságos módszer az információk (pl. felhasználói azonosító, jogosultságok) átadására a felek között egy digitálisan aláírt </w:t>
+      </w:r>
+      <w:proofErr w:type="spellStart"/>
+      <w:r>
+        <w:t>token</w:t>
+      </w:r>
+      <w:proofErr w:type="spellEnd"/>
+      <w:r>
+        <w:t xml:space="preserve"> formájában. Gyakran használják API-k védelmére és a szolgáltatások közötti </w:t>
+      </w:r>
+      <w:proofErr w:type="spellStart"/>
+      <w:r>
+        <w:t>autentikációra</w:t>
+      </w:r>
+      <w:proofErr w:type="spellEnd"/>
+      <w:r>
+        <w:t xml:space="preserve">. A JWT (JSON Web </w:t>
+      </w:r>
+      <w:proofErr w:type="spellStart"/>
+      <w:r>
+        <w:t>Token</w:t>
+      </w:r>
+      <w:proofErr w:type="spellEnd"/>
+      <w:r>
+        <w:t>) egy nyílt szabvány (RFC 7519).</w:t>
       </w:r>
     </w:p>
     <w:p>
@@ -1353,15 +1921,48 @@
           <w:numId w:val="14"/>
         </w:numPr>
       </w:pPr>
-      <w:r>
-        <w:rPr>
-          <w:b/>
-          <w:bCs/>
-        </w:rPr>
-        <w:t>OAuth (Open Authorization):</w:t>
-      </w:r>
-      <w:r>
-        <w:t xml:space="preserve"> Egy nyílt protokoll, amelyet elsősorban delegált autorizációra használnak, azaz arra, hogy egy alkalmazás hozzáférést kapjon egy felhasználó erőforrásaihoz egy másik szolgáltatónál (pl. "Bejelentkezés Google fiókkal") anélkül, hogy a jelszavát megosztaná.</w:t>
+      <w:proofErr w:type="spellStart"/>
+      <w:r>
+        <w:rPr>
+          <w:b/>
+          <w:bCs/>
+        </w:rPr>
+        <w:t>OAuth</w:t>
+      </w:r>
+      <w:proofErr w:type="spellEnd"/>
+      <w:r>
+        <w:rPr>
+          <w:b/>
+          <w:bCs/>
+        </w:rPr>
+        <w:t xml:space="preserve"> (Open </w:t>
+      </w:r>
+      <w:proofErr w:type="spellStart"/>
+      <w:r>
+        <w:rPr>
+          <w:b/>
+          <w:bCs/>
+        </w:rPr>
+        <w:t>Authorization</w:t>
+      </w:r>
+      <w:proofErr w:type="spellEnd"/>
+      <w:r>
+        <w:rPr>
+          <w:b/>
+          <w:bCs/>
+        </w:rPr>
+        <w:t>):</w:t>
+      </w:r>
+      <w:r>
+        <w:t xml:space="preserve"> Egy nyílt protokoll, amelyet elsősorban delegált </w:t>
+      </w:r>
+      <w:proofErr w:type="spellStart"/>
+      <w:r>
+        <w:t>autorizációra</w:t>
+      </w:r>
+      <w:proofErr w:type="spellEnd"/>
+      <w:r>
+        <w:t xml:space="preserve"> használnak, azaz arra, hogy egy alkalmazás hozzáférést kapjon egy felhasználó erőforrásaihoz egy másik szolgáltatónál (pl. "Bejelentkezés Google fiókkal") anélkül, hogy a jelszavát megosztaná.</w:t>
       </w:r>
     </w:p>
     <w:p>
@@ -1397,7 +1998,47 @@
         <w:pStyle w:val="BodyText"/>
       </w:pPr>
       <w:r>
-        <w:t>A félév elején a projektet nem teljesen üres lappal kezdtem, mivel rendelkezem már némi alapszintű tapasztalattal a modern webfejlesztés néhány kulcsfontosságú területén. Korábbi tanulmányaim és kisebb projektjeim során volt alkalmam megismerkedni a .NET keretrendszerrel backend oldali alkalmazások készítéséhez, valamint az Angular keretrendszerrel felhasználói felületek (frontend) fejlesztéséhez. Emellett tisztában voltam a Kubernetes alapjaival is, értettem a konténer-orkesztráció fontosságát és az alapvető koncepciókat, mint a Podok és Service-ek szerepét. Ez a meglévő tudás biztosította a szükséges alapot ahhoz, hogy belevágjak egy komplexebb, mikroszolgáltatásokra épülő streaming rendszer kidolgozásába.</w:t>
+        <w:t xml:space="preserve">A félév elején a projektet nem teljesen üres lappal kezdtem, mivel rendelkezem már némi alapszintű tapasztalattal a modern webfejlesztés néhány kulcsfontosságú területén. Korábbi tanulmányaim és kisebb projektjeim során volt alkalmam megismerkedni a .NET keretrendszerrel backend oldali alkalmazások készítéséhez, valamint az </w:t>
+      </w:r>
+      <w:proofErr w:type="spellStart"/>
+      <w:r>
+        <w:t>Angular</w:t>
+      </w:r>
+      <w:proofErr w:type="spellEnd"/>
+      <w:r>
+        <w:t xml:space="preserve"> keretrendszerrel felhasználói felületek (frontend) fejlesztéséhez. Emellett tisztában voltam a </w:t>
+      </w:r>
+      <w:proofErr w:type="spellStart"/>
+      <w:r>
+        <w:t>Kubernetes</w:t>
+      </w:r>
+      <w:proofErr w:type="spellEnd"/>
+      <w:r>
+        <w:t xml:space="preserve"> alapjaival is, értettem a konténer-</w:t>
+      </w:r>
+      <w:proofErr w:type="spellStart"/>
+      <w:r>
+        <w:t>orkesztráció</w:t>
+      </w:r>
+      <w:proofErr w:type="spellEnd"/>
+      <w:r>
+        <w:t xml:space="preserve"> fontosságát és az alapvető koncepciókat, mint a </w:t>
+      </w:r>
+      <w:proofErr w:type="spellStart"/>
+      <w:r>
+        <w:t>Podok</w:t>
+      </w:r>
+      <w:proofErr w:type="spellEnd"/>
+      <w:r>
+        <w:t xml:space="preserve"> és Service-ek szerepét. Ez a meglévő tudás biztosította a szükséges alapot ahhoz, hogy belevágjak egy komplexebb, </w:t>
+      </w:r>
+      <w:proofErr w:type="spellStart"/>
+      <w:r>
+        <w:t>mikroszolgáltatásokra</w:t>
+      </w:r>
+      <w:proofErr w:type="spellEnd"/>
+      <w:r>
+        <w:t xml:space="preserve"> épülő streaming rendszer kidolgozásába.</w:t>
       </w:r>
     </w:p>
     <w:p>
@@ -1423,13 +2064,77 @@
         <w:pStyle w:val="BodyText"/>
       </w:pPr>
       <w:r>
-        <w:t>A fejlesztés megkezdése előtt kulcsfontosságú volt a megfelelő fejlesztői környezet előkészítése. Ez magában foglalta a Docker Desktop telepítését a konténerek helyi létrehozásához és futtatásához, egy helyi Kubernetes klaszter</w:t>
+        <w:t xml:space="preserve">A fejlesztés megkezdése előtt kulcsfontosságú volt a megfelelő fejlesztői környezet előkészítése. Ez magában foglalta a Docker </w:t>
+      </w:r>
+      <w:proofErr w:type="spellStart"/>
+      <w:r>
+        <w:t>Desktop</w:t>
+      </w:r>
+      <w:proofErr w:type="spellEnd"/>
+      <w:r>
+        <w:t xml:space="preserve"> telepítését a konténerek helyi létrehozásához és futtatásához, egy helyi </w:t>
+      </w:r>
+      <w:proofErr w:type="spellStart"/>
+      <w:r>
+        <w:t>Kubernetes</w:t>
+      </w:r>
+      <w:proofErr w:type="spellEnd"/>
+      <w:r>
+        <w:t xml:space="preserve"> klaszter</w:t>
       </w:r>
       <w:r>
         <w:t xml:space="preserve"> indítását</w:t>
       </w:r>
       <w:r>
-        <w:t xml:space="preserve"> szimulálására, valamint a Visual Studio Code (VS Code) kódszerkesztő konfigurálását a backend és frontend kódok írásához és hibakereséséhez. Ezek az eszközök tették lehetővé, hogy a teljes rendszert – a backend szolgáltatásoktól a frontendig, beleértve a konténerizációt és a Kubernetes deploymentet – a saját gépemen tudjam fejleszteni és tesztelni.</w:t>
+        <w:t xml:space="preserve"> szimulálására, valamint a Visual </w:t>
+      </w:r>
+      <w:proofErr w:type="spellStart"/>
+      <w:r>
+        <w:t>Studio</w:t>
+      </w:r>
+      <w:proofErr w:type="spellEnd"/>
+      <w:r>
+        <w:t xml:space="preserve"> </w:t>
+      </w:r>
+      <w:proofErr w:type="spellStart"/>
+      <w:r>
+        <w:t>Code</w:t>
+      </w:r>
+      <w:proofErr w:type="spellEnd"/>
+      <w:r>
+        <w:t xml:space="preserve"> (VS </w:t>
+      </w:r>
+      <w:proofErr w:type="spellStart"/>
+      <w:r>
+        <w:t>Code</w:t>
+      </w:r>
+      <w:proofErr w:type="spellEnd"/>
+      <w:r>
+        <w:t xml:space="preserve">) kódszerkesztő konfigurálását a backend és frontend kódok írásához és hibakereséséhez. Ezek az eszközök tették lehetővé, hogy a teljes rendszert – a backend szolgáltatásoktól a frontendig, beleértve a </w:t>
+      </w:r>
+      <w:proofErr w:type="spellStart"/>
+      <w:r>
+        <w:t>konténerizációt</w:t>
+      </w:r>
+      <w:proofErr w:type="spellEnd"/>
+      <w:r>
+        <w:t xml:space="preserve"> és a </w:t>
+      </w:r>
+      <w:proofErr w:type="spellStart"/>
+      <w:r>
+        <w:t>Kubernetes</w:t>
+      </w:r>
+      <w:proofErr w:type="spellEnd"/>
+      <w:r>
+        <w:t xml:space="preserve"> </w:t>
+      </w:r>
+      <w:proofErr w:type="spellStart"/>
+      <w:r>
+        <w:t>deploymentet</w:t>
+      </w:r>
+      <w:proofErr w:type="spellEnd"/>
+      <w:r>
+        <w:t xml:space="preserve"> – a saját gépemen tudjam fejleszteni és tesztelni.</w:t>
       </w:r>
     </w:p>
     <w:p>
@@ -1481,49 +2186,483 @@
     <w:p>
       <w:pPr>
         <w:pStyle w:val="BodyText"/>
-      </w:pPr>
-    </w:p>
-    <w:p>
-      <w:pPr>
-        <w:pStyle w:val="BodyText"/>
-      </w:pPr>
+        <w:ind w:left="0" w:firstLine="0"/>
+        <w:jc w:val="center"/>
+      </w:pPr>
+      <w:r>
+        <w:drawing>
+          <wp:inline distT="0" distB="0" distL="0" distR="0" wp14:anchorId="08F393B0" wp14:editId="3AD2C592">
+            <wp:extent cx="6120130" cy="2557145"/>
+            <wp:effectExtent l="0" t="0" r="0" b="0"/>
+            <wp:docPr id="371056450" name="Picture 1" descr="A screenshot of a computer screen&#10;&#10;AI-generated content may be incorrect."/>
+            <wp:cNvGraphicFramePr>
+              <a:graphicFrameLocks xmlns:a="http://schemas.openxmlformats.org/drawingml/2006/main" noChangeAspect="1"/>
+            </wp:cNvGraphicFramePr>
+            <a:graphic xmlns:a="http://schemas.openxmlformats.org/drawingml/2006/main">
+              <a:graphicData uri="http://schemas.openxmlformats.org/drawingml/2006/picture">
+                <pic:pic xmlns:pic="http://schemas.openxmlformats.org/drawingml/2006/picture">
+                  <pic:nvPicPr>
+                    <pic:cNvPr id="371056450" name="Picture 1" descr="A screenshot of a computer screen&#10;&#10;AI-generated content may be incorrect."/>
+                    <pic:cNvPicPr/>
+                  </pic:nvPicPr>
+                  <pic:blipFill>
+                    <a:blip r:embed="rId11"/>
+                    <a:stretch>
+                      <a:fillRect/>
+                    </a:stretch>
+                  </pic:blipFill>
+                  <pic:spPr>
+                    <a:xfrm>
+                      <a:off x="0" y="0"/>
+                      <a:ext cx="6120130" cy="2557145"/>
+                    </a:xfrm>
+                    <a:prstGeom prst="rect">
+                      <a:avLst/>
+                    </a:prstGeom>
+                  </pic:spPr>
+                </pic:pic>
+              </a:graphicData>
+            </a:graphic>
+          </wp:inline>
+        </w:drawing>
+      </w:r>
+    </w:p>
+    <w:p>
+      <w:pPr>
+        <w:pStyle w:val="BodyText"/>
+      </w:pPr>
+      <w:r>
+        <w:t xml:space="preserve">A rendszer adatbázisának felépítése három fő részből áll, amelyek együtt biztosítják a streaming szolgáltatás alapvető működését. Az első rész a </w:t>
+      </w:r>
+      <w:proofErr w:type="spellStart"/>
+      <w:r>
+        <w:t>Users</w:t>
+      </w:r>
+      <w:proofErr w:type="spellEnd"/>
+      <w:r>
+        <w:t xml:space="preserve"> tábla, amely minden felhasználóról tárolja a legfontosabb információkat, például a felhasználónevet, e-mail címet, jelszót, valamint azt is, hogy mikor regisztrált és éppen élőben közvetít-e. Ez a tábla minden felhasználóhoz egyedi azonosítót rendel, ami alapján később könnyen összekapcsolhatók a többi adattal.</w:t>
+      </w:r>
+    </w:p>
+    <w:p>
+      <w:pPr>
+        <w:pStyle w:val="BodyText"/>
+      </w:pPr>
+    </w:p>
+    <w:p>
+      <w:pPr>
+        <w:pStyle w:val="BodyText"/>
+      </w:pPr>
+      <w:r>
+        <w:t xml:space="preserve">A második rész a </w:t>
+      </w:r>
+      <w:proofErr w:type="spellStart"/>
+      <w:r>
+        <w:t>LiveStreams</w:t>
+      </w:r>
+      <w:proofErr w:type="spellEnd"/>
+      <w:r>
+        <w:t xml:space="preserve"> tábla, amely az élő közvetítéseket írja le. Itt minden </w:t>
+      </w:r>
+      <w:proofErr w:type="spellStart"/>
+      <w:r>
+        <w:t>streamhez</w:t>
+      </w:r>
+      <w:proofErr w:type="spellEnd"/>
+      <w:r>
+        <w:t xml:space="preserve"> tartozik egy azonosító, valamint meg van adva, hogy melyik felhasználó indította azt (</w:t>
+      </w:r>
+      <w:proofErr w:type="spellStart"/>
+      <w:r>
+        <w:t>UserId</w:t>
+      </w:r>
+      <w:proofErr w:type="spellEnd"/>
+      <w:r>
+        <w:t xml:space="preserve">). Emellett tárolja a </w:t>
+      </w:r>
+      <w:proofErr w:type="spellStart"/>
+      <w:r>
+        <w:t>stream</w:t>
+      </w:r>
+      <w:proofErr w:type="spellEnd"/>
+      <w:r>
+        <w:t xml:space="preserve"> nevét, leírását, kategóriáját, a hozzá tartozó képet (</w:t>
+      </w:r>
+      <w:proofErr w:type="spellStart"/>
+      <w:r>
+        <w:t>thumbnail</w:t>
+      </w:r>
+      <w:proofErr w:type="spellEnd"/>
+      <w:r>
+        <w:t xml:space="preserve">), a </w:t>
+      </w:r>
+      <w:proofErr w:type="spellStart"/>
+      <w:r>
+        <w:t>stream</w:t>
+      </w:r>
+      <w:proofErr w:type="spellEnd"/>
+      <w:r>
+        <w:t xml:space="preserve"> elérési útját, kulcsát, valamint a nézettségi adatokat. Ez lehetővé teszi, hogy minden egyes közvetítéshez részletes információkat rendeljünk, és könnyen visszakereshető legyen, hogy ki, mikor és milyen tartalmat közvetített.</w:t>
+      </w:r>
+    </w:p>
+    <w:p>
+      <w:pPr>
+        <w:pStyle w:val="BodyText"/>
+      </w:pPr>
+    </w:p>
+    <w:p>
+      <w:pPr>
+        <w:pStyle w:val="BodyText"/>
+      </w:pPr>
+      <w:r>
+        <w:t xml:space="preserve">A harmadik rész a </w:t>
+      </w:r>
+      <w:proofErr w:type="spellStart"/>
+      <w:r>
+        <w:t>UserFollowers</w:t>
+      </w:r>
+      <w:proofErr w:type="spellEnd"/>
+      <w:r>
+        <w:t xml:space="preserve"> tábla, amely a felhasználók közötti követési kapcsolatokat tartalmazza. Ez azt jelenti, hogy minden sorban két felhasználó azonosítója szerepel: az egyik a követő, a másik pedig az, akit követnek. Így egyszerűen nyilvántartható, hogy ki kit követ, és ennek alapján megvalósíthatók a közösségi funkciók, például a követett </w:t>
+      </w:r>
+      <w:proofErr w:type="spellStart"/>
+      <w:r>
+        <w:t>streamerek</w:t>
+      </w:r>
+      <w:proofErr w:type="spellEnd"/>
+      <w:r>
+        <w:t xml:space="preserve"> listázása.</w:t>
+      </w:r>
     </w:p>
     <w:p>
       <w:pPr>
         <w:pStyle w:val="Heading2"/>
       </w:pPr>
       <w:r>
-        <w:t>2.1.2 Logikai felépítés</w:t>
-      </w:r>
+        <w:lastRenderedPageBreak/>
+        <w:t>2.1.2 Használt technológiák</w:t>
+      </w:r>
+    </w:p>
+    <w:p>
+      <w:pPr>
+        <w:pStyle w:val="BodyText"/>
+      </w:pPr>
+      <w:r>
+        <w:t>A rendszer fejlesztése során modern, ipari szabványokat követő technológiákat választottam, amelyek lehetővé teszik a skálázható, megbízható és könnyen karbantartható streaming platform kialakítását. Az alábbiakban röviden bemutatom a fő technológiákat és azok előnyeit:</w:t>
+      </w:r>
+    </w:p>
+    <w:p>
+      <w:pPr>
+        <w:pStyle w:val="BodyText"/>
+      </w:pPr>
+    </w:p>
+    <w:p>
+      <w:pPr>
+        <w:pStyle w:val="BodyText"/>
+        <w:numPr>
+          <w:ilvl w:val="1"/>
+          <w:numId w:val="14"/>
+        </w:numPr>
+      </w:pPr>
+      <w:r>
+        <w:rPr>
+          <w:b/>
+          <w:bCs/>
+        </w:rPr>
+        <w:t>.NET:</w:t>
+      </w:r>
+      <w:r>
+        <w:t xml:space="preserve"> Egy modern, nyílt forráskódú fejlesztői keretrendszer, amelyet főként szerveroldali alkalmazások és </w:t>
+      </w:r>
+      <w:proofErr w:type="spellStart"/>
+      <w:r>
+        <w:t>mikroszolgáltatások</w:t>
+      </w:r>
+      <w:proofErr w:type="spellEnd"/>
+      <w:r>
+        <w:t xml:space="preserve"> készítésére használnak. Lehetővé teszi a nagy teljesítményű, stabil és jól skálázható backend rendszerek fejlesztését, és széles körben támogatott az iparban.</w:t>
+      </w:r>
+    </w:p>
+    <w:p>
+      <w:pPr>
+        <w:pStyle w:val="BodyText"/>
+      </w:pPr>
+    </w:p>
+    <w:p>
+      <w:pPr>
+        <w:pStyle w:val="BodyText"/>
+        <w:numPr>
+          <w:ilvl w:val="1"/>
+          <w:numId w:val="14"/>
+        </w:numPr>
+      </w:pPr>
+      <w:proofErr w:type="spellStart"/>
+      <w:r>
+        <w:rPr>
+          <w:b/>
+          <w:bCs/>
+        </w:rPr>
+        <w:t>Angular</w:t>
+      </w:r>
+      <w:proofErr w:type="spellEnd"/>
+      <w:r>
+        <w:rPr>
+          <w:b/>
+          <w:bCs/>
+        </w:rPr>
+        <w:t>:</w:t>
+      </w:r>
+      <w:r>
+        <w:t xml:space="preserve"> Egy fejlett, nyílt forráskódú frontend keretrendszer, amelyet a Google fejleszt. Segítségével könnyen lehet reszponzív, dinamikus webes felületeket létrehozni, főként </w:t>
+      </w:r>
+      <w:proofErr w:type="spellStart"/>
+      <w:r>
+        <w:t>TypeScript</w:t>
+      </w:r>
+      <w:proofErr w:type="spellEnd"/>
+      <w:r>
+        <w:t xml:space="preserve"> nyelven. Az </w:t>
+      </w:r>
+      <w:proofErr w:type="spellStart"/>
+      <w:r>
+        <w:t>Angular</w:t>
+      </w:r>
+      <w:proofErr w:type="spellEnd"/>
+      <w:r>
+        <w:t xml:space="preserve"> támogatja a komponens-alapú és moduláris fejlesztést, így ideális nagyobb webes projektekhez.</w:t>
+      </w:r>
+    </w:p>
+    <w:p>
+      <w:pPr>
+        <w:pStyle w:val="BodyText"/>
+      </w:pPr>
+    </w:p>
+    <w:p>
+      <w:pPr>
+        <w:pStyle w:val="BodyText"/>
+        <w:numPr>
+          <w:ilvl w:val="1"/>
+          <w:numId w:val="14"/>
+        </w:numPr>
+      </w:pPr>
+      <w:proofErr w:type="spellStart"/>
+      <w:r>
+        <w:rPr>
+          <w:b/>
+          <w:bCs/>
+        </w:rPr>
+        <w:t>PostgreSQL</w:t>
+      </w:r>
+      <w:proofErr w:type="spellEnd"/>
+      <w:r>
+        <w:rPr>
+          <w:b/>
+          <w:bCs/>
+        </w:rPr>
+        <w:t>:</w:t>
+      </w:r>
+      <w:r>
+        <w:t xml:space="preserve"> Egy nyílt forráskódú relációs adatbázis-kezelő rendszer, amely a tartós adatok megbízható tárolását biztosítja. Fejlett funkciókat kínál, jól skálázható, és elterjedt választás üzleti alkalmazásokban is.</w:t>
+      </w:r>
+    </w:p>
+    <w:p>
+      <w:pPr>
+        <w:pStyle w:val="BodyText"/>
+      </w:pPr>
+    </w:p>
+    <w:p>
+      <w:pPr>
+        <w:pStyle w:val="BodyText"/>
+        <w:numPr>
+          <w:ilvl w:val="1"/>
+          <w:numId w:val="14"/>
+        </w:numPr>
+      </w:pPr>
+      <w:proofErr w:type="spellStart"/>
+      <w:r>
+        <w:rPr>
+          <w:b/>
+          <w:bCs/>
+        </w:rPr>
+        <w:t>Redis</w:t>
+      </w:r>
+      <w:proofErr w:type="spellEnd"/>
+      <w:r>
+        <w:rPr>
+          <w:b/>
+          <w:bCs/>
+        </w:rPr>
+        <w:t xml:space="preserve">: </w:t>
+      </w:r>
+      <w:r>
+        <w:t>Egy memóriában futó kulcs-érték típusú adatbázis, amelyet elsősorban gyorsítótárként és valós idejű adatok kezelésére használnak. Kiemelkedően gyors adatkezelést tesz lehetővé, ezért gyakran alkalmazzák olyan rendszerekben, ahol fontos a gyors válaszidő.</w:t>
+      </w:r>
+    </w:p>
+    <w:p>
+      <w:pPr>
+        <w:pStyle w:val="BodyText"/>
+      </w:pPr>
+    </w:p>
+    <w:p>
+      <w:pPr>
+        <w:pStyle w:val="BodyText"/>
+        <w:numPr>
+          <w:ilvl w:val="1"/>
+          <w:numId w:val="14"/>
+        </w:numPr>
+      </w:pPr>
+      <w:proofErr w:type="spellStart"/>
+      <w:r>
+        <w:rPr>
+          <w:b/>
+          <w:bCs/>
+        </w:rPr>
+        <w:t>Nginx</w:t>
+      </w:r>
+      <w:proofErr w:type="spellEnd"/>
+      <w:r>
+        <w:rPr>
+          <w:b/>
+          <w:bCs/>
+        </w:rPr>
+        <w:t>-RTMP:</w:t>
+      </w:r>
+      <w:r>
+        <w:t xml:space="preserve"> Egy streaming szerver, amely az RTMP protokoll segítségével fogadja a videófolyamokat, majd HLS formátumban továbbítja azokat a nézők felé. Stabil működést és alacsony késleltetést biztosít, ezért népszerű választás élő közvetítésekhez.</w:t>
+      </w:r>
+    </w:p>
+    <w:p>
+      <w:pPr>
+        <w:pStyle w:val="BodyText"/>
+      </w:pPr>
+    </w:p>
+    <w:p>
+      <w:pPr>
+        <w:pStyle w:val="BodyText"/>
+        <w:numPr>
+          <w:ilvl w:val="1"/>
+          <w:numId w:val="14"/>
+        </w:numPr>
+      </w:pPr>
+      <w:proofErr w:type="spellStart"/>
+      <w:r>
+        <w:rPr>
+          <w:b/>
+          <w:bCs/>
+        </w:rPr>
+        <w:t>Shaka</w:t>
+      </w:r>
+      <w:proofErr w:type="spellEnd"/>
+      <w:r>
+        <w:rPr>
+          <w:b/>
+          <w:bCs/>
+        </w:rPr>
+        <w:t xml:space="preserve"> </w:t>
+      </w:r>
+      <w:proofErr w:type="spellStart"/>
+      <w:r>
+        <w:rPr>
+          <w:b/>
+          <w:bCs/>
+        </w:rPr>
+        <w:t>Player</w:t>
+      </w:r>
+      <w:proofErr w:type="spellEnd"/>
+      <w:r>
+        <w:rPr>
+          <w:b/>
+          <w:bCs/>
+        </w:rPr>
+        <w:t>:</w:t>
+      </w:r>
+      <w:r>
+        <w:t xml:space="preserve"> Egy nyílt forráskódú JavaScript alapú lejátszó, amely lehetővé teszi HLS és más modern streaming formátumok böngészőben történő lejátszását. Platformfüggetlen, és támogatja a korszerű streaming funkciókat.</w:t>
+      </w:r>
+    </w:p>
+    <w:p>
+      <w:pPr>
+        <w:pStyle w:val="BodyText"/>
+      </w:pPr>
+    </w:p>
+    <w:p>
+      <w:pPr>
+        <w:pStyle w:val="BodyText"/>
+        <w:numPr>
+          <w:ilvl w:val="1"/>
+          <w:numId w:val="14"/>
+        </w:numPr>
+      </w:pPr>
+      <w:r>
+        <w:rPr>
+          <w:b/>
+          <w:bCs/>
+        </w:rPr>
+        <w:t>Docker:</w:t>
+      </w:r>
+      <w:r>
+        <w:t xml:space="preserve"> Egy </w:t>
+      </w:r>
+      <w:proofErr w:type="spellStart"/>
+      <w:r>
+        <w:t>konténerizációs</w:t>
+      </w:r>
+      <w:proofErr w:type="spellEnd"/>
+      <w:r>
+        <w:t xml:space="preserve"> platform, amely lehetővé teszi az alkalmazások és szolgáltatások izolált, hordozható futtatását. Segítségével könnyen kezelhető, egységes környezetben futtathatók a fejlesztett komponensek.</w:t>
+      </w:r>
+    </w:p>
+    <w:p>
+      <w:pPr>
+        <w:pStyle w:val="BodyText"/>
+      </w:pPr>
+    </w:p>
+    <w:p>
+      <w:pPr>
+        <w:pStyle w:val="BodyText"/>
+        <w:numPr>
+          <w:ilvl w:val="1"/>
+          <w:numId w:val="14"/>
+        </w:numPr>
+      </w:pPr>
+      <w:proofErr w:type="spellStart"/>
+      <w:r>
+        <w:rPr>
+          <w:b/>
+          <w:bCs/>
+        </w:rPr>
+        <w:t>Kubernetes</w:t>
+      </w:r>
+      <w:proofErr w:type="spellEnd"/>
+      <w:r>
+        <w:rPr>
+          <w:b/>
+          <w:bCs/>
+        </w:rPr>
+        <w:t>:</w:t>
+      </w:r>
+      <w:r>
+        <w:t xml:space="preserve"> Egy konténer-</w:t>
+      </w:r>
+      <w:proofErr w:type="spellStart"/>
+      <w:r>
+        <w:t>orkesztrációs</w:t>
+      </w:r>
+      <w:proofErr w:type="spellEnd"/>
+      <w:r>
+        <w:t xml:space="preserve"> rendszer, amely automatizálja a konténerek telepítését, skálázását és menedzselését. Lehetővé teszi a magas rendelkezésre állású, rugalmas és könnyen üzemeltethető rendszerek kialakítását.</w:t>
+      </w:r>
+    </w:p>
+    <w:p>
+      <w:pPr>
+        <w:pStyle w:val="BodyText"/>
+      </w:pPr>
     </w:p>
     <w:p>
       <w:pPr>
         <w:pStyle w:val="Heading2"/>
       </w:pPr>
       <w:r>
-        <w:t>2.1.3 Fizikai felépítés</w:t>
-      </w:r>
-    </w:p>
-    <w:p>
-      <w:pPr>
-        <w:pStyle w:val="Heading2"/>
-      </w:pPr>
-      <w:r>
-        <w:t>2.2 Security</w:t>
-      </w:r>
-    </w:p>
-    <w:p>
-      <w:pPr>
-        <w:pStyle w:val="BodyText"/>
-        <w:ind w:left="1004" w:firstLine="0"/>
-      </w:pPr>
-    </w:p>
-    <w:p>
-      <w:pPr>
-        <w:pStyle w:val="Heading2"/>
-      </w:pPr>
-      <w:r>
-        <w:t>2.</w:t>
+        <w:t>2.1.</w:t>
       </w:r>
       <w:r>
         <w:t>3</w:t>
@@ -1532,219 +2671,947 @@
         <w:t xml:space="preserve"> </w:t>
       </w:r>
       <w:r>
-        <w:t>Összefoglalás</w:t>
-      </w:r>
-    </w:p>
-    <w:p>
-      <w:pPr>
-        <w:pStyle w:val="BodyText"/>
-      </w:pPr>
-    </w:p>
-    <w:p>
-      <w:r>
-        <w:t xml:space="preserve">Ebben a részben az </w:t>
-      </w:r>
-      <w:r>
-        <w:rPr>
-          <w:i/>
-        </w:rPr>
-        <w:t>adott</w:t>
-      </w:r>
-      <w:r>
-        <w:t xml:space="preserve"> </w:t>
-      </w:r>
-      <w:r>
-        <w:rPr>
-          <w:i/>
-          <w:iCs/>
-        </w:rPr>
-        <w:t xml:space="preserve">félévre vonatkozó, az Önálló laboratórium tárgy keretében elvégzett munka során </w:t>
-      </w:r>
-      <w:r>
-        <w:t xml:space="preserve">elért </w:t>
-      </w:r>
-      <w:r>
-        <w:rPr>
-          <w:b/>
-          <w:bCs/>
-          <w:i/>
-          <w:iCs/>
-        </w:rPr>
-        <w:t xml:space="preserve">új </w:t>
-      </w:r>
-      <w:r>
-        <w:t xml:space="preserve">eredmények ismételt, vázlatos, </w:t>
-      </w:r>
-      <w:r>
-        <w:rPr>
-          <w:b/>
-          <w:bCs/>
-        </w:rPr>
-        <w:t>tömör</w:t>
-      </w:r>
-      <w:r>
-        <w:t xml:space="preserve"> összefoglalását várjuk, lehetőleg nem felsorolásként. Itt még egyszer ki lehet térni a leglényegesebb eredményekre, valamint a félév során felmerülő nehézségekre, de meg lehet említeni a továbbfejlesztési irányokat, lehetőségeket is.</w:t>
-      </w:r>
-      <w:r>
-        <w:t xml:space="preserve"> </w:t>
-      </w:r>
-    </w:p>
-    <w:p>
-      <w:r>
-        <w:t>Ezt a részt tagolható a következő pontok megválaszolásával:</w:t>
-      </w:r>
-    </w:p>
-    <w:p>
-      <w:pPr>
+        <w:t>Rendszer felépítés</w:t>
+      </w:r>
+    </w:p>
+    <w:p>
+      <w:pPr>
+        <w:pStyle w:val="NormalWeb"/>
+        <w:rPr>
+          <w:lang w:val="hu-HU"/>
+        </w:rPr>
+      </w:pPr>
+      <w:r>
+        <w:rPr>
+          <w:noProof/>
+          <w:lang w:val="hu-HU"/>
+        </w:rPr>
+        <w:lastRenderedPageBreak/>
+        <w:drawing>
+          <wp:inline distT="0" distB="0" distL="0" distR="0" wp14:anchorId="452286CA" wp14:editId="124DC954">
+            <wp:extent cx="6120130" cy="3369945"/>
+            <wp:effectExtent l="0" t="0" r="0" b="1905"/>
+            <wp:docPr id="1328789124" name="Picture 1" descr="A diagram of a diagram&#10;&#10;AI-generated content may be incorrect."/>
+            <wp:cNvGraphicFramePr>
+              <a:graphicFrameLocks xmlns:a="http://schemas.openxmlformats.org/drawingml/2006/main" noChangeAspect="1"/>
+            </wp:cNvGraphicFramePr>
+            <a:graphic xmlns:a="http://schemas.openxmlformats.org/drawingml/2006/main">
+              <a:graphicData uri="http://schemas.openxmlformats.org/drawingml/2006/picture">
+                <pic:pic xmlns:pic="http://schemas.openxmlformats.org/drawingml/2006/picture">
+                  <pic:nvPicPr>
+                    <pic:cNvPr id="1328789124" name="Picture 1" descr="A diagram of a diagram&#10;&#10;AI-generated content may be incorrect."/>
+                    <pic:cNvPicPr>
+                      <a:picLocks noChangeAspect="1" noChangeArrowheads="1"/>
+                    </pic:cNvPicPr>
+                  </pic:nvPicPr>
+                  <pic:blipFill>
+                    <a:blip r:embed="rId12" cstate="print">
+                      <a:extLst>
+                        <a:ext uri="{28A0092B-C50C-407E-A947-70E740481C1C}">
+                          <a14:useLocalDpi xmlns:a14="http://schemas.microsoft.com/office/drawing/2010/main" val="0"/>
+                        </a:ext>
+                      </a:extLst>
+                    </a:blip>
+                    <a:srcRect/>
+                    <a:stretch>
+                      <a:fillRect/>
+                    </a:stretch>
+                  </pic:blipFill>
+                  <pic:spPr bwMode="auto">
+                    <a:xfrm>
+                      <a:off x="0" y="0"/>
+                      <a:ext cx="6120130" cy="3369945"/>
+                    </a:xfrm>
+                    <a:prstGeom prst="rect">
+                      <a:avLst/>
+                    </a:prstGeom>
+                    <a:noFill/>
+                    <a:ln>
+                      <a:noFill/>
+                    </a:ln>
+                  </pic:spPr>
+                </pic:pic>
+              </a:graphicData>
+            </a:graphic>
+          </wp:inline>
+        </w:drawing>
+      </w:r>
+    </w:p>
+    <w:p>
+      <w:pPr>
+        <w:pStyle w:val="BodyText"/>
+      </w:pPr>
+      <w:r>
+        <w:t xml:space="preserve">A streaming rendszer több, egymással együttműködő </w:t>
+      </w:r>
+      <w:proofErr w:type="spellStart"/>
+      <w:r>
+        <w:t>mikroszolgáltatásból</w:t>
+      </w:r>
+      <w:proofErr w:type="spellEnd"/>
+      <w:r>
+        <w:t xml:space="preserve"> (service-</w:t>
+      </w:r>
+      <w:proofErr w:type="spellStart"/>
+      <w:r>
+        <w:t>ből</w:t>
+      </w:r>
+      <w:proofErr w:type="spellEnd"/>
+      <w:r>
+        <w:t xml:space="preserve">) áll, amelyek mindegyike egy-egy jól </w:t>
+      </w:r>
+      <w:proofErr w:type="spellStart"/>
+      <w:r>
+        <w:t>körülhatárolható</w:t>
+      </w:r>
+      <w:proofErr w:type="spellEnd"/>
+      <w:r>
+        <w:t xml:space="preserve"> funkcióért felelős. Ezek a szolgáltatások külön konténerekben futnak, és szabványos HTTP API-</w:t>
+      </w:r>
+      <w:proofErr w:type="spellStart"/>
+      <w:r>
+        <w:t>kon</w:t>
+      </w:r>
+      <w:proofErr w:type="spellEnd"/>
+      <w:r>
+        <w:t xml:space="preserve"> keresztül kommunikálnak egymással. Az alábbiakban röviden bemutatom az egyes fő komponensek szerepét:</w:t>
+      </w:r>
+    </w:p>
+    <w:p>
+      <w:pPr>
+        <w:pStyle w:val="BodyText"/>
+      </w:pPr>
+    </w:p>
+    <w:p>
+      <w:pPr>
+        <w:pStyle w:val="BodyText"/>
         <w:numPr>
           <w:ilvl w:val="0"/>
-          <w:numId w:val="6"/>
+          <w:numId w:val="15"/>
         </w:numPr>
       </w:pPr>
-      <w:r>
-        <w:t xml:space="preserve">Mi volt az aktuális kérdés, </w:t>
-      </w:r>
-      <w:r>
-        <w:rPr>
-          <w:b/>
-        </w:rPr>
-        <w:t>probléma,</w:t>
-      </w:r>
-      <w:r>
-        <w:t xml:space="preserve"> amivel a </w:t>
-      </w:r>
-      <w:r>
-        <w:t xml:space="preserve">félév során </w:t>
-      </w:r>
-      <w:r>
-        <w:t>foglalkoztál</w:t>
-      </w:r>
-      <w:r>
-        <w:t>?</w:t>
-      </w:r>
-    </w:p>
-    <w:p>
-      <w:pPr>
+      <w:proofErr w:type="spellStart"/>
+      <w:r>
+        <w:rPr>
+          <w:b/>
+          <w:bCs/>
+        </w:rPr>
+        <w:t>AuthService</w:t>
+      </w:r>
+      <w:proofErr w:type="spellEnd"/>
+      <w:r>
+        <w:rPr>
+          <w:b/>
+          <w:bCs/>
+        </w:rPr>
+        <w:t xml:space="preserve"> (Hitelesítés)</w:t>
+      </w:r>
+      <w:r>
+        <w:t xml:space="preserve"> Ez a szolgáltatás felelős a felhasználók bejelentkeztetéséért és a jogosultságok kezeléséért. A felhasználó itt kap egy JWT </w:t>
+      </w:r>
+      <w:proofErr w:type="spellStart"/>
+      <w:r>
+        <w:t>tokent</w:t>
+      </w:r>
+      <w:proofErr w:type="spellEnd"/>
+      <w:r>
+        <w:t xml:space="preserve">, amivel a többi szolgáltatás védett végpontjait is elérheti. A </w:t>
+      </w:r>
+      <w:proofErr w:type="spellStart"/>
+      <w:r>
+        <w:t>token</w:t>
+      </w:r>
+      <w:proofErr w:type="spellEnd"/>
+      <w:r>
+        <w:t>-alapú hitelesítés biztosítja, hogy csak jogosult felhasználók férhetnek hozzá a rendszer funkcióihoz.</w:t>
+      </w:r>
+    </w:p>
+    <w:p>
+      <w:pPr>
+        <w:pStyle w:val="BodyText"/>
+      </w:pPr>
+    </w:p>
+    <w:p>
+      <w:pPr>
+        <w:pStyle w:val="BodyText"/>
         <w:numPr>
           <w:ilvl w:val="0"/>
-          <w:numId w:val="6"/>
+          <w:numId w:val="15"/>
         </w:numPr>
       </w:pPr>
-      <w:r>
-        <w:t xml:space="preserve">Mi a dolgozat </w:t>
-      </w:r>
-      <w:r>
-        <w:rPr>
-          <w:b/>
-        </w:rPr>
-        <w:t>célja</w:t>
-      </w:r>
-      <w:r>
-        <w:t>, miért érdekes egyáltalán ezzel a problémával foglalkozni</w:t>
-      </w:r>
-      <w:r>
-        <w:t>?</w:t>
-      </w:r>
-    </w:p>
-    <w:p>
-      <w:pPr>
+      <w:proofErr w:type="spellStart"/>
+      <w:r>
+        <w:rPr>
+          <w:b/>
+          <w:bCs/>
+        </w:rPr>
+        <w:t>UserDbHandler</w:t>
+      </w:r>
+      <w:proofErr w:type="spellEnd"/>
+      <w:r>
+        <w:rPr>
+          <w:b/>
+          <w:bCs/>
+        </w:rPr>
+        <w:t xml:space="preserve"> (Felhasználókezelés)</w:t>
+      </w:r>
+      <w:r>
+        <w:t xml:space="preserve"> Ez a modul tárolja és kezeli a felhasználók adatait (pl. név, e-mail, jelszó, regisztráció dátuma). Lehetővé teszi új felhasználók regisztrációját, adataik módosítását, valamint azt is, hogy egy felhasználó éppen élőben közvetít-e.</w:t>
+      </w:r>
+    </w:p>
+    <w:p>
+      <w:pPr>
+        <w:pStyle w:val="BodyText"/>
+      </w:pPr>
+    </w:p>
+    <w:p>
+      <w:pPr>
+        <w:pStyle w:val="BodyText"/>
         <w:numPr>
           <w:ilvl w:val="0"/>
-          <w:numId w:val="6"/>
+          <w:numId w:val="15"/>
         </w:numPr>
       </w:pPr>
-      <w:r>
-        <w:t xml:space="preserve">Milyen </w:t>
-      </w:r>
-      <w:r>
-        <w:rPr>
-          <w:b/>
-        </w:rPr>
-        <w:t>módszerek</w:t>
-      </w:r>
-      <w:r>
-        <w:rPr>
-          <w:b/>
-        </w:rPr>
-        <w:t>et</w:t>
-      </w:r>
-      <w:r>
-        <w:t xml:space="preserve"> használtál a probléma megoldása érdekében</w:t>
-      </w:r>
-      <w:r>
-        <w:t>?</w:t>
-      </w:r>
-    </w:p>
-    <w:p>
-      <w:pPr>
+      <w:proofErr w:type="spellStart"/>
+      <w:r>
+        <w:rPr>
+          <w:b/>
+          <w:bCs/>
+        </w:rPr>
+        <w:t>StreamDbHandler</w:t>
+      </w:r>
+      <w:proofErr w:type="spellEnd"/>
+      <w:r>
+        <w:rPr>
+          <w:b/>
+          <w:bCs/>
+        </w:rPr>
+        <w:t xml:space="preserve"> (</w:t>
+      </w:r>
+      <w:proofErr w:type="spellStart"/>
+      <w:r>
+        <w:rPr>
+          <w:b/>
+          <w:bCs/>
+        </w:rPr>
+        <w:t>Streamek</w:t>
+      </w:r>
+      <w:proofErr w:type="spellEnd"/>
+      <w:r>
+        <w:rPr>
+          <w:b/>
+          <w:bCs/>
+        </w:rPr>
+        <w:t xml:space="preserve"> kezelése)</w:t>
+      </w:r>
+      <w:r>
+        <w:t xml:space="preserve"> Ez a szolgáltatás felelős az élő közvetítések (</w:t>
+      </w:r>
+      <w:proofErr w:type="spellStart"/>
+      <w:r>
+        <w:t>streamek</w:t>
+      </w:r>
+      <w:proofErr w:type="spellEnd"/>
+      <w:r>
+        <w:t xml:space="preserve">) adatainak tárolásáért és kezeléséért. Itt jönnek létre az új </w:t>
+      </w:r>
+      <w:proofErr w:type="spellStart"/>
+      <w:r>
+        <w:t>streamek</w:t>
+      </w:r>
+      <w:proofErr w:type="spellEnd"/>
+      <w:r>
+        <w:t xml:space="preserve">, itt tárolódik minden </w:t>
+      </w:r>
+      <w:proofErr w:type="spellStart"/>
+      <w:r>
+        <w:t>streamhez</w:t>
+      </w:r>
+      <w:proofErr w:type="spellEnd"/>
+      <w:r>
+        <w:t xml:space="preserve"> tartozó információ (pl. </w:t>
+      </w:r>
+      <w:proofErr w:type="spellStart"/>
+      <w:r>
+        <w:t>stream</w:t>
+      </w:r>
+      <w:proofErr w:type="spellEnd"/>
+      <w:r>
+        <w:t xml:space="preserve"> neve, leírása, kategóriája, kulcsa, elérési útja, nézettségi adatok). A </w:t>
+      </w:r>
+      <w:proofErr w:type="spellStart"/>
+      <w:r>
+        <w:t>StreamDbHandler</w:t>
+      </w:r>
+      <w:proofErr w:type="spellEnd"/>
+      <w:r>
+        <w:t xml:space="preserve"> biztosítja, hogy minden </w:t>
+      </w:r>
+      <w:proofErr w:type="spellStart"/>
+      <w:r>
+        <w:t>stream</w:t>
+      </w:r>
+      <w:proofErr w:type="spellEnd"/>
+      <w:r>
+        <w:t xml:space="preserve"> egyedi azonosítóval és a hozzá tartozó felhasználóval legyen összekapcsolva.</w:t>
+      </w:r>
+    </w:p>
+    <w:p>
+      <w:pPr>
+        <w:pStyle w:val="BodyText"/>
+      </w:pPr>
+    </w:p>
+    <w:p>
+      <w:pPr>
+        <w:pStyle w:val="BodyText"/>
         <w:numPr>
           <w:ilvl w:val="0"/>
-          <w:numId w:val="6"/>
+          <w:numId w:val="15"/>
         </w:numPr>
       </w:pPr>
-      <w:r>
-        <w:t xml:space="preserve">Mik a legfontosabb </w:t>
-      </w:r>
-      <w:r>
-        <w:rPr>
-          <w:b/>
-        </w:rPr>
-        <w:t>eredmények</w:t>
-      </w:r>
-      <w:r>
-        <w:t>?</w:t>
-      </w:r>
-    </w:p>
-    <w:p>
-      <w:pPr>
+      <w:proofErr w:type="spellStart"/>
+      <w:r>
+        <w:rPr>
+          <w:b/>
+          <w:bCs/>
+        </w:rPr>
+        <w:t>StreamService</w:t>
+      </w:r>
+      <w:proofErr w:type="spellEnd"/>
+      <w:r>
+        <w:rPr>
+          <w:b/>
+          <w:bCs/>
+        </w:rPr>
+        <w:t xml:space="preserve"> (</w:t>
+      </w:r>
+      <w:proofErr w:type="spellStart"/>
+      <w:r>
+        <w:rPr>
+          <w:b/>
+          <w:bCs/>
+        </w:rPr>
+        <w:t>Stream</w:t>
+      </w:r>
+      <w:proofErr w:type="spellEnd"/>
+      <w:r>
+        <w:rPr>
+          <w:b/>
+          <w:bCs/>
+        </w:rPr>
+        <w:t xml:space="preserve"> logika, kulcsgenerálás, indítás/leállítás)</w:t>
+      </w:r>
+      <w:r>
+        <w:t xml:space="preserve"> Ez a modul végzi a streameléshez kapcsolódó üzleti logikát. Itt történik például a </w:t>
+      </w:r>
+      <w:proofErr w:type="spellStart"/>
+      <w:r>
+        <w:t>stream</w:t>
+      </w:r>
+      <w:proofErr w:type="spellEnd"/>
+      <w:r>
+        <w:t xml:space="preserve"> kulcsok generálása, a </w:t>
+      </w:r>
+      <w:proofErr w:type="spellStart"/>
+      <w:r>
+        <w:t>stream</w:t>
+      </w:r>
+      <w:proofErr w:type="spellEnd"/>
+      <w:r>
+        <w:t xml:space="preserve"> indítása és leállítása, valamint a </w:t>
+      </w:r>
+      <w:r>
+        <w:t>felhasználóhoz</w:t>
+      </w:r>
+      <w:r>
+        <w:t xml:space="preserve"> tartozó ajánl</w:t>
+      </w:r>
+      <w:r>
+        <w:t xml:space="preserve">ott </w:t>
+      </w:r>
+      <w:proofErr w:type="spellStart"/>
+      <w:r>
+        <w:t>streamek</w:t>
+      </w:r>
+      <w:proofErr w:type="spellEnd"/>
+      <w:r>
+        <w:t xml:space="preserve"> előállítása. A </w:t>
+      </w:r>
+      <w:proofErr w:type="spellStart"/>
+      <w:r>
+        <w:t>StreamService</w:t>
+      </w:r>
+      <w:proofErr w:type="spellEnd"/>
+      <w:r>
+        <w:t xml:space="preserve"> kommunikál a </w:t>
+      </w:r>
+      <w:proofErr w:type="spellStart"/>
+      <w:r>
+        <w:t>StreamDbHandler-rel</w:t>
+      </w:r>
+      <w:proofErr w:type="spellEnd"/>
+      <w:r>
+        <w:t xml:space="preserve">, hogy frissítse a </w:t>
+      </w:r>
+      <w:proofErr w:type="spellStart"/>
+      <w:r>
+        <w:t>streamek</w:t>
+      </w:r>
+      <w:proofErr w:type="spellEnd"/>
+      <w:r>
+        <w:t xml:space="preserve"> állapotát, illetve a </w:t>
+      </w:r>
+      <w:proofErr w:type="spellStart"/>
+      <w:r>
+        <w:t>UserDbHandler-rel</w:t>
+      </w:r>
+      <w:proofErr w:type="spellEnd"/>
+      <w:r>
+        <w:t>, hogy a felhasználók élő státuszát kezelje.</w:t>
+      </w:r>
+    </w:p>
+    <w:p>
+      <w:pPr>
+        <w:pStyle w:val="BodyText"/>
+      </w:pPr>
+    </w:p>
+    <w:p>
+      <w:pPr>
+        <w:pStyle w:val="BodyText"/>
         <w:numPr>
           <w:ilvl w:val="0"/>
-          <w:numId w:val="6"/>
+          <w:numId w:val="15"/>
         </w:numPr>
       </w:pPr>
-      <w:r>
-        <w:t xml:space="preserve">Milyen </w:t>
-      </w:r>
-      <w:r>
-        <w:rPr>
-          <w:b/>
-        </w:rPr>
-        <w:t>következtetéseket</w:t>
-      </w:r>
-      <w:r>
-        <w:t xml:space="preserve"> lehet levonni?</w:t>
-      </w:r>
-    </w:p>
-    <w:p>
-      <w:r>
-        <w:t>Ha valaki elolvassa ezt a részt, képet kell kapnia az egész dolgozatról!</w:t>
-      </w:r>
-    </w:p>
-    <w:p/>
-    <w:p>
-      <w:r>
-        <w:t>Fontos, hogy az itt megadott sablontól el lehet térni, használata nem kötelező, csak segítséget jelenthet, viszont a fedőlap lehetőleg maradjon ugyanez és tartalmilag egyezzen meg a sablon irányelveivel. A beszámoló felépítésében nem érdemes eltérni a Bevezető - Féléves munka és eredmények bemutatása - Összefoglaló hármastól.</w:t>
-      </w:r>
-    </w:p>
-    <w:p>
-      <w:pPr>
-        <w:pStyle w:val="BodyText"/>
-        <w:ind w:firstLine="0"/>
-      </w:pPr>
-    </w:p>
-    <w:p>
-      <w:pPr>
-        <w:sectPr>
-          <w:headerReference w:type="default" r:id="rId11"/>
-          <w:footerReference w:type="even" r:id="rId12"/>
-          <w:footerReference w:type="default" r:id="rId13"/>
-          <w:headerReference w:type="first" r:id="rId14"/>
-          <w:footerReference w:type="first" r:id="rId15"/>
-          <w:pgSz w:w="11906" w:h="16838"/>
-          <w:pgMar w:top="1710" w:right="1134" w:bottom="1710" w:left="1134" w:header="1134" w:footer="1134" w:gutter="0"/>
-          <w:pgNumType w:start="1"/>
-          <w:cols w:space="720"/>
-        </w:sectPr>
+      <w:proofErr w:type="spellStart"/>
+      <w:r>
+        <w:rPr>
+          <w:b/>
+          <w:bCs/>
+        </w:rPr>
+        <w:t>ViewerService</w:t>
+      </w:r>
+      <w:proofErr w:type="spellEnd"/>
+      <w:r>
+        <w:rPr>
+          <w:b/>
+          <w:bCs/>
+        </w:rPr>
+        <w:t xml:space="preserve"> (Nézők kezelése, nézőszámlálás)</w:t>
+      </w:r>
+      <w:r>
+        <w:t xml:space="preserve"> Ez a szolgáltatás tartja nyilván, hogy egy adott </w:t>
+      </w:r>
+      <w:proofErr w:type="spellStart"/>
+      <w:r>
+        <w:t>streamet</w:t>
+      </w:r>
+      <w:proofErr w:type="spellEnd"/>
+      <w:r>
+        <w:t xml:space="preserve"> éppen hányan néznek. </w:t>
+      </w:r>
+      <w:proofErr w:type="spellStart"/>
+      <w:r>
+        <w:t>Redis</w:t>
+      </w:r>
+      <w:proofErr w:type="spellEnd"/>
+      <w:r>
+        <w:t xml:space="preserve"> alapú cache-t használ a nézők gyors </w:t>
+      </w:r>
+      <w:r>
+        <w:lastRenderedPageBreak/>
+        <w:t xml:space="preserve">számolásához, és minden néző csatlakozásakor vagy távozásakor frissíti a nézettségi adatokat a </w:t>
+      </w:r>
+      <w:proofErr w:type="spellStart"/>
+      <w:r>
+        <w:t>StreamDbHandler</w:t>
+      </w:r>
+      <w:proofErr w:type="spellEnd"/>
+      <w:r>
+        <w:t xml:space="preserve">-ben is. Így valós idejű nézőszámot tudunk mutatni minden </w:t>
+      </w:r>
+      <w:proofErr w:type="spellStart"/>
+      <w:r>
+        <w:t>streamhez</w:t>
+      </w:r>
+      <w:proofErr w:type="spellEnd"/>
+      <w:r>
+        <w:t>.</w:t>
+      </w:r>
+    </w:p>
+    <w:p>
+      <w:pPr>
+        <w:pStyle w:val="BodyText"/>
+      </w:pPr>
+    </w:p>
+    <w:p>
+      <w:pPr>
+        <w:pStyle w:val="BodyText"/>
+        <w:numPr>
+          <w:ilvl w:val="0"/>
+          <w:numId w:val="15"/>
+        </w:numPr>
+      </w:pPr>
+      <w:proofErr w:type="spellStart"/>
+      <w:r>
+        <w:rPr>
+          <w:b/>
+          <w:bCs/>
+        </w:rPr>
+        <w:t>FollowerService</w:t>
+      </w:r>
+      <w:proofErr w:type="spellEnd"/>
+      <w:r>
+        <w:rPr>
+          <w:b/>
+          <w:bCs/>
+        </w:rPr>
+        <w:t xml:space="preserve"> (Követések kezelése)</w:t>
+      </w:r>
+      <w:r>
+        <w:t xml:space="preserve"> Ez a modul kezeli a felhasználók közötti követési kapcsolatokat. Lehetővé teszi, hogy egy felhasználó másokat kövessen, és ezek alapján például személyre szabott ajánlásokat vagy értesítéseket lehessen küldeni.</w:t>
+      </w:r>
+    </w:p>
+    <w:p>
+      <w:pPr>
+        <w:pStyle w:val="BodyText"/>
+      </w:pPr>
+    </w:p>
+    <w:p>
+      <w:pPr>
+        <w:pStyle w:val="BodyText"/>
+        <w:numPr>
+          <w:ilvl w:val="0"/>
+          <w:numId w:val="15"/>
+        </w:numPr>
+      </w:pPr>
+      <w:proofErr w:type="spellStart"/>
+      <w:r>
+        <w:rPr>
+          <w:b/>
+          <w:bCs/>
+        </w:rPr>
+        <w:t>Nginx</w:t>
+      </w:r>
+      <w:proofErr w:type="spellEnd"/>
+      <w:r>
+        <w:rPr>
+          <w:b/>
+          <w:bCs/>
+        </w:rPr>
+        <w:t>-RTMP (Streaming szerver)</w:t>
+      </w:r>
+      <w:r>
+        <w:t xml:space="preserve"> Ez a komponens maga a streaming szerver, amely az RTMP protokollon keresztül fogadja a videófolyamokat (pl. OBS-</w:t>
+      </w:r>
+      <w:proofErr w:type="spellStart"/>
+      <w:r>
+        <w:t>ből</w:t>
+      </w:r>
+      <w:proofErr w:type="spellEnd"/>
+      <w:r>
+        <w:t xml:space="preserve"> vagy egy scriptből), majd HLS formátumban továbbítja azokat a nézők felé. Az </w:t>
+      </w:r>
+      <w:proofErr w:type="spellStart"/>
+      <w:r>
+        <w:t>Nginx</w:t>
+      </w:r>
+      <w:proofErr w:type="spellEnd"/>
+      <w:r>
+        <w:t xml:space="preserve">-RTMP szerver a rendszer központi eleme, amely a tényleges </w:t>
+      </w:r>
+      <w:proofErr w:type="spellStart"/>
+      <w:r>
+        <w:t>videóadatokat</w:t>
+      </w:r>
+      <w:proofErr w:type="spellEnd"/>
+      <w:r>
+        <w:t xml:space="preserve"> kezeli.</w:t>
+      </w:r>
+    </w:p>
+    <w:p>
+      <w:pPr>
+        <w:pStyle w:val="BodyText"/>
+      </w:pPr>
+    </w:p>
+    <w:p>
+      <w:pPr>
+        <w:pStyle w:val="BodyText"/>
+        <w:numPr>
+          <w:ilvl w:val="0"/>
+          <w:numId w:val="15"/>
+        </w:numPr>
+      </w:pPr>
+      <w:proofErr w:type="spellStart"/>
+      <w:r>
+        <w:rPr>
+          <w:b/>
+          <w:bCs/>
+        </w:rPr>
+        <w:t>Client</w:t>
+      </w:r>
+      <w:proofErr w:type="spellEnd"/>
+      <w:r>
+        <w:rPr>
+          <w:b/>
+          <w:bCs/>
+        </w:rPr>
+        <w:t xml:space="preserve"> (Frontend)</w:t>
+      </w:r>
+      <w:r>
+        <w:t xml:space="preserve"> Ez az </w:t>
+      </w:r>
+      <w:proofErr w:type="spellStart"/>
+      <w:r>
+        <w:t>Angular</w:t>
+      </w:r>
+      <w:proofErr w:type="spellEnd"/>
+      <w:r>
+        <w:t xml:space="preserve"> alapú webes felhasználói felület, ahol a felhasználók regisztrálhatnak, bejelentkezhetnek, elindíthatják saját </w:t>
+      </w:r>
+      <w:proofErr w:type="spellStart"/>
+      <w:r>
+        <w:t>streamjeiket</w:t>
+      </w:r>
+      <w:proofErr w:type="spellEnd"/>
+      <w:r>
+        <w:t>, nézhetik mások közvetítéseit, követhetnek más felhasználókat, és láthatják a nézőszámokat is.</w:t>
+      </w:r>
+    </w:p>
+    <w:p>
+      <w:pPr>
+        <w:pStyle w:val="BodyText"/>
+      </w:pPr>
+    </w:p>
+    <w:p>
+      <w:pPr>
+        <w:pStyle w:val="BodyText"/>
+        <w:numPr>
+          <w:ilvl w:val="0"/>
+          <w:numId w:val="15"/>
+        </w:numPr>
+      </w:pPr>
+      <w:proofErr w:type="spellStart"/>
+      <w:r>
+        <w:rPr>
+          <w:b/>
+          <w:bCs/>
+        </w:rPr>
+        <w:t>Database</w:t>
+      </w:r>
+      <w:proofErr w:type="spellEnd"/>
+      <w:r>
+        <w:rPr>
+          <w:b/>
+          <w:bCs/>
+        </w:rPr>
+        <w:t xml:space="preserve"> (Adatbázis) és </w:t>
+      </w:r>
+      <w:proofErr w:type="spellStart"/>
+      <w:r>
+        <w:rPr>
+          <w:b/>
+          <w:bCs/>
+        </w:rPr>
+        <w:t>Redis</w:t>
+      </w:r>
+      <w:proofErr w:type="spellEnd"/>
+      <w:r>
+        <w:rPr>
+          <w:b/>
+          <w:bCs/>
+        </w:rPr>
+        <w:t xml:space="preserve"> (Gyorsítótár)</w:t>
+      </w:r>
+      <w:r>
+        <w:t xml:space="preserve"> A </w:t>
+      </w:r>
+      <w:proofErr w:type="spellStart"/>
+      <w:r>
+        <w:t>PostgreSQL</w:t>
+      </w:r>
+      <w:proofErr w:type="spellEnd"/>
+      <w:r>
+        <w:t xml:space="preserve"> adatbázis tárolja a felhasználók, </w:t>
+      </w:r>
+      <w:proofErr w:type="spellStart"/>
+      <w:r>
+        <w:t>streamek</w:t>
+      </w:r>
+      <w:proofErr w:type="spellEnd"/>
+      <w:r>
+        <w:t xml:space="preserve"> és követések tartós adatait. A </w:t>
+      </w:r>
+      <w:proofErr w:type="spellStart"/>
+      <w:r>
+        <w:t>Redis</w:t>
+      </w:r>
+      <w:proofErr w:type="spellEnd"/>
+      <w:r>
+        <w:t xml:space="preserve"> cache gyors elérésű, ideiglenes adatokat (pl. nézők listája, aktív </w:t>
+      </w:r>
+      <w:proofErr w:type="spellStart"/>
+      <w:r>
+        <w:t>streamek</w:t>
+      </w:r>
+      <w:proofErr w:type="spellEnd"/>
+      <w:r>
+        <w:t>) tárol, hogy a rendszer gyorsan tudjon reagálni a nézőszám változásaira.</w:t>
+      </w:r>
+    </w:p>
+    <w:p>
+      <w:pPr>
+        <w:pStyle w:val="BodyText"/>
+      </w:pPr>
+    </w:p>
+    <w:p>
+      <w:pPr>
+        <w:pStyle w:val="BodyText"/>
+      </w:pPr>
+      <w:r>
+        <w:rPr>
+          <w:b/>
+          <w:bCs/>
+        </w:rPr>
+        <w:t>Modulok együttműködése</w:t>
+      </w:r>
+      <w:r>
+        <w:t xml:space="preserve"> A szolgáltatások REST API-</w:t>
+      </w:r>
+      <w:proofErr w:type="spellStart"/>
+      <w:r>
+        <w:t>kon</w:t>
+      </w:r>
+      <w:proofErr w:type="spellEnd"/>
+      <w:r>
+        <w:t xml:space="preserve"> keresztül kommunikálnak egymással. Például amikor egy felhasználó elindít egy </w:t>
+      </w:r>
+      <w:proofErr w:type="spellStart"/>
+      <w:r>
+        <w:t>streamet</w:t>
+      </w:r>
+      <w:proofErr w:type="spellEnd"/>
+      <w:r>
+        <w:t xml:space="preserve">, a </w:t>
+      </w:r>
+      <w:proofErr w:type="spellStart"/>
+      <w:r>
+        <w:t>StreamService</w:t>
+      </w:r>
+      <w:proofErr w:type="spellEnd"/>
+      <w:r>
+        <w:t xml:space="preserve"> generál egy </w:t>
+      </w:r>
+      <w:proofErr w:type="spellStart"/>
+      <w:r>
+        <w:t>stream</w:t>
+      </w:r>
+      <w:proofErr w:type="spellEnd"/>
+      <w:r>
+        <w:t xml:space="preserve"> kulcsot, frissíti a </w:t>
+      </w:r>
+      <w:proofErr w:type="spellStart"/>
+      <w:r>
+        <w:t>StreamDbHandler</w:t>
+      </w:r>
+      <w:proofErr w:type="spellEnd"/>
+      <w:r>
+        <w:t xml:space="preserve">-ben a </w:t>
+      </w:r>
+      <w:proofErr w:type="spellStart"/>
+      <w:r>
+        <w:t>stream</w:t>
+      </w:r>
+      <w:proofErr w:type="spellEnd"/>
+      <w:r>
+        <w:t xml:space="preserve"> adatait, és a </w:t>
+      </w:r>
+      <w:proofErr w:type="spellStart"/>
+      <w:r>
+        <w:t>UserDbHandler</w:t>
+      </w:r>
+      <w:proofErr w:type="spellEnd"/>
+      <w:r>
+        <w:t xml:space="preserve">-ben a felhasználó státuszát. Amikor egy néző csatlakozik, a </w:t>
+      </w:r>
+      <w:proofErr w:type="spellStart"/>
+      <w:r>
+        <w:t>ViewerService</w:t>
+      </w:r>
+      <w:proofErr w:type="spellEnd"/>
+      <w:r>
+        <w:t xml:space="preserve"> frissíti a nézők listáját a </w:t>
+      </w:r>
+      <w:proofErr w:type="spellStart"/>
+      <w:r>
+        <w:t>Redis</w:t>
+      </w:r>
+      <w:proofErr w:type="spellEnd"/>
+      <w:r>
+        <w:t xml:space="preserve">-ben, és növeli a nézettségi számot a </w:t>
+      </w:r>
+      <w:proofErr w:type="spellStart"/>
+      <w:r>
+        <w:t>StreamDbHandler</w:t>
+      </w:r>
+      <w:proofErr w:type="spellEnd"/>
+      <w:r>
+        <w:t>-ben.</w:t>
+      </w:r>
+    </w:p>
+    <w:p>
+      <w:pPr>
+        <w:pStyle w:val="BodyText"/>
+      </w:pPr>
+    </w:p>
+    <w:p>
+      <w:pPr>
+        <w:pStyle w:val="BodyText"/>
+      </w:pPr>
+      <w:r>
+        <w:t>Összefoglalva</w:t>
+      </w:r>
+      <w:r>
+        <w:t>, a</w:t>
+      </w:r>
+      <w:r>
+        <w:t xml:space="preserve"> rendszer minden fő funkciója külön </w:t>
+      </w:r>
+      <w:proofErr w:type="spellStart"/>
+      <w:r>
+        <w:t>mikroszolgáltatásban</w:t>
+      </w:r>
+      <w:proofErr w:type="spellEnd"/>
+      <w:r>
+        <w:t xml:space="preserve"> valósul meg, így könnyen bővíthető, karbantartható és skálázható. A </w:t>
+      </w:r>
+      <w:proofErr w:type="spellStart"/>
+      <w:r>
+        <w:t>konténerizáció</w:t>
+      </w:r>
+      <w:proofErr w:type="spellEnd"/>
+      <w:r>
+        <w:t xml:space="preserve"> és a </w:t>
+      </w:r>
+      <w:proofErr w:type="spellStart"/>
+      <w:r>
+        <w:t>Kubernetes</w:t>
+      </w:r>
+      <w:proofErr w:type="spellEnd"/>
+      <w:r>
+        <w:t xml:space="preserve"> lehetővé teszi, hogy a szolgáltatásokat igény szerint, automatikusan lehessen indítani, leállítani vagy frissíteni, így a rendszer rugalmasan alkalmazkodik a terheléshez. Ez a felépítés biztosítja, hogy a streaming platform megbízhatóan és hatékonyan </w:t>
+      </w:r>
+      <w:proofErr w:type="spellStart"/>
+      <w:r>
+        <w:t>működjön</w:t>
+      </w:r>
+      <w:proofErr w:type="spellEnd"/>
+      <w:r>
+        <w:t>, akár sok egyidejű felhasználó mellett is.</w:t>
+      </w:r>
+    </w:p>
+    <w:p>
+      <w:pPr>
+        <w:pStyle w:val="BodyText"/>
+        <w:ind w:left="1004" w:firstLine="0"/>
+      </w:pPr>
+    </w:p>
+    <w:p>
+      <w:pPr>
+        <w:pStyle w:val="Heading2"/>
+      </w:pPr>
+      <w:r>
+        <w:t>2.</w:t>
+      </w:r>
+      <w:r>
+        <w:t>3</w:t>
+      </w:r>
+      <w:r>
+        <w:t xml:space="preserve"> </w:t>
+      </w:r>
+      <w:r>
+        <w:t>Összefoglalás</w:t>
+      </w:r>
+    </w:p>
+    <w:p>
+      <w:pPr>
+        <w:pStyle w:val="BodyText"/>
+      </w:pPr>
+    </w:p>
+    <w:p>
+      <w:pPr>
+        <w:pStyle w:val="BodyText"/>
+      </w:pPr>
+      <w:r>
+        <w:t xml:space="preserve">A laboratóriumi munka során egy élő videó streaming rendszert fejlesztettem ki, amely a modern </w:t>
+      </w:r>
+      <w:proofErr w:type="spellStart"/>
+      <w:r>
+        <w:t>mikroszolgáltatás</w:t>
+      </w:r>
+      <w:proofErr w:type="spellEnd"/>
+      <w:r>
+        <w:t xml:space="preserve">-alapú és </w:t>
+      </w:r>
+      <w:proofErr w:type="spellStart"/>
+      <w:r>
+        <w:t>konténerizált</w:t>
+      </w:r>
+      <w:proofErr w:type="spellEnd"/>
+      <w:r>
+        <w:t xml:space="preserve"> architektúra elveit követi. A projekt fő célja az volt, hogy egy olyan platformot hozzak létre, amelyben a különböző funkciók – mint a felhasználókezelés, </w:t>
+      </w:r>
+      <w:proofErr w:type="spellStart"/>
+      <w:r>
+        <w:t>stream</w:t>
+      </w:r>
+      <w:proofErr w:type="spellEnd"/>
+      <w:r>
+        <w:t xml:space="preserve"> kezelés, nézőszámlálás és jogosultságkezelés – egymástól függetlenül, mégis szorosan együttműködve működnek. A rendszer minden fő komponense külön szolgáltatásként, saját konténerben fut, így könnyen bővíthető és skálázható. A fejlesztés során kiemelt figyelmet fordítottam arra, hogy a komponensek közötti kommunikáció megbízható és biztonságos legyen, </w:t>
+      </w:r>
+      <w:r>
+        <w:t>valamint,</w:t>
+      </w:r>
+      <w:r>
+        <w:t xml:space="preserve"> hogy a rendszer képes legyen valós időben kezelni a nézőszámokat és a felhasználói interakciókat.</w:t>
+      </w:r>
+    </w:p>
+    <w:p>
+      <w:pPr>
+        <w:pStyle w:val="BodyText"/>
+      </w:pPr>
+    </w:p>
+    <w:p>
+      <w:pPr>
+        <w:pStyle w:val="BodyText"/>
+      </w:pPr>
+      <w:r>
+        <w:t xml:space="preserve">A munka során számos kihívással találkoztam, például a szolgáltatások közötti </w:t>
+      </w:r>
+      <w:r>
+        <w:lastRenderedPageBreak/>
+        <w:t xml:space="preserve">adatmegosztás, a jogosultságok kezelése vagy a valós idejű adatok szinkronizálása terén. Ezek megoldása során mélyebb ismereteket szereztem a felhőalapú rendszerek, a </w:t>
+      </w:r>
+      <w:proofErr w:type="spellStart"/>
+      <w:r>
+        <w:t>Kubernetes</w:t>
+      </w:r>
+      <w:proofErr w:type="spellEnd"/>
+      <w:r>
+        <w:t xml:space="preserve"> és a </w:t>
+      </w:r>
+      <w:proofErr w:type="spellStart"/>
+      <w:r>
+        <w:t>konténerizáció</w:t>
+      </w:r>
+      <w:proofErr w:type="spellEnd"/>
+      <w:r>
+        <w:t xml:space="preserve"> működéséről. A projekt eredményeként egy stabil, jól működő streaming platform jött létre, amely a jövőben további funkciókkal – például chat, értesítések vagy újabb streaming protokollok – is bővíthető</w:t>
+      </w:r>
+    </w:p>
+    <w:p>
+      <w:pPr>
+        <w:pStyle w:val="BodyText"/>
       </w:pPr>
     </w:p>
     <w:p>
@@ -1825,11 +3692,33 @@
               <w:pStyle w:val="BodyText"/>
               <w:ind w:left="0" w:firstLine="0"/>
             </w:pPr>
+            <w:proofErr w:type="spellStart"/>
             <w:r>
               <w:rPr>
                 <w:bCs/>
               </w:rPr>
-              <w:t xml:space="preserve">Umberto Eco, </w:t>
+              <w:t>Umberto</w:t>
+            </w:r>
+            <w:proofErr w:type="spellEnd"/>
+            <w:r>
+              <w:rPr>
+                <w:bCs/>
+              </w:rPr>
+              <w:t xml:space="preserve"> </w:t>
+            </w:r>
+            <w:proofErr w:type="spellStart"/>
+            <w:r>
+              <w:rPr>
+                <w:bCs/>
+              </w:rPr>
+              <w:t>Eco</w:t>
+            </w:r>
+            <w:proofErr w:type="spellEnd"/>
+            <w:r>
+              <w:rPr>
+                <w:bCs/>
+              </w:rPr>
+              <w:t xml:space="preserve">, </w:t>
             </w:r>
             <w:r>
               <w:rPr>
@@ -1837,10 +3726,28 @@
                 <w:i/>
                 <w:iCs/>
               </w:rPr>
-              <w:t>Hogyan írjunk szakdolgozatot?,</w:t>
+              <w:t xml:space="preserve">Hogyan írjunk </w:t>
             </w:r>
+            <w:proofErr w:type="gramStart"/>
             <w:r>
-              <w:t xml:space="preserve"> Kairosz Kiadó, 2000, ISBN: 9639137537.</w:t>
+              <w:rPr>
+                <w:bCs/>
+                <w:i/>
+                <w:iCs/>
+              </w:rPr>
+              <w:t>szakdolgozatot?,</w:t>
+            </w:r>
+            <w:proofErr w:type="gramEnd"/>
+            <w:r>
+              <w:t xml:space="preserve"> </w:t>
+            </w:r>
+            <w:proofErr w:type="spellStart"/>
+            <w:r>
+              <w:t>Kairosz</w:t>
+            </w:r>
+            <w:proofErr w:type="spellEnd"/>
+            <w:r>
+              <w:t xml:space="preserve"> Kiadó, 2000, ISBN: 9639137537.</w:t>
             </w:r>
           </w:p>
         </w:tc>
@@ -1894,7 +3801,23 @@
                 <w:i/>
                 <w:iCs/>
               </w:rPr>
-              <w:t>Termelési-regény (Kisssregény)</w:t>
+              <w:t>Termelési-regény (</w:t>
+            </w:r>
+            <w:proofErr w:type="spellStart"/>
+            <w:r>
+              <w:rPr>
+                <w:i/>
+                <w:iCs/>
+              </w:rPr>
+              <w:t>Kisssregény</w:t>
+            </w:r>
+            <w:proofErr w:type="spellEnd"/>
+            <w:r>
+              <w:rPr>
+                <w:i/>
+                <w:iCs/>
+              </w:rPr>
+              <w:t>)</w:t>
             </w:r>
             <w:r>
               <w:t>, Magvető Könyvkiadó, 2004, ISBN: 9631423948.</w:t>
@@ -2036,7 +3959,15 @@
         <w:pStyle w:val="BodyText"/>
       </w:pPr>
       <w:r>
-        <w:t xml:space="preserve">A webes hivatkozások problémásak szoktak lenni, de manapság egyre több az olyan dokumentum, ami csak weben lelhető fel, ezért használatuk nem zárható ki. Itt is törekedni kell azonban a pontosságra és a visszakereshetőségre. A weben található dokumentumoknak is van címe, szerzője, illetve </w:t>
+        <w:t xml:space="preserve">A webes hivatkozások </w:t>
+      </w:r>
+      <w:proofErr w:type="spellStart"/>
+      <w:r>
+        <w:t>problémásak</w:t>
+      </w:r>
+      <w:proofErr w:type="spellEnd"/>
+      <w:r>
+        <w:t xml:space="preserve"> szoktak lenni, de manapság egyre több az olyan dokumentum, ami csak weben lelhető fel, ezért használatuk nem zárható ki. Itt is törekedni kell azonban a pontosságra és a visszakereshetőségre. A weben található dokumentumoknak is van címe, szerzője, illetve </w:t>
       </w:r>
       <w:r>
         <w:t>meg kell adni</w:t>
@@ -2050,7 +3981,15 @@
         <w:pStyle w:val="BodyText"/>
       </w:pPr>
       <w:r>
-        <w:t>A wikipédiás hivatkozások használata nem javasolt.</w:t>
+        <w:t xml:space="preserve">A </w:t>
+      </w:r>
+      <w:proofErr w:type="spellStart"/>
+      <w:r>
+        <w:t>wikipédiás</w:t>
+      </w:r>
+      <w:proofErr w:type="spellEnd"/>
+      <w:r>
+        <w:t xml:space="preserve"> hivatkozások használata nem javasolt.</w:t>
       </w:r>
     </w:p>
     <w:p>
@@ -2080,16 +4019,32 @@
         <w:t xml:space="preserve">, mindenképpen csatolni akart forráskód részlet, </w:t>
       </w:r>
       <w:r>
-        <w:t>felhasználói leírások, programozói leírások (API), stb.) megnevezése, fellelhetőségi helyének pontos definíciója, mely alapján a az erőforrás előkereshető – értelemszerűen nem nyilvános dokumentumok hivatkozása nem elfogadható.&gt;</w:t>
+        <w:t>felhasználói leírások, programozói leírások (API</w:t>
+      </w:r>
+      <w:proofErr w:type="gramStart"/>
+      <w:r>
+        <w:t>),</w:t>
+      </w:r>
+      <w:proofErr w:type="gramEnd"/>
+      <w:r>
+        <w:t xml:space="preserve"> stb.) megnevezése, fellelhetőségi helyének pontos definíciója, mely alapján </w:t>
+      </w:r>
+      <w:proofErr w:type="gramStart"/>
+      <w:r>
+        <w:t>a</w:t>
+      </w:r>
+      <w:proofErr w:type="gramEnd"/>
+      <w:r>
+        <w:t xml:space="preserve"> az erőforrás előkereshető – értelemszerűen nem nyilvános dokumentumok hivatkozása nem elfogadható.&gt;</w:t>
       </w:r>
     </w:p>
     <w:sectPr>
-      <w:headerReference w:type="even" r:id="rId16"/>
-      <w:headerReference w:type="default" r:id="rId17"/>
-      <w:footerReference w:type="even" r:id="rId18"/>
-      <w:footerReference w:type="default" r:id="rId19"/>
-      <w:headerReference w:type="first" r:id="rId20"/>
-      <w:footerReference w:type="first" r:id="rId21"/>
+      <w:headerReference w:type="even" r:id="rId13"/>
+      <w:headerReference w:type="default" r:id="rId14"/>
+      <w:footerReference w:type="even" r:id="rId15"/>
+      <w:footerReference w:type="default" r:id="rId16"/>
+      <w:headerReference w:type="first" r:id="rId17"/>
+      <w:footerReference w:type="first" r:id="rId18"/>
       <w:pgSz w:w="11906" w:h="16838"/>
       <w:pgMar w:top="1710" w:right="1134" w:bottom="1710" w:left="1134" w:header="1134" w:footer="1134" w:gutter="0"/>
       <w:cols w:space="720"/>
@@ -2142,7 +4097,7 @@
       <w:rPr>
         <w:noProof/>
       </w:rPr>
-      <w:t>3</w:t>
+      <w:t>5</w:t>
     </w:r>
     <w:r>
       <w:fldChar w:fldCharType="end"/>
@@ -2157,46 +4112,6 @@
 </w:ftr>
 </file>
 
-<file path=word/footer4.xml><?xml version="1.0" encoding="utf-8"?>
-<w:ftr xmlns:wpc="http://schemas.microsoft.com/office/word/2010/wordprocessingCanvas" xmlns:cx="http://schemas.microsoft.com/office/drawing/2014/chartex" xmlns:cx1="http://schemas.microsoft.com/office/drawing/2015/9/8/chartex" xmlns:cx2="http://schemas.microsoft.com/office/drawing/2015/10/21/chartex" xmlns:cx3="http://schemas.microsoft.com/office/drawing/2016/5/9/chartex" xmlns:cx4="http://schemas.microsoft.com/office/drawing/2016/5/10/chartex" xmlns:cx5="http://schemas.microsoft.com/office/drawing/2016/5/11/chartex" xmlns:cx6="http://schemas.microsoft.com/office/drawing/2016/5/12/chartex" xmlns:cx7="http://schemas.microsoft.com/office/drawing/2016/5/13/chartex" xmlns:cx8="http://schemas.microsoft.com/office/drawing/2016/5/14/chartex" xmlns:mc="http://schemas.openxmlformats.org/markup-compatibility/2006" xmlns:aink="http://schemas.microsoft.com/office/drawing/2016/ink" xmlns:am3d="http://schemas.microsoft.com/office/drawing/2017/model3d" xmlns:o="urn:schemas-microsoft-com:office:office" xmlns:oel="http://schemas.microsoft.com/office/2019/extlst" xmlns:r="http://schemas.openxmlformats.org/officeDocument/2006/relationships" xmlns:m="http://schemas.openxmlformats.org/officeDocument/2006/math" xmlns:v="urn:schemas-microsoft-com:vml" xmlns:wp14="http://schemas.microsoft.com/office/word/2010/wordprocessingDrawing" xmlns:wp="http://schemas.openxmlformats.org/drawingml/2006/wordprocessingDrawing" xmlns:w10="urn:schemas-microsoft-com:office:word" xmlns:w="http://schemas.openxmlformats.org/wordprocessingml/2006/main" xmlns:w14="http://schemas.microsoft.com/office/word/2010/wordml" xmlns:w15="http://schemas.microsoft.com/office/word/2012/wordml" xmlns:w16cex="http://schemas.microsoft.com/office/word/2018/wordml/cex" xmlns:w16cid="http://schemas.microsoft.com/office/word/2016/wordml/cid" xmlns:w16="http://schemas.microsoft.com/office/word/2018/wordml" xmlns:w16du="http://schemas.microsoft.com/office/word/2023/wordml/word16du" xmlns:w16sdtdh="http://schemas.microsoft.com/office/word/2020/wordml/sdtdatahash" xmlns:w16sdtfl="http://schemas.microsoft.com/office/word/2024/wordml/sdtformatlock" xmlns:w16se="http://schemas.microsoft.com/office/word/2015/wordml/symex" xmlns:wpg="http://schemas.microsoft.com/office/word/2010/wordprocessingGroup" xmlns:wpi="http://schemas.microsoft.com/office/word/2010/wordprocessingInk" xmlns:wne="http://schemas.microsoft.com/office/word/2006/wordml" xmlns:wps="http://schemas.microsoft.com/office/word/2010/wordprocessingShape" mc:Ignorable="w14 w15 w16se w16cid w16 w16cex w16sdtdh w16sdtfl w16du wp14">
-  <w:p/>
-</w:ftr>
-</file>
-
-<file path=word/footer5.xml><?xml version="1.0" encoding="utf-8"?>
-<w:ftr xmlns:wpc="http://schemas.microsoft.com/office/word/2010/wordprocessingCanvas" xmlns:cx="http://schemas.microsoft.com/office/drawing/2014/chartex" xmlns:cx1="http://schemas.microsoft.com/office/drawing/2015/9/8/chartex" xmlns:cx2="http://schemas.microsoft.com/office/drawing/2015/10/21/chartex" xmlns:cx3="http://schemas.microsoft.com/office/drawing/2016/5/9/chartex" xmlns:cx4="http://schemas.microsoft.com/office/drawing/2016/5/10/chartex" xmlns:cx5="http://schemas.microsoft.com/office/drawing/2016/5/11/chartex" xmlns:cx6="http://schemas.microsoft.com/office/drawing/2016/5/12/chartex" xmlns:cx7="http://schemas.microsoft.com/office/drawing/2016/5/13/chartex" xmlns:cx8="http://schemas.microsoft.com/office/drawing/2016/5/14/chartex" xmlns:mc="http://schemas.openxmlformats.org/markup-compatibility/2006" xmlns:aink="http://schemas.microsoft.com/office/drawing/2016/ink" xmlns:am3d="http://schemas.microsoft.com/office/drawing/2017/model3d" xmlns:o="urn:schemas-microsoft-com:office:office" xmlns:oel="http://schemas.microsoft.com/office/2019/extlst" xmlns:r="http://schemas.openxmlformats.org/officeDocument/2006/relationships" xmlns:m="http://schemas.openxmlformats.org/officeDocument/2006/math" xmlns:v="urn:schemas-microsoft-com:vml" xmlns:wp14="http://schemas.microsoft.com/office/word/2010/wordprocessingDrawing" xmlns:wp="http://schemas.openxmlformats.org/drawingml/2006/wordprocessingDrawing" xmlns:w10="urn:schemas-microsoft-com:office:word" xmlns:w="http://schemas.openxmlformats.org/wordprocessingml/2006/main" xmlns:w14="http://schemas.microsoft.com/office/word/2010/wordml" xmlns:w15="http://schemas.microsoft.com/office/word/2012/wordml" xmlns:w16cex="http://schemas.microsoft.com/office/word/2018/wordml/cex" xmlns:w16cid="http://schemas.microsoft.com/office/word/2016/wordml/cid" xmlns:w16="http://schemas.microsoft.com/office/word/2018/wordml" xmlns:w16du="http://schemas.microsoft.com/office/word/2023/wordml/word16du" xmlns:w16sdtdh="http://schemas.microsoft.com/office/word/2020/wordml/sdtdatahash" xmlns:w16sdtfl="http://schemas.microsoft.com/office/word/2024/wordml/sdtformatlock" xmlns:w16se="http://schemas.microsoft.com/office/word/2015/wordml/symex" xmlns:wpg="http://schemas.microsoft.com/office/word/2010/wordprocessingGroup" xmlns:wpi="http://schemas.microsoft.com/office/word/2010/wordprocessingInk" xmlns:wne="http://schemas.microsoft.com/office/word/2006/wordml" xmlns:wps="http://schemas.microsoft.com/office/word/2010/wordprocessingShape" mc:Ignorable="w14 w15 w16se w16cid w16 w16cex w16sdtdh w16sdtfl w16du wp14">
-  <w:p>
-    <w:pPr>
-      <w:pStyle w:val="Footer"/>
-    </w:pPr>
-    <w:r>
-      <w:fldChar w:fldCharType="begin"/>
-    </w:r>
-    <w:r>
-      <w:instrText xml:space="preserve"> PAGE </w:instrText>
-    </w:r>
-    <w:r>
-      <w:fldChar w:fldCharType="separate"/>
-    </w:r>
-    <w:r>
-      <w:rPr>
-        <w:noProof/>
-      </w:rPr>
-      <w:t>5</w:t>
-    </w:r>
-    <w:r>
-      <w:fldChar w:fldCharType="end"/>
-    </w:r>
-  </w:p>
-</w:ftr>
-</file>
-
-<file path=word/footer6.xml><?xml version="1.0" encoding="utf-8"?>
-<w:ftr xmlns:wpc="http://schemas.microsoft.com/office/word/2010/wordprocessingCanvas" xmlns:cx="http://schemas.microsoft.com/office/drawing/2014/chartex" xmlns:cx1="http://schemas.microsoft.com/office/drawing/2015/9/8/chartex" xmlns:cx2="http://schemas.microsoft.com/office/drawing/2015/10/21/chartex" xmlns:cx3="http://schemas.microsoft.com/office/drawing/2016/5/9/chartex" xmlns:cx4="http://schemas.microsoft.com/office/drawing/2016/5/10/chartex" xmlns:cx5="http://schemas.microsoft.com/office/drawing/2016/5/11/chartex" xmlns:cx6="http://schemas.microsoft.com/office/drawing/2016/5/12/chartex" xmlns:cx7="http://schemas.microsoft.com/office/drawing/2016/5/13/chartex" xmlns:cx8="http://schemas.microsoft.com/office/drawing/2016/5/14/chartex" xmlns:mc="http://schemas.openxmlformats.org/markup-compatibility/2006" xmlns:aink="http://schemas.microsoft.com/office/drawing/2016/ink" xmlns:am3d="http://schemas.microsoft.com/office/drawing/2017/model3d" xmlns:o="urn:schemas-microsoft-com:office:office" xmlns:oel="http://schemas.microsoft.com/office/2019/extlst" xmlns:r="http://schemas.openxmlformats.org/officeDocument/2006/relationships" xmlns:m="http://schemas.openxmlformats.org/officeDocument/2006/math" xmlns:v="urn:schemas-microsoft-com:vml" xmlns:wp14="http://schemas.microsoft.com/office/word/2010/wordprocessingDrawing" xmlns:wp="http://schemas.openxmlformats.org/drawingml/2006/wordprocessingDrawing" xmlns:w10="urn:schemas-microsoft-com:office:word" xmlns:w="http://schemas.openxmlformats.org/wordprocessingml/2006/main" xmlns:w14="http://schemas.microsoft.com/office/word/2010/wordml" xmlns:w15="http://schemas.microsoft.com/office/word/2012/wordml" xmlns:w16cex="http://schemas.microsoft.com/office/word/2018/wordml/cex" xmlns:w16cid="http://schemas.microsoft.com/office/word/2016/wordml/cid" xmlns:w16="http://schemas.microsoft.com/office/word/2018/wordml" xmlns:w16du="http://schemas.microsoft.com/office/word/2023/wordml/word16du" xmlns:w16sdtdh="http://schemas.microsoft.com/office/word/2020/wordml/sdtdatahash" xmlns:w16sdtfl="http://schemas.microsoft.com/office/word/2024/wordml/sdtformatlock" xmlns:w16se="http://schemas.microsoft.com/office/word/2015/wordml/symex" xmlns:wpg="http://schemas.microsoft.com/office/word/2010/wordprocessingGroup" xmlns:wpi="http://schemas.microsoft.com/office/word/2010/wordprocessingInk" xmlns:wne="http://schemas.microsoft.com/office/word/2006/wordml" xmlns:wps="http://schemas.microsoft.com/office/word/2010/wordprocessingShape" mc:Ignorable="w14 w15 w16se w16cid w16 w16cex w16sdtdh w16sdtfl w16du wp14">
-  <w:p/>
-</w:ftr>
-</file>
-
 <file path=word/footnotes.xml><?xml version="1.0" encoding="utf-8"?>
 <w:footnotes xmlns:wpc="http://schemas.microsoft.com/office/word/2010/wordprocessingCanvas" xmlns:cx="http://schemas.microsoft.com/office/drawing/2014/chartex" xmlns:cx1="http://schemas.microsoft.com/office/drawing/2015/9/8/chartex" xmlns:cx2="http://schemas.microsoft.com/office/drawing/2015/10/21/chartex" xmlns:cx3="http://schemas.microsoft.com/office/drawing/2016/5/9/chartex" xmlns:cx4="http://schemas.microsoft.com/office/drawing/2016/5/10/chartex" xmlns:cx5="http://schemas.microsoft.com/office/drawing/2016/5/11/chartex" xmlns:cx6="http://schemas.microsoft.com/office/drawing/2016/5/12/chartex" xmlns:cx7="http://schemas.microsoft.com/office/drawing/2016/5/13/chartex" xmlns:cx8="http://schemas.microsoft.com/office/drawing/2016/5/14/chartex" xmlns:mc="http://schemas.openxmlformats.org/markup-compatibility/2006" xmlns:aink="http://schemas.microsoft.com/office/drawing/2016/ink" xmlns:am3d="http://schemas.microsoft.com/office/drawing/2017/model3d" xmlns:o="urn:schemas-microsoft-com:office:office" xmlns:oel="http://schemas.microsoft.com/office/2019/extlst" xmlns:r="http://schemas.openxmlformats.org/officeDocument/2006/relationships" xmlns:m="http://schemas.openxmlformats.org/officeDocument/2006/math" xmlns:v="urn:schemas-microsoft-com:vml" xmlns:wp14="http://schemas.microsoft.com/office/word/2010/wordprocessingDrawing" xmlns:wp="http://schemas.openxmlformats.org/drawingml/2006/wordprocessingDrawing" xmlns:w10="urn:schemas-microsoft-com:office:word" xmlns:w="http://schemas.openxmlformats.org/wordprocessingml/2006/main" xmlns:w14="http://schemas.microsoft.com/office/word/2010/wordml" xmlns:w15="http://schemas.microsoft.com/office/word/2012/wordml" xmlns:w16cex="http://schemas.microsoft.com/office/word/2018/wordml/cex" xmlns:w16cid="http://schemas.microsoft.com/office/word/2016/wordml/cid" xmlns:w16="http://schemas.microsoft.com/office/word/2018/wordml" xmlns:w16du="http://schemas.microsoft.com/office/word/2023/wordml/word16du" xmlns:w16sdtdh="http://schemas.microsoft.com/office/word/2020/wordml/sdtdatahash" xmlns:w16sdtfl="http://schemas.microsoft.com/office/word/2024/wordml/sdtformatlock" xmlns:w16se="http://schemas.microsoft.com/office/word/2015/wordml/symex" xmlns:wpg="http://schemas.microsoft.com/office/word/2010/wordprocessingGroup" xmlns:wpi="http://schemas.microsoft.com/office/word/2010/wordprocessingInk" xmlns:wne="http://schemas.microsoft.com/office/word/2006/wordml" xmlns:wps="http://schemas.microsoft.com/office/word/2010/wordprocessingShape" mc:Ignorable="w14 w15 w16se w16cid w16 w16cex w16sdtdh w16sdtfl w16du wp14">
   <w:footnote w:type="separator" w:id="-1">
@@ -2218,12 +4133,21 @@
 
 <file path=word/header1.xml><?xml version="1.0" encoding="utf-8"?>
 <w:hdr xmlns:wpc="http://schemas.microsoft.com/office/word/2010/wordprocessingCanvas" xmlns:cx="http://schemas.microsoft.com/office/drawing/2014/chartex" xmlns:cx1="http://schemas.microsoft.com/office/drawing/2015/9/8/chartex" xmlns:cx2="http://schemas.microsoft.com/office/drawing/2015/10/21/chartex" xmlns:cx3="http://schemas.microsoft.com/office/drawing/2016/5/9/chartex" xmlns:cx4="http://schemas.microsoft.com/office/drawing/2016/5/10/chartex" xmlns:cx5="http://schemas.microsoft.com/office/drawing/2016/5/11/chartex" xmlns:cx6="http://schemas.microsoft.com/office/drawing/2016/5/12/chartex" xmlns:cx7="http://schemas.microsoft.com/office/drawing/2016/5/13/chartex" xmlns:cx8="http://schemas.microsoft.com/office/drawing/2016/5/14/chartex" xmlns:mc="http://schemas.openxmlformats.org/markup-compatibility/2006" xmlns:aink="http://schemas.microsoft.com/office/drawing/2016/ink" xmlns:am3d="http://schemas.microsoft.com/office/drawing/2017/model3d" xmlns:o="urn:schemas-microsoft-com:office:office" xmlns:oel="http://schemas.microsoft.com/office/2019/extlst" xmlns:r="http://schemas.openxmlformats.org/officeDocument/2006/relationships" xmlns:m="http://schemas.openxmlformats.org/officeDocument/2006/math" xmlns:v="urn:schemas-microsoft-com:vml" xmlns:wp14="http://schemas.microsoft.com/office/word/2010/wordprocessingDrawing" xmlns:wp="http://schemas.openxmlformats.org/drawingml/2006/wordprocessingDrawing" xmlns:w10="urn:schemas-microsoft-com:office:word" xmlns:w="http://schemas.openxmlformats.org/wordprocessingml/2006/main" xmlns:w14="http://schemas.microsoft.com/office/word/2010/wordml" xmlns:w15="http://schemas.microsoft.com/office/word/2012/wordml" xmlns:w16cex="http://schemas.microsoft.com/office/word/2018/wordml/cex" xmlns:w16cid="http://schemas.microsoft.com/office/word/2016/wordml/cid" xmlns:w16="http://schemas.microsoft.com/office/word/2018/wordml" xmlns:w16du="http://schemas.microsoft.com/office/word/2023/wordml/word16du" xmlns:w16sdtdh="http://schemas.microsoft.com/office/word/2020/wordml/sdtdatahash" xmlns:w16sdtfl="http://schemas.microsoft.com/office/word/2024/wordml/sdtformatlock" xmlns:w16se="http://schemas.microsoft.com/office/word/2015/wordml/symex" xmlns:wpg="http://schemas.microsoft.com/office/word/2010/wordprocessingGroup" xmlns:wpi="http://schemas.microsoft.com/office/word/2010/wordprocessingInk" xmlns:wne="http://schemas.microsoft.com/office/word/2006/wordml" xmlns:wps="http://schemas.microsoft.com/office/word/2010/wordprocessingShape" mc:Ignorable="w14 w15 w16se w16cid w16 w16cex w16sdtdh w16sdtfl w16du wp14">
+  <w:p/>
+</w:hdr>
+</file>
+
+<file path=word/header2.xml><?xml version="1.0" encoding="utf-8"?>
+<w:hdr xmlns:wpc="http://schemas.microsoft.com/office/word/2010/wordprocessingCanvas" xmlns:cx="http://schemas.microsoft.com/office/drawing/2014/chartex" xmlns:cx1="http://schemas.microsoft.com/office/drawing/2015/9/8/chartex" xmlns:cx2="http://schemas.microsoft.com/office/drawing/2015/10/21/chartex" xmlns:cx3="http://schemas.microsoft.com/office/drawing/2016/5/9/chartex" xmlns:cx4="http://schemas.microsoft.com/office/drawing/2016/5/10/chartex" xmlns:cx5="http://schemas.microsoft.com/office/drawing/2016/5/11/chartex" xmlns:cx6="http://schemas.microsoft.com/office/drawing/2016/5/12/chartex" xmlns:cx7="http://schemas.microsoft.com/office/drawing/2016/5/13/chartex" xmlns:cx8="http://schemas.microsoft.com/office/drawing/2016/5/14/chartex" xmlns:mc="http://schemas.openxmlformats.org/markup-compatibility/2006" xmlns:aink="http://schemas.microsoft.com/office/drawing/2016/ink" xmlns:am3d="http://schemas.microsoft.com/office/drawing/2017/model3d" xmlns:o="urn:schemas-microsoft-com:office:office" xmlns:oel="http://schemas.microsoft.com/office/2019/extlst" xmlns:r="http://schemas.openxmlformats.org/officeDocument/2006/relationships" xmlns:m="http://schemas.openxmlformats.org/officeDocument/2006/math" xmlns:v="urn:schemas-microsoft-com:vml" xmlns:wp14="http://schemas.microsoft.com/office/word/2010/wordprocessingDrawing" xmlns:wp="http://schemas.openxmlformats.org/drawingml/2006/wordprocessingDrawing" xmlns:w10="urn:schemas-microsoft-com:office:word" xmlns:w="http://schemas.openxmlformats.org/wordprocessingml/2006/main" xmlns:w14="http://schemas.microsoft.com/office/word/2010/wordml" xmlns:w15="http://schemas.microsoft.com/office/word/2012/wordml" xmlns:w16cex="http://schemas.microsoft.com/office/word/2018/wordml/cex" xmlns:w16cid="http://schemas.microsoft.com/office/word/2016/wordml/cid" xmlns:w16="http://schemas.microsoft.com/office/word/2018/wordml" xmlns:w16du="http://schemas.microsoft.com/office/word/2023/wordml/word16du" xmlns:w16sdtdh="http://schemas.microsoft.com/office/word/2020/wordml/sdtdatahash" xmlns:w16sdtfl="http://schemas.microsoft.com/office/word/2024/wordml/sdtformatlock" xmlns:w16se="http://schemas.microsoft.com/office/word/2015/wordml/symex" xmlns:wpg="http://schemas.microsoft.com/office/word/2010/wordprocessingGroup" xmlns:wpi="http://schemas.microsoft.com/office/word/2010/wordprocessingInk" xmlns:wne="http://schemas.microsoft.com/office/word/2006/wordml" xmlns:wps="http://schemas.microsoft.com/office/word/2010/wordprocessingShape" mc:Ignorable="w14 w15 w16se w16cid w16 w16cex w16sdtdh w16sdtfl w16du wp14">
   <w:p>
     <w:pPr>
       <w:pStyle w:val="Header"/>
     </w:pPr>
     <w:r>
-      <w:t>Buga Péter</w:t>
+      <w:t>B</w:t>
+    </w:r>
+    <w:r>
+      <w:t>uga Péter</w:t>
     </w:r>
     <w:r>
       <w:t xml:space="preserve"> (</w:t>
@@ -2239,65 +4163,28 @@
     </w:r>
     <w:r>
       <w:tab/>
+      <w:t>20</w:t>
     </w:r>
     <w:r>
-      <w:fldChar w:fldCharType="begin"/>
+      <w:t>25</w:t>
     </w:r>
     <w:r>
-      <w:instrText xml:space="preserve"> TIME \@ "yyyy. MM. dd." </w:instrText>
+      <w:t>-</w:t>
     </w:r>
     <w:r>
-      <w:fldChar w:fldCharType="separate"/>
+      <w:t>05</w:t>
     </w:r>
     <w:r>
-      <w:rPr>
-        <w:noProof/>
-      </w:rPr>
-      <w:t>2025. 05. 03.</w:t>
+      <w:t>-</w:t>
     </w:r>
     <w:r>
-      <w:fldChar w:fldCharType="end"/>
+      <w:t>12</w:t>
     </w:r>
   </w:p>
 </w:hdr>
 </file>
 
-<file path=word/header2.xml><?xml version="1.0" encoding="utf-8"?>
-<w:hdr xmlns:wpc="http://schemas.microsoft.com/office/word/2010/wordprocessingCanvas" xmlns:cx="http://schemas.microsoft.com/office/drawing/2014/chartex" xmlns:cx1="http://schemas.microsoft.com/office/drawing/2015/9/8/chartex" xmlns:cx2="http://schemas.microsoft.com/office/drawing/2015/10/21/chartex" xmlns:cx3="http://schemas.microsoft.com/office/drawing/2016/5/9/chartex" xmlns:cx4="http://schemas.microsoft.com/office/drawing/2016/5/10/chartex" xmlns:cx5="http://schemas.microsoft.com/office/drawing/2016/5/11/chartex" xmlns:cx6="http://schemas.microsoft.com/office/drawing/2016/5/12/chartex" xmlns:cx7="http://schemas.microsoft.com/office/drawing/2016/5/13/chartex" xmlns:cx8="http://schemas.microsoft.com/office/drawing/2016/5/14/chartex" xmlns:mc="http://schemas.openxmlformats.org/markup-compatibility/2006" xmlns:aink="http://schemas.microsoft.com/office/drawing/2016/ink" xmlns:am3d="http://schemas.microsoft.com/office/drawing/2017/model3d" xmlns:o="urn:schemas-microsoft-com:office:office" xmlns:oel="http://schemas.microsoft.com/office/2019/extlst" xmlns:r="http://schemas.openxmlformats.org/officeDocument/2006/relationships" xmlns:m="http://schemas.openxmlformats.org/officeDocument/2006/math" xmlns:v="urn:schemas-microsoft-com:vml" xmlns:wp14="http://schemas.microsoft.com/office/word/2010/wordprocessingDrawing" xmlns:wp="http://schemas.openxmlformats.org/drawingml/2006/wordprocessingDrawing" xmlns:w10="urn:schemas-microsoft-com:office:word" xmlns:w="http://schemas.openxmlformats.org/wordprocessingml/2006/main" xmlns:w14="http://schemas.microsoft.com/office/word/2010/wordml" xmlns:w15="http://schemas.microsoft.com/office/word/2012/wordml" xmlns:w16cex="http://schemas.microsoft.com/office/word/2018/wordml/cex" xmlns:w16cid="http://schemas.microsoft.com/office/word/2016/wordml/cid" xmlns:w16="http://schemas.microsoft.com/office/word/2018/wordml" xmlns:w16du="http://schemas.microsoft.com/office/word/2023/wordml/word16du" xmlns:w16sdtdh="http://schemas.microsoft.com/office/word/2020/wordml/sdtdatahash" xmlns:w16sdtfl="http://schemas.microsoft.com/office/word/2024/wordml/sdtformatlock" xmlns:w16se="http://schemas.microsoft.com/office/word/2015/wordml/symex" xmlns:wpg="http://schemas.microsoft.com/office/word/2010/wordprocessingGroup" xmlns:wpi="http://schemas.microsoft.com/office/word/2010/wordprocessingInk" xmlns:wne="http://schemas.microsoft.com/office/word/2006/wordml" xmlns:wps="http://schemas.microsoft.com/office/word/2010/wordprocessingShape" mc:Ignorable="w14 w15 w16se w16cid w16 w16cex w16sdtdh w16sdtfl w16du wp14">
-  <w:p/>
-</w:hdr>
-</file>
-
 <file path=word/header3.xml><?xml version="1.0" encoding="utf-8"?>
-<w:hdr xmlns:wpc="http://schemas.microsoft.com/office/word/2010/wordprocessingCanvas" xmlns:cx="http://schemas.microsoft.com/office/drawing/2014/chartex" xmlns:cx1="http://schemas.microsoft.com/office/drawing/2015/9/8/chartex" xmlns:cx2="http://schemas.microsoft.com/office/drawing/2015/10/21/chartex" xmlns:cx3="http://schemas.microsoft.com/office/drawing/2016/5/9/chartex" xmlns:cx4="http://schemas.microsoft.com/office/drawing/2016/5/10/chartex" xmlns:cx5="http://schemas.microsoft.com/office/drawing/2016/5/11/chartex" xmlns:cx6="http://schemas.microsoft.com/office/drawing/2016/5/12/chartex" xmlns:cx7="http://schemas.microsoft.com/office/drawing/2016/5/13/chartex" xmlns:cx8="http://schemas.microsoft.com/office/drawing/2016/5/14/chartex" xmlns:mc="http://schemas.openxmlformats.org/markup-compatibility/2006" xmlns:aink="http://schemas.microsoft.com/office/drawing/2016/ink" xmlns:am3d="http://schemas.microsoft.com/office/drawing/2017/model3d" xmlns:o="urn:schemas-microsoft-com:office:office" xmlns:oel="http://schemas.microsoft.com/office/2019/extlst" xmlns:r="http://schemas.openxmlformats.org/officeDocument/2006/relationships" xmlns:m="http://schemas.openxmlformats.org/officeDocument/2006/math" xmlns:v="urn:schemas-microsoft-com:vml" xmlns:wp14="http://schemas.microsoft.com/office/word/2010/wordprocessingDrawing" xmlns:wp="http://schemas.openxmlformats.org/drawingml/2006/wordprocessingDrawing" xmlns:w10="urn:schemas-microsoft-com:office:word" xmlns:w="http://schemas.openxmlformats.org/wordprocessingml/2006/main" xmlns:w14="http://schemas.microsoft.com/office/word/2010/wordml" xmlns:w15="http://schemas.microsoft.com/office/word/2012/wordml" xmlns:w16cex="http://schemas.microsoft.com/office/word/2018/wordml/cex" xmlns:w16cid="http://schemas.microsoft.com/office/word/2016/wordml/cid" xmlns:w16="http://schemas.microsoft.com/office/word/2018/wordml" xmlns:w16du="http://schemas.microsoft.com/office/word/2023/wordml/word16du" xmlns:w16sdtdh="http://schemas.microsoft.com/office/word/2020/wordml/sdtdatahash" xmlns:w16sdtfl="http://schemas.microsoft.com/office/word/2024/wordml/sdtformatlock" xmlns:w16se="http://schemas.microsoft.com/office/word/2015/wordml/symex" xmlns:wpg="http://schemas.microsoft.com/office/word/2010/wordprocessingGroup" xmlns:wpi="http://schemas.microsoft.com/office/word/2010/wordprocessingInk" xmlns:wne="http://schemas.microsoft.com/office/word/2006/wordml" xmlns:wps="http://schemas.microsoft.com/office/word/2010/wordprocessingShape" mc:Ignorable="w14 w15 w16se w16cid w16 w16cex w16sdtdh w16sdtfl w16du wp14">
-  <w:p/>
-</w:hdr>
-</file>
-
-<file path=word/header4.xml><?xml version="1.0" encoding="utf-8"?>
-<w:hdr xmlns:wpc="http://schemas.microsoft.com/office/word/2010/wordprocessingCanvas" xmlns:cx="http://schemas.microsoft.com/office/drawing/2014/chartex" xmlns:cx1="http://schemas.microsoft.com/office/drawing/2015/9/8/chartex" xmlns:cx2="http://schemas.microsoft.com/office/drawing/2015/10/21/chartex" xmlns:cx3="http://schemas.microsoft.com/office/drawing/2016/5/9/chartex" xmlns:cx4="http://schemas.microsoft.com/office/drawing/2016/5/10/chartex" xmlns:cx5="http://schemas.microsoft.com/office/drawing/2016/5/11/chartex" xmlns:cx6="http://schemas.microsoft.com/office/drawing/2016/5/12/chartex" xmlns:cx7="http://schemas.microsoft.com/office/drawing/2016/5/13/chartex" xmlns:cx8="http://schemas.microsoft.com/office/drawing/2016/5/14/chartex" xmlns:mc="http://schemas.openxmlformats.org/markup-compatibility/2006" xmlns:aink="http://schemas.microsoft.com/office/drawing/2016/ink" xmlns:am3d="http://schemas.microsoft.com/office/drawing/2017/model3d" xmlns:o="urn:schemas-microsoft-com:office:office" xmlns:oel="http://schemas.microsoft.com/office/2019/extlst" xmlns:r="http://schemas.openxmlformats.org/officeDocument/2006/relationships" xmlns:m="http://schemas.openxmlformats.org/officeDocument/2006/math" xmlns:v="urn:schemas-microsoft-com:vml" xmlns:wp14="http://schemas.microsoft.com/office/word/2010/wordprocessingDrawing" xmlns:wp="http://schemas.openxmlformats.org/drawingml/2006/wordprocessingDrawing" xmlns:w10="urn:schemas-microsoft-com:office:word" xmlns:w="http://schemas.openxmlformats.org/wordprocessingml/2006/main" xmlns:w14="http://schemas.microsoft.com/office/word/2010/wordml" xmlns:w15="http://schemas.microsoft.com/office/word/2012/wordml" xmlns:w16cex="http://schemas.microsoft.com/office/word/2018/wordml/cex" xmlns:w16cid="http://schemas.microsoft.com/office/word/2016/wordml/cid" xmlns:w16="http://schemas.microsoft.com/office/word/2018/wordml" xmlns:w16du="http://schemas.microsoft.com/office/word/2023/wordml/word16du" xmlns:w16sdtdh="http://schemas.microsoft.com/office/word/2020/wordml/sdtdatahash" xmlns:w16sdtfl="http://schemas.microsoft.com/office/word/2024/wordml/sdtformatlock" xmlns:w16se="http://schemas.microsoft.com/office/word/2015/wordml/symex" xmlns:wpg="http://schemas.microsoft.com/office/word/2010/wordprocessingGroup" xmlns:wpi="http://schemas.microsoft.com/office/word/2010/wordprocessingInk" xmlns:wne="http://schemas.microsoft.com/office/word/2006/wordml" xmlns:wps="http://schemas.microsoft.com/office/word/2010/wordprocessingShape" mc:Ignorable="w14 w15 w16se w16cid w16 w16cex w16sdtdh w16sdtfl w16du wp14">
-  <w:p>
-    <w:pPr>
-      <w:pStyle w:val="Header"/>
-    </w:pPr>
-    <w:r>
-      <w:t>Beszámoló Péter (BPOX43)</w:t>
-    </w:r>
-    <w:r>
-      <w:tab/>
-    </w:r>
-    <w:r>
-      <w:tab/>
-      <w:t>2017</w:t>
-    </w:r>
-    <w:r>
-      <w:t>-11-05</w:t>
-    </w:r>
-  </w:p>
-</w:hdr>
-</file>
-
-<file path=word/header5.xml><?xml version="1.0" encoding="utf-8"?>
 <w:hdr xmlns:wpc="http://schemas.microsoft.com/office/word/2010/wordprocessingCanvas" xmlns:cx="http://schemas.microsoft.com/office/drawing/2014/chartex" xmlns:cx1="http://schemas.microsoft.com/office/drawing/2015/9/8/chartex" xmlns:cx2="http://schemas.microsoft.com/office/drawing/2015/10/21/chartex" xmlns:cx3="http://schemas.microsoft.com/office/drawing/2016/5/9/chartex" xmlns:cx4="http://schemas.microsoft.com/office/drawing/2016/5/10/chartex" xmlns:cx5="http://schemas.microsoft.com/office/drawing/2016/5/11/chartex" xmlns:cx6="http://schemas.microsoft.com/office/drawing/2016/5/12/chartex" xmlns:cx7="http://schemas.microsoft.com/office/drawing/2016/5/13/chartex" xmlns:cx8="http://schemas.microsoft.com/office/drawing/2016/5/14/chartex" xmlns:mc="http://schemas.openxmlformats.org/markup-compatibility/2006" xmlns:aink="http://schemas.microsoft.com/office/drawing/2016/ink" xmlns:am3d="http://schemas.microsoft.com/office/drawing/2017/model3d" xmlns:o="urn:schemas-microsoft-com:office:office" xmlns:oel="http://schemas.microsoft.com/office/2019/extlst" xmlns:r="http://schemas.openxmlformats.org/officeDocument/2006/relationships" xmlns:m="http://schemas.openxmlformats.org/officeDocument/2006/math" xmlns:v="urn:schemas-microsoft-com:vml" xmlns:wp14="http://schemas.microsoft.com/office/word/2010/wordprocessingDrawing" xmlns:wp="http://schemas.openxmlformats.org/drawingml/2006/wordprocessingDrawing" xmlns:w10="urn:schemas-microsoft-com:office:word" xmlns:w="http://schemas.openxmlformats.org/wordprocessingml/2006/main" xmlns:w14="http://schemas.microsoft.com/office/word/2010/wordml" xmlns:w15="http://schemas.microsoft.com/office/word/2012/wordml" xmlns:w16cex="http://schemas.microsoft.com/office/word/2018/wordml/cex" xmlns:w16cid="http://schemas.microsoft.com/office/word/2016/wordml/cid" xmlns:w16="http://schemas.microsoft.com/office/word/2018/wordml" xmlns:w16du="http://schemas.microsoft.com/office/word/2023/wordml/word16du" xmlns:w16sdtdh="http://schemas.microsoft.com/office/word/2020/wordml/sdtdatahash" xmlns:w16sdtfl="http://schemas.microsoft.com/office/word/2024/wordml/sdtformatlock" xmlns:w16se="http://schemas.microsoft.com/office/word/2015/wordml/symex" xmlns:wpg="http://schemas.microsoft.com/office/word/2010/wordprocessingGroup" xmlns:wpi="http://schemas.microsoft.com/office/word/2010/wordprocessingInk" xmlns:wne="http://schemas.microsoft.com/office/word/2006/wordml" xmlns:wps="http://schemas.microsoft.com/office/word/2010/wordprocessingShape" mc:Ignorable="w14 w15 w16se w16cid w16 w16cex w16sdtdh w16sdtfl w16du wp14">
   <w:p/>
 </w:hdr>
@@ -2707,7 +4594,7 @@
   <w:abstractNum w:abstractNumId="4" w15:restartNumberingAfterBreak="0">
     <w:nsid w:val="13044515"/>
     <w:multiLevelType w:val="hybridMultilevel"/>
-    <w:tmpl w:val="D6DA2C18"/>
+    <w:tmpl w:val="A12233CA"/>
     <w:lvl w:ilvl="0" w:tplc="08090001">
       <w:start w:val="1"/>
       <w:numFmt w:val="bullet"/>
@@ -2720,16 +4607,16 @@
         <w:rFonts w:ascii="Symbol" w:hAnsi="Symbol" w:hint="default"/>
       </w:rPr>
     </w:lvl>
-    <w:lvl w:ilvl="1" w:tplc="08090003" w:tentative="1">
-      <w:start w:val="1"/>
-      <w:numFmt w:val="bullet"/>
-      <w:lvlText w:val="o"/>
-      <w:lvlJc w:val="left"/>
-      <w:pPr>
-        <w:ind w:left="1505" w:hanging="360"/>
-      </w:pPr>
-      <w:rPr>
-        <w:rFonts w:ascii="Courier New" w:hAnsi="Courier New" w:cs="Courier New" w:hint="default"/>
+    <w:lvl w:ilvl="1" w:tplc="3D40262E">
+      <w:start w:val="9"/>
+      <w:numFmt w:val="bullet"/>
+      <w:lvlText w:val="•"/>
+      <w:lvlJc w:val="left"/>
+      <w:pPr>
+        <w:ind w:left="785" w:hanging="360"/>
+      </w:pPr>
+      <w:rPr>
+        <w:rFonts w:ascii="Times New Roman" w:eastAsia="DejaVu Sans" w:hAnsi="Times New Roman" w:cs="Times New Roman" w:hint="default"/>
       </w:rPr>
     </w:lvl>
     <w:lvl w:ilvl="2" w:tplc="08090005" w:tentative="1">
@@ -3130,6 +5017,119 @@
     </w:lvl>
   </w:abstractNum>
   <w:abstractNum w:abstractNumId="8" w15:restartNumberingAfterBreak="0">
+    <w:nsid w:val="4BF11250"/>
+    <w:multiLevelType w:val="hybridMultilevel"/>
+    <w:tmpl w:val="53D0EAF2"/>
+    <w:lvl w:ilvl="0" w:tplc="08090001">
+      <w:start w:val="1"/>
+      <w:numFmt w:val="bullet"/>
+      <w:lvlText w:val=""/>
+      <w:lvlJc w:val="left"/>
+      <w:pPr>
+        <w:ind w:left="785" w:hanging="360"/>
+      </w:pPr>
+      <w:rPr>
+        <w:rFonts w:ascii="Symbol" w:hAnsi="Symbol" w:hint="default"/>
+      </w:rPr>
+    </w:lvl>
+    <w:lvl w:ilvl="1" w:tplc="08090003" w:tentative="1">
+      <w:start w:val="1"/>
+      <w:numFmt w:val="bullet"/>
+      <w:lvlText w:val="o"/>
+      <w:lvlJc w:val="left"/>
+      <w:pPr>
+        <w:ind w:left="1505" w:hanging="360"/>
+      </w:pPr>
+      <w:rPr>
+        <w:rFonts w:ascii="Courier New" w:hAnsi="Courier New" w:cs="Courier New" w:hint="default"/>
+      </w:rPr>
+    </w:lvl>
+    <w:lvl w:ilvl="2" w:tplc="08090005" w:tentative="1">
+      <w:start w:val="1"/>
+      <w:numFmt w:val="bullet"/>
+      <w:lvlText w:val=""/>
+      <w:lvlJc w:val="left"/>
+      <w:pPr>
+        <w:ind w:left="2225" w:hanging="360"/>
+      </w:pPr>
+      <w:rPr>
+        <w:rFonts w:ascii="Wingdings" w:hAnsi="Wingdings" w:hint="default"/>
+      </w:rPr>
+    </w:lvl>
+    <w:lvl w:ilvl="3" w:tplc="08090001" w:tentative="1">
+      <w:start w:val="1"/>
+      <w:numFmt w:val="bullet"/>
+      <w:lvlText w:val=""/>
+      <w:lvlJc w:val="left"/>
+      <w:pPr>
+        <w:ind w:left="2945" w:hanging="360"/>
+      </w:pPr>
+      <w:rPr>
+        <w:rFonts w:ascii="Symbol" w:hAnsi="Symbol" w:hint="default"/>
+      </w:rPr>
+    </w:lvl>
+    <w:lvl w:ilvl="4" w:tplc="08090003" w:tentative="1">
+      <w:start w:val="1"/>
+      <w:numFmt w:val="bullet"/>
+      <w:lvlText w:val="o"/>
+      <w:lvlJc w:val="left"/>
+      <w:pPr>
+        <w:ind w:left="3665" w:hanging="360"/>
+      </w:pPr>
+      <w:rPr>
+        <w:rFonts w:ascii="Courier New" w:hAnsi="Courier New" w:cs="Courier New" w:hint="default"/>
+      </w:rPr>
+    </w:lvl>
+    <w:lvl w:ilvl="5" w:tplc="08090005" w:tentative="1">
+      <w:start w:val="1"/>
+      <w:numFmt w:val="bullet"/>
+      <w:lvlText w:val=""/>
+      <w:lvlJc w:val="left"/>
+      <w:pPr>
+        <w:ind w:left="4385" w:hanging="360"/>
+      </w:pPr>
+      <w:rPr>
+        <w:rFonts w:ascii="Wingdings" w:hAnsi="Wingdings" w:hint="default"/>
+      </w:rPr>
+    </w:lvl>
+    <w:lvl w:ilvl="6" w:tplc="08090001" w:tentative="1">
+      <w:start w:val="1"/>
+      <w:numFmt w:val="bullet"/>
+      <w:lvlText w:val=""/>
+      <w:lvlJc w:val="left"/>
+      <w:pPr>
+        <w:ind w:left="5105" w:hanging="360"/>
+      </w:pPr>
+      <w:rPr>
+        <w:rFonts w:ascii="Symbol" w:hAnsi="Symbol" w:hint="default"/>
+      </w:rPr>
+    </w:lvl>
+    <w:lvl w:ilvl="7" w:tplc="08090003" w:tentative="1">
+      <w:start w:val="1"/>
+      <w:numFmt w:val="bullet"/>
+      <w:lvlText w:val="o"/>
+      <w:lvlJc w:val="left"/>
+      <w:pPr>
+        <w:ind w:left="5825" w:hanging="360"/>
+      </w:pPr>
+      <w:rPr>
+        <w:rFonts w:ascii="Courier New" w:hAnsi="Courier New" w:cs="Courier New" w:hint="default"/>
+      </w:rPr>
+    </w:lvl>
+    <w:lvl w:ilvl="8" w:tplc="08090005" w:tentative="1">
+      <w:start w:val="1"/>
+      <w:numFmt w:val="bullet"/>
+      <w:lvlText w:val=""/>
+      <w:lvlJc w:val="left"/>
+      <w:pPr>
+        <w:ind w:left="6545" w:hanging="360"/>
+      </w:pPr>
+      <w:rPr>
+        <w:rFonts w:ascii="Wingdings" w:hAnsi="Wingdings" w:hint="default"/>
+      </w:rPr>
+    </w:lvl>
+  </w:abstractNum>
+  <w:abstractNum w:abstractNumId="9" w15:restartNumberingAfterBreak="0">
     <w:nsid w:val="514A5342"/>
     <w:multiLevelType w:val="hybridMultilevel"/>
     <w:tmpl w:val="BFBE7FAE"/>
@@ -3242,7 +5242,7 @@
       </w:rPr>
     </w:lvl>
   </w:abstractNum>
-  <w:abstractNum w:abstractNumId="9" w15:restartNumberingAfterBreak="0">
+  <w:abstractNum w:abstractNumId="10" w15:restartNumberingAfterBreak="0">
     <w:nsid w:val="57CD1F9E"/>
     <w:multiLevelType w:val="hybridMultilevel"/>
     <w:tmpl w:val="3DF06D56"/>
@@ -3355,7 +5355,7 @@
       </w:rPr>
     </w:lvl>
   </w:abstractNum>
-  <w:abstractNum w:abstractNumId="10" w15:restartNumberingAfterBreak="0">
+  <w:abstractNum w:abstractNumId="11" w15:restartNumberingAfterBreak="0">
     <w:nsid w:val="5A6F17EA"/>
     <w:multiLevelType w:val="hybridMultilevel"/>
     <w:tmpl w:val="3B0232EE"/>
@@ -3441,7 +5441,7 @@
       </w:pPr>
     </w:lvl>
   </w:abstractNum>
-  <w:abstractNum w:abstractNumId="11" w15:restartNumberingAfterBreak="0">
+  <w:abstractNum w:abstractNumId="12" w15:restartNumberingAfterBreak="0">
     <w:nsid w:val="5ABD4954"/>
     <w:multiLevelType w:val="hybridMultilevel"/>
     <w:tmpl w:val="C838BA18"/>
@@ -3554,7 +5554,7 @@
       </w:rPr>
     </w:lvl>
   </w:abstractNum>
-  <w:abstractNum w:abstractNumId="12" w15:restartNumberingAfterBreak="0">
+  <w:abstractNum w:abstractNumId="13" w15:restartNumberingAfterBreak="0">
     <w:nsid w:val="61182EDE"/>
     <w:multiLevelType w:val="hybridMultilevel"/>
     <w:tmpl w:val="67C6B522"/>
@@ -3661,6 +5661,208 @@
       <w:lvlJc w:val="left"/>
       <w:pPr>
         <w:ind w:left="6545" w:hanging="360"/>
+      </w:pPr>
+      <w:rPr>
+        <w:rFonts w:ascii="Wingdings" w:hAnsi="Wingdings" w:hint="default"/>
+      </w:rPr>
+    </w:lvl>
+  </w:abstractNum>
+  <w:abstractNum w:abstractNumId="14" w15:restartNumberingAfterBreak="0">
+    <w:nsid w:val="69164270"/>
+    <w:multiLevelType w:val="hybridMultilevel"/>
+    <w:tmpl w:val="16C86F5C"/>
+    <w:lvl w:ilvl="0" w:tplc="A49ED98A">
+      <w:start w:val="1"/>
+      <w:numFmt w:val="decimal"/>
+      <w:lvlText w:val="%1."/>
+      <w:lvlJc w:val="left"/>
+      <w:pPr>
+        <w:ind w:left="785" w:hanging="360"/>
+      </w:pPr>
+      <w:rPr>
+        <w:rFonts w:hint="default"/>
+      </w:rPr>
+    </w:lvl>
+    <w:lvl w:ilvl="1" w:tplc="08090019" w:tentative="1">
+      <w:start w:val="1"/>
+      <w:numFmt w:val="lowerLetter"/>
+      <w:lvlText w:val="%2."/>
+      <w:lvlJc w:val="left"/>
+      <w:pPr>
+        <w:ind w:left="1505" w:hanging="360"/>
+      </w:pPr>
+    </w:lvl>
+    <w:lvl w:ilvl="2" w:tplc="0809001B" w:tentative="1">
+      <w:start w:val="1"/>
+      <w:numFmt w:val="lowerRoman"/>
+      <w:lvlText w:val="%3."/>
+      <w:lvlJc w:val="right"/>
+      <w:pPr>
+        <w:ind w:left="2225" w:hanging="180"/>
+      </w:pPr>
+    </w:lvl>
+    <w:lvl w:ilvl="3" w:tplc="0809000F" w:tentative="1">
+      <w:start w:val="1"/>
+      <w:numFmt w:val="decimal"/>
+      <w:lvlText w:val="%4."/>
+      <w:lvlJc w:val="left"/>
+      <w:pPr>
+        <w:ind w:left="2945" w:hanging="360"/>
+      </w:pPr>
+    </w:lvl>
+    <w:lvl w:ilvl="4" w:tplc="08090019" w:tentative="1">
+      <w:start w:val="1"/>
+      <w:numFmt w:val="lowerLetter"/>
+      <w:lvlText w:val="%5."/>
+      <w:lvlJc w:val="left"/>
+      <w:pPr>
+        <w:ind w:left="3665" w:hanging="360"/>
+      </w:pPr>
+    </w:lvl>
+    <w:lvl w:ilvl="5" w:tplc="0809001B" w:tentative="1">
+      <w:start w:val="1"/>
+      <w:numFmt w:val="lowerRoman"/>
+      <w:lvlText w:val="%6."/>
+      <w:lvlJc w:val="right"/>
+      <w:pPr>
+        <w:ind w:left="4385" w:hanging="180"/>
+      </w:pPr>
+    </w:lvl>
+    <w:lvl w:ilvl="6" w:tplc="0809000F" w:tentative="1">
+      <w:start w:val="1"/>
+      <w:numFmt w:val="decimal"/>
+      <w:lvlText w:val="%7."/>
+      <w:lvlJc w:val="left"/>
+      <w:pPr>
+        <w:ind w:left="5105" w:hanging="360"/>
+      </w:pPr>
+    </w:lvl>
+    <w:lvl w:ilvl="7" w:tplc="08090019" w:tentative="1">
+      <w:start w:val="1"/>
+      <w:numFmt w:val="lowerLetter"/>
+      <w:lvlText w:val="%8."/>
+      <w:lvlJc w:val="left"/>
+      <w:pPr>
+        <w:ind w:left="5825" w:hanging="360"/>
+      </w:pPr>
+    </w:lvl>
+    <w:lvl w:ilvl="8" w:tplc="0809001B" w:tentative="1">
+      <w:start w:val="1"/>
+      <w:numFmt w:val="lowerRoman"/>
+      <w:lvlText w:val="%9."/>
+      <w:lvlJc w:val="right"/>
+      <w:pPr>
+        <w:ind w:left="6545" w:hanging="180"/>
+      </w:pPr>
+    </w:lvl>
+  </w:abstractNum>
+  <w:abstractNum w:abstractNumId="15" w15:restartNumberingAfterBreak="0">
+    <w:nsid w:val="6A1E4343"/>
+    <w:multiLevelType w:val="hybridMultilevel"/>
+    <w:tmpl w:val="68225EA4"/>
+    <w:lvl w:ilvl="0" w:tplc="08090001">
+      <w:start w:val="1"/>
+      <w:numFmt w:val="bullet"/>
+      <w:lvlText w:val=""/>
+      <w:lvlJc w:val="left"/>
+      <w:pPr>
+        <w:ind w:left="1469" w:hanging="360"/>
+      </w:pPr>
+      <w:rPr>
+        <w:rFonts w:ascii="Symbol" w:hAnsi="Symbol" w:hint="default"/>
+      </w:rPr>
+    </w:lvl>
+    <w:lvl w:ilvl="1" w:tplc="08090003" w:tentative="1">
+      <w:start w:val="1"/>
+      <w:numFmt w:val="bullet"/>
+      <w:lvlText w:val="o"/>
+      <w:lvlJc w:val="left"/>
+      <w:pPr>
+        <w:ind w:left="2189" w:hanging="360"/>
+      </w:pPr>
+      <w:rPr>
+        <w:rFonts w:ascii="Courier New" w:hAnsi="Courier New" w:cs="Courier New" w:hint="default"/>
+      </w:rPr>
+    </w:lvl>
+    <w:lvl w:ilvl="2" w:tplc="08090005" w:tentative="1">
+      <w:start w:val="1"/>
+      <w:numFmt w:val="bullet"/>
+      <w:lvlText w:val=""/>
+      <w:lvlJc w:val="left"/>
+      <w:pPr>
+        <w:ind w:left="2909" w:hanging="360"/>
+      </w:pPr>
+      <w:rPr>
+        <w:rFonts w:ascii="Wingdings" w:hAnsi="Wingdings" w:hint="default"/>
+      </w:rPr>
+    </w:lvl>
+    <w:lvl w:ilvl="3" w:tplc="08090001" w:tentative="1">
+      <w:start w:val="1"/>
+      <w:numFmt w:val="bullet"/>
+      <w:lvlText w:val=""/>
+      <w:lvlJc w:val="left"/>
+      <w:pPr>
+        <w:ind w:left="3629" w:hanging="360"/>
+      </w:pPr>
+      <w:rPr>
+        <w:rFonts w:ascii="Symbol" w:hAnsi="Symbol" w:hint="default"/>
+      </w:rPr>
+    </w:lvl>
+    <w:lvl w:ilvl="4" w:tplc="08090003" w:tentative="1">
+      <w:start w:val="1"/>
+      <w:numFmt w:val="bullet"/>
+      <w:lvlText w:val="o"/>
+      <w:lvlJc w:val="left"/>
+      <w:pPr>
+        <w:ind w:left="4349" w:hanging="360"/>
+      </w:pPr>
+      <w:rPr>
+        <w:rFonts w:ascii="Courier New" w:hAnsi="Courier New" w:cs="Courier New" w:hint="default"/>
+      </w:rPr>
+    </w:lvl>
+    <w:lvl w:ilvl="5" w:tplc="08090005" w:tentative="1">
+      <w:start w:val="1"/>
+      <w:numFmt w:val="bullet"/>
+      <w:lvlText w:val=""/>
+      <w:lvlJc w:val="left"/>
+      <w:pPr>
+        <w:ind w:left="5069" w:hanging="360"/>
+      </w:pPr>
+      <w:rPr>
+        <w:rFonts w:ascii="Wingdings" w:hAnsi="Wingdings" w:hint="default"/>
+      </w:rPr>
+    </w:lvl>
+    <w:lvl w:ilvl="6" w:tplc="08090001" w:tentative="1">
+      <w:start w:val="1"/>
+      <w:numFmt w:val="bullet"/>
+      <w:lvlText w:val=""/>
+      <w:lvlJc w:val="left"/>
+      <w:pPr>
+        <w:ind w:left="5789" w:hanging="360"/>
+      </w:pPr>
+      <w:rPr>
+        <w:rFonts w:ascii="Symbol" w:hAnsi="Symbol" w:hint="default"/>
+      </w:rPr>
+    </w:lvl>
+    <w:lvl w:ilvl="7" w:tplc="08090003" w:tentative="1">
+      <w:start w:val="1"/>
+      <w:numFmt w:val="bullet"/>
+      <w:lvlText w:val="o"/>
+      <w:lvlJc w:val="left"/>
+      <w:pPr>
+        <w:ind w:left="6509" w:hanging="360"/>
+      </w:pPr>
+      <w:rPr>
+        <w:rFonts w:ascii="Courier New" w:hAnsi="Courier New" w:cs="Courier New" w:hint="default"/>
+      </w:rPr>
+    </w:lvl>
+    <w:lvl w:ilvl="8" w:tplc="08090005" w:tentative="1">
+      <w:start w:val="1"/>
+      <w:numFmt w:val="bullet"/>
+      <w:lvlText w:val=""/>
+      <w:lvlJc w:val="left"/>
+      <w:pPr>
+        <w:ind w:left="7229" w:hanging="360"/>
       </w:pPr>
       <w:rPr>
         <w:rFonts w:ascii="Wingdings" w:hAnsi="Wingdings" w:hint="default"/>
@@ -3686,19 +5888,19 @@
     <w:abstractNumId w:val="5"/>
   </w:num>
   <w:num w:numId="7" w16cid:durableId="1977297090">
+    <w:abstractNumId w:val="11"/>
+  </w:num>
+  <w:num w:numId="8" w16cid:durableId="1835413305">
+    <w:abstractNumId w:val="9"/>
+  </w:num>
+  <w:num w:numId="9" w16cid:durableId="638002857">
     <w:abstractNumId w:val="10"/>
   </w:num>
-  <w:num w:numId="8" w16cid:durableId="1835413305">
-    <w:abstractNumId w:val="8"/>
-  </w:num>
-  <w:num w:numId="9" w16cid:durableId="638002857">
-    <w:abstractNumId w:val="9"/>
-  </w:num>
   <w:num w:numId="10" w16cid:durableId="685670257">
-    <w:abstractNumId w:val="11"/>
+    <w:abstractNumId w:val="12"/>
   </w:num>
   <w:num w:numId="11" w16cid:durableId="1424297643">
-    <w:abstractNumId w:val="12"/>
+    <w:abstractNumId w:val="13"/>
   </w:num>
   <w:num w:numId="12" w16cid:durableId="1274945095">
     <w:abstractNumId w:val="7"/>
@@ -3708,6 +5910,15 @@
   </w:num>
   <w:num w:numId="14" w16cid:durableId="1658265655">
     <w:abstractNumId w:val="4"/>
+  </w:num>
+  <w:num w:numId="15" w16cid:durableId="961501568">
+    <w:abstractNumId w:val="14"/>
+  </w:num>
+  <w:num w:numId="16" w16cid:durableId="1011568520">
+    <w:abstractNumId w:val="8"/>
+  </w:num>
+  <w:num w:numId="17" w16cid:durableId="408885872">
+    <w:abstractNumId w:val="15"/>
   </w:num>
 </w:numbering>
 </file>
@@ -4130,7 +6341,6 @@
         <w:numId w:val="1"/>
       </w:numPr>
       <w:spacing w:before="238" w:after="119"/>
-      <w:ind w:left="289" w:firstLine="0"/>
       <w:jc w:val="center"/>
       <w:outlineLvl w:val="0"/>
     </w:pPr>
@@ -4514,6 +6724,25 @@
       <w:szCs w:val="21"/>
     </w:rPr>
   </w:style>
+  <w:style w:type="paragraph" w:styleId="NormalWeb">
+    <w:name w:val="Normal (Web)"/>
+    <w:basedOn w:val="Normal"/>
+    <w:uiPriority w:val="99"/>
+    <w:unhideWhenUsed/>
+    <w:rsid w:val="00836242"/>
+    <w:pPr>
+      <w:widowControl/>
+      <w:suppressAutoHyphens w:val="0"/>
+      <w:spacing w:before="100" w:beforeAutospacing="1" w:after="100" w:afterAutospacing="1"/>
+      <w:ind w:left="0" w:firstLine="0"/>
+      <w:jc w:val="left"/>
+    </w:pPr>
+    <w:rPr>
+      <w:rFonts w:eastAsia="Times New Roman" w:cs="Times New Roman"/>
+      <w:kern w:val="0"/>
+      <w:lang w:val="en-GB" w:eastAsia="en-GB" w:bidi="ar-SA"/>
+    </w:rPr>
+  </w:style>
 </w:styles>
 </file>
 

</xml_diff>

<commit_message>
docs: Revise project documentation for clarity and consistency in streaming service description
</commit_message>
<xml_diff>
--- a/Documents/onlab-dokumentacio-g50rdf.docx
+++ b/Documents/onlab-dokumentacio-g50rdf.docx
@@ -644,7 +644,13 @@
       </w:r>
       <w:proofErr w:type="spellEnd"/>
       <w:r>
-        <w:t xml:space="preserve"> streaming service kialakítása konténeralapú környezetben</w:t>
+        <w:t xml:space="preserve"> streaming s</w:t>
+      </w:r>
+      <w:r>
+        <w:t>zolgáltatás</w:t>
+      </w:r>
+      <w:r>
+        <w:t xml:space="preserve"> kialakítása konténeralapú környezetben</w:t>
       </w:r>
     </w:p>
     <w:p>
@@ -665,7 +671,25 @@
         <w:ind w:firstLine="426"/>
       </w:pPr>
       <w:r>
-        <w:t xml:space="preserve">A feladat célja egy élő videó streaming szolgáltatás fejlesztése </w:t>
+        <w:t>A feladat célja egy élő videó</w:t>
+      </w:r>
+      <w:r>
+        <w:t xml:space="preserve"> közvetítő</w:t>
+      </w:r>
+      <w:r>
+        <w:t xml:space="preserve"> </w:t>
+      </w:r>
+      <w:r>
+        <w:t>(</w:t>
+      </w:r>
+      <w:r>
+        <w:t>streaming</w:t>
+      </w:r>
+      <w:r>
+        <w:t>)</w:t>
+      </w:r>
+      <w:r>
+        <w:t xml:space="preserve"> szolgáltatás fejlesztése </w:t>
       </w:r>
       <w:proofErr w:type="spellStart"/>
       <w:r>
@@ -697,7 +721,7 @@
       </w:r>
       <w:proofErr w:type="spellEnd"/>
       <w:r>
-        <w:t xml:space="preserve"> kezelés, felhasználókezelés, nézőszámlálás), és biztosítania kell azok együttműködését konténerekben. A megoldásnak támogatnia kell a skálázhatóságot és a terheléselosztást. A projekt során a hallgató gyakorlati tapasztalatot szerez a modern felhőalapú infrastruktúrák és konténertechnológiák alkalmazásában.</w:t>
+        <w:t xml:space="preserve"> kezelés, felhasználókezelés, nézőszámlálás), és biztosítania kell azok együttműködését konténerekben.</w:t>
       </w:r>
     </w:p>
     <w:p>
@@ -819,11 +843,9 @@
       <w:r>
         <w:t xml:space="preserve">Napjainkban a streaming szolgáltatások szinte mindenhol jelen vannak az életünkben. Gondoljunk csak a </w:t>
       </w:r>
-      <w:proofErr w:type="gramStart"/>
-      <w:r>
-        <w:t>szórakozásra</w:t>
-      </w:r>
-      <w:proofErr w:type="gramEnd"/>
+      <w:r>
+        <w:t>szórakozásra,</w:t>
+      </w:r>
       <w:r>
         <w:t xml:space="preserve"> mint a </w:t>
       </w:r>
@@ -883,7 +905,25 @@
         <w:pStyle w:val="BodyText"/>
       </w:pPr>
       <w:r>
-        <w:t xml:space="preserve">Ennek a laboratóriumi munkának a célja egy saját, egyszerűsített streaming rendszer alapjainak létrehozása volt. A projekt során arra törekedtünk, hogy megismerkedjünk a streaming technológiák működésével, és kipróbáljuk, hogyan lehet egy ilyen rendszert modern eszközökkel, </w:t>
+        <w:t>Ennek a laboratóriumi munkának a célja egy saját, egyszerűsített streaming rendszer alapjainak létrehozása volt. A projekt során arra törekedt</w:t>
+      </w:r>
+      <w:r>
+        <w:t>em</w:t>
+      </w:r>
+      <w:r>
+        <w:t>, hogy megismerkedj</w:t>
+      </w:r>
+      <w:r>
+        <w:t>ek</w:t>
+      </w:r>
+      <w:r>
+        <w:t xml:space="preserve"> a streaming technológiák működésével, és kipróbálj</w:t>
+      </w:r>
+      <w:r>
+        <w:t>am</w:t>
+      </w:r>
+      <w:r>
+        <w:t xml:space="preserve">, hogyan lehet egy ilyen rendszert modern eszközökkel, </w:t>
       </w:r>
       <w:proofErr w:type="spellStart"/>
       <w:r>
@@ -945,7 +985,13 @@
         <w:pStyle w:val="BodyText"/>
       </w:pPr>
       <w:r>
-        <w:t xml:space="preserve">Ahhoz, hogy megértsük a projektünk lényegét és az alkalmazott megoldásokat, fontos áttekinteni azokat az alapvető technológiákat és koncepciókat, amelyekre építkezünk. Ez a fejezet bemutatja a streaming, a </w:t>
+        <w:t>Ahhoz, hogy megértsük a projekt lényegét és az alkalmazott megoldásokat, fontos áttekinteni azokat az alapvető technológiákat és koncepciókat, amelyekre építkez</w:t>
+      </w:r>
+      <w:r>
+        <w:t>het</w:t>
+      </w:r>
+      <w:r>
+        <w:t xml:space="preserve">ünk. Ez a fejezet bemutatja a streaming, a </w:t>
       </w:r>
       <w:proofErr w:type="spellStart"/>
       <w:r>
@@ -1074,6 +1120,39 @@
       <w:r>
         <w:t xml:space="preserve"> fejlesztették ki. Ma főként a tartalom feltöltésére (ingestion) használják a streaming szerver felé, mivel alacsony késleltetést biztosít. Böngészőben való közvetlen lejátszása azonban visszaszorult.</w:t>
       </w:r>
+      <w:r>
+        <w:t xml:space="preserve"> </w:t>
+      </w:r>
+      <w:sdt>
+        <w:sdtPr>
+          <w:id w:val="-1052844754"/>
+          <w:citation/>
+        </w:sdtPr>
+        <w:sdtContent>
+          <w:r>
+            <w:fldChar w:fldCharType="begin"/>
+          </w:r>
+          <w:r>
+            <w:rPr>
+              <w:lang w:val="en-US"/>
+            </w:rPr>
+            <w:instrText xml:space="preserve">CITATION Ver19 \l 1033 </w:instrText>
+          </w:r>
+          <w:r>
+            <w:fldChar w:fldCharType="separate"/>
+          </w:r>
+          <w:r>
+            <w:rPr>
+              <w:noProof/>
+              <w:lang w:val="en-US"/>
+            </w:rPr>
+            <w:t>[1]</w:t>
+          </w:r>
+          <w:r>
+            <w:fldChar w:fldCharType="end"/>
+          </w:r>
+        </w:sdtContent>
+      </w:sdt>
     </w:p>
     <w:p>
       <w:pPr>
@@ -1093,6 +1172,7 @@
           <w:b/>
           <w:bCs/>
         </w:rPr>
+        <w:lastRenderedPageBreak/>
         <w:t xml:space="preserve">HLS (HTTP </w:t>
       </w:r>
       <w:proofErr w:type="spellStart"/>
@@ -1112,12 +1192,38 @@
         <w:t xml:space="preserve"> Streaming):</w:t>
       </w:r>
       <w:r>
-        <w:t xml:space="preserve"> Az Apple által kifejlesztett protokoll. A videót kis, letölthető szegmensekre bontja, amelyeket szabványos HTTP protokollon keresztül </w:t>
-      </w:r>
-      <w:r>
-        <w:lastRenderedPageBreak/>
-        <w:t xml:space="preserve">továbbít. Előnye a nagyfokú kompatibilitás (szinte minden modern eszköz és böngésző támogatja) és az adaptív bitráta (a videó minősége a néző internetkapcsolatának sebességéhez igazodik). Hátránya a magasabb késleltetés (több tíz másodperc is lehet) a pufferelés miatt. </w:t>
-      </w:r>
+        <w:t xml:space="preserve"> Az Apple által kifejlesztett protokoll. A videót kis, letölthető szegmensekre bontja, amelyeket szabványos HTTP protokollon keresztül továbbít. Előnye a nagyfokú kompatibilitás (szinte minden modern eszköz és böngésző támogatja) és az adaptív bitráta (a videó minősége a néző internetkapcsolatának sebességéhez igazodik). Hátránya a magasabb késleltetés (több tíz másodperc is lehet) a pufferelés miatt. </w:t>
+      </w:r>
+      <w:sdt>
+        <w:sdtPr>
+          <w:id w:val="-1199775135"/>
+          <w:citation/>
+        </w:sdtPr>
+        <w:sdtContent>
+          <w:r>
+            <w:fldChar w:fldCharType="begin"/>
+          </w:r>
+          <w:r>
+            <w:rPr>
+              <w:lang w:val="en-US"/>
+            </w:rPr>
+            <w:instrText xml:space="preserve"> CITATION HTT25 \l 1033 </w:instrText>
+          </w:r>
+          <w:r>
+            <w:fldChar w:fldCharType="separate"/>
+          </w:r>
+          <w:r>
+            <w:rPr>
+              <w:noProof/>
+              <w:lang w:val="en-US"/>
+            </w:rPr>
+            <w:t>[2]</w:t>
+          </w:r>
+          <w:r>
+            <w:fldChar w:fldCharType="end"/>
+          </w:r>
+        </w:sdtContent>
+      </w:sdt>
     </w:p>
     <w:p>
       <w:pPr>
@@ -1346,6 +1452,36 @@
       <w:r>
         <w:t xml:space="preserve">) bontják. Minden szolgáltatás egy konkrét üzleti képességért felelős (pl. felhasználókezelés, videófeldolgozás, chat). Ez a megközelítés rugalmasabb, jobban skálázható (csak a szükséges részeket kell skálázni), és lehetővé teszi különböző technológiák használatát az egyes szolgáltatásokhoz. </w:t>
       </w:r>
+      <w:sdt>
+        <w:sdtPr>
+          <w:id w:val="-1555613104"/>
+          <w:citation/>
+        </w:sdtPr>
+        <w:sdtContent>
+          <w:r>
+            <w:fldChar w:fldCharType="begin"/>
+          </w:r>
+          <w:r>
+            <w:rPr>
+              <w:lang w:val="en-US"/>
+            </w:rPr>
+            <w:instrText xml:space="preserve"> CITATION Ama25 \l 1033 </w:instrText>
+          </w:r>
+          <w:r>
+            <w:fldChar w:fldCharType="separate"/>
+          </w:r>
+          <w:r>
+            <w:rPr>
+              <w:noProof/>
+              <w:lang w:val="en-US"/>
+            </w:rPr>
+            <w:t>[3]</w:t>
+          </w:r>
+          <w:r>
+            <w:fldChar w:fldCharType="end"/>
+          </w:r>
+        </w:sdtContent>
+      </w:sdt>
     </w:p>
     <w:p>
       <w:pPr>
@@ -1428,6 +1564,43 @@
       <w:r>
         <w:t xml:space="preserve"> alkalmazások életciklusának kezelését. Főbb építőkövei:</w:t>
       </w:r>
+      <w:sdt>
+        <w:sdtPr>
+          <w:id w:val="147870689"/>
+          <w:citation/>
+        </w:sdtPr>
+        <w:sdtContent>
+          <w:r>
+            <w:fldChar w:fldCharType="begin"/>
+          </w:r>
+          <w:r>
+            <w:rPr>
+              <w:lang w:val="en-US"/>
+            </w:rPr>
+            <w:instrText xml:space="preserve"> CITATION Kub25 \l 1033 </w:instrText>
+          </w:r>
+          <w:r>
+            <w:fldChar w:fldCharType="separate"/>
+          </w:r>
+          <w:r>
+            <w:rPr>
+              <w:noProof/>
+              <w:lang w:val="en-US"/>
+            </w:rPr>
+            <w:t xml:space="preserve"> </w:t>
+          </w:r>
+          <w:r>
+            <w:rPr>
+              <w:noProof/>
+              <w:lang w:val="en-US"/>
+            </w:rPr>
+            <w:t>[4]</w:t>
+          </w:r>
+          <w:r>
+            <w:fldChar w:fldCharType="end"/>
+          </w:r>
+        </w:sdtContent>
+      </w:sdt>
     </w:p>
     <w:p>
       <w:pPr>
@@ -1467,7 +1640,11 @@
       </w:r>
       <w:proofErr w:type="spellEnd"/>
       <w:r>
-        <w:t xml:space="preserve"> legkisebb telepíthető egysége, ami egy vagy több szorosan kapcsolt konténert tartalmazhat.</w:t>
+        <w:t xml:space="preserve"> legkisebb telepíthető egysége, ami egy vagy több szorosan kapcsolt </w:t>
+      </w:r>
+      <w:r>
+        <w:lastRenderedPageBreak/>
+        <w:t>konténert tartalmazhat.</w:t>
       </w:r>
     </w:p>
     <w:p>
@@ -1488,7 +1665,6 @@
           <w:b/>
           <w:bCs/>
         </w:rPr>
-        <w:lastRenderedPageBreak/>
         <w:t>Service:</w:t>
       </w:r>
       <w:r>
@@ -1504,11 +1680,17 @@
       </w:r>
       <w:proofErr w:type="spellStart"/>
       <w:r>
-        <w:t>Pod-nak</w:t>
-      </w:r>
-      <w:proofErr w:type="spellEnd"/>
-      <w:r>
-        <w:t>).</w:t>
+        <w:t>Pod</w:t>
+      </w:r>
+      <w:proofErr w:type="spellEnd"/>
+      <w:r>
+        <w:t>-</w:t>
+      </w:r>
+      <w:r>
+        <w:t>halmaz</w:t>
+      </w:r>
+      <w:r>
+        <w:t>nak).</w:t>
       </w:r>
     </w:p>
     <w:p>
@@ -1731,6 +1913,43 @@
       <w:r>
         <w:t xml:space="preserve"> kiválóan integrálódik a felhős környezetekkel ezen automatizálás megvalósításához.</w:t>
       </w:r>
+      <w:sdt>
+        <w:sdtPr>
+          <w:id w:val="1069236235"/>
+          <w:citation/>
+        </w:sdtPr>
+        <w:sdtContent>
+          <w:r>
+            <w:fldChar w:fldCharType="begin"/>
+          </w:r>
+          <w:r>
+            <w:rPr>
+              <w:lang w:val="en-US"/>
+            </w:rPr>
+            <w:instrText xml:space="preserve"> CITATION ITC24 \l 1033 </w:instrText>
+          </w:r>
+          <w:r>
+            <w:fldChar w:fldCharType="separate"/>
+          </w:r>
+          <w:r>
+            <w:rPr>
+              <w:noProof/>
+              <w:lang w:val="en-US"/>
+            </w:rPr>
+            <w:t xml:space="preserve"> </w:t>
+          </w:r>
+          <w:r>
+            <w:rPr>
+              <w:noProof/>
+              <w:lang w:val="en-US"/>
+            </w:rPr>
+            <w:t>[5]</w:t>
+          </w:r>
+          <w:r>
+            <w:fldChar w:fldCharType="end"/>
+          </w:r>
+        </w:sdtContent>
+      </w:sdt>
     </w:p>
     <w:p>
       <w:pPr>
@@ -1907,6 +2126,39 @@
       <w:r>
         <w:t>) egy nyílt szabvány (RFC 7519).</w:t>
       </w:r>
+      <w:r>
+        <w:t xml:space="preserve"> </w:t>
+      </w:r>
+      <w:sdt>
+        <w:sdtPr>
+          <w:id w:val="-482701343"/>
+          <w:citation/>
+        </w:sdtPr>
+        <w:sdtContent>
+          <w:r>
+            <w:fldChar w:fldCharType="begin"/>
+          </w:r>
+          <w:r>
+            <w:rPr>
+              <w:lang w:val="en-US"/>
+            </w:rPr>
+            <w:instrText xml:space="preserve"> CITATION JWT25 \l 1033 </w:instrText>
+          </w:r>
+          <w:r>
+            <w:fldChar w:fldCharType="separate"/>
+          </w:r>
+          <w:r>
+            <w:rPr>
+              <w:noProof/>
+              <w:lang w:val="en-US"/>
+            </w:rPr>
+            <w:t>[6]</w:t>
+          </w:r>
+          <w:r>
+            <w:fldChar w:fldCharType="end"/>
+          </w:r>
+        </w:sdtContent>
+      </w:sdt>
     </w:p>
     <w:p>
       <w:pPr>
@@ -1964,22 +2216,57 @@
       <w:r>
         <w:t xml:space="preserve"> használnak, azaz arra, hogy egy alkalmazás hozzáférést kapjon egy felhasználó erőforrásaihoz egy másik szolgáltatónál (pl. "Bejelentkezés Google fiókkal") anélkül, hogy a jelszavát megosztaná.</w:t>
       </w:r>
-    </w:p>
-    <w:p>
-      <w:pPr>
-        <w:pStyle w:val="BodyText"/>
-      </w:pPr>
-    </w:p>
-    <w:p>
-      <w:pPr>
-        <w:pStyle w:val="BodyText"/>
-      </w:pPr>
-      <w:r>
-        <w:t xml:space="preserve">Ezek az elméleti alapok teremtik meg a szükséges hátteret a projektünk során alkalmazott </w:t>
-      </w:r>
-      <w:r>
-        <w:lastRenderedPageBreak/>
-        <w:t>technológiák és a rendszerterv megértéséhez. A következő fejezetekben bemutatjuk, hogyan alkalmaztuk ezeket az elveket a saját streaming rendszerünk megtervezése és megvalósítása során.</w:t>
+      <w:r>
+        <w:t xml:space="preserve"> </w:t>
+      </w:r>
+      <w:sdt>
+        <w:sdtPr>
+          <w:id w:val="-560408244"/>
+          <w:citation/>
+        </w:sdtPr>
+        <w:sdtContent>
+          <w:r>
+            <w:fldChar w:fldCharType="begin"/>
+          </w:r>
+          <w:r>
+            <w:rPr>
+              <w:lang w:val="en-US"/>
+            </w:rPr>
+            <w:instrText xml:space="preserve"> CITATION Dicer \l 1033 </w:instrText>
+          </w:r>
+          <w:r>
+            <w:fldChar w:fldCharType="separate"/>
+          </w:r>
+          <w:r>
+            <w:rPr>
+              <w:noProof/>
+              <w:lang w:val="en-US"/>
+            </w:rPr>
+            <w:t>[7]</w:t>
+          </w:r>
+          <w:r>
+            <w:fldChar w:fldCharType="end"/>
+          </w:r>
+        </w:sdtContent>
+      </w:sdt>
+    </w:p>
+    <w:p>
+      <w:pPr>
+        <w:pStyle w:val="BodyText"/>
+      </w:pPr>
+    </w:p>
+    <w:p>
+      <w:pPr>
+        <w:pStyle w:val="BodyText"/>
+      </w:pPr>
+      <w:r>
+        <w:t>Ezek az elméleti alapok teremtik meg a szükséges hátteret a projekt során alkalmazott technológiák és a rendszerterv megértéséhez. A következő fejezetekben bemutat</w:t>
+      </w:r>
+      <w:r>
+        <w:t>om</w:t>
+      </w:r>
+      <w:r>
+        <w:t>, hogyan alkalmaztuk ezeket az elveket a saját streaming rendszer megtervezése és megvalósítása során.</w:t>
       </w:r>
     </w:p>
     <w:p>
@@ -2322,7 +2609,11 @@
       </w:r>
       <w:proofErr w:type="spellEnd"/>
       <w:r>
-        <w:t xml:space="preserve"> tábla, amely a felhasználók közötti követési kapcsolatokat tartalmazza. Ez azt jelenti, hogy minden sorban két felhasználó azonosítója szerepel: az egyik a követő, a másik pedig az, akit követnek. Így egyszerűen nyilvántartható, hogy ki kit követ, és ennek alapján megvalósíthatók a közösségi funkciók, például a követett </w:t>
+        <w:t xml:space="preserve"> tábla, amely a felhasználók közötti követési kapcsolatokat tartalmazza. Ez azt jelenti, hogy minden sorban két felhasználó azonosítója szerepel: az egyik a követő, a másik pedig az, akit követnek. Így egyszerűen nyilvántartható, hogy ki kit követ, és </w:t>
+      </w:r>
+      <w:r>
+        <w:lastRenderedPageBreak/>
+        <w:t xml:space="preserve">ennek alapján megvalósíthatók a közösségi funkciók, például a követett </w:t>
       </w:r>
       <w:proofErr w:type="spellStart"/>
       <w:r>
@@ -2338,7 +2629,6 @@
         <w:pStyle w:val="Heading2"/>
       </w:pPr>
       <w:r>
-        <w:lastRenderedPageBreak/>
         <w:t>2.1.2 Használt technológiák</w:t>
       </w:r>
     </w:p>
@@ -2381,6 +2671,43 @@
       <w:r>
         <w:t xml:space="preserve"> készítésére használnak. Lehetővé teszi a nagy teljesítményű, stabil és jól skálázható backend rendszerek fejlesztését, és széles körben támogatott az iparban.</w:t>
       </w:r>
+      <w:sdt>
+        <w:sdtPr>
+          <w:id w:val="2013098023"/>
+          <w:citation/>
+        </w:sdtPr>
+        <w:sdtContent>
+          <w:r>
+            <w:fldChar w:fldCharType="begin"/>
+          </w:r>
+          <w:r>
+            <w:rPr>
+              <w:lang w:val="en-US"/>
+            </w:rPr>
+            <w:instrText xml:space="preserve"> CITATION NET25 \l 1033 </w:instrText>
+          </w:r>
+          <w:r>
+            <w:fldChar w:fldCharType="separate"/>
+          </w:r>
+          <w:r>
+            <w:rPr>
+              <w:noProof/>
+              <w:lang w:val="en-US"/>
+            </w:rPr>
+            <w:t xml:space="preserve"> </w:t>
+          </w:r>
+          <w:r>
+            <w:rPr>
+              <w:noProof/>
+              <w:lang w:val="en-US"/>
+            </w:rPr>
+            <w:t>[8]</w:t>
+          </w:r>
+          <w:r>
+            <w:fldChar w:fldCharType="end"/>
+          </w:r>
+        </w:sdtContent>
+      </w:sdt>
     </w:p>
     <w:p>
       <w:pPr>
@@ -2430,6 +2757,43 @@
       <w:r>
         <w:t xml:space="preserve"> támogatja a komponens-alapú és moduláris fejlesztést, így ideális nagyobb webes projektekhez.</w:t>
       </w:r>
+      <w:sdt>
+        <w:sdtPr>
+          <w:id w:val="400794961"/>
+          <w:citation/>
+        </w:sdtPr>
+        <w:sdtContent>
+          <w:r>
+            <w:fldChar w:fldCharType="begin"/>
+          </w:r>
+          <w:r>
+            <w:rPr>
+              <w:lang w:val="en-US"/>
+            </w:rPr>
+            <w:instrText xml:space="preserve"> CITATION Ang25 \l 1033 </w:instrText>
+          </w:r>
+          <w:r>
+            <w:fldChar w:fldCharType="separate"/>
+          </w:r>
+          <w:r>
+            <w:rPr>
+              <w:noProof/>
+              <w:lang w:val="en-US"/>
+            </w:rPr>
+            <w:t xml:space="preserve"> </w:t>
+          </w:r>
+          <w:r>
+            <w:rPr>
+              <w:noProof/>
+              <w:lang w:val="en-US"/>
+            </w:rPr>
+            <w:t>[9]</w:t>
+          </w:r>
+          <w:r>
+            <w:fldChar w:fldCharType="end"/>
+          </w:r>
+        </w:sdtContent>
+      </w:sdt>
     </w:p>
     <w:p>
       <w:pPr>
@@ -2463,6 +2827,43 @@
       <w:r>
         <w:t xml:space="preserve"> Egy nyílt forráskódú relációs adatbázis-kezelő rendszer, amely a tartós adatok megbízható tárolását biztosítja. Fejlett funkciókat kínál, jól skálázható, és elterjedt választás üzleti alkalmazásokban is.</w:t>
       </w:r>
+      <w:sdt>
+        <w:sdtPr>
+          <w:id w:val="2058046794"/>
+          <w:citation/>
+        </w:sdtPr>
+        <w:sdtContent>
+          <w:r>
+            <w:fldChar w:fldCharType="begin"/>
+          </w:r>
+          <w:r>
+            <w:rPr>
+              <w:lang w:val="en-US"/>
+            </w:rPr>
+            <w:instrText xml:space="preserve"> CITATION Pos25 \l 1033 </w:instrText>
+          </w:r>
+          <w:r>
+            <w:fldChar w:fldCharType="separate"/>
+          </w:r>
+          <w:r>
+            <w:rPr>
+              <w:noProof/>
+              <w:lang w:val="en-US"/>
+            </w:rPr>
+            <w:t xml:space="preserve"> </w:t>
+          </w:r>
+          <w:r>
+            <w:rPr>
+              <w:noProof/>
+              <w:lang w:val="en-US"/>
+            </w:rPr>
+            <w:t>[10]</w:t>
+          </w:r>
+          <w:r>
+            <w:fldChar w:fldCharType="end"/>
+          </w:r>
+        </w:sdtContent>
+      </w:sdt>
     </w:p>
     <w:p>
       <w:pPr>
@@ -2496,6 +2897,39 @@
       <w:r>
         <w:t>Egy memóriában futó kulcs-érték típusú adatbázis, amelyet elsősorban gyorsítótárként és valós idejű adatok kezelésére használnak. Kiemelkedően gyors adatkezelést tesz lehetővé, ezért gyakran alkalmazzák olyan rendszerekben, ahol fontos a gyors válaszidő.</w:t>
       </w:r>
+      <w:r>
+        <w:t xml:space="preserve"> </w:t>
+      </w:r>
+      <w:sdt>
+        <w:sdtPr>
+          <w:id w:val="22453424"/>
+          <w:citation/>
+        </w:sdtPr>
+        <w:sdtContent>
+          <w:r>
+            <w:fldChar w:fldCharType="begin"/>
+          </w:r>
+          <w:r>
+            <w:rPr>
+              <w:lang w:val="en-US"/>
+            </w:rPr>
+            <w:instrText xml:space="preserve"> CITATION Red25 \l 1033 </w:instrText>
+          </w:r>
+          <w:r>
+            <w:fldChar w:fldCharType="separate"/>
+          </w:r>
+          <w:r>
+            <w:rPr>
+              <w:noProof/>
+              <w:lang w:val="en-US"/>
+            </w:rPr>
+            <w:t>[11]</w:t>
+          </w:r>
+          <w:r>
+            <w:fldChar w:fldCharType="end"/>
+          </w:r>
+        </w:sdtContent>
+      </w:sdt>
     </w:p>
     <w:p>
       <w:pPr>
@@ -2529,6 +2963,76 @@
       <w:r>
         <w:t xml:space="preserve"> Egy streaming szerver, amely az RTMP protokoll segítségével fogadja a videófolyamokat, majd HLS formátumban továbbítja azokat a nézők felé. Stabil működést és alacsony késleltetést biztosít, ezért népszerű választás élő közvetítésekhez.</w:t>
       </w:r>
+      <w:r>
+        <w:t xml:space="preserve"> </w:t>
+      </w:r>
+      <w:sdt>
+        <w:sdtPr>
+          <w:id w:val="-1944054872"/>
+          <w:citation/>
+        </w:sdtPr>
+        <w:sdtContent>
+          <w:r>
+            <w:fldChar w:fldCharType="begin"/>
+          </w:r>
+          <w:r>
+            <w:rPr>
+              <w:lang w:val="en-US"/>
+            </w:rPr>
+            <w:instrText xml:space="preserve"> CITATION Aru25 \l 1033 </w:instrText>
+          </w:r>
+          <w:r>
+            <w:fldChar w:fldCharType="separate"/>
+          </w:r>
+          <w:r>
+            <w:rPr>
+              <w:noProof/>
+              <w:lang w:val="en-US"/>
+            </w:rPr>
+            <w:t>[12]</w:t>
+          </w:r>
+          <w:r>
+            <w:fldChar w:fldCharType="end"/>
+          </w:r>
+        </w:sdtContent>
+      </w:sdt>
+      <w:sdt>
+        <w:sdtPr>
+          <w:id w:val="-1895804284"/>
+          <w:citation/>
+        </w:sdtPr>
+        <w:sdtContent>
+          <w:r>
+            <w:fldChar w:fldCharType="begin"/>
+          </w:r>
+          <w:r>
+            <w:rPr>
+              <w:lang w:val="en-US"/>
+            </w:rPr>
+            <w:instrText xml:space="preserve"> CITATION tia25 \l 1033 </w:instrText>
+          </w:r>
+          <w:r>
+            <w:fldChar w:fldCharType="separate"/>
+          </w:r>
+          <w:r>
+            <w:rPr>
+              <w:noProof/>
+              <w:lang w:val="en-US"/>
+            </w:rPr>
+            <w:t xml:space="preserve"> </w:t>
+          </w:r>
+          <w:r>
+            <w:rPr>
+              <w:noProof/>
+              <w:lang w:val="en-US"/>
+            </w:rPr>
+            <w:t>[13]</w:t>
+          </w:r>
+          <w:r>
+            <w:fldChar w:fldCharType="end"/>
+          </w:r>
+        </w:sdtContent>
+      </w:sdt>
     </w:p>
     <w:p>
       <w:pPr>
@@ -2578,6 +3082,43 @@
       <w:r>
         <w:t xml:space="preserve"> Egy nyílt forráskódú JavaScript alapú lejátszó, amely lehetővé teszi HLS és más modern streaming formátumok böngészőben történő lejátszását. Platformfüggetlen, és támogatja a korszerű streaming funkciókat.</w:t>
       </w:r>
+      <w:sdt>
+        <w:sdtPr>
+          <w:id w:val="685480751"/>
+          <w:citation/>
+        </w:sdtPr>
+        <w:sdtContent>
+          <w:r>
+            <w:fldChar w:fldCharType="begin"/>
+          </w:r>
+          <w:r>
+            <w:rPr>
+              <w:lang w:val="en-US"/>
+            </w:rPr>
+            <w:instrText xml:space="preserve"> CITATION Sha25 \l 1033 </w:instrText>
+          </w:r>
+          <w:r>
+            <w:fldChar w:fldCharType="separate"/>
+          </w:r>
+          <w:r>
+            <w:rPr>
+              <w:noProof/>
+              <w:lang w:val="en-US"/>
+            </w:rPr>
+            <w:t xml:space="preserve"> </w:t>
+          </w:r>
+          <w:r>
+            <w:rPr>
+              <w:noProof/>
+              <w:lang w:val="en-US"/>
+            </w:rPr>
+            <w:t>[14]</w:t>
+          </w:r>
+          <w:r>
+            <w:fldChar w:fldCharType="end"/>
+          </w:r>
+        </w:sdtContent>
+      </w:sdt>
     </w:p>
     <w:p>
       <w:pPr>
@@ -2610,6 +3151,43 @@
       <w:r>
         <w:t xml:space="preserve"> platform, amely lehetővé teszi az alkalmazások és szolgáltatások izolált, hordozható futtatását. Segítségével könnyen kezelhető, egységes környezetben futtathatók a fejlesztett komponensek.</w:t>
       </w:r>
+      <w:sdt>
+        <w:sdtPr>
+          <w:id w:val="-1732227691"/>
+          <w:citation/>
+        </w:sdtPr>
+        <w:sdtContent>
+          <w:r>
+            <w:fldChar w:fldCharType="begin"/>
+          </w:r>
+          <w:r>
+            <w:rPr>
+              <w:lang w:val="en-US"/>
+            </w:rPr>
+            <w:instrText xml:space="preserve"> CITATION Doc25 \l 1033 </w:instrText>
+          </w:r>
+          <w:r>
+            <w:fldChar w:fldCharType="separate"/>
+          </w:r>
+          <w:r>
+            <w:rPr>
+              <w:noProof/>
+              <w:lang w:val="en-US"/>
+            </w:rPr>
+            <w:t xml:space="preserve"> </w:t>
+          </w:r>
+          <w:r>
+            <w:rPr>
+              <w:noProof/>
+              <w:lang w:val="en-US"/>
+            </w:rPr>
+            <w:t>[15]</w:t>
+          </w:r>
+          <w:r>
+            <w:fldChar w:fldCharType="end"/>
+          </w:r>
+        </w:sdtContent>
+      </w:sdt>
     </w:p>
     <w:p>
       <w:pPr>
@@ -2651,6 +3229,43 @@
       <w:r>
         <w:t xml:space="preserve"> rendszer, amely automatizálja a konténerek telepítését, skálázását és menedzselését. Lehetővé teszi a magas rendelkezésre állású, rugalmas és könnyen üzemeltethető rendszerek kialakítását.</w:t>
       </w:r>
+      <w:sdt>
+        <w:sdtPr>
+          <w:id w:val="-285586091"/>
+          <w:citation/>
+        </w:sdtPr>
+        <w:sdtContent>
+          <w:r>
+            <w:fldChar w:fldCharType="begin"/>
+          </w:r>
+          <w:r>
+            <w:rPr>
+              <w:lang w:val="en-US"/>
+            </w:rPr>
+            <w:instrText xml:space="preserve"> CITATION Kub25 \l 1033 </w:instrText>
+          </w:r>
+          <w:r>
+            <w:fldChar w:fldCharType="separate"/>
+          </w:r>
+          <w:r>
+            <w:rPr>
+              <w:noProof/>
+              <w:lang w:val="en-US"/>
+            </w:rPr>
+            <w:t xml:space="preserve"> </w:t>
+          </w:r>
+          <w:r>
+            <w:rPr>
+              <w:noProof/>
+              <w:lang w:val="en-US"/>
+            </w:rPr>
+            <w:t>[4]</w:t>
+          </w:r>
+          <w:r>
+            <w:fldChar w:fldCharType="end"/>
+          </w:r>
+        </w:sdtContent>
+      </w:sdt>
     </w:p>
     <w:p>
       <w:pPr>
@@ -3361,22 +3976,57 @@
     </w:p>
     <w:p>
       <w:pPr>
-        <w:pStyle w:val="BodyText"/>
-      </w:pPr>
-    </w:p>
-    <w:p>
-      <w:pPr>
-        <w:pStyle w:val="BodyText"/>
-      </w:pPr>
-      <w:r>
-        <w:rPr>
-          <w:b/>
-          <w:bCs/>
-        </w:rPr>
-        <w:t>Modulok együttműködése</w:t>
-      </w:r>
-      <w:r>
-        <w:t xml:space="preserve"> A szolgáltatások REST API-</w:t>
+        <w:pStyle w:val="ListParagraph"/>
+      </w:pPr>
+    </w:p>
+    <w:p>
+      <w:pPr>
+        <w:pStyle w:val="BodyText"/>
+        <w:numPr>
+          <w:ilvl w:val="0"/>
+          <w:numId w:val="15"/>
+        </w:numPr>
+      </w:pPr>
+      <w:proofErr w:type="spellStart"/>
+      <w:r>
+        <w:rPr>
+          <w:b/>
+          <w:bCs/>
+        </w:rPr>
+        <w:t>DbManagementService</w:t>
+      </w:r>
+      <w:proofErr w:type="spellEnd"/>
+      <w:r>
+        <w:rPr>
+          <w:b/>
+          <w:bCs/>
+        </w:rPr>
+        <w:t xml:space="preserve"> (Adatbáziskezelő): </w:t>
+      </w:r>
+      <w:r>
+        <w:t xml:space="preserve">Ez a komponens </w:t>
+      </w:r>
+      <w:r>
+        <w:t>az adatbázis sémájának karbantartását és a migrációk futtatását végzi. Segítségével biztosítható, hogy az adatbázis szerkezete mindig naprakész legyen a fejlesztések során.</w:t>
+      </w:r>
+    </w:p>
+    <w:p>
+      <w:pPr>
+        <w:pStyle w:val="ListParagraph"/>
+      </w:pPr>
+    </w:p>
+    <w:p>
+      <w:pPr>
+        <w:pStyle w:val="BodyText"/>
+        <w:ind w:left="0" w:firstLine="0"/>
+      </w:pPr>
+    </w:p>
+    <w:p>
+      <w:pPr>
+        <w:pStyle w:val="BodyText"/>
+      </w:pPr>
+      <w:r>
+        <w:t>A szolgáltatások REST API-</w:t>
       </w:r>
       <w:proofErr w:type="spellStart"/>
       <w:r>
@@ -3567,7 +4217,11 @@
       </w:r>
       <w:proofErr w:type="spellEnd"/>
       <w:r>
-        <w:t xml:space="preserve"> kezelés, nézőszámlálás és jogosultságkezelés – egymástól függetlenül, mégis szorosan együttműködve működnek. A rendszer minden fő komponense külön szolgáltatásként, saját konténerben fut, így könnyen bővíthető és skálázható. A fejlesztés során kiemelt figyelmet fordítottam arra, hogy a komponensek közötti kommunikáció megbízható és biztonságos legyen, </w:t>
+        <w:t xml:space="preserve"> kezelés, nézőszámlálás és jogosultságkezelés – egymástól függetlenül, mégis szorosan együttműködve működnek. A rendszer minden fő komponense </w:t>
+      </w:r>
+      <w:r>
+        <w:lastRenderedPageBreak/>
+        <w:t xml:space="preserve">külön szolgáltatásként, saját konténerben fut, így könnyen bővíthető és skálázható. A fejlesztés során kiemelt figyelmet fordítottam arra, hogy a komponensek közötti kommunikáció megbízható és biztonságos legyen, </w:t>
       </w:r>
       <w:r>
         <w:t>valamint,</w:t>
@@ -3586,11 +4240,7 @@
         <w:pStyle w:val="BodyText"/>
       </w:pPr>
       <w:r>
-        <w:t xml:space="preserve">A munka során számos kihívással találkoztam, például a szolgáltatások közötti </w:t>
-      </w:r>
-      <w:r>
-        <w:lastRenderedPageBreak/>
-        <w:t xml:space="preserve">adatmegosztás, a jogosultságok kezelése vagy a valós idejű adatok szinkronizálása terén. Ezek megoldása során mélyebb ismereteket szereztem a felhőalapú rendszerek, a </w:t>
+        <w:t xml:space="preserve">A munka során számos kihívással találkoztam, például a szolgáltatások közötti adatmegosztás, a jogosultságok kezelése vagy a valós idejű adatok szinkronizálása terén. Ezek megoldása során mélyebb ismereteket szereztem a felhőalapú rendszerek, a </w:t>
       </w:r>
       <w:proofErr w:type="spellStart"/>
       <w:r>
@@ -3632,410 +4282,810 @@
         <w:t>A tanulmányozott irodalom jegyzéke:</w:t>
       </w:r>
     </w:p>
-    <w:tbl>
-      <w:tblPr>
-        <w:tblW w:w="0" w:type="auto"/>
-        <w:tblInd w:w="55" w:type="dxa"/>
-        <w:tblLayout w:type="fixed"/>
-        <w:tblCellMar>
-          <w:top w:w="55" w:type="dxa"/>
-          <w:left w:w="55" w:type="dxa"/>
-          <w:bottom w:w="55" w:type="dxa"/>
-          <w:right w:w="55" w:type="dxa"/>
-        </w:tblCellMar>
-        <w:tblLook w:val="0000" w:firstRow="0" w:lastRow="0" w:firstColumn="0" w:lastColumn="0" w:noHBand="0" w:noVBand="0"/>
-      </w:tblPr>
-      <w:tblGrid>
-        <w:gridCol w:w="565"/>
-        <w:gridCol w:w="8705"/>
-      </w:tblGrid>
-      <w:tr>
-        <w:tc>
-          <w:tcPr>
-            <w:tcW w:w="565" w:type="dxa"/>
-            <w:shd w:val="clear" w:color="auto" w:fill="auto"/>
-            <w:tcMar>
-              <w:top w:w="0" w:type="dxa"/>
-            </w:tcMar>
-          </w:tcPr>
-          <w:p>
-            <w:pPr>
-              <w:ind w:left="0" w:firstLine="0"/>
-            </w:pPr>
-            <w:bookmarkStart w:id="0" w:name="_Ref321833265"/>
-            <w:bookmarkStart w:id="1" w:name="_Ref321833270"/>
-            <w:r>
-              <w:t>[</w:t>
-            </w:r>
-            <w:fldSimple w:instr=" SEQ  refnum \* MERGEFORMAT ">
+    <w:sdt>
+      <w:sdtPr>
+        <w:id w:val="-1600790436"/>
+        <w:docPartObj>
+          <w:docPartGallery w:val="Bibliographies"/>
+          <w:docPartUnique/>
+        </w:docPartObj>
+      </w:sdtPr>
+      <w:sdtContent>
+        <w:sdt>
+          <w:sdtPr>
+            <w:id w:val="-573587230"/>
+            <w:bibliography/>
+          </w:sdtPr>
+          <w:sdtContent>
+            <w:p>
+              <w:pPr>
+                <w:rPr>
+                  <w:rFonts w:eastAsia="Times New Roman" w:cs="Times New Roman"/>
+                  <w:noProof/>
+                  <w:kern w:val="0"/>
+                  <w:sz w:val="20"/>
+                  <w:szCs w:val="20"/>
+                  <w:lang w:eastAsia="hu-HU" w:bidi="ar-SA"/>
+                </w:rPr>
+              </w:pPr>
+              <w:r>
+                <w:fldChar w:fldCharType="begin"/>
+              </w:r>
+              <w:r>
+                <w:instrText xml:space="preserve"> BIBLIOGRAPHY </w:instrText>
+              </w:r>
+              <w:r>
+                <w:fldChar w:fldCharType="separate"/>
+              </w:r>
+            </w:p>
+            <w:tbl>
+              <w:tblPr>
+                <w:tblW w:w="5000" w:type="pct"/>
+                <w:tblCellSpacing w:w="15" w:type="dxa"/>
+                <w:tblCellMar>
+                  <w:top w:w="15" w:type="dxa"/>
+                  <w:left w:w="15" w:type="dxa"/>
+                  <w:bottom w:w="15" w:type="dxa"/>
+                  <w:right w:w="15" w:type="dxa"/>
+                </w:tblCellMar>
+                <w:tblLook w:val="04A0" w:firstRow="1" w:lastRow="0" w:firstColumn="1" w:lastColumn="0" w:noHBand="0" w:noVBand="1"/>
+              </w:tblPr>
+              <w:tblGrid>
+                <w:gridCol w:w="821"/>
+                <w:gridCol w:w="8907"/>
+              </w:tblGrid>
+              <w:tr>
+                <w:trPr>
+                  <w:divId w:val="1108548562"/>
+                  <w:tblCellSpacing w:w="15" w:type="dxa"/>
+                </w:trPr>
+                <w:tc>
+                  <w:tcPr>
+                    <w:tcW w:w="50" w:type="pct"/>
+                    <w:hideMark/>
+                  </w:tcPr>
+                  <w:p>
+                    <w:pPr>
+                      <w:pStyle w:val="Bibliography"/>
+                      <w:rPr>
+                        <w:noProof/>
+                        <w:kern w:val="0"/>
+                        <w:szCs w:val="24"/>
+                      </w:rPr>
+                    </w:pPr>
+                    <w:r>
+                      <w:rPr>
+                        <w:noProof/>
+                      </w:rPr>
+                      <w:t xml:space="preserve">[1] </w:t>
+                    </w:r>
+                  </w:p>
+                </w:tc>
+                <w:tc>
+                  <w:tcPr>
+                    <w:tcW w:w="0" w:type="auto"/>
+                    <w:hideMark/>
+                  </w:tcPr>
+                  <w:p>
+                    <w:pPr>
+                      <w:pStyle w:val="Bibliography"/>
+                      <w:rPr>
+                        <w:noProof/>
+                      </w:rPr>
+                    </w:pPr>
+                    <w:r>
+                      <w:rPr>
+                        <w:noProof/>
+                      </w:rPr>
+                      <w:t>Veriskope, „Real-Time Messaging Protocol (RTMP) Specification,” 2019. [Online]. Available: https://rtmp.veriskope.com/docs/spec/. [Hozzáférés dátuma: 05 10 2025].</w:t>
+                    </w:r>
+                  </w:p>
+                </w:tc>
+              </w:tr>
+              <w:tr>
+                <w:trPr>
+                  <w:divId w:val="1108548562"/>
+                  <w:tblCellSpacing w:w="15" w:type="dxa"/>
+                </w:trPr>
+                <w:tc>
+                  <w:tcPr>
+                    <w:tcW w:w="50" w:type="pct"/>
+                    <w:hideMark/>
+                  </w:tcPr>
+                  <w:p>
+                    <w:pPr>
+                      <w:pStyle w:val="Bibliography"/>
+                      <w:rPr>
+                        <w:noProof/>
+                      </w:rPr>
+                    </w:pPr>
+                    <w:r>
+                      <w:rPr>
+                        <w:noProof/>
+                      </w:rPr>
+                      <w:t xml:space="preserve">[2] </w:t>
+                    </w:r>
+                  </w:p>
+                </w:tc>
+                <w:tc>
+                  <w:tcPr>
+                    <w:tcW w:w="0" w:type="auto"/>
+                    <w:hideMark/>
+                  </w:tcPr>
+                  <w:p>
+                    <w:pPr>
+                      <w:pStyle w:val="Bibliography"/>
+                      <w:rPr>
+                        <w:noProof/>
+                      </w:rPr>
+                    </w:pPr>
+                    <w:r>
+                      <w:rPr>
+                        <w:noProof/>
+                      </w:rPr>
+                      <w:t>„HTTP Live Streaming,” [Online]. Available: https://datatracker.ietf.org/doc/html/rfc8216. [Hozzáférés dátuma: 10 05 2025].</w:t>
+                    </w:r>
+                  </w:p>
+                </w:tc>
+              </w:tr>
+              <w:tr>
+                <w:trPr>
+                  <w:divId w:val="1108548562"/>
+                  <w:tblCellSpacing w:w="15" w:type="dxa"/>
+                </w:trPr>
+                <w:tc>
+                  <w:tcPr>
+                    <w:tcW w:w="50" w:type="pct"/>
+                    <w:hideMark/>
+                  </w:tcPr>
+                  <w:p>
+                    <w:pPr>
+                      <w:pStyle w:val="Bibliography"/>
+                      <w:rPr>
+                        <w:noProof/>
+                      </w:rPr>
+                    </w:pPr>
+                    <w:r>
+                      <w:rPr>
+                        <w:noProof/>
+                      </w:rPr>
+                      <w:t xml:space="preserve">[3] </w:t>
+                    </w:r>
+                  </w:p>
+                </w:tc>
+                <w:tc>
+                  <w:tcPr>
+                    <w:tcW w:w="0" w:type="auto"/>
+                    <w:hideMark/>
+                  </w:tcPr>
+                  <w:p>
+                    <w:pPr>
+                      <w:pStyle w:val="Bibliography"/>
+                      <w:rPr>
+                        <w:noProof/>
+                      </w:rPr>
+                    </w:pPr>
+                    <w:r>
+                      <w:rPr>
+                        <w:noProof/>
+                      </w:rPr>
+                      <w:t>Amazon, „What’s the Difference Between Monolithic and Microservices Architecture?,” [Online]. Available: https://aws.amazon.com/compare/the-difference-between-monolithic-and-microservices-architecture/. [Hozzáférés dátuma: 10 05 2025].</w:t>
+                    </w:r>
+                  </w:p>
+                </w:tc>
+              </w:tr>
+              <w:tr>
+                <w:trPr>
+                  <w:divId w:val="1108548562"/>
+                  <w:tblCellSpacing w:w="15" w:type="dxa"/>
+                </w:trPr>
+                <w:tc>
+                  <w:tcPr>
+                    <w:tcW w:w="50" w:type="pct"/>
+                    <w:hideMark/>
+                  </w:tcPr>
+                  <w:p>
+                    <w:pPr>
+                      <w:pStyle w:val="Bibliography"/>
+                      <w:rPr>
+                        <w:noProof/>
+                      </w:rPr>
+                    </w:pPr>
+                    <w:r>
+                      <w:rPr>
+                        <w:noProof/>
+                      </w:rPr>
+                      <w:t xml:space="preserve">[4] </w:t>
+                    </w:r>
+                  </w:p>
+                </w:tc>
+                <w:tc>
+                  <w:tcPr>
+                    <w:tcW w:w="0" w:type="auto"/>
+                    <w:hideMark/>
+                  </w:tcPr>
+                  <w:p>
+                    <w:pPr>
+                      <w:pStyle w:val="Bibliography"/>
+                      <w:rPr>
+                        <w:noProof/>
+                      </w:rPr>
+                    </w:pPr>
+                    <w:r>
+                      <w:rPr>
+                        <w:noProof/>
+                      </w:rPr>
+                      <w:t>Kubernetes, „Learn the basics,” [Online]. Available: https://kubernetes.io/docs/tutorials/kubernetes-basics/. [Hozzáférés dátuma: 10 05 2025].</w:t>
+                    </w:r>
+                  </w:p>
+                </w:tc>
+              </w:tr>
+              <w:tr>
+                <w:trPr>
+                  <w:divId w:val="1108548562"/>
+                  <w:tblCellSpacing w:w="15" w:type="dxa"/>
+                </w:trPr>
+                <w:tc>
+                  <w:tcPr>
+                    <w:tcW w:w="50" w:type="pct"/>
+                    <w:hideMark/>
+                  </w:tcPr>
+                  <w:p>
+                    <w:pPr>
+                      <w:pStyle w:val="Bibliography"/>
+                      <w:rPr>
+                        <w:noProof/>
+                      </w:rPr>
+                    </w:pPr>
+                    <w:r>
+                      <w:rPr>
+                        <w:noProof/>
+                      </w:rPr>
+                      <w:t xml:space="preserve">[5] </w:t>
+                    </w:r>
+                  </w:p>
+                </w:tc>
+                <w:tc>
+                  <w:tcPr>
+                    <w:tcW w:w="0" w:type="auto"/>
+                    <w:hideMark/>
+                  </w:tcPr>
+                  <w:p>
+                    <w:pPr>
+                      <w:pStyle w:val="Bibliography"/>
+                      <w:rPr>
+                        <w:noProof/>
+                      </w:rPr>
+                    </w:pPr>
+                    <w:r>
+                      <w:rPr>
+                        <w:noProof/>
+                      </w:rPr>
+                      <w:t>ITConvergence, „Navigating the peaks and valleys advantages of auto scaling in cloud computing for agile demand management,” 14 January 2024. [Online]. Available: https://www.itconvergence.com/blog/navigating-the-peaks-and-valleys-advantages-of-auto-scaling-in-cloud-computing-for-agile-demand-management/. [Hozzáférés dátuma: 10 05 2025].</w:t>
+                    </w:r>
+                  </w:p>
+                </w:tc>
+              </w:tr>
+              <w:tr>
+                <w:trPr>
+                  <w:divId w:val="1108548562"/>
+                  <w:tblCellSpacing w:w="15" w:type="dxa"/>
+                </w:trPr>
+                <w:tc>
+                  <w:tcPr>
+                    <w:tcW w:w="50" w:type="pct"/>
+                    <w:hideMark/>
+                  </w:tcPr>
+                  <w:p>
+                    <w:pPr>
+                      <w:pStyle w:val="Bibliography"/>
+                      <w:rPr>
+                        <w:noProof/>
+                      </w:rPr>
+                    </w:pPr>
+                    <w:r>
+                      <w:rPr>
+                        <w:noProof/>
+                      </w:rPr>
+                      <w:t xml:space="preserve">[6] </w:t>
+                    </w:r>
+                  </w:p>
+                </w:tc>
+                <w:tc>
+                  <w:tcPr>
+                    <w:tcW w:w="0" w:type="auto"/>
+                    <w:hideMark/>
+                  </w:tcPr>
+                  <w:p>
+                    <w:pPr>
+                      <w:pStyle w:val="Bibliography"/>
+                      <w:rPr>
+                        <w:noProof/>
+                      </w:rPr>
+                    </w:pPr>
+                    <w:r>
+                      <w:rPr>
+                        <w:noProof/>
+                      </w:rPr>
+                      <w:t>JWT, „Introduction,” [Online]. Available: https://jwt.io/introduction. [Hozzáférés dátuma: 10 05 2025].</w:t>
+                    </w:r>
+                  </w:p>
+                </w:tc>
+              </w:tr>
+              <w:tr>
+                <w:trPr>
+                  <w:divId w:val="1108548562"/>
+                  <w:tblCellSpacing w:w="15" w:type="dxa"/>
+                </w:trPr>
+                <w:tc>
+                  <w:tcPr>
+                    <w:tcW w:w="50" w:type="pct"/>
+                    <w:hideMark/>
+                  </w:tcPr>
+                  <w:p>
+                    <w:pPr>
+                      <w:pStyle w:val="Bibliography"/>
+                      <w:rPr>
+                        <w:noProof/>
+                      </w:rPr>
+                    </w:pPr>
+                    <w:r>
+                      <w:rPr>
+                        <w:noProof/>
+                      </w:rPr>
+                      <w:t xml:space="preserve">[7] </w:t>
+                    </w:r>
+                  </w:p>
+                </w:tc>
+                <w:tc>
+                  <w:tcPr>
+                    <w:tcW w:w="0" w:type="auto"/>
+                    <w:hideMark/>
+                  </w:tcPr>
+                  <w:p>
+                    <w:pPr>
+                      <w:pStyle w:val="Bibliography"/>
+                      <w:rPr>
+                        <w:noProof/>
+                      </w:rPr>
+                    </w:pPr>
+                    <w:r>
+                      <w:rPr>
+                        <w:noProof/>
+                      </w:rPr>
+                      <w:t>D. Hart, „RFC6749,” 2012, October. [Online]. Available: https://datatracker.ietf.org/doc/html/rfc6749. [Hozzáférés dátuma: 10 05 2025].</w:t>
+                    </w:r>
+                  </w:p>
+                </w:tc>
+              </w:tr>
+              <w:tr>
+                <w:trPr>
+                  <w:divId w:val="1108548562"/>
+                  <w:tblCellSpacing w:w="15" w:type="dxa"/>
+                </w:trPr>
+                <w:tc>
+                  <w:tcPr>
+                    <w:tcW w:w="50" w:type="pct"/>
+                    <w:hideMark/>
+                  </w:tcPr>
+                  <w:p>
+                    <w:pPr>
+                      <w:pStyle w:val="Bibliography"/>
+                      <w:rPr>
+                        <w:noProof/>
+                      </w:rPr>
+                    </w:pPr>
+                    <w:r>
+                      <w:rPr>
+                        <w:noProof/>
+                      </w:rPr>
+                      <w:t xml:space="preserve">[8] </w:t>
+                    </w:r>
+                  </w:p>
+                </w:tc>
+                <w:tc>
+                  <w:tcPr>
+                    <w:tcW w:w="0" w:type="auto"/>
+                    <w:hideMark/>
+                  </w:tcPr>
+                  <w:p>
+                    <w:pPr>
+                      <w:pStyle w:val="Bibliography"/>
+                      <w:rPr>
+                        <w:noProof/>
+                      </w:rPr>
+                    </w:pPr>
+                    <w:r>
+                      <w:rPr>
+                        <w:noProof/>
+                      </w:rPr>
+                      <w:t>„.NET,” [Online]. Available: https://dotnet.microsoft.com/en-us/. [Hozzáférés dátuma: 10 05 2025].</w:t>
+                    </w:r>
+                  </w:p>
+                </w:tc>
+              </w:tr>
+              <w:tr>
+                <w:trPr>
+                  <w:divId w:val="1108548562"/>
+                  <w:tblCellSpacing w:w="15" w:type="dxa"/>
+                </w:trPr>
+                <w:tc>
+                  <w:tcPr>
+                    <w:tcW w:w="50" w:type="pct"/>
+                    <w:hideMark/>
+                  </w:tcPr>
+                  <w:p>
+                    <w:pPr>
+                      <w:pStyle w:val="Bibliography"/>
+                      <w:rPr>
+                        <w:noProof/>
+                      </w:rPr>
+                    </w:pPr>
+                    <w:r>
+                      <w:rPr>
+                        <w:noProof/>
+                      </w:rPr>
+                      <w:t xml:space="preserve">[9] </w:t>
+                    </w:r>
+                  </w:p>
+                </w:tc>
+                <w:tc>
+                  <w:tcPr>
+                    <w:tcW w:w="0" w:type="auto"/>
+                    <w:hideMark/>
+                  </w:tcPr>
+                  <w:p>
+                    <w:pPr>
+                      <w:pStyle w:val="Bibliography"/>
+                      <w:rPr>
+                        <w:noProof/>
+                      </w:rPr>
+                    </w:pPr>
+                    <w:r>
+                      <w:rPr>
+                        <w:noProof/>
+                      </w:rPr>
+                      <w:t>„Angular,” [Online]. Available: https://angular.dev/. [Hozzáférés dátuma: 10 05 2025].</w:t>
+                    </w:r>
+                  </w:p>
+                </w:tc>
+              </w:tr>
+              <w:tr>
+                <w:trPr>
+                  <w:divId w:val="1108548562"/>
+                  <w:tblCellSpacing w:w="15" w:type="dxa"/>
+                </w:trPr>
+                <w:tc>
+                  <w:tcPr>
+                    <w:tcW w:w="50" w:type="pct"/>
+                    <w:hideMark/>
+                  </w:tcPr>
+                  <w:p>
+                    <w:pPr>
+                      <w:pStyle w:val="Bibliography"/>
+                      <w:rPr>
+                        <w:noProof/>
+                      </w:rPr>
+                    </w:pPr>
+                    <w:r>
+                      <w:rPr>
+                        <w:noProof/>
+                      </w:rPr>
+                      <w:t xml:space="preserve">[10] </w:t>
+                    </w:r>
+                  </w:p>
+                </w:tc>
+                <w:tc>
+                  <w:tcPr>
+                    <w:tcW w:w="0" w:type="auto"/>
+                    <w:hideMark/>
+                  </w:tcPr>
+                  <w:p>
+                    <w:pPr>
+                      <w:pStyle w:val="Bibliography"/>
+                      <w:rPr>
+                        <w:noProof/>
+                      </w:rPr>
+                    </w:pPr>
+                    <w:r>
+                      <w:rPr>
+                        <w:noProof/>
+                      </w:rPr>
+                      <w:t>„PostgreSQL,” [Online]. Available: https://www.postgresql.org/. [Hozzáférés dátuma: 10 05 2025].</w:t>
+                    </w:r>
+                  </w:p>
+                </w:tc>
+              </w:tr>
+              <w:tr>
+                <w:trPr>
+                  <w:divId w:val="1108548562"/>
+                  <w:tblCellSpacing w:w="15" w:type="dxa"/>
+                </w:trPr>
+                <w:tc>
+                  <w:tcPr>
+                    <w:tcW w:w="50" w:type="pct"/>
+                    <w:hideMark/>
+                  </w:tcPr>
+                  <w:p>
+                    <w:pPr>
+                      <w:pStyle w:val="Bibliography"/>
+                      <w:rPr>
+                        <w:noProof/>
+                      </w:rPr>
+                    </w:pPr>
+                    <w:r>
+                      <w:rPr>
+                        <w:noProof/>
+                      </w:rPr>
+                      <w:t xml:space="preserve">[11] </w:t>
+                    </w:r>
+                  </w:p>
+                </w:tc>
+                <w:tc>
+                  <w:tcPr>
+                    <w:tcW w:w="0" w:type="auto"/>
+                    <w:hideMark/>
+                  </w:tcPr>
+                  <w:p>
+                    <w:pPr>
+                      <w:pStyle w:val="Bibliography"/>
+                      <w:rPr>
+                        <w:noProof/>
+                      </w:rPr>
+                    </w:pPr>
+                    <w:r>
+                      <w:rPr>
+                        <w:noProof/>
+                      </w:rPr>
+                      <w:t>„Redis,” [Online]. Available: https://redis.io/. [Hozzáférés dátuma: 10 05 2025].</w:t>
+                    </w:r>
+                  </w:p>
+                </w:tc>
+              </w:tr>
+              <w:tr>
+                <w:trPr>
+                  <w:divId w:val="1108548562"/>
+                  <w:tblCellSpacing w:w="15" w:type="dxa"/>
+                </w:trPr>
+                <w:tc>
+                  <w:tcPr>
+                    <w:tcW w:w="50" w:type="pct"/>
+                    <w:hideMark/>
+                  </w:tcPr>
+                  <w:p>
+                    <w:pPr>
+                      <w:pStyle w:val="Bibliography"/>
+                      <w:rPr>
+                        <w:noProof/>
+                      </w:rPr>
+                    </w:pPr>
+                    <w:r>
+                      <w:rPr>
+                        <w:noProof/>
+                      </w:rPr>
+                      <w:t xml:space="preserve">[12] </w:t>
+                    </w:r>
+                  </w:p>
+                </w:tc>
+                <w:tc>
+                  <w:tcPr>
+                    <w:tcW w:w="0" w:type="auto"/>
+                    <w:hideMark/>
+                  </w:tcPr>
+                  <w:p>
+                    <w:pPr>
+                      <w:pStyle w:val="Bibliography"/>
+                      <w:rPr>
+                        <w:noProof/>
+                      </w:rPr>
+                    </w:pPr>
+                    <w:r>
+                      <w:rPr>
+                        <w:noProof/>
+                      </w:rPr>
+                      <w:t>Arut, „NGINX-RTMP modul,” [Online]. Available: https://github.com/arut/nginx-rtmp-module. [Hozzáférés dátuma: 10 02 2025].</w:t>
+                    </w:r>
+                  </w:p>
+                </w:tc>
+              </w:tr>
+              <w:tr>
+                <w:trPr>
+                  <w:divId w:val="1108548562"/>
+                  <w:tblCellSpacing w:w="15" w:type="dxa"/>
+                </w:trPr>
+                <w:tc>
+                  <w:tcPr>
+                    <w:tcW w:w="50" w:type="pct"/>
+                    <w:hideMark/>
+                  </w:tcPr>
+                  <w:p>
+                    <w:pPr>
+                      <w:pStyle w:val="Bibliography"/>
+                      <w:rPr>
+                        <w:noProof/>
+                      </w:rPr>
+                    </w:pPr>
+                    <w:r>
+                      <w:rPr>
+                        <w:noProof/>
+                      </w:rPr>
+                      <w:t xml:space="preserve">[13] </w:t>
+                    </w:r>
+                  </w:p>
+                </w:tc>
+                <w:tc>
+                  <w:tcPr>
+                    <w:tcW w:w="0" w:type="auto"/>
+                    <w:hideMark/>
+                  </w:tcPr>
+                  <w:p>
+                    <w:pPr>
+                      <w:pStyle w:val="Bibliography"/>
+                      <w:rPr>
+                        <w:noProof/>
+                      </w:rPr>
+                    </w:pPr>
+                    <w:r>
+                      <w:rPr>
+                        <w:noProof/>
+                      </w:rPr>
+                      <w:t>tiangolo, „Nginx-RTMP Docker Image,” [Online]. Available: https://hub.docker.com/r/tiangolo/nginx-rtmp/. [Hozzáférés dátuma: 10 05 2025].</w:t>
+                    </w:r>
+                  </w:p>
+                </w:tc>
+              </w:tr>
+              <w:tr>
+                <w:trPr>
+                  <w:divId w:val="1108548562"/>
+                  <w:tblCellSpacing w:w="15" w:type="dxa"/>
+                </w:trPr>
+                <w:tc>
+                  <w:tcPr>
+                    <w:tcW w:w="50" w:type="pct"/>
+                    <w:hideMark/>
+                  </w:tcPr>
+                  <w:p>
+                    <w:pPr>
+                      <w:pStyle w:val="Bibliography"/>
+                      <w:rPr>
+                        <w:noProof/>
+                      </w:rPr>
+                    </w:pPr>
+                    <w:r>
+                      <w:rPr>
+                        <w:noProof/>
+                      </w:rPr>
+                      <w:t xml:space="preserve">[14] </w:t>
+                    </w:r>
+                  </w:p>
+                </w:tc>
+                <w:tc>
+                  <w:tcPr>
+                    <w:tcW w:w="0" w:type="auto"/>
+                    <w:hideMark/>
+                  </w:tcPr>
+                  <w:p>
+                    <w:pPr>
+                      <w:pStyle w:val="Bibliography"/>
+                      <w:rPr>
+                        <w:noProof/>
+                      </w:rPr>
+                    </w:pPr>
+                    <w:r>
+                      <w:rPr>
+                        <w:noProof/>
+                      </w:rPr>
+                      <w:t>„Shaka Player,” [Online]. Available: https://github.com/shaka-project/shaka-player. [Hozzáférés dátuma: 10 05 2025].</w:t>
+                    </w:r>
+                  </w:p>
+                </w:tc>
+              </w:tr>
+              <w:tr>
+                <w:trPr>
+                  <w:divId w:val="1108548562"/>
+                  <w:tblCellSpacing w:w="15" w:type="dxa"/>
+                </w:trPr>
+                <w:tc>
+                  <w:tcPr>
+                    <w:tcW w:w="50" w:type="pct"/>
+                    <w:hideMark/>
+                  </w:tcPr>
+                  <w:p>
+                    <w:pPr>
+                      <w:pStyle w:val="Bibliography"/>
+                      <w:rPr>
+                        <w:noProof/>
+                      </w:rPr>
+                    </w:pPr>
+                    <w:r>
+                      <w:rPr>
+                        <w:noProof/>
+                      </w:rPr>
+                      <w:t xml:space="preserve">[15] </w:t>
+                    </w:r>
+                  </w:p>
+                </w:tc>
+                <w:tc>
+                  <w:tcPr>
+                    <w:tcW w:w="0" w:type="auto"/>
+                    <w:hideMark/>
+                  </w:tcPr>
+                  <w:p>
+                    <w:pPr>
+                      <w:pStyle w:val="Bibliography"/>
+                      <w:rPr>
+                        <w:noProof/>
+                      </w:rPr>
+                    </w:pPr>
+                    <w:r>
+                      <w:rPr>
+                        <w:noProof/>
+                      </w:rPr>
+                      <w:t>„Docker,” [Online]. Available: https://www.docker.com/. [Hozzáférés dátuma: 10 05 2025].</w:t>
+                    </w:r>
+                  </w:p>
+                </w:tc>
+              </w:tr>
+            </w:tbl>
+            <w:p>
+              <w:pPr>
+                <w:divId w:val="1108548562"/>
+                <w:rPr>
+                  <w:rFonts w:eastAsia="Times New Roman"/>
+                  <w:noProof/>
+                </w:rPr>
+              </w:pPr>
+            </w:p>
+            <w:p>
               <w:r>
                 <w:rPr>
+                  <w:b/>
+                  <w:bCs/>
                   <w:noProof/>
                 </w:rPr>
-                <w:t>1</w:t>
+                <w:fldChar w:fldCharType="end"/>
               </w:r>
-            </w:fldSimple>
-            <w:bookmarkEnd w:id="0"/>
-            <w:r>
-              <w:t>]</w:t>
-            </w:r>
-            <w:bookmarkEnd w:id="1"/>
-          </w:p>
-        </w:tc>
-        <w:tc>
-          <w:tcPr>
-            <w:tcW w:w="8705" w:type="dxa"/>
-            <w:shd w:val="clear" w:color="auto" w:fill="auto"/>
-          </w:tcPr>
-          <w:p>
-            <w:pPr>
-              <w:pStyle w:val="BodyText"/>
-              <w:ind w:left="0" w:firstLine="0"/>
-            </w:pPr>
-            <w:proofErr w:type="spellStart"/>
-            <w:r>
-              <w:rPr>
-                <w:bCs/>
-              </w:rPr>
-              <w:t>Umberto</w:t>
-            </w:r>
-            <w:proofErr w:type="spellEnd"/>
-            <w:r>
-              <w:rPr>
-                <w:bCs/>
-              </w:rPr>
-              <w:t xml:space="preserve"> </w:t>
-            </w:r>
-            <w:proofErr w:type="spellStart"/>
-            <w:r>
-              <w:rPr>
-                <w:bCs/>
-              </w:rPr>
-              <w:t>Eco</w:t>
-            </w:r>
-            <w:proofErr w:type="spellEnd"/>
-            <w:r>
-              <w:rPr>
-                <w:bCs/>
-              </w:rPr>
-              <w:t xml:space="preserve">, </w:t>
-            </w:r>
-            <w:r>
-              <w:rPr>
-                <w:bCs/>
-                <w:i/>
-                <w:iCs/>
-              </w:rPr>
-              <w:t xml:space="preserve">Hogyan írjunk </w:t>
-            </w:r>
-            <w:proofErr w:type="gramStart"/>
-            <w:r>
-              <w:rPr>
-                <w:bCs/>
-                <w:i/>
-                <w:iCs/>
-              </w:rPr>
-              <w:t>szakdolgozatot?,</w:t>
-            </w:r>
-            <w:proofErr w:type="gramEnd"/>
-            <w:r>
-              <w:t xml:space="preserve"> </w:t>
-            </w:r>
-            <w:proofErr w:type="spellStart"/>
-            <w:r>
-              <w:t>Kairosz</w:t>
-            </w:r>
-            <w:proofErr w:type="spellEnd"/>
-            <w:r>
-              <w:t xml:space="preserve"> Kiadó, 2000, ISBN: 9639137537.</w:t>
-            </w:r>
-          </w:p>
-        </w:tc>
-      </w:tr>
-      <w:tr>
-        <w:tc>
-          <w:tcPr>
-            <w:tcW w:w="565" w:type="dxa"/>
-            <w:shd w:val="clear" w:color="auto" w:fill="auto"/>
-            <w:tcMar>
-              <w:top w:w="0" w:type="dxa"/>
-            </w:tcMar>
-          </w:tcPr>
-          <w:p>
-            <w:pPr>
-              <w:ind w:left="0" w:firstLine="0"/>
-            </w:pPr>
-            <w:bookmarkStart w:id="2" w:name="_Ref321833346"/>
-            <w:r>
-              <w:t>[</w:t>
-            </w:r>
-            <w:fldSimple w:instr=" SEQ refnum \* MERGEFORMAT ">
-              <w:r>
-                <w:rPr>
-                  <w:noProof/>
-                </w:rPr>
-                <w:t>2</w:t>
-              </w:r>
-            </w:fldSimple>
-            <w:r>
-              <w:t>]</w:t>
-            </w:r>
-            <w:bookmarkEnd w:id="2"/>
-          </w:p>
-        </w:tc>
-        <w:tc>
-          <w:tcPr>
-            <w:tcW w:w="8705" w:type="dxa"/>
-            <w:shd w:val="clear" w:color="auto" w:fill="auto"/>
-          </w:tcPr>
-          <w:p>
-            <w:pPr>
-              <w:pStyle w:val="BodyText"/>
-              <w:ind w:left="0" w:firstLine="0"/>
-            </w:pPr>
-            <w:r>
-              <w:t xml:space="preserve">Esterházy Péter, </w:t>
-            </w:r>
-            <w:r>
-              <w:rPr>
-                <w:i/>
-                <w:iCs/>
-              </w:rPr>
-              <w:t>Termelési-regény (</w:t>
-            </w:r>
-            <w:proofErr w:type="spellStart"/>
-            <w:r>
-              <w:rPr>
-                <w:i/>
-                <w:iCs/>
-              </w:rPr>
-              <w:t>Kisssregény</w:t>
-            </w:r>
-            <w:proofErr w:type="spellEnd"/>
-            <w:r>
-              <w:rPr>
-                <w:i/>
-                <w:iCs/>
-              </w:rPr>
-              <w:t>)</w:t>
-            </w:r>
-            <w:r>
-              <w:t>, Magvető Könyvkiadó, 2004, ISBN: 9631423948.</w:t>
-            </w:r>
-          </w:p>
-        </w:tc>
-      </w:tr>
-      <w:tr>
-        <w:tc>
-          <w:tcPr>
-            <w:tcW w:w="565" w:type="dxa"/>
-            <w:shd w:val="clear" w:color="auto" w:fill="auto"/>
-            <w:tcMar>
-              <w:top w:w="0" w:type="dxa"/>
-            </w:tcMar>
-          </w:tcPr>
-          <w:p>
-            <w:pPr>
-              <w:ind w:left="0" w:firstLine="0"/>
-            </w:pPr>
-            <w:bookmarkStart w:id="3" w:name="_Ref321833272"/>
-            <w:r>
-              <w:t>[</w:t>
-            </w:r>
-            <w:fldSimple w:instr=" SEQ refnum \* MERGEFORMAT ">
-              <w:r>
-                <w:rPr>
-                  <w:noProof/>
-                </w:rPr>
-                <w:t>3</w:t>
-              </w:r>
-            </w:fldSimple>
-            <w:r>
-              <w:t>]</w:t>
-            </w:r>
-            <w:bookmarkEnd w:id="3"/>
-          </w:p>
-        </w:tc>
-        <w:tc>
-          <w:tcPr>
-            <w:tcW w:w="8705" w:type="dxa"/>
-            <w:shd w:val="clear" w:color="auto" w:fill="auto"/>
-          </w:tcPr>
-          <w:p>
-            <w:pPr>
-              <w:pStyle w:val="BodyText"/>
-              <w:ind w:left="0" w:firstLine="0"/>
-            </w:pPr>
-            <w:r>
-              <w:rPr>
-                <w:i/>
-                <w:iCs/>
-              </w:rPr>
-              <w:t>Tájékoztató a Műszaki Informatika Szak önálló laboratórium tantárgyainak 2008/9. tanév I. félévi lezárásáról a BME TMIT-en</w:t>
-            </w:r>
-            <w:r>
-              <w:t xml:space="preserve"> (VITMA367, VITMA380, VITT4353, VITT4330), http://inflab.tmit.bme.hu/08o/lezar.shtml, szerk.: Németh Felicián, 2008. november 5.</w:t>
-            </w:r>
-            <w:r>
-              <w:t xml:space="preserve"> Utolsó letöltés ideje: 2010-10-12</w:t>
-            </w:r>
-          </w:p>
-        </w:tc>
-      </w:tr>
-    </w:tbl>
-    <w:p>
-      <w:pPr>
-        <w:pStyle w:val="BodyText"/>
-      </w:pPr>
-    </w:p>
-    <w:p>
-      <w:pPr>
-        <w:pStyle w:val="BodyText"/>
-        <w:rPr>
-          <w:rFonts w:cs="Times New Roman"/>
-          <w:iCs/>
-        </w:rPr>
-      </w:pPr>
-      <w:r>
-        <w:rPr>
-          <w:rFonts w:cs="Times New Roman"/>
-          <w:iCs/>
-        </w:rPr>
-        <w:t>A tanulmányozott irodalmat hivatkozni kell a szövegben! Szükség esetén többször is! Az irodalomjegyzék célja ugyanis kettős:</w:t>
-      </w:r>
-    </w:p>
-    <w:p>
-      <w:pPr>
-        <w:pStyle w:val="BodyText"/>
-      </w:pPr>
-      <w:r>
-        <w:t>1.</w:t>
-      </w:r>
-      <w:r>
-        <w:t xml:space="preserve">  </w:t>
-      </w:r>
-      <w:r>
-        <w:t>Az olvasó tájékoztatása, hogy a dokumentumban ki nem fejtett dolgoknak, a tudottnak vélt ismereteknek hol lehet bővebben utánanézni. Következésképpen ott kell meghivatkozni az irodalmat, ahová az irodalom kapcsolódik</w:t>
-      </w:r>
-      <w:r>
-        <w:t>.</w:t>
-      </w:r>
-    </w:p>
-    <w:p>
-      <w:pPr>
-        <w:pStyle w:val="BodyText"/>
-      </w:pPr>
-      <w:r>
-        <w:t>2.</w:t>
-      </w:r>
+            </w:p>
+          </w:sdtContent>
+        </w:sdt>
+      </w:sdtContent>
+    </w:sdt>
+    <w:p>
+      <w:pPr>
+        <w:pStyle w:val="BodyText"/>
+      </w:pPr>
+    </w:p>
+    <w:p>
+      <w:pPr>
+        <w:pStyle w:val="Heading2"/>
+      </w:pPr>
+      <w:r>
+        <w:t>Csatlakozó egyéb elkészült dokumentációk / fájlok / stb. jegyzéke:</w:t>
+      </w:r>
+    </w:p>
+    <w:p>
+      <w:pPr>
+        <w:pStyle w:val="BodyText"/>
+      </w:pPr>
+      <w:proofErr w:type="spellStart"/>
+      <w:r>
+        <w:lastRenderedPageBreak/>
+        <w:t>GithHub</w:t>
+      </w:r>
+      <w:proofErr w:type="spellEnd"/>
       <w:r>
         <w:t xml:space="preserve"> </w:t>
       </w:r>
-      <w:r>
-        <w:t>Megmutatni a tárgyfelelősnek/konzulensnek az elolvasott irodalom mennyiségét</w:t>
-      </w:r>
-      <w:r>
-        <w:t>.</w:t>
-      </w:r>
-    </w:p>
-    <w:p>
-      <w:pPr>
-        <w:pStyle w:val="BodyText"/>
-      </w:pPr>
-      <w:r>
-        <w:t>Javasoljuk, hogy a hallgatók tanulmányozzák, hogyan néznek ki a hivatkozások a villamosmérnöki/informatikai szakma vezető szakmai folyóirataiban megjelenő cikkekben. Ebben a témavezető is biztosan tud segíteni.</w:t>
-      </w:r>
-    </w:p>
-    <w:p>
-      <w:pPr>
-        <w:pStyle w:val="BodyText"/>
-      </w:pPr>
-      <w:r>
-        <w:t>A hivatkozás teljességére és egyértelműségére tessék ügyelni! Például, ha egy könyvnek több, eltérő kiadása is van, akkor azt is meg kell jelölni, hogy melyik kiadásra hivatkozunk.</w:t>
-      </w:r>
-    </w:p>
-    <w:p>
-      <w:pPr>
-        <w:pStyle w:val="BodyText"/>
-      </w:pPr>
-      <w:r>
-        <w:t xml:space="preserve">A webes hivatkozások </w:t>
-      </w:r>
-      <w:proofErr w:type="spellStart"/>
-      <w:r>
-        <w:t>problémásak</w:t>
-      </w:r>
-      <w:proofErr w:type="spellEnd"/>
-      <w:r>
-        <w:t xml:space="preserve"> szoktak lenni, de manapság egyre több az olyan dokumentum, ami csak weben lelhető fel, ezért használatuk nem zárható ki. Itt is törekedni kell azonban a pontosságra és a visszakereshetőségre. A weben található dokumentumoknak is van címe, szerzője, illetve </w:t>
-      </w:r>
-      <w:r>
-        <w:t>meg kell adni</w:t>
-      </w:r>
-      <w:r>
-        <w:t xml:space="preserve"> a letöltés/olvasás időpontját is, hiszen ezek a dokumentumok idővel megváltozhatnak.</w:t>
-      </w:r>
-    </w:p>
-    <w:p>
-      <w:pPr>
-        <w:pStyle w:val="BodyText"/>
-      </w:pPr>
-      <w:r>
-        <w:t xml:space="preserve">A </w:t>
-      </w:r>
-      <w:proofErr w:type="spellStart"/>
-      <w:r>
-        <w:t>wikipédiás</w:t>
-      </w:r>
-      <w:proofErr w:type="spellEnd"/>
-      <w:r>
-        <w:t xml:space="preserve"> hivatkozások használata nem javasolt.</w:t>
-      </w:r>
-    </w:p>
-    <w:p>
-      <w:pPr>
-        <w:pStyle w:val="BodyText"/>
-      </w:pPr>
-      <w:r>
-        <w:t>Nem publikus dokumentumok hivatkozása nem javasolt és csak kivételes helyzetben elfogadható!</w:t>
-      </w:r>
-    </w:p>
-    <w:p>
-      <w:pPr>
-        <w:pStyle w:val="Heading2"/>
-      </w:pPr>
-      <w:r>
-        <w:t>Csatlakozó egyéb elkészült dokumentációk / fájlok / stb. jegyzéke:</w:t>
-      </w:r>
-    </w:p>
-    <w:p>
-      <w:pPr>
-        <w:pStyle w:val="BodyText"/>
-      </w:pPr>
-      <w:r>
-        <w:t>&lt;A munka ezen beszámolóba be nem fért eredményeinek (pl. forrás fájlok</w:t>
-      </w:r>
-      <w:r>
-        <w:t xml:space="preserve">, mindenképpen csatolni akart forráskód részlet, </w:t>
-      </w:r>
-      <w:r>
-        <w:t>felhasználói leírások, programozói leírások (API</w:t>
-      </w:r>
-      <w:proofErr w:type="gramStart"/>
-      <w:r>
-        <w:t>),</w:t>
-      </w:r>
-      <w:proofErr w:type="gramEnd"/>
-      <w:r>
-        <w:t xml:space="preserve"> stb.) megnevezése, fellelhetőségi helyének pontos definíciója, mely alapján </w:t>
-      </w:r>
-      <w:proofErr w:type="gramStart"/>
-      <w:r>
-        <w:t>a</w:t>
-      </w:r>
-      <w:proofErr w:type="gramEnd"/>
-      <w:r>
-        <w:t xml:space="preserve"> az erőforrás előkereshető – értelemszerűen nem nyilvános dokumentumok hivatkozása nem elfogadható.&gt;</w:t>
+      <w:proofErr w:type="spellStart"/>
+      <w:r>
+        <w:t>Repository</w:t>
+      </w:r>
+      <w:proofErr w:type="spellEnd"/>
+      <w:r>
+        <w:t xml:space="preserve">: </w:t>
+      </w:r>
+      <w:r>
+        <w:t>https://github.com/GriffManoue/live-streaming-kubernetes</w:t>
       </w:r>
     </w:p>
     <w:sectPr>
@@ -6334,6 +7384,8 @@
     <w:name w:val="heading 1"/>
     <w:basedOn w:val="Cmsor"/>
     <w:next w:val="Heading2"/>
+    <w:link w:val="Heading1Char"/>
+    <w:uiPriority w:val="9"/>
     <w:qFormat/>
     <w:rsid w:val="00227C51"/>
     <w:pPr>
@@ -6355,13 +7407,14 @@
     <w:basedOn w:val="Normal"/>
     <w:next w:val="BodyText"/>
     <w:qFormat/>
-    <w:rsid w:val="00227C51"/>
+    <w:rsid w:val="008B6BBC"/>
     <w:pPr>
       <w:numPr>
         <w:ilvl w:val="1"/>
         <w:numId w:val="1"/>
       </w:numPr>
-      <w:spacing w:before="119"/>
+      <w:spacing w:before="119" w:after="120"/>
+      <w:ind w:left="578" w:hanging="578"/>
       <w:outlineLvl w:val="1"/>
     </w:pPr>
     <w:rPr>
@@ -6743,6 +7796,34 @@
       <w:lang w:val="en-GB" w:eastAsia="en-GB" w:bidi="ar-SA"/>
     </w:rPr>
   </w:style>
+  <w:style w:type="character" w:customStyle="1" w:styleId="Heading1Char">
+    <w:name w:val="Heading 1 Char"/>
+    <w:basedOn w:val="DefaultParagraphFont"/>
+    <w:link w:val="Heading1"/>
+    <w:uiPriority w:val="9"/>
+    <w:rsid w:val="00B402AC"/>
+    <w:rPr>
+      <w:rFonts w:ascii="Arial" w:eastAsia="DejaVu Sans" w:hAnsi="Arial" w:cs="FreeSans"/>
+      <w:b/>
+      <w:bCs/>
+      <w:kern w:val="1"/>
+      <w:sz w:val="28"/>
+      <w:szCs w:val="32"/>
+      <w:lang w:eastAsia="hi-IN" w:bidi="hi-IN"/>
+    </w:rPr>
+  </w:style>
+  <w:style w:type="paragraph" w:styleId="Bibliography">
+    <w:name w:val="Bibliography"/>
+    <w:basedOn w:val="Normal"/>
+    <w:next w:val="Normal"/>
+    <w:uiPriority w:val="37"/>
+    <w:unhideWhenUsed/>
+    <w:rsid w:val="00B402AC"/>
+    <w:rPr>
+      <w:rFonts w:cs="Mangal"/>
+      <w:szCs w:val="21"/>
+    </w:rPr>
+  </w:style>
 </w:styles>
 </file>
 
@@ -7032,11 +8113,256 @@
 </file>
 
 <file path=customXml/item1.xml><?xml version="1.0" encoding="utf-8"?>
-<b:Sources xmlns:b="http://schemas.openxmlformats.org/officeDocument/2006/bibliography" xmlns="http://schemas.openxmlformats.org/officeDocument/2006/bibliography" SelectedStyle="\ISO690Nmerical.XSL" StyleName="ISO 690 - Numerical Reference"/>
+<b:Sources xmlns:b="http://schemas.openxmlformats.org/officeDocument/2006/bibliography" xmlns="http://schemas.openxmlformats.org/officeDocument/2006/bibliography" SelectedStyle="\IEEE2006OfficeOnline.xsl" StyleName="IEEE" Version="2006">
+  <b:Source>
+    <b:Tag>Ver19</b:Tag>
+    <b:SourceType>InternetSite</b:SourceType>
+    <b:Guid>{C4FA951B-0336-4F3E-B904-3FA8B57C9B94}</b:Guid>
+    <b:Title>Real-Time Messaging Protocol (RTMP) Specification</b:Title>
+    <b:Year>2019</b:Year>
+    <b:YearAccessed>2025</b:YearAccessed>
+    <b:MonthAccessed>10</b:MonthAccessed>
+    <b:DayAccessed>05</b:DayAccessed>
+    <b:URL>https://rtmp.veriskope.com/docs/spec/</b:URL>
+    <b:Author>
+      <b:Author>
+        <b:NameList>
+          <b:Person>
+            <b:Last>Veriskope</b:Last>
+          </b:Person>
+        </b:NameList>
+      </b:Author>
+    </b:Author>
+    <b:RefOrder>1</b:RefOrder>
+  </b:Source>
+  <b:Source>
+    <b:Tag>HTT25</b:Tag>
+    <b:SourceType>InternetSite</b:SourceType>
+    <b:Guid>{FC6E690C-0944-43CE-BBEA-DA09C4EBD80C}</b:Guid>
+    <b:Title>HTTP Live Streaming</b:Title>
+    <b:YearAccessed>2025</b:YearAccessed>
+    <b:MonthAccessed>05</b:MonthAccessed>
+    <b:DayAccessed>10</b:DayAccessed>
+    <b:URL>https://datatracker.ietf.org/doc/html/rfc8216</b:URL>
+    <b:RefOrder>2</b:RefOrder>
+  </b:Source>
+  <b:Source>
+    <b:Tag>Ama25</b:Tag>
+    <b:SourceType>InternetSite</b:SourceType>
+    <b:Guid>{0B004759-81F5-4CA5-998E-92BE25F9A427}</b:Guid>
+    <b:Author>
+      <b:Author>
+        <b:NameList>
+          <b:Person>
+            <b:Last>Amazon</b:Last>
+          </b:Person>
+        </b:NameList>
+      </b:Author>
+    </b:Author>
+    <b:Title>What’s the Difference Between Monolithic and Microservices Architecture?</b:Title>
+    <b:YearAccessed>2025</b:YearAccessed>
+    <b:MonthAccessed>05</b:MonthAccessed>
+    <b:DayAccessed>10</b:DayAccessed>
+    <b:URL>https://aws.amazon.com/compare/the-difference-between-monolithic-and-microservices-architecture/</b:URL>
+    <b:RefOrder>3</b:RefOrder>
+  </b:Source>
+  <b:Source>
+    <b:Tag>Kub25</b:Tag>
+    <b:SourceType>InternetSite</b:SourceType>
+    <b:Guid>{0E798C6B-8946-4489-947C-DFDFE9D4F238}</b:Guid>
+    <b:Author>
+      <b:Author>
+        <b:NameList>
+          <b:Person>
+            <b:Last>Kubernetes</b:Last>
+          </b:Person>
+        </b:NameList>
+      </b:Author>
+    </b:Author>
+    <b:Title>Learn the basics</b:Title>
+    <b:YearAccessed>2025</b:YearAccessed>
+    <b:MonthAccessed>05</b:MonthAccessed>
+    <b:DayAccessed>10</b:DayAccessed>
+    <b:URL>https://kubernetes.io/docs/tutorials/kubernetes-basics/</b:URL>
+    <b:RefOrder>4</b:RefOrder>
+  </b:Source>
+  <b:Source>
+    <b:Tag>ITC24</b:Tag>
+    <b:SourceType>InternetSite</b:SourceType>
+    <b:Guid>{F31779F7-8142-4A73-9755-C3F38B49FA80}</b:Guid>
+    <b:Author>
+      <b:Author>
+        <b:NameList>
+          <b:Person>
+            <b:Last>ITConvergence</b:Last>
+          </b:Person>
+        </b:NameList>
+      </b:Author>
+    </b:Author>
+    <b:Title>Navigating the peaks and valleys advantages of auto scaling in cloud computing for agile demand management</b:Title>
+    <b:Year>2024</b:Year>
+    <b:Month>January</b:Month>
+    <b:Day>14</b:Day>
+    <b:YearAccessed>2025</b:YearAccessed>
+    <b:MonthAccessed>05</b:MonthAccessed>
+    <b:DayAccessed>10</b:DayAccessed>
+    <b:URL>https://www.itconvergence.com/blog/navigating-the-peaks-and-valleys-advantages-of-auto-scaling-in-cloud-computing-for-agile-demand-management/</b:URL>
+    <b:RefOrder>5</b:RefOrder>
+  </b:Source>
+  <b:Source>
+    <b:Tag>JWT25</b:Tag>
+    <b:SourceType>InternetSite</b:SourceType>
+    <b:Guid>{E0E4463A-C621-4FB6-ABD5-C35385EC44D5}</b:Guid>
+    <b:Author>
+      <b:Author>
+        <b:NameList>
+          <b:Person>
+            <b:Last>JWT</b:Last>
+          </b:Person>
+        </b:NameList>
+      </b:Author>
+    </b:Author>
+    <b:Title>Introduction</b:Title>
+    <b:YearAccessed>2025</b:YearAccessed>
+    <b:MonthAccessed>05</b:MonthAccessed>
+    <b:DayAccessed>10</b:DayAccessed>
+    <b:URL>https://jwt.io/introduction</b:URL>
+    <b:RefOrder>6</b:RefOrder>
+  </b:Source>
+  <b:Source>
+    <b:Tag>Dicer</b:Tag>
+    <b:SourceType>InternetSite</b:SourceType>
+    <b:Guid>{6B37ED6A-CEDE-4212-AE1F-56E5811D86B4}</b:Guid>
+    <b:Author>
+      <b:Author>
+        <b:NameList>
+          <b:Person>
+            <b:Last>Hart</b:Last>
+            <b:First>Dick</b:First>
+          </b:Person>
+        </b:NameList>
+      </b:Author>
+    </b:Author>
+    <b:Title>RFC6749</b:Title>
+    <b:ProductionCompany>2012</b:ProductionCompany>
+    <b:Year>October</b:Year>
+    <b:YearAccessed>2025</b:YearAccessed>
+    <b:MonthAccessed>05</b:MonthAccessed>
+    <b:DayAccessed>10</b:DayAccessed>
+    <b:URL>https://datatracker.ietf.org/doc/html/rfc6749</b:URL>
+    <b:RefOrder>7</b:RefOrder>
+  </b:Source>
+  <b:Source>
+    <b:Tag>NET25</b:Tag>
+    <b:SourceType>InternetSite</b:SourceType>
+    <b:Guid>{E8518392-2034-4489-BD73-995F442412CC}</b:Guid>
+    <b:Title>.NET</b:Title>
+    <b:YearAccessed>2025</b:YearAccessed>
+    <b:MonthAccessed>05</b:MonthAccessed>
+    <b:DayAccessed>10</b:DayAccessed>
+    <b:URL>https://dotnet.microsoft.com/en-us/</b:URL>
+    <b:RefOrder>8</b:RefOrder>
+  </b:Source>
+  <b:Source>
+    <b:Tag>Ang25</b:Tag>
+    <b:SourceType>InternetSite</b:SourceType>
+    <b:Guid>{BCF9B278-E84F-4B54-B0F8-DAA0CB96ADD7}</b:Guid>
+    <b:Title>Angular</b:Title>
+    <b:YearAccessed>2025</b:YearAccessed>
+    <b:MonthAccessed>05</b:MonthAccessed>
+    <b:DayAccessed>10</b:DayAccessed>
+    <b:URL>https://angular.dev/</b:URL>
+    <b:RefOrder>9</b:RefOrder>
+  </b:Source>
+  <b:Source>
+    <b:Tag>Pos25</b:Tag>
+    <b:SourceType>InternetSite</b:SourceType>
+    <b:Guid>{AC8BBB72-982A-4643-823F-87D9810BC244}</b:Guid>
+    <b:Title>PostgreSQL</b:Title>
+    <b:YearAccessed>2025</b:YearAccessed>
+    <b:MonthAccessed>05</b:MonthAccessed>
+    <b:DayAccessed>10</b:DayAccessed>
+    <b:URL>https://www.postgresql.org/</b:URL>
+    <b:RefOrder>10</b:RefOrder>
+  </b:Source>
+  <b:Source>
+    <b:Tag>Red25</b:Tag>
+    <b:SourceType>InternetSite</b:SourceType>
+    <b:Guid>{CD478E81-2FF0-4248-9E24-194027D8A29E}</b:Guid>
+    <b:Title>Redis</b:Title>
+    <b:YearAccessed>2025</b:YearAccessed>
+    <b:MonthAccessed>05</b:MonthAccessed>
+    <b:DayAccessed>10</b:DayAccessed>
+    <b:URL>https://redis.io/</b:URL>
+    <b:RefOrder>11</b:RefOrder>
+  </b:Source>
+  <b:Source>
+    <b:Tag>Aru25</b:Tag>
+    <b:SourceType>InternetSite</b:SourceType>
+    <b:Guid>{CAAFEDC9-52EC-40BE-9DD8-CE15571563A5}</b:Guid>
+    <b:Author>
+      <b:Author>
+        <b:NameList>
+          <b:Person>
+            <b:Last>Arut</b:Last>
+          </b:Person>
+        </b:NameList>
+      </b:Author>
+    </b:Author>
+    <b:Title>NGINX-RTMP modul</b:Title>
+    <b:YearAccessed>2025</b:YearAccessed>
+    <b:MonthAccessed>02</b:MonthAccessed>
+    <b:DayAccessed>10</b:DayAccessed>
+    <b:URL>https://github.com/arut/nginx-rtmp-module</b:URL>
+    <b:RefOrder>12</b:RefOrder>
+  </b:Source>
+  <b:Source>
+    <b:Tag>tia25</b:Tag>
+    <b:SourceType>InternetSite</b:SourceType>
+    <b:Guid>{9D3EE222-243C-44FD-BA39-4436D7CF976B}</b:Guid>
+    <b:Author>
+      <b:Author>
+        <b:NameList>
+          <b:Person>
+            <b:Last>tiangolo</b:Last>
+          </b:Person>
+        </b:NameList>
+      </b:Author>
+    </b:Author>
+    <b:Title>Nginx-RTMP Docker Image</b:Title>
+    <b:YearAccessed>2025</b:YearAccessed>
+    <b:MonthAccessed>05</b:MonthAccessed>
+    <b:DayAccessed>10</b:DayAccessed>
+    <b:URL>https://hub.docker.com/r/tiangolo/nginx-rtmp/</b:URL>
+    <b:RefOrder>13</b:RefOrder>
+  </b:Source>
+  <b:Source>
+    <b:Tag>Sha25</b:Tag>
+    <b:SourceType>InternetSite</b:SourceType>
+    <b:Guid>{D0AE62D3-C0EB-4820-9BBC-69C238F6D109}</b:Guid>
+    <b:Title>Shaka Player</b:Title>
+    <b:YearAccessed>2025</b:YearAccessed>
+    <b:MonthAccessed>05</b:MonthAccessed>
+    <b:DayAccessed>10</b:DayAccessed>
+    <b:URL>https://github.com/shaka-project/shaka-player</b:URL>
+    <b:RefOrder>14</b:RefOrder>
+  </b:Source>
+  <b:Source>
+    <b:Tag>Doc25</b:Tag>
+    <b:SourceType>InternetSite</b:SourceType>
+    <b:Guid>{9582F15F-1C1C-49ED-8A28-3F9C56E04C3C}</b:Guid>
+    <b:Title>Docker</b:Title>
+    <b:YearAccessed>2025</b:YearAccessed>
+    <b:MonthAccessed>05</b:MonthAccessed>
+    <b:DayAccessed>10</b:DayAccessed>
+    <b:URL>https://www.docker.com/</b:URL>
+    <b:RefOrder>15</b:RefOrder>
+  </b:Source>
+</b:Sources>
 </file>
 
 <file path=customXml/itemProps1.xml><?xml version="1.0" encoding="utf-8"?>
-<ds:datastoreItem xmlns:ds="http://schemas.openxmlformats.org/officeDocument/2006/customXml" ds:itemID="{073D5A1C-2005-4C03-B036-D6D4EAA29F21}">
+<ds:datastoreItem xmlns:ds="http://schemas.openxmlformats.org/officeDocument/2006/customXml" ds:itemID="{144576FD-09F6-402B-B5B0-064B9204CD55}">
   <ds:schemaRefs>
     <ds:schemaRef ds:uri="http://schemas.openxmlformats.org/officeDocument/2006/bibliography"/>
   </ds:schemaRefs>

</xml_diff>

<commit_message>
docs: Update laboratory report
</commit_message>
<xml_diff>
--- a/Documents/onlab-dokumentacio-g50rdf.docx
+++ b/Documents/onlab-dokumentacio-g50rdf.docx
@@ -91,7 +91,7 @@
         <w:jc w:val="center"/>
       </w:pPr>
       <w:r>
-        <w:t>Távközlési és Médiainformatikai Tanszék</w:t>
+        <w:t>Távközlési és Mesterséges Intelligencia Tanszék</w:t>
       </w:r>
     </w:p>
     <w:p>
@@ -194,7 +194,6 @@
                 <w:lang w:bidi="ar-SA"/>
               </w:rPr>
             </w:pPr>
-            <w:proofErr w:type="spellStart"/>
             <w:r>
               <w:rPr>
                 <w:rFonts w:eastAsia="Times New Roman" w:cs="Times New Roman"/>
@@ -202,17 +201,7 @@
                 <w:sz w:val="28"/>
                 <w:lang w:bidi="ar-SA"/>
               </w:rPr>
-              <w:t>Neptun</w:t>
-            </w:r>
-            <w:proofErr w:type="spellEnd"/>
-            <w:r>
-              <w:rPr>
-                <w:rFonts w:eastAsia="Times New Roman" w:cs="Times New Roman"/>
-                <w:kern w:val="0"/>
-                <w:sz w:val="28"/>
-                <w:lang w:bidi="ar-SA"/>
-              </w:rPr>
-              <w:t>-kód:</w:t>
+              <w:t>Neptun-kód:</w:t>
             </w:r>
           </w:p>
         </w:tc>
@@ -350,20 +339,17 @@
                 <w:lang w:bidi="ar-SA"/>
               </w:rPr>
             </w:pPr>
-            <w:hyperlink r:id="rId9" w:history="1">
-              <w:r>
-                <w:rPr>
-                  <w:rStyle w:val="Hyperlink"/>
-                  <w:rFonts w:eastAsia="Times New Roman" w:cs="Times New Roman"/>
-                  <w:b/>
-                  <w:bCs/>
-                  <w:kern w:val="0"/>
-                  <w:sz w:val="28"/>
-                  <w:lang w:bidi="ar-SA"/>
-                </w:rPr>
-                <w:t>buga.peti@gmail.com</w:t>
-              </w:r>
-            </w:hyperlink>
+            <w:r>
+              <w:rPr>
+                <w:rFonts w:eastAsia="Times New Roman" w:cs="Times New Roman"/>
+                <w:b/>
+                <w:bCs/>
+                <w:kern w:val="0"/>
+                <w:sz w:val="28"/>
+                <w:lang w:bidi="ar-SA"/>
+              </w:rPr>
+              <w:t>buga.peti@gmail.com</w:t>
+            </w:r>
           </w:p>
         </w:tc>
       </w:tr>
@@ -392,27 +378,7 @@
                 <w:sz w:val="28"/>
                 <w:lang w:bidi="ar-SA"/>
               </w:rPr>
-              <w:t>Konzulens(</w:t>
-            </w:r>
-            <w:proofErr w:type="spellStart"/>
-            <w:r>
-              <w:rPr>
-                <w:rFonts w:eastAsia="Times New Roman" w:cs="Times New Roman"/>
-                <w:kern w:val="0"/>
-                <w:sz w:val="28"/>
-                <w:lang w:bidi="ar-SA"/>
-              </w:rPr>
-              <w:t>ek</w:t>
-            </w:r>
-            <w:proofErr w:type="spellEnd"/>
-            <w:r>
-              <w:rPr>
-                <w:rFonts w:eastAsia="Times New Roman" w:cs="Times New Roman"/>
-                <w:kern w:val="0"/>
-                <w:sz w:val="28"/>
-                <w:lang w:bidi="ar-SA"/>
-              </w:rPr>
-              <w:t>):</w:t>
+              <w:t>Konzulens(ek):</w:t>
             </w:r>
           </w:p>
         </w:tc>
@@ -449,7 +415,6 @@
               </w:rPr>
               <w:t xml:space="preserve">Dr. </w:t>
             </w:r>
-            <w:proofErr w:type="spellStart"/>
             <w:r>
               <w:rPr>
                 <w:rFonts w:eastAsia="Times New Roman" w:cs="Times New Roman"/>
@@ -459,19 +424,7 @@
                 <w:sz w:val="28"/>
                 <w:lang w:bidi="ar-SA"/>
               </w:rPr>
-              <w:t>Maliosz</w:t>
-            </w:r>
-            <w:proofErr w:type="spellEnd"/>
-            <w:r>
-              <w:rPr>
-                <w:rFonts w:eastAsia="Times New Roman" w:cs="Times New Roman"/>
-                <w:b/>
-                <w:bCs/>
-                <w:kern w:val="0"/>
-                <w:sz w:val="28"/>
-                <w:lang w:bidi="ar-SA"/>
-              </w:rPr>
-              <w:t xml:space="preserve"> Markosz, </w:t>
+              <w:t xml:space="preserve">Maliosz Markosz, </w:t>
             </w:r>
             <w:r>
               <w:rPr>
@@ -519,27 +472,7 @@
                 <w:sz w:val="28"/>
                 <w:lang w:bidi="ar-SA"/>
               </w:rPr>
-              <w:t>E-mail címe(</w:t>
-            </w:r>
-            <w:proofErr w:type="spellStart"/>
-            <w:r>
-              <w:rPr>
-                <w:rFonts w:eastAsia="Times New Roman" w:cs="Times New Roman"/>
-                <w:kern w:val="0"/>
-                <w:sz w:val="28"/>
-                <w:lang w:bidi="ar-SA"/>
-              </w:rPr>
-              <w:t>ik</w:t>
-            </w:r>
-            <w:proofErr w:type="spellEnd"/>
-            <w:r>
-              <w:rPr>
-                <w:rFonts w:eastAsia="Times New Roman" w:cs="Times New Roman"/>
-                <w:kern w:val="0"/>
-                <w:sz w:val="28"/>
-                <w:lang w:bidi="ar-SA"/>
-              </w:rPr>
-              <w:t>):</w:t>
+              <w:t>E-mail címe(ik):</w:t>
             </w:r>
           </w:p>
         </w:tc>
@@ -565,20 +498,28 @@
                 <w:lang w:bidi="ar-SA"/>
               </w:rPr>
             </w:pPr>
-            <w:hyperlink r:id="rId10" w:history="1">
-              <w:r>
-                <w:rPr>
-                  <w:rStyle w:val="Hyperlink"/>
-                  <w:rFonts w:eastAsia="Times New Roman" w:cs="Times New Roman"/>
-                  <w:b/>
-                  <w:bCs/>
-                  <w:kern w:val="0"/>
-                  <w:sz w:val="28"/>
-                  <w:lang w:bidi="ar-SA"/>
-                </w:rPr>
-                <w:t>maliosz@tmit.bme.hu</w:t>
-              </w:r>
-            </w:hyperlink>
+            <w:r>
+              <w:rPr>
+                <w:rFonts w:eastAsia="Times New Roman" w:cs="Times New Roman"/>
+                <w:b/>
+                <w:bCs/>
+                <w:kern w:val="0"/>
+                <w:sz w:val="28"/>
+                <w:lang w:bidi="ar-SA"/>
+              </w:rPr>
+              <w:t>maliosz@tmit.bme.hu</w:t>
+            </w:r>
+            <w:r>
+              <w:rPr>
+                <w:rFonts w:eastAsia="Times New Roman" w:cs="Times New Roman"/>
+                <w:b/>
+                <w:bCs/>
+                <w:kern w:val="0"/>
+                <w:sz w:val="28"/>
+                <w:lang w:bidi="ar-SA"/>
+              </w:rPr>
+              <w:t>,</w:t>
+            </w:r>
           </w:p>
           <w:p>
             <w:pPr>
@@ -638,13 +579,8 @@
       <w:pPr>
         <w:pStyle w:val="Fedlapcim2"/>
       </w:pPr>
-      <w:proofErr w:type="spellStart"/>
-      <w:r>
-        <w:t>Live</w:t>
-      </w:r>
-      <w:proofErr w:type="spellEnd"/>
-      <w:r>
-        <w:t xml:space="preserve"> streaming s</w:t>
+      <w:r>
+        <w:t>Live streaming s</w:t>
       </w:r>
       <w:r>
         <w:t>zolgáltatás</w:t>
@@ -689,39 +625,7 @@
         <w:t>)</w:t>
       </w:r>
       <w:r>
-        <w:t xml:space="preserve"> szolgáltatás fejlesztése </w:t>
-      </w:r>
-      <w:proofErr w:type="spellStart"/>
-      <w:r>
-        <w:t>konténerizált</w:t>
-      </w:r>
-      <w:proofErr w:type="spellEnd"/>
-      <w:r>
-        <w:t xml:space="preserve"> </w:t>
-      </w:r>
-      <w:proofErr w:type="spellStart"/>
-      <w:r>
-        <w:t>mikroszolgáltatás</w:t>
-      </w:r>
-      <w:proofErr w:type="spellEnd"/>
-      <w:r>
-        <w:t xml:space="preserve">-architektúrában, </w:t>
-      </w:r>
-      <w:proofErr w:type="spellStart"/>
-      <w:r>
-        <w:t>Kubernetes</w:t>
-      </w:r>
-      <w:proofErr w:type="spellEnd"/>
-      <w:r>
-        <w:t xml:space="preserve"> környezetben. A hallgatónak ki kell alakítania a rendszer fő komponenseit (pl. </w:t>
-      </w:r>
-      <w:proofErr w:type="spellStart"/>
-      <w:r>
-        <w:t>stream</w:t>
-      </w:r>
-      <w:proofErr w:type="spellEnd"/>
-      <w:r>
-        <w:t xml:space="preserve"> kezelés, felhasználókezelés, nézőszámlálás), és biztosítania kell azok együttműködését konténerekben.</w:t>
+        <w:t xml:space="preserve"> szolgáltatás fejlesztése konténerizált mikroszolgáltatás-architektúrában, Kubernetes környezetben. A hallgatónak ki kell alakítania a rendszer fő komponenseit (pl. stream kezelés, felhasználókezelés, nézőszámlálás), és biztosítania kell azok együttműködését konténerekben.</w:t>
       </w:r>
     </w:p>
     <w:p>
@@ -839,6 +743,7 @@
     <w:p>
       <w:pPr>
         <w:pStyle w:val="BodyText"/>
+        <w:ind w:left="0"/>
       </w:pPr>
       <w:r>
         <w:t xml:space="preserve">Napjainkban a streaming szolgáltatások szinte mindenhol jelen vannak az életünkben. Gondoljunk csak a </w:t>
@@ -847,62 +752,32 @@
         <w:t>szórakozásra,</w:t>
       </w:r>
       <w:r>
-        <w:t xml:space="preserve"> mint a </w:t>
-      </w:r>
-      <w:proofErr w:type="spellStart"/>
-      <w:r>
-        <w:t>Netflix</w:t>
-      </w:r>
-      <w:proofErr w:type="spellEnd"/>
-      <w:r>
-        <w:t xml:space="preserve"> vagy a YouTube, az oktatásra (online kurzusok, előadások közvetítése) vagy akár az ipari felhasználásra (távoli megbeszélések, folyamatok monitorozása). Az, hogy videó- és </w:t>
-      </w:r>
-      <w:proofErr w:type="spellStart"/>
-      <w:r>
-        <w:t>audiotartalmakat</w:t>
-      </w:r>
-      <w:proofErr w:type="spellEnd"/>
-      <w:r>
-        <w:t xml:space="preserve"> valós időben tudunk továbbítani az interneten keresztül, alapvetővé vált.</w:t>
-      </w:r>
-    </w:p>
-    <w:p>
-      <w:pPr>
-        <w:pStyle w:val="BodyText"/>
-      </w:pPr>
-    </w:p>
-    <w:p>
-      <w:pPr>
-        <w:pStyle w:val="BodyText"/>
-      </w:pPr>
-      <w:r>
-        <w:t xml:space="preserve">Ezeknek a komplex rendszereknek a működtetése komoly informatikai hátteret igényel. Itt jönnek képbe a modern IT megoldások, mint a felhőalapú rendszerek és a </w:t>
-      </w:r>
-      <w:proofErr w:type="spellStart"/>
-      <w:r>
-        <w:t>konténerizáció</w:t>
-      </w:r>
-      <w:proofErr w:type="spellEnd"/>
-      <w:r>
-        <w:t xml:space="preserve">. A felhő lehetővé teszi, hogy rugalmasan, igény szerint használjunk szervereket és erőforrásokat, anélkül, hogy saját drága gépeket kellene vennünk és üzemeltetnünk. A </w:t>
-      </w:r>
-      <w:proofErr w:type="spellStart"/>
-      <w:r>
-        <w:t>konténerizáció</w:t>
-      </w:r>
-      <w:proofErr w:type="spellEnd"/>
-      <w:r>
-        <w:t xml:space="preserve"> pedig olyan, mint egy digitális "dobozolás": az alkalmazásainkat minden szükséges összetevővel együtt csomagoljuk be, így azok könnyen és megbízhatóan futtathatók szinte bármilyen számítógépen vagy szerveren. Ez nagyban megkönnyíti a fejlesztést és az üzemeltetést.</w:t>
-      </w:r>
-    </w:p>
-    <w:p>
-      <w:pPr>
-        <w:pStyle w:val="BodyText"/>
-      </w:pPr>
-    </w:p>
-    <w:p>
-      <w:pPr>
-        <w:pStyle w:val="BodyText"/>
+        <w:t xml:space="preserve"> mint a Netflix vagy a YouTube, az oktatásra (online kurzusok, előadások közvetítése) vagy akár az ipari felhasználásra (távoli megbeszélések, folyamatok monitorozása). Az, hogy videó- és audiotartalmakat valós időben tudunk továbbítani az interneten keresztül, alapvetővé vált.</w:t>
+      </w:r>
+    </w:p>
+    <w:p>
+      <w:pPr>
+        <w:pStyle w:val="BodyText"/>
+      </w:pPr>
+    </w:p>
+    <w:p>
+      <w:pPr>
+        <w:pStyle w:val="BodyText"/>
+        <w:ind w:left="0"/>
+      </w:pPr>
+      <w:r>
+        <w:t>Ezeknek a komplex rendszereknek a működtetése komoly informatikai hátteret igényel. Itt jönnek képbe a modern IT megoldások, mint a felhőalapú rendszerek és a konténerizáció. A felhő lehetővé teszi, hogy rugalmasan, igény szerint használjunk szervereket és erőforrásokat, anélkül, hogy saját drága gépeket kellene vennünk és üzemeltetnünk. A konténerizáció pedig olyan, mint egy digitális "dobozolás": az alkalmazásainkat minden szükséges összetevővel együtt csomagoljuk be, így azok könnyen és megbízhatóan futtathatók szinte bármilyen számítógépen vagy szerveren. Ez nagyban megkönnyíti a fejlesztést és az üzemeltetést.</w:t>
+      </w:r>
+    </w:p>
+    <w:p>
+      <w:pPr>
+        <w:pStyle w:val="BodyText"/>
+      </w:pPr>
+    </w:p>
+    <w:p>
+      <w:pPr>
+        <w:pStyle w:val="BodyText"/>
+        <w:ind w:left="0"/>
       </w:pPr>
       <w:r>
         <w:t>Ennek a laboratóriumi munkának a célja egy saját, egyszerűsített streaming rendszer alapjainak létrehozása volt. A projekt során arra törekedt</w:t>
@@ -923,41 +798,18 @@
         <w:t>am</w:t>
       </w:r>
       <w:r>
-        <w:t xml:space="preserve">, hogyan lehet egy ilyen rendszert modern eszközökkel, </w:t>
-      </w:r>
-      <w:proofErr w:type="spellStart"/>
-      <w:r>
-        <w:t>mikroszolgáltatás</w:t>
-      </w:r>
-      <w:proofErr w:type="spellEnd"/>
-      <w:r>
-        <w:t xml:space="preserve">-architektúra (azaz kisebb, önálló részekre bontott alkalmazás) és </w:t>
-      </w:r>
-      <w:proofErr w:type="spellStart"/>
-      <w:r>
-        <w:t>konténerizáció</w:t>
-      </w:r>
-      <w:proofErr w:type="spellEnd"/>
-      <w:r>
-        <w:t xml:space="preserve"> (Docker, </w:t>
-      </w:r>
-      <w:proofErr w:type="spellStart"/>
-      <w:r>
-        <w:t>Kubernetes</w:t>
-      </w:r>
-      <w:proofErr w:type="spellEnd"/>
-      <w:r>
-        <w:t>) segítségével felépíteni.</w:t>
-      </w:r>
-    </w:p>
-    <w:p>
-      <w:pPr>
-        <w:pStyle w:val="BodyText"/>
-      </w:pPr>
-    </w:p>
-    <w:p>
-      <w:pPr>
-        <w:pStyle w:val="BodyText"/>
+        <w:t>, hogyan lehet egy ilyen rendszert modern eszközökkel, mikroszolgáltatás-architektúra (azaz kisebb, önálló részekre bontott alkalmazás) és konténerizáció (Docker, Kubernetes) segítségével felépíteni.</w:t>
+      </w:r>
+    </w:p>
+    <w:p>
+      <w:pPr>
+        <w:pStyle w:val="BodyText"/>
+      </w:pPr>
+    </w:p>
+    <w:p>
+      <w:pPr>
+        <w:pStyle w:val="BodyText"/>
+        <w:ind w:left="0"/>
       </w:pPr>
       <w:r>
         <w:t>A motivációmat az adta, hogy gyakorlati tapasztalatot szerezzek ezekkel a napjainkban kulcsfontosságú technológiákkal kapcsolatban.</w:t>
@@ -977,12 +829,16 @@
         </w:numPr>
       </w:pPr>
       <w:r>
+        <w:t xml:space="preserve"> </w:t>
+      </w:r>
+      <w:r>
         <w:t>Elméleti összefoglaló</w:t>
       </w:r>
     </w:p>
     <w:p>
       <w:pPr>
         <w:pStyle w:val="BodyText"/>
+        <w:ind w:left="0"/>
       </w:pPr>
       <w:r>
         <w:t>Ahhoz, hogy megértsük a projekt lényegét és az alkalmazott megoldásokat, fontos áttekinteni azokat az alapvető technológiákat és koncepciókat, amelyekre építkez</w:t>
@@ -991,23 +847,7 @@
         <w:t>het</w:t>
       </w:r>
       <w:r>
-        <w:t xml:space="preserve">ünk. Ez a fejezet bemutatja a streaming, a </w:t>
-      </w:r>
-      <w:proofErr w:type="spellStart"/>
-      <w:r>
-        <w:t>mikroszolgáltatások</w:t>
-      </w:r>
-      <w:proofErr w:type="spellEnd"/>
-      <w:r>
-        <w:t xml:space="preserve">, a </w:t>
-      </w:r>
-      <w:proofErr w:type="spellStart"/>
-      <w:r>
-        <w:t>konténerizáció</w:t>
-      </w:r>
-      <w:proofErr w:type="spellEnd"/>
-      <w:r>
-        <w:t xml:space="preserve"> és a felhőalapú rendszerek világát, kontextusba helyezve az elvégzett munkát.</w:t>
+        <w:t>ünk. Ez a fejezet bemutatja a streaming, a mikroszolgáltatások, a konténerizáció és a felhőalapú rendszerek világát, kontextusba helyezve az elvégzett munkát.</w:t>
       </w:r>
       <w:r>
         <w:t xml:space="preserve"> </w:t>
@@ -1031,27 +871,21 @@
     <w:p>
       <w:pPr>
         <w:pStyle w:val="BodyText"/>
-      </w:pPr>
-      <w:r>
-        <w:t xml:space="preserve">Az "élő streaming" lényege, hogy </w:t>
-      </w:r>
-      <w:proofErr w:type="spellStart"/>
-      <w:r>
-        <w:t>audio</w:t>
-      </w:r>
-      <w:proofErr w:type="spellEnd"/>
-      <w:r>
-        <w:t>- vagy videótartalmat közel valós időben továbbítunk egy forrástól (pl. kamera, képernyő) egy vagy több néző felé az interneten keresztül. Ez eltér a hagyományos letöltéstől, ahol a teljes fájlt le kell tölteni a lejátszás előtt.</w:t>
-      </w:r>
-    </w:p>
-    <w:p>
-      <w:pPr>
-        <w:pStyle w:val="BodyText"/>
-      </w:pPr>
-    </w:p>
-    <w:p>
-      <w:pPr>
-        <w:pStyle w:val="BodyText"/>
+        <w:ind w:left="0"/>
+      </w:pPr>
+      <w:r>
+        <w:t>Az "élő streaming" lényege, hogy audio- vagy videótartalmat közel valós időben továbbítunk egy forrástól (pl. kamera, képernyő) egy vagy több néző felé az interneten keresztül. Ez eltér a hagyományos letöltéstől, ahol a teljes fájlt le kell tölteni a lejátszás előtt.</w:t>
+      </w:r>
+    </w:p>
+    <w:p>
+      <w:pPr>
+        <w:pStyle w:val="BodyText"/>
+      </w:pPr>
+    </w:p>
+    <w:p>
+      <w:pPr>
+        <w:pStyle w:val="BodyText"/>
+        <w:ind w:left="0"/>
       </w:pPr>
       <w:r>
         <w:t>A streaming megvalósításához különböző protokollokat használnak, amelyek meghatározzák az adatok csomagolásának és továbbításának módját. Néhány elterjedt protokoll:</w:t>
@@ -1075,50 +909,10 @@
           <w:b/>
           <w:bCs/>
         </w:rPr>
-        <w:t xml:space="preserve">RTMP (Real-Time </w:t>
-      </w:r>
-      <w:proofErr w:type="spellStart"/>
-      <w:r>
-        <w:rPr>
-          <w:b/>
-          <w:bCs/>
-        </w:rPr>
-        <w:t>Messaging</w:t>
-      </w:r>
-      <w:proofErr w:type="spellEnd"/>
-      <w:r>
-        <w:rPr>
-          <w:b/>
-          <w:bCs/>
-        </w:rPr>
-        <w:t xml:space="preserve"> </w:t>
-      </w:r>
-      <w:proofErr w:type="spellStart"/>
-      <w:r>
-        <w:rPr>
-          <w:b/>
-          <w:bCs/>
-        </w:rPr>
-        <w:t>Protocol</w:t>
-      </w:r>
-      <w:proofErr w:type="spellEnd"/>
-      <w:r>
-        <w:rPr>
-          <w:b/>
-          <w:bCs/>
-        </w:rPr>
-        <w:t>):</w:t>
-      </w:r>
-      <w:r>
-        <w:t xml:space="preserve"> Eredetileg az Adobe Flash </w:t>
-      </w:r>
-      <w:proofErr w:type="spellStart"/>
-      <w:r>
-        <w:t>Playerhez</w:t>
-      </w:r>
-      <w:proofErr w:type="spellEnd"/>
-      <w:r>
-        <w:t xml:space="preserve"> fejlesztették ki. Ma főként a tartalom feltöltésére (ingestion) használják a streaming szerver felé, mivel alacsony késleltetést biztosít. Böngészőben való közvetlen lejátszása azonban visszaszorult.</w:t>
+        <w:t>RTMP (Real-Time Messaging Protocol):</w:t>
+      </w:r>
+      <w:r>
+        <w:t xml:space="preserve"> Eredetileg az Adobe Flash Playerhez fejlesztették ki. Ma főként a tartalom feltöltésére (ingestion) használják a streaming szerver felé, mivel alacsony késleltetést biztosít. Böngészőben való közvetlen lejátszása azonban visszaszorult.</w:t>
       </w:r>
       <w:r>
         <w:t xml:space="preserve"> </w:t>
@@ -1156,8 +950,14 @@
     </w:p>
     <w:p>
       <w:pPr>
-        <w:pStyle w:val="BodyText"/>
-      </w:pPr>
+        <w:widowControl/>
+        <w:suppressAutoHyphens w:val="0"/>
+        <w:ind w:left="0" w:firstLine="0"/>
+        <w:jc w:val="left"/>
+      </w:pPr>
+      <w:r>
+        <w:br w:type="page"/>
+      </w:r>
     </w:p>
     <w:p>
       <w:pPr>
@@ -1173,23 +973,7 @@
           <w:bCs/>
         </w:rPr>
         <w:lastRenderedPageBreak/>
-        <w:t xml:space="preserve">HLS (HTTP </w:t>
-      </w:r>
-      <w:proofErr w:type="spellStart"/>
-      <w:r>
-        <w:rPr>
-          <w:b/>
-          <w:bCs/>
-        </w:rPr>
-        <w:t>Live</w:t>
-      </w:r>
-      <w:proofErr w:type="spellEnd"/>
-      <w:r>
-        <w:rPr>
-          <w:b/>
-          <w:bCs/>
-        </w:rPr>
-        <w:t xml:space="preserve"> Streaming):</w:t>
+        <w:t>HLS (HTTP Live Streaming):</w:t>
       </w:r>
       <w:r>
         <w:t xml:space="preserve"> Az Apple által kifejlesztett protokoll. A videót kis, letölthető szegmensekre bontja, amelyeket szabványos HTTP protokollon keresztül továbbít. Előnye a nagyfokú kompatibilitás (szinte minden modern eszköz és böngésző támogatja) és az adaptív bitráta (a videó minősége a néző internetkapcsolatának sebességéhez igazodik). Hátránya a magasabb késleltetés (több tíz másodperc is lehet) a pufferelés miatt. </w:t>
@@ -1258,97 +1042,56 @@
           <w:b/>
           <w:bCs/>
         </w:rPr>
-        <w:t>Késleltetés (</w:t>
-      </w:r>
-      <w:proofErr w:type="spellStart"/>
+        <w:t>Késleltetés (Latency):</w:t>
+      </w:r>
+      <w:r>
+        <w:t xml:space="preserve"> Az az idő, ami eltelik az esemény rögzítése és a néző képernyőjén való megjelenése között. Az elfogadható mértéke az alkalmazástól függ (pl. egy interaktív közvetítésnél kritikus, egy film streamingnél kevésbé).</w:t>
+      </w:r>
+    </w:p>
+    <w:p>
+      <w:pPr>
+        <w:pStyle w:val="BodyText"/>
+      </w:pPr>
+    </w:p>
+    <w:p>
+      <w:pPr>
+        <w:pStyle w:val="BodyText"/>
+        <w:numPr>
+          <w:ilvl w:val="0"/>
+          <w:numId w:val="9"/>
+        </w:numPr>
+      </w:pPr>
       <w:r>
         <w:rPr>
           <w:b/>
           <w:bCs/>
         </w:rPr>
-        <w:t>Latency</w:t>
-      </w:r>
-      <w:proofErr w:type="spellEnd"/>
+        <w:t>Sávszélesség (Bandwidth):</w:t>
+      </w:r>
+      <w:r>
+        <w:t xml:space="preserve"> A rendelkezésre álló adatátviteli kapacitás. A streaming jelentős sávszélességet igényel mind a feltöltő, mind a néző oldalán. Az adaptív streaming (mint a HLS esetén) segít kezelni a változó sávszélességet.</w:t>
+      </w:r>
+    </w:p>
+    <w:p>
+      <w:pPr>
+        <w:pStyle w:val="BodyText"/>
+      </w:pPr>
+    </w:p>
+    <w:p>
+      <w:pPr>
+        <w:pStyle w:val="BodyText"/>
+        <w:numPr>
+          <w:ilvl w:val="0"/>
+          <w:numId w:val="9"/>
+        </w:numPr>
+      </w:pPr>
       <w:r>
         <w:rPr>
           <w:b/>
           <w:bCs/>
         </w:rPr>
-        <w:t>):</w:t>
-      </w:r>
-      <w:r>
-        <w:t xml:space="preserve"> Az az idő, ami eltelik az esemény rögzítése és a néző képernyőjén való megjelenése között. Az elfogadható mértéke az alkalmazástól függ (pl. egy interaktív közvetítésnél kritikus, egy film streamingnél kevésbé).</w:t>
-      </w:r>
-    </w:p>
-    <w:p>
-      <w:pPr>
-        <w:pStyle w:val="BodyText"/>
-      </w:pPr>
-    </w:p>
-    <w:p>
-      <w:pPr>
-        <w:pStyle w:val="BodyText"/>
-        <w:numPr>
-          <w:ilvl w:val="0"/>
-          <w:numId w:val="9"/>
-        </w:numPr>
-      </w:pPr>
-      <w:r>
-        <w:rPr>
-          <w:b/>
-          <w:bCs/>
-        </w:rPr>
-        <w:t>Sávszélesség (</w:t>
-      </w:r>
-      <w:proofErr w:type="spellStart"/>
-      <w:r>
-        <w:rPr>
-          <w:b/>
-          <w:bCs/>
-        </w:rPr>
-        <w:t>Bandwidth</w:t>
-      </w:r>
-      <w:proofErr w:type="spellEnd"/>
-      <w:r>
-        <w:rPr>
-          <w:b/>
-          <w:bCs/>
-        </w:rPr>
-        <w:t>):</w:t>
-      </w:r>
-      <w:r>
-        <w:t xml:space="preserve"> A rendelkezésre álló adatátviteli kapacitás. A streaming jelentős sávszélességet igényel mind a feltöltő, mind a néző oldalán. Az adaptív streaming (mint a HLS esetén) segít kezelni a változó sávszélességet.</w:t>
-      </w:r>
-    </w:p>
-    <w:p>
-      <w:pPr>
-        <w:pStyle w:val="BodyText"/>
-      </w:pPr>
-    </w:p>
-    <w:p>
-      <w:pPr>
-        <w:pStyle w:val="BodyText"/>
-        <w:numPr>
-          <w:ilvl w:val="0"/>
-          <w:numId w:val="9"/>
-        </w:numPr>
-      </w:pPr>
-      <w:r>
-        <w:rPr>
-          <w:b/>
-          <w:bCs/>
-        </w:rPr>
-        <w:t>Skálázhatóság (</w:t>
-      </w:r>
-      <w:proofErr w:type="spellStart"/>
-      <w:r>
-        <w:rPr>
-          <w:b/>
-          <w:bCs/>
-        </w:rPr>
-        <w:t>Scalability</w:t>
-      </w:r>
-      <w:proofErr w:type="spellEnd"/>
+        <w:t>Skálázhatóság (Scalability</w:t>
+      </w:r>
       <w:r>
         <w:t>): A rendszer képessége arra, hogy nagyszámú egyidejű nézőt is zökkenőmentesen ki tudjon szolgálni. Ez komoly infrastrukturális kihívást jelent.</w:t>
       </w:r>
@@ -1363,21 +1106,8 @@
         <w:pStyle w:val="Heading2"/>
       </w:pPr>
       <w:r>
-        <w:t xml:space="preserve">1.2.2 </w:t>
-      </w:r>
-      <w:proofErr w:type="spellStart"/>
-      <w:r>
-        <w:t>Mikroszolgáltatás</w:t>
-      </w:r>
-      <w:proofErr w:type="spellEnd"/>
-      <w:r>
-        <w:t xml:space="preserve">-architektúra és </w:t>
-      </w:r>
-      <w:proofErr w:type="spellStart"/>
-      <w:r>
-        <w:t>konténerizáció</w:t>
-      </w:r>
-      <w:proofErr w:type="spellEnd"/>
+        <w:t>1.2.2 Mikroszolgáltatás-architektúra és konténerizáció</w:t>
+      </w:r>
     </w:p>
     <w:p>
       <w:pPr>
@@ -1425,32 +1155,15 @@
           <w:numId w:val="10"/>
         </w:numPr>
       </w:pPr>
-      <w:proofErr w:type="spellStart"/>
       <w:r>
         <w:rPr>
           <w:b/>
           <w:bCs/>
         </w:rPr>
-        <w:t>Mikroszolgáltatás</w:t>
-      </w:r>
-      <w:proofErr w:type="spellEnd"/>
-      <w:r>
-        <w:rPr>
-          <w:b/>
-          <w:bCs/>
-        </w:rPr>
-        <w:t>-alapú architektúra:</w:t>
-      </w:r>
-      <w:r>
-        <w:t xml:space="preserve"> Az alkalmazást kisebb, önállóan fejleszthető, telepíthető és skálázható szolgáltatásokra (</w:t>
-      </w:r>
-      <w:proofErr w:type="spellStart"/>
-      <w:r>
-        <w:t>mikroszolgáltatásokra</w:t>
-      </w:r>
-      <w:proofErr w:type="spellEnd"/>
-      <w:r>
-        <w:t xml:space="preserve">) bontják. Minden szolgáltatás egy konkrét üzleti képességért felelős (pl. felhasználókezelés, videófeldolgozás, chat). Ez a megközelítés rugalmasabb, jobban skálázható (csak a szükséges részeket kell skálázni), és lehetővé teszi különböző technológiák használatát az egyes szolgáltatásokhoz. </w:t>
+        <w:t>Mikroszolgáltatás-alapú architektúra:</w:t>
+      </w:r>
+      <w:r>
+        <w:t xml:space="preserve"> Az alkalmazást kisebb, önállóan fejleszthető, telepíthető és skálázható szolgáltatásokra (mikroszolgáltatásokra) bontják. Minden szolgáltatás egy konkrét üzleti képességért felelős (pl. felhasználókezelés, videófeldolgozás, chat). Ez a megközelítés rugalmasabb, jobban skálázható (csak a szükséges részeket kell skálázni), és lehetővé teszi különböző technológiák használatát az egyes szolgáltatásokhoz. </w:t>
       </w:r>
       <w:sdt>
         <w:sdtPr>
@@ -1491,78 +1204,24 @@
     <w:p>
       <w:pPr>
         <w:pStyle w:val="BodyText"/>
-      </w:pPr>
-      <w:r>
-        <w:t xml:space="preserve">A </w:t>
-      </w:r>
-      <w:proofErr w:type="spellStart"/>
-      <w:r>
-        <w:t>mikroszolgáltatások</w:t>
-      </w:r>
-      <w:proofErr w:type="spellEnd"/>
-      <w:r>
-        <w:t xml:space="preserve"> kezelésének és futtatásának hatékony módja a </w:t>
-      </w:r>
-      <w:proofErr w:type="spellStart"/>
-      <w:r>
-        <w:t>konténerizáció</w:t>
-      </w:r>
-      <w:proofErr w:type="spellEnd"/>
-      <w:r>
-        <w:t xml:space="preserve">. A konténertechnológiák, mint a népszerű Docker, lehetővé teszik, hogy az alkalmazásokat és azok függőségeit (könyvtárak, futtatókörnyezet) egy izolált csomagba, ún. konténerbe zárjuk. Ez biztosítja, hogy az alkalmazás ugyanúgy fusson a fejlesztő gépén, a tesztkörnyezetben és az éles rendszerben is. A </w:t>
-      </w:r>
-      <w:proofErr w:type="spellStart"/>
-      <w:r>
-        <w:t>containerd</w:t>
-      </w:r>
-      <w:proofErr w:type="spellEnd"/>
-      <w:r>
-        <w:t xml:space="preserve"> egy alacsonyabb szintű futtatókörnyezet, amelyet gyakran a Docker is használ a háttérben.</w:t>
-      </w:r>
-    </w:p>
-    <w:p>
-      <w:pPr>
-        <w:pStyle w:val="BodyText"/>
-      </w:pPr>
-    </w:p>
-    <w:p>
-      <w:pPr>
-        <w:pStyle w:val="BodyText"/>
-      </w:pPr>
-      <w:r>
-        <w:t>Amikor sok konténert kell kezelni (telepíteni, skálázni, frissíteni, hálózatukat menedzselni), szükség van egy konténer-</w:t>
-      </w:r>
-      <w:proofErr w:type="spellStart"/>
-      <w:r>
-        <w:t>orkesztrációs</w:t>
-      </w:r>
-      <w:proofErr w:type="spellEnd"/>
-      <w:r>
-        <w:t xml:space="preserve"> eszközre. A legelterjedtebb ilyen rendszer a </w:t>
-      </w:r>
-      <w:proofErr w:type="spellStart"/>
-      <w:r>
-        <w:t>Kubernetes</w:t>
-      </w:r>
-      <w:proofErr w:type="spellEnd"/>
-      <w:r>
-        <w:t xml:space="preserve"> (K8s). A </w:t>
-      </w:r>
-      <w:proofErr w:type="spellStart"/>
-      <w:r>
-        <w:t>Kubernetes</w:t>
-      </w:r>
-      <w:proofErr w:type="spellEnd"/>
-      <w:r>
-        <w:t xml:space="preserve"> automatizálja a </w:t>
-      </w:r>
-      <w:proofErr w:type="spellStart"/>
-      <w:r>
-        <w:t>konténerizált</w:t>
-      </w:r>
-      <w:proofErr w:type="spellEnd"/>
-      <w:r>
-        <w:t xml:space="preserve"> alkalmazások életciklusának kezelését. Főbb építőkövei:</w:t>
+        <w:ind w:left="0"/>
+      </w:pPr>
+      <w:r>
+        <w:t>A mikroszolgáltatások kezelésének és futtatásának hatékony módja a konténerizáció. A konténertechnológiák, mint a népszerű Docker, lehetővé teszik, hogy az alkalmazásokat és azok függőségeit (könyvtárak, futtatókörnyezet) egy izolált csomagba, ún. konténerbe zárjuk. Ez biztosítja, hogy az alkalmazás ugyanúgy fusson a fejlesztő gépén, a tesztkörnyezetben és az éles rendszerben is. A containerd egy alacsonyabb szintű futtatókörnyezet, amelyet gyakran a Docker is használ a háttérben.</w:t>
+      </w:r>
+    </w:p>
+    <w:p>
+      <w:pPr>
+        <w:pStyle w:val="BodyText"/>
+      </w:pPr>
+    </w:p>
+    <w:p>
+      <w:pPr>
+        <w:pStyle w:val="BodyText"/>
+        <w:ind w:left="0"/>
+      </w:pPr>
+      <w:r>
+        <w:t>Amikor sok konténert kell kezelni (telepíteni, skálázni, frissíteni, hálózatukat menedzselni), szükség van egy konténer-orkesztrációs eszközre. A legelterjedtebb ilyen rendszer a Kubernetes (K8s). A Kubernetes automatizálja a konténerizált alkalmazások életciklusának kezelését. Főbb építőkövei:</w:t>
       </w:r>
       <w:sdt>
         <w:sdtPr>
@@ -1605,6 +1264,7 @@
     <w:p>
       <w:pPr>
         <w:pStyle w:val="BodyText"/>
+        <w:ind w:left="0"/>
       </w:pPr>
     </w:p>
     <w:p>
@@ -1615,36 +1275,46 @@
           <w:numId w:val="11"/>
         </w:numPr>
       </w:pPr>
-      <w:proofErr w:type="spellStart"/>
       <w:r>
         <w:rPr>
           <w:b/>
           <w:bCs/>
         </w:rPr>
-        <w:t>Pod</w:t>
-      </w:r>
-      <w:proofErr w:type="spellEnd"/>
+        <w:t>Pod:</w:t>
+      </w:r>
+      <w:r>
+        <w:t xml:space="preserve"> A Kubernetes legkisebb telepíthető egysége, ami egy vagy több szorosan kapcsolt konténert tartalmazhat.</w:t>
+      </w:r>
+    </w:p>
+    <w:p>
+      <w:pPr>
+        <w:pStyle w:val="BodyText"/>
+      </w:pPr>
+    </w:p>
+    <w:p>
+      <w:pPr>
+        <w:pStyle w:val="BodyText"/>
+        <w:numPr>
+          <w:ilvl w:val="0"/>
+          <w:numId w:val="11"/>
+        </w:numPr>
+      </w:pPr>
       <w:r>
         <w:rPr>
           <w:b/>
           <w:bCs/>
         </w:rPr>
-        <w:t>:</w:t>
-      </w:r>
-      <w:r>
-        <w:t xml:space="preserve"> A </w:t>
-      </w:r>
-      <w:proofErr w:type="spellStart"/>
-      <w:r>
-        <w:t>Kubernetes</w:t>
-      </w:r>
-      <w:proofErr w:type="spellEnd"/>
-      <w:r>
-        <w:t xml:space="preserve"> legkisebb telepíthető egysége, ami egy vagy több szorosan kapcsolt </w:t>
-      </w:r>
-      <w:r>
         <w:lastRenderedPageBreak/>
-        <w:t>konténert tartalmazhat.</w:t>
+        <w:t>Service:</w:t>
+      </w:r>
+      <w:r>
+        <w:t xml:space="preserve"> Absztrakció, amely egy logikai Pod-csoportot és egy hozzáférési házirendet definiál (pl. stabil IP címet biztosít egy változó számú Pod-</w:t>
+      </w:r>
+      <w:r>
+        <w:t>halmaz</w:t>
+      </w:r>
+      <w:r>
+        <w:t>nak).</w:t>
       </w:r>
     </w:p>
     <w:p>
@@ -1665,32 +1335,10 @@
           <w:b/>
           <w:bCs/>
         </w:rPr>
-        <w:t>Service:</w:t>
-      </w:r>
-      <w:r>
-        <w:t xml:space="preserve"> Absztrakció, amely egy logikai </w:t>
-      </w:r>
-      <w:proofErr w:type="spellStart"/>
-      <w:r>
-        <w:t>Pod</w:t>
-      </w:r>
-      <w:proofErr w:type="spellEnd"/>
-      <w:r>
-        <w:t xml:space="preserve">-csoportot és egy hozzáférési házirendet definiál (pl. stabil IP címet biztosít egy változó számú </w:t>
-      </w:r>
-      <w:proofErr w:type="spellStart"/>
-      <w:r>
-        <w:t>Pod</w:t>
-      </w:r>
-      <w:proofErr w:type="spellEnd"/>
-      <w:r>
-        <w:t>-</w:t>
-      </w:r>
-      <w:r>
-        <w:t>halmaz</w:t>
-      </w:r>
-      <w:r>
-        <w:t>nak).</w:t>
+        <w:t>Deployment:</w:t>
+      </w:r>
+      <w:r>
+        <w:t xml:space="preserve"> Leírja az alkalmazás kívánt állapotát (pl. hány példány fusson egy Pod-ból), és kezeli a Pod-ok frissítését (pl. gördülő frissítés - rolling update).</w:t>
       </w:r>
     </w:p>
     <w:p>
@@ -1706,118 +1354,29 @@
           <w:numId w:val="11"/>
         </w:numPr>
       </w:pPr>
-      <w:proofErr w:type="spellStart"/>
       <w:r>
         <w:rPr>
           <w:b/>
           <w:bCs/>
         </w:rPr>
-        <w:t>Deployment</w:t>
-      </w:r>
-      <w:proofErr w:type="spellEnd"/>
-      <w:r>
-        <w:rPr>
-          <w:b/>
-          <w:bCs/>
-        </w:rPr>
-        <w:t>:</w:t>
-      </w:r>
-      <w:r>
-        <w:t xml:space="preserve"> Leírja az alkalmazás kívánt állapotát (pl. hány példány fusson egy </w:t>
-      </w:r>
-      <w:proofErr w:type="spellStart"/>
-      <w:r>
-        <w:t>Pod-ból</w:t>
-      </w:r>
-      <w:proofErr w:type="spellEnd"/>
-      <w:r>
-        <w:t xml:space="preserve">), és kezeli a </w:t>
-      </w:r>
-      <w:proofErr w:type="spellStart"/>
-      <w:r>
-        <w:t>Pod</w:t>
-      </w:r>
-      <w:proofErr w:type="spellEnd"/>
-      <w:r>
-        <w:t xml:space="preserve">-ok frissítését (pl. gördülő frissítés - </w:t>
-      </w:r>
-      <w:proofErr w:type="spellStart"/>
-      <w:r>
-        <w:t>rolling</w:t>
-      </w:r>
-      <w:proofErr w:type="spellEnd"/>
-      <w:r>
-        <w:t xml:space="preserve"> update).</w:t>
-      </w:r>
-    </w:p>
-    <w:p>
-      <w:pPr>
-        <w:pStyle w:val="BodyText"/>
-      </w:pPr>
-    </w:p>
-    <w:p>
-      <w:pPr>
-        <w:pStyle w:val="BodyText"/>
-        <w:numPr>
-          <w:ilvl w:val="0"/>
-          <w:numId w:val="11"/>
-        </w:numPr>
-      </w:pPr>
-      <w:proofErr w:type="spellStart"/>
-      <w:r>
-        <w:rPr>
-          <w:b/>
-          <w:bCs/>
-        </w:rPr>
-        <w:t>Ingress</w:t>
-      </w:r>
-      <w:proofErr w:type="spellEnd"/>
-      <w:r>
-        <w:rPr>
-          <w:b/>
-          <w:bCs/>
-        </w:rPr>
-        <w:t>:</w:t>
-      </w:r>
-      <w:r>
-        <w:t xml:space="preserve"> Kezeli a klaszteren kívülről érkező HTTP/HTTPS kéréseket, és irányítja azokat a megfelelő Service-</w:t>
-      </w:r>
-      <w:proofErr w:type="spellStart"/>
-      <w:r>
-        <w:t>ekhez</w:t>
-      </w:r>
-      <w:proofErr w:type="spellEnd"/>
-      <w:r>
-        <w:t>.</w:t>
-      </w:r>
-    </w:p>
-    <w:p>
-      <w:pPr>
-        <w:pStyle w:val="BodyText"/>
-      </w:pPr>
-    </w:p>
-    <w:p>
-      <w:pPr>
-        <w:pStyle w:val="BodyText"/>
-      </w:pPr>
-      <w:r>
-        <w:t>Ezek az eszközök (</w:t>
-      </w:r>
-      <w:proofErr w:type="spellStart"/>
-      <w:r>
-        <w:t>mikroszolgáltatások</w:t>
-      </w:r>
-      <w:proofErr w:type="spellEnd"/>
-      <w:r>
-        <w:t xml:space="preserve">, Docker, </w:t>
-      </w:r>
-      <w:proofErr w:type="spellStart"/>
-      <w:r>
-        <w:t>Kubernetes</w:t>
-      </w:r>
-      <w:proofErr w:type="spellEnd"/>
-      <w:r>
-        <w:t>) együttesen lehetővé teszik komplex, skálázható és rugalmas rendszerek építését, mint amilyen egy streaming platform is.</w:t>
+        <w:t>Ingress:</w:t>
+      </w:r>
+      <w:r>
+        <w:t xml:space="preserve"> Kezeli a klaszteren kívülről érkező HTTP/HTTPS kéréseket, és irányítja azokat a megfelelő Service-ekhez.</w:t>
+      </w:r>
+    </w:p>
+    <w:p>
+      <w:pPr>
+        <w:pStyle w:val="BodyText"/>
+      </w:pPr>
+    </w:p>
+    <w:p>
+      <w:pPr>
+        <w:pStyle w:val="BodyText"/>
+        <w:ind w:left="0"/>
+      </w:pPr>
+      <w:r>
+        <w:t>Ezek az eszközök (mikroszolgáltatások, Docker, Kubernetes) együttesen lehetővé teszik komplex, skálázható és rugalmas rendszerek építését, mint amilyen egy streaming platform is.</w:t>
       </w:r>
     </w:p>
     <w:p>
@@ -1839,47 +1398,7 @@
         <w:pStyle w:val="BodyText"/>
       </w:pPr>
       <w:r>
-        <w:t>A modern alkalmazásokat, különösen a nagy skálázhatóságot igénylőket, gyakran felhőalapú infrastruktúrán (</w:t>
-      </w:r>
-      <w:proofErr w:type="spellStart"/>
-      <w:r>
-        <w:t>Cloud</w:t>
-      </w:r>
-      <w:proofErr w:type="spellEnd"/>
-      <w:r>
-        <w:t xml:space="preserve"> </w:t>
-      </w:r>
-      <w:proofErr w:type="spellStart"/>
-      <w:r>
-        <w:t>Infrastructure</w:t>
-      </w:r>
-      <w:proofErr w:type="spellEnd"/>
-      <w:r>
-        <w:t xml:space="preserve">) futtatják (pl. Amazon Web </w:t>
-      </w:r>
-      <w:proofErr w:type="spellStart"/>
-      <w:r>
-        <w:t>Services</w:t>
-      </w:r>
-      <w:proofErr w:type="spellEnd"/>
-      <w:r>
-        <w:t xml:space="preserve"> - AWS, Google </w:t>
-      </w:r>
-      <w:proofErr w:type="spellStart"/>
-      <w:r>
-        <w:t>Cloud</w:t>
-      </w:r>
-      <w:proofErr w:type="spellEnd"/>
-      <w:r>
-        <w:t xml:space="preserve"> Platform - GCP, Microsoft </w:t>
-      </w:r>
-      <w:proofErr w:type="spellStart"/>
-      <w:r>
-        <w:t>Azure</w:t>
-      </w:r>
-      <w:proofErr w:type="spellEnd"/>
-      <w:r>
-        <w:t>). A felhő számos előnyt kínál:</w:t>
+        <w:t>A modern alkalmazásokat, különösen a nagy skálázhatóságot igénylőket, gyakran felhőalapú infrastruktúrán (Cloud Infrastructure) futtatják (pl. Amazon Web Services - AWS, Google Cloud Platform - GCP, Microsoft Azure). A felhő számos előnyt kínál:</w:t>
       </w:r>
     </w:p>
     <w:p>
@@ -1903,15 +1422,7 @@
         <w:t xml:space="preserve">Dinamikus erőforrás-allokáció és automatizálás: </w:t>
       </w:r>
       <w:r>
-        <w:t xml:space="preserve">Lehetőség van az erőforrások (számítási kapacitás, tárhely, hálózat) igény szerinti, akár automatikus növelésére vagy csökkentésére. Ez költséghatékony, mivel csak a ténylegesen használt erőforrásokért kell fizetni, és biztosítja, hogy a rendszer elbírja a terhelési csúcsokat (pl. sok néző csatlakozik egy élő adáshoz). A </w:t>
-      </w:r>
-      <w:proofErr w:type="spellStart"/>
-      <w:r>
-        <w:t>Kubernetes</w:t>
-      </w:r>
-      <w:proofErr w:type="spellEnd"/>
-      <w:r>
-        <w:t xml:space="preserve"> kiválóan integrálódik a felhős környezetekkel ezen automatizálás megvalósításához.</w:t>
+        <w:t>Lehetőség van az erőforrások (számítási kapacitás, tárhely, hálózat) igény szerinti, akár automatikus növelésére vagy csökkentésére. Ez költséghatékony, mivel csak a ténylegesen használt erőforrásokért kell fizetni, és biztosítja, hogy a rendszer elbírja a terhelési csúcsokat (pl. sok néző csatlakozik egy élő adáshoz). A Kubernetes kiválóan integrálódik a felhős környezetekkel ezen automatizálás megvalósításához.</w:t>
       </w:r>
       <w:sdt>
         <w:sdtPr>
@@ -1990,141 +1501,53 @@
           <w:numId w:val="13"/>
         </w:numPr>
       </w:pPr>
-      <w:proofErr w:type="spellStart"/>
       <w:r>
         <w:rPr>
           <w:b/>
           <w:bCs/>
         </w:rPr>
-        <w:t>Managed</w:t>
-      </w:r>
-      <w:proofErr w:type="spellEnd"/>
+        <w:t>Managed Services:</w:t>
+      </w:r>
+      <w:r>
+        <w:t xml:space="preserve"> Számos kész szolgáltatást kínálnak (adatbázisok, üzenetsorok, terheléselosztók), amelyek leveszik a komplex infrastruktúra menedzselésének terhét a fejlesztőkről.</w:t>
+      </w:r>
+    </w:p>
+    <w:p>
+      <w:pPr>
+        <w:pStyle w:val="BodyText"/>
+      </w:pPr>
+    </w:p>
+    <w:p>
+      <w:pPr>
+        <w:pStyle w:val="BodyText"/>
+        <w:ind w:left="0"/>
+      </w:pPr>
+      <w:r>
+        <w:t>A biztonság kiemelt fontosságú minden rendszerben, különösen a felhőben. Az autentikáció (a felhasználó azonosítása) és az autorizáció (a felhasználó jogosultságainak ellenőrzése) alapvető követelmény. Elosztott rendszerekben, mint a mikroszolgáltatások, gyakran használnak szabványos megoldásokat:</w:t>
+      </w:r>
+    </w:p>
+    <w:p>
+      <w:pPr>
+        <w:pStyle w:val="BodyText"/>
+      </w:pPr>
+    </w:p>
+    <w:p>
+      <w:pPr>
+        <w:pStyle w:val="BodyText"/>
+        <w:numPr>
+          <w:ilvl w:val="0"/>
+          <w:numId w:val="14"/>
+        </w:numPr>
+      </w:pPr>
       <w:r>
         <w:rPr>
           <w:b/>
           <w:bCs/>
         </w:rPr>
-        <w:t xml:space="preserve"> </w:t>
-      </w:r>
-      <w:proofErr w:type="spellStart"/>
-      <w:r>
-        <w:rPr>
-          <w:b/>
-          <w:bCs/>
-        </w:rPr>
-        <w:t>Services</w:t>
-      </w:r>
-      <w:proofErr w:type="spellEnd"/>
-      <w:r>
-        <w:rPr>
-          <w:b/>
-          <w:bCs/>
-        </w:rPr>
-        <w:t>:</w:t>
-      </w:r>
-      <w:r>
-        <w:t xml:space="preserve"> Számos kész szolgáltatást kínálnak (adatbázisok, üzenetsorok, terheléselosztók), amelyek leveszik a komplex infrastruktúra menedzselésének terhét a fejlesztőkről.</w:t>
-      </w:r>
-    </w:p>
-    <w:p>
-      <w:pPr>
-        <w:pStyle w:val="BodyText"/>
-      </w:pPr>
-    </w:p>
-    <w:p>
-      <w:pPr>
-        <w:pStyle w:val="BodyText"/>
-      </w:pPr>
-      <w:r>
-        <w:t xml:space="preserve">A biztonság kiemelt fontosságú minden rendszerben, különösen a felhőben. Az </w:t>
-      </w:r>
-      <w:proofErr w:type="spellStart"/>
-      <w:r>
-        <w:t>autentikáció</w:t>
-      </w:r>
-      <w:proofErr w:type="spellEnd"/>
-      <w:r>
-        <w:t xml:space="preserve"> (a felhasználó azonosítása) és az </w:t>
-      </w:r>
-      <w:proofErr w:type="spellStart"/>
-      <w:r>
-        <w:t>autorizáció</w:t>
-      </w:r>
-      <w:proofErr w:type="spellEnd"/>
-      <w:r>
-        <w:t xml:space="preserve"> (a felhasználó jogosultságainak ellenőrzése) alapvető követelmény. Elosztott rendszerekben, mint a </w:t>
-      </w:r>
-      <w:proofErr w:type="spellStart"/>
-      <w:r>
-        <w:t>mikroszolgáltatások</w:t>
-      </w:r>
-      <w:proofErr w:type="spellEnd"/>
-      <w:r>
-        <w:t>, gyakran használnak szabványos megoldásokat:</w:t>
-      </w:r>
-    </w:p>
-    <w:p>
-      <w:pPr>
-        <w:pStyle w:val="BodyText"/>
-      </w:pPr>
-    </w:p>
-    <w:p>
-      <w:pPr>
-        <w:pStyle w:val="BodyText"/>
-        <w:numPr>
-          <w:ilvl w:val="0"/>
-          <w:numId w:val="14"/>
-        </w:numPr>
-      </w:pPr>
-      <w:r>
-        <w:rPr>
-          <w:b/>
-          <w:bCs/>
-        </w:rPr>
-        <w:t xml:space="preserve">JWT (JSON Web </w:t>
-      </w:r>
-      <w:proofErr w:type="spellStart"/>
-      <w:r>
-        <w:rPr>
-          <w:b/>
-          <w:bCs/>
-        </w:rPr>
-        <w:t>Token</w:t>
-      </w:r>
-      <w:proofErr w:type="spellEnd"/>
-      <w:r>
-        <w:rPr>
-          <w:b/>
-          <w:bCs/>
-        </w:rPr>
-        <w:t>):</w:t>
-      </w:r>
-      <w:r>
-        <w:t xml:space="preserve"> Egy kompakt és biztonságos módszer az információk (pl. felhasználói azonosító, jogosultságok) átadására a felek között egy digitálisan aláírt </w:t>
-      </w:r>
-      <w:proofErr w:type="spellStart"/>
-      <w:r>
-        <w:t>token</w:t>
-      </w:r>
-      <w:proofErr w:type="spellEnd"/>
-      <w:r>
-        <w:t xml:space="preserve"> formájában. Gyakran használják API-k védelmére és a szolgáltatások közötti </w:t>
-      </w:r>
-      <w:proofErr w:type="spellStart"/>
-      <w:r>
-        <w:t>autentikációra</w:t>
-      </w:r>
-      <w:proofErr w:type="spellEnd"/>
-      <w:r>
-        <w:t xml:space="preserve">. A JWT (JSON Web </w:t>
-      </w:r>
-      <w:proofErr w:type="spellStart"/>
-      <w:r>
-        <w:t>Token</w:t>
-      </w:r>
-      <w:proofErr w:type="spellEnd"/>
-      <w:r>
-        <w:t>) egy nyílt szabvány (RFC 7519).</w:t>
+        <w:t>JWT (JSON Web Token):</w:t>
+      </w:r>
+      <w:r>
+        <w:t xml:space="preserve"> Egy kompakt és biztonságos módszer az információk (pl. felhasználói azonosító, jogosultságok) átadására a felek között egy digitálisan aláírt token formájában. Gyakran használják API-k védelmére és a szolgáltatások közötti autentikációra. A JWT (JSON Web Token) egy nyílt szabvány (RFC 7519).</w:t>
       </w:r>
       <w:r>
         <w:t xml:space="preserve"> </w:t>
@@ -2173,48 +1596,15 @@
           <w:numId w:val="14"/>
         </w:numPr>
       </w:pPr>
-      <w:proofErr w:type="spellStart"/>
       <w:r>
         <w:rPr>
           <w:b/>
           <w:bCs/>
         </w:rPr>
-        <w:t>OAuth</w:t>
-      </w:r>
-      <w:proofErr w:type="spellEnd"/>
-      <w:r>
-        <w:rPr>
-          <w:b/>
-          <w:bCs/>
-        </w:rPr>
-        <w:t xml:space="preserve"> (Open </w:t>
-      </w:r>
-      <w:proofErr w:type="spellStart"/>
-      <w:r>
-        <w:rPr>
-          <w:b/>
-          <w:bCs/>
-        </w:rPr>
-        <w:t>Authorization</w:t>
-      </w:r>
-      <w:proofErr w:type="spellEnd"/>
-      <w:r>
-        <w:rPr>
-          <w:b/>
-          <w:bCs/>
-        </w:rPr>
-        <w:t>):</w:t>
-      </w:r>
-      <w:r>
-        <w:t xml:space="preserve"> Egy nyílt protokoll, amelyet elsősorban delegált </w:t>
-      </w:r>
-      <w:proofErr w:type="spellStart"/>
-      <w:r>
-        <w:t>autorizációra</w:t>
-      </w:r>
-      <w:proofErr w:type="spellEnd"/>
-      <w:r>
-        <w:t xml:space="preserve"> használnak, azaz arra, hogy egy alkalmazás hozzáférést kapjon egy felhasználó erőforrásaihoz egy másik szolgáltatónál (pl. "Bejelentkezés Google fiókkal") anélkül, hogy a jelszavát megosztaná.</w:t>
+        <w:t>OAuth (Open Authorization):</w:t>
+      </w:r>
+      <w:r>
+        <w:t xml:space="preserve"> Egy nyílt protokoll, amelyet elsősorban delegált autorizációra használnak, azaz arra, hogy egy alkalmazás hozzáférést kapjon egy felhasználó erőforrásaihoz egy másik szolgáltatónál (pl. "Bejelentkezés Google fiókkal") anélkül, hogy a jelszavát megosztaná.</w:t>
       </w:r>
       <w:r>
         <w:t xml:space="preserve"> </w:t>
@@ -2252,14 +1642,22 @@
     </w:p>
     <w:p>
       <w:pPr>
-        <w:pStyle w:val="BodyText"/>
-      </w:pPr>
-    </w:p>
-    <w:p>
-      <w:pPr>
-        <w:pStyle w:val="BodyText"/>
-      </w:pPr>
-      <w:r>
+        <w:widowControl/>
+        <w:suppressAutoHyphens w:val="0"/>
+        <w:ind w:left="0" w:firstLine="0"/>
+        <w:jc w:val="left"/>
+      </w:pPr>
+      <w:r>
+        <w:br w:type="page"/>
+      </w:r>
+    </w:p>
+    <w:p>
+      <w:pPr>
+        <w:pStyle w:val="BodyText"/>
+        <w:ind w:left="0"/>
+      </w:pPr>
+      <w:r>
+        <w:lastRenderedPageBreak/>
         <w:t>Ezek az elméleti alapok teremtik meg a szükséges hátteret a projekt során alkalmazott technológiák és a rendszerterv megértéséhez. A következő fejezetekben bemutat</w:t>
       </w:r>
       <w:r>
@@ -2283,59 +1681,21 @@
     <w:p>
       <w:pPr>
         <w:pStyle w:val="BodyText"/>
-      </w:pPr>
-      <w:r>
-        <w:t xml:space="preserve">A félév elején a projektet nem teljesen üres lappal kezdtem, mivel rendelkezem már némi alapszintű tapasztalattal a modern webfejlesztés néhány kulcsfontosságú területén. Korábbi tanulmányaim és kisebb projektjeim során volt alkalmam megismerkedni a .NET keretrendszerrel backend oldali alkalmazások készítéséhez, valamint az </w:t>
-      </w:r>
-      <w:proofErr w:type="spellStart"/>
-      <w:r>
-        <w:t>Angular</w:t>
-      </w:r>
-      <w:proofErr w:type="spellEnd"/>
-      <w:r>
-        <w:t xml:space="preserve"> keretrendszerrel felhasználói felületek (frontend) fejlesztéséhez. Emellett tisztában voltam a </w:t>
-      </w:r>
-      <w:proofErr w:type="spellStart"/>
-      <w:r>
-        <w:t>Kubernetes</w:t>
-      </w:r>
-      <w:proofErr w:type="spellEnd"/>
-      <w:r>
-        <w:t xml:space="preserve"> alapjaival is, értettem a konténer-</w:t>
-      </w:r>
-      <w:proofErr w:type="spellStart"/>
-      <w:r>
-        <w:t>orkesztráció</w:t>
-      </w:r>
-      <w:proofErr w:type="spellEnd"/>
-      <w:r>
-        <w:t xml:space="preserve"> fontosságát és az alapvető koncepciókat, mint a </w:t>
-      </w:r>
-      <w:proofErr w:type="spellStart"/>
-      <w:r>
-        <w:t>Podok</w:t>
-      </w:r>
-      <w:proofErr w:type="spellEnd"/>
-      <w:r>
-        <w:t xml:space="preserve"> és Service-ek szerepét. Ez a meglévő tudás biztosította a szükséges alapot ahhoz, hogy belevágjak egy komplexebb, </w:t>
-      </w:r>
-      <w:proofErr w:type="spellStart"/>
-      <w:r>
-        <w:t>mikroszolgáltatásokra</w:t>
-      </w:r>
-      <w:proofErr w:type="spellEnd"/>
-      <w:r>
-        <w:t xml:space="preserve"> épülő streaming rendszer kidolgozásába.</w:t>
-      </w:r>
-    </w:p>
-    <w:p>
-      <w:pPr>
-        <w:pStyle w:val="BodyText"/>
-      </w:pPr>
-    </w:p>
-    <w:p>
-      <w:pPr>
-        <w:pStyle w:val="BodyText"/>
+        <w:ind w:left="0"/>
+      </w:pPr>
+      <w:r>
+        <w:t>A félév elején a projektet nem teljesen üres lappal kezdtem, mivel rendelkezem már némi alapszintű tapasztalattal a modern webfejlesztés néhány kulcsfontosságú területén. Korábbi tanulmányaim és kisebb projektjeim során volt alkalmam megismerkedni a .NET keretrendszerrel backend oldali alkalmazások készítéséhez, valamint az Angular keretrendszerrel felhasználói felületek (frontend) fejlesztéséhez. Emellett tisztában voltam a Kubernetes alapjaival is, értettem a konténer-orkesztráció fontosságát és az alapvető koncepciókat, mint a Podok és Service-ek szerepét. Ez a meglévő tudás biztosította a szükséges alapot ahhoz, hogy belevágjak egy komplexebb, mikroszolgáltatásokra épülő streaming rendszer kidolgozásába.</w:t>
+      </w:r>
+    </w:p>
+    <w:p>
+      <w:pPr>
+        <w:pStyle w:val="BodyText"/>
+      </w:pPr>
+    </w:p>
+    <w:p>
+      <w:pPr>
+        <w:pStyle w:val="BodyText"/>
+        <w:ind w:left="0"/>
       </w:pPr>
       <w:r>
         <w:t>Konkrétan ehhez a streaming témához kapcsolódóan a tanszéken korábban nem végeztem munkát, és nem volt tudomásom olyan közvetlen előzményprojektről sem, amelynek a kódját vagy specifikus eredményeit fel tudtam volna használni. Így a feladat ebből a szempontból új kihívást jelentett. A tanszéki támogatás elsősorban az általános iránymutatásban és a szükséges infrastruktúra (például a fejlesztői környezet elemeihez való hozzáférés vagy tanácsok) biztosításában nyilvánult meg, konkrét, előre elkészített streaming-specifikus mintakódot vagy komponenst nem kaptam a munkához.</w:t>
@@ -2349,79 +1709,16 @@
     <w:p>
       <w:pPr>
         <w:pStyle w:val="BodyText"/>
-      </w:pPr>
-      <w:r>
-        <w:t xml:space="preserve">A fejlesztés megkezdése előtt kulcsfontosságú volt a megfelelő fejlesztői környezet előkészítése. Ez magában foglalta a Docker </w:t>
-      </w:r>
-      <w:proofErr w:type="spellStart"/>
-      <w:r>
-        <w:t>Desktop</w:t>
-      </w:r>
-      <w:proofErr w:type="spellEnd"/>
-      <w:r>
-        <w:t xml:space="preserve"> telepítését a konténerek helyi létrehozásához és futtatásához, egy helyi </w:t>
-      </w:r>
-      <w:proofErr w:type="spellStart"/>
-      <w:r>
-        <w:t>Kubernetes</w:t>
-      </w:r>
-      <w:proofErr w:type="spellEnd"/>
-      <w:r>
-        <w:t xml:space="preserve"> klaszter</w:t>
+        <w:ind w:left="0"/>
+      </w:pPr>
+      <w:r>
+        <w:t>A fejlesztés megkezdése előtt kulcsfontosságú volt a megfelelő fejlesztői környezet előkészítése. Ez magában foglalta a Docker Desktop telepítését a konténerek helyi létrehozásához és futtatásához, egy helyi Kubernetes klaszter</w:t>
       </w:r>
       <w:r>
         <w:t xml:space="preserve"> indítását</w:t>
       </w:r>
       <w:r>
-        <w:t xml:space="preserve"> szimulálására, valamint a Visual </w:t>
-      </w:r>
-      <w:proofErr w:type="spellStart"/>
-      <w:r>
-        <w:t>Studio</w:t>
-      </w:r>
-      <w:proofErr w:type="spellEnd"/>
-      <w:r>
-        <w:t xml:space="preserve"> </w:t>
-      </w:r>
-      <w:proofErr w:type="spellStart"/>
-      <w:r>
-        <w:t>Code</w:t>
-      </w:r>
-      <w:proofErr w:type="spellEnd"/>
-      <w:r>
-        <w:t xml:space="preserve"> (VS </w:t>
-      </w:r>
-      <w:proofErr w:type="spellStart"/>
-      <w:r>
-        <w:t>Code</w:t>
-      </w:r>
-      <w:proofErr w:type="spellEnd"/>
-      <w:r>
-        <w:t xml:space="preserve">) kódszerkesztő konfigurálását a backend és frontend kódok írásához és hibakereséséhez. Ezek az eszközök tették lehetővé, hogy a teljes rendszert – a backend szolgáltatásoktól a frontendig, beleértve a </w:t>
-      </w:r>
-      <w:proofErr w:type="spellStart"/>
-      <w:r>
-        <w:t>konténerizációt</w:t>
-      </w:r>
-      <w:proofErr w:type="spellEnd"/>
-      <w:r>
-        <w:t xml:space="preserve"> és a </w:t>
-      </w:r>
-      <w:proofErr w:type="spellStart"/>
-      <w:r>
-        <w:t>Kubernetes</w:t>
-      </w:r>
-      <w:proofErr w:type="spellEnd"/>
-      <w:r>
-        <w:t xml:space="preserve"> </w:t>
-      </w:r>
-      <w:proofErr w:type="spellStart"/>
-      <w:r>
-        <w:t>deploymentet</w:t>
-      </w:r>
-      <w:proofErr w:type="spellEnd"/>
-      <w:r>
-        <w:t xml:space="preserve"> – a saját gépemen tudjam fejleszteni és tesztelni.</w:t>
+        <w:t xml:space="preserve"> szimulálására, valamint a Visual Studio Code (VS Code) kódszerkesztő konfigurálását a backend és frontend kódok írásához és hibakereséséhez. Ezek az eszközök tették lehetővé, hogy a teljes rendszert – a backend szolgáltatásoktól a frontendig, beleértve a konténerizációt és a Kubernetes deploymentet – a saját gépemen tudjam fejleszteni és tesztelni.</w:t>
       </w:r>
     </w:p>
     <w:p>
@@ -2451,6 +1748,7 @@
     <w:p>
       <w:pPr>
         <w:pStyle w:val="BodyText"/>
+        <w:ind w:left="0"/>
       </w:pPr>
       <w:r>
         <w:t>Az elkészült streaming rendszer architektúrájának kialakításakor a fő szempont az volt, hogy a különböző funkciók (például a videóközvetítés, a felhasználókezelés vagy a nézőszámlálás) egymástól függetlenül, mégis szorosan együttműködve működjenek. Ezért a rendszer több, jól elkülöníthető részből épül fel, amelyek mindegyike egy-egy konkrét feladatot lát el. Ezek a komponensek önállóan fejleszthetők, frissíthetők és szükség esetén külön-külön is skálázhatók, így a teljes szolgáltatás könnyen igazítható a felhasználói igényekhez vagy a terheléshez. Az egyes részek közötti kommunikáció szabványos protokollokon keresztül történik, ami egyszerűsíti a fejlesztést és a hibakeresést is. Az architektúra kialakítása során törekedtem arra, hogy a rendszer átlátható, bővíthető és hosszú távon is jól karbantartható legyen.</w:t>
@@ -2473,8 +1771,10 @@
     <w:p>
       <w:pPr>
         <w:pStyle w:val="BodyText"/>
+        <w:keepNext/>
         <w:ind w:left="0" w:firstLine="0"/>
         <w:jc w:val="center"/>
+        <w:outlineLvl w:val="0"/>
       </w:pPr>
       <w:r>
         <w:drawing>
@@ -2493,7 +1793,7 @@
                     <pic:cNvPicPr/>
                   </pic:nvPicPr>
                   <pic:blipFill>
-                    <a:blip r:embed="rId11"/>
+                    <a:blip r:embed="rId9"/>
                     <a:stretch>
                       <a:fillRect/>
                     </a:stretch>
@@ -2516,112 +1816,75 @@
     </w:p>
     <w:p>
       <w:pPr>
-        <w:pStyle w:val="BodyText"/>
-      </w:pPr>
-      <w:r>
-        <w:t xml:space="preserve">A rendszer adatbázisának felépítése három fő részből áll, amelyek együtt biztosítják a streaming szolgáltatás alapvető működését. Az első rész a </w:t>
-      </w:r>
-      <w:proofErr w:type="spellStart"/>
-      <w:r>
-        <w:t>Users</w:t>
-      </w:r>
-      <w:proofErr w:type="spellEnd"/>
-      <w:r>
-        <w:t xml:space="preserve"> tábla, amely minden felhasználóról tárolja a legfontosabb információkat, például a felhasználónevet, e-mail címet, jelszót, valamint azt is, hogy mikor regisztrált és éppen élőben közvetít-e. Ez a tábla minden felhasználóhoz egyedi azonosítót rendel, ami alapján később könnyen összekapcsolhatók a többi adattal.</w:t>
-      </w:r>
-    </w:p>
-    <w:p>
-      <w:pPr>
-        <w:pStyle w:val="BodyText"/>
-      </w:pPr>
-    </w:p>
-    <w:p>
-      <w:pPr>
-        <w:pStyle w:val="BodyText"/>
-      </w:pPr>
-      <w:r>
-        <w:t xml:space="preserve">A második rész a </w:t>
-      </w:r>
-      <w:proofErr w:type="spellStart"/>
-      <w:r>
-        <w:t>LiveStreams</w:t>
-      </w:r>
-      <w:proofErr w:type="spellEnd"/>
-      <w:r>
-        <w:t xml:space="preserve"> tábla, amely az élő közvetítéseket írja le. Itt minden </w:t>
-      </w:r>
-      <w:proofErr w:type="spellStart"/>
-      <w:r>
-        <w:t>streamhez</w:t>
-      </w:r>
-      <w:proofErr w:type="spellEnd"/>
-      <w:r>
-        <w:t xml:space="preserve"> tartozik egy azonosító, valamint meg van adva, hogy melyik felhasználó indította azt (</w:t>
-      </w:r>
-      <w:proofErr w:type="spellStart"/>
-      <w:r>
-        <w:t>UserId</w:t>
-      </w:r>
-      <w:proofErr w:type="spellEnd"/>
-      <w:r>
-        <w:t xml:space="preserve">). Emellett tárolja a </w:t>
-      </w:r>
-      <w:proofErr w:type="spellStart"/>
-      <w:r>
-        <w:t>stream</w:t>
-      </w:r>
-      <w:proofErr w:type="spellEnd"/>
-      <w:r>
-        <w:t xml:space="preserve"> nevét, leírását, kategóriáját, a hozzá tartozó képet (</w:t>
-      </w:r>
-      <w:proofErr w:type="spellStart"/>
-      <w:r>
-        <w:t>thumbnail</w:t>
-      </w:r>
-      <w:proofErr w:type="spellEnd"/>
-      <w:r>
-        <w:t xml:space="preserve">), a </w:t>
-      </w:r>
-      <w:proofErr w:type="spellStart"/>
-      <w:r>
-        <w:t>stream</w:t>
-      </w:r>
-      <w:proofErr w:type="spellEnd"/>
-      <w:r>
-        <w:t xml:space="preserve"> elérési útját, kulcsát, valamint a nézettségi adatokat. Ez lehetővé teszi, hogy minden egyes közvetítéshez részletes információkat rendeljünk, és könnyen visszakereshető legyen, hogy ki, mikor és milyen tartalmat közvetített.</w:t>
-      </w:r>
-    </w:p>
-    <w:p>
-      <w:pPr>
-        <w:pStyle w:val="BodyText"/>
-      </w:pPr>
-    </w:p>
-    <w:p>
-      <w:pPr>
-        <w:pStyle w:val="BodyText"/>
-      </w:pPr>
-      <w:r>
-        <w:t xml:space="preserve">A harmadik rész a </w:t>
-      </w:r>
-      <w:proofErr w:type="spellStart"/>
-      <w:r>
-        <w:t>UserFollowers</w:t>
-      </w:r>
-      <w:proofErr w:type="spellEnd"/>
-      <w:r>
-        <w:t xml:space="preserve"> tábla, amely a felhasználók közötti követési kapcsolatokat tartalmazza. Ez azt jelenti, hogy minden sorban két felhasználó azonosítója szerepel: az egyik a követő, a másik pedig az, akit követnek. Így egyszerűen nyilvántartható, hogy ki kit követ, és </w:t>
+        <w:pStyle w:val="Caption"/>
+        <w:jc w:val="center"/>
+      </w:pPr>
+      <w:r>
+        <w:t xml:space="preserve">Kép </w:t>
+      </w:r>
+      <w:r>
+        <w:fldChar w:fldCharType="begin"/>
+      </w:r>
+      <w:r>
+        <w:instrText xml:space="preserve"> SEQ Kép \* ARABIC </w:instrText>
+      </w:r>
+      <w:r>
+        <w:fldChar w:fldCharType="separate"/>
+      </w:r>
+      <w:r>
+        <w:rPr>
+          <w:noProof/>
+        </w:rPr>
+        <w:t>1</w:t>
+      </w:r>
+      <w:r>
+        <w:fldChar w:fldCharType="end"/>
+      </w:r>
+      <w:r>
+        <w:br/>
+        <w:t>Az adatbázisban használt táblák és ezek összeköttetése</w:t>
+      </w:r>
+    </w:p>
+    <w:p/>
+    <w:p>
+      <w:pPr>
+        <w:pStyle w:val="BodyText"/>
+        <w:ind w:left="0"/>
+      </w:pPr>
+      <w:r>
+        <w:t>A rendszer adatbázisának felépítése három fő részből áll, amelyek együtt biztosítják a streaming szolgáltatás alapvető működését. Az első rész a Users tábla, amely minden felhasználóról tárolja a legfontosabb információkat, például a felhasználónevet, e-mail címet, jelszót, valamint azt is, hogy mikor regisztrált és éppen élőben közvetít-e. Ez a tábla minden felhasználóhoz egyedi azonosítót rendel, ami alapján később könnyen összekapcsolhatók a többi adattal.</w:t>
+      </w:r>
+    </w:p>
+    <w:p>
+      <w:pPr>
+        <w:pStyle w:val="BodyText"/>
+      </w:pPr>
+    </w:p>
+    <w:p>
+      <w:pPr>
+        <w:pStyle w:val="BodyText"/>
+        <w:ind w:left="0"/>
+      </w:pPr>
+      <w:r>
+        <w:t>A második rész a LiveStreams tábla, amely az élő közvetítéseket írja le. Itt minden streamhez tartozik egy azonosító, valamint meg van adva, hogy melyik felhasználó indította azt (UserId). Emellett tárolja a stream nevét, leírását, kategóriáját, a hozzá tartozó képet (thumbnail), a stream elérési útját, kulcsát, valamint a nézettségi adatokat. Ez lehetővé teszi, hogy minden egyes közvetítéshez részletes információkat rendeljünk, és könnyen visszakereshető legyen, hogy ki, mikor és milyen tartalmat közvetített.</w:t>
+      </w:r>
+    </w:p>
+    <w:p>
+      <w:pPr>
+        <w:pStyle w:val="BodyText"/>
+      </w:pPr>
+    </w:p>
+    <w:p>
+      <w:pPr>
+        <w:pStyle w:val="BodyText"/>
+        <w:ind w:left="0"/>
+      </w:pPr>
+      <w:r>
+        <w:t xml:space="preserve">A harmadik rész a UserFollowers tábla, amely a felhasználók közötti követési kapcsolatokat tartalmazza. Ez azt jelenti, hogy minden sorban két felhasználó azonosítója szerepel: az egyik a </w:t>
       </w:r>
       <w:r>
         <w:lastRenderedPageBreak/>
-        <w:t xml:space="preserve">ennek alapján megvalósíthatók a közösségi funkciók, például a követett </w:t>
-      </w:r>
-      <w:proofErr w:type="spellStart"/>
-      <w:r>
-        <w:t>streamerek</w:t>
-      </w:r>
-      <w:proofErr w:type="spellEnd"/>
-      <w:r>
-        <w:t xml:space="preserve"> listázása.</w:t>
+        <w:t>követő, a másik pedig az, akit követnek. Így egyszerűen nyilvántartható, hogy ki kit követ, és ennek alapján megvalósíthatók a közösségi funkciók, például a követett streamerek listázása.</w:t>
       </w:r>
     </w:p>
     <w:p>
@@ -2635,6 +1898,7 @@
     <w:p>
       <w:pPr>
         <w:pStyle w:val="BodyText"/>
+        <w:ind w:left="0"/>
       </w:pPr>
       <w:r>
         <w:t>A rendszer fejlesztése során modern, ipari szabványokat követő technológiákat választottam, amelyek lehetővé teszik a skálázható, megbízható és könnyen karbantartható streaming platform kialakítását. Az alábbiakban röviden bemutatom a fő technológiákat és azok előnyeit:</w:t>
@@ -2661,15 +1925,7 @@
         <w:t>.NET:</w:t>
       </w:r>
       <w:r>
-        <w:t xml:space="preserve"> Egy modern, nyílt forráskódú fejlesztői keretrendszer, amelyet főként szerveroldali alkalmazások és </w:t>
-      </w:r>
-      <w:proofErr w:type="spellStart"/>
-      <w:r>
-        <w:t>mikroszolgáltatások</w:t>
-      </w:r>
-      <w:proofErr w:type="spellEnd"/>
-      <w:r>
-        <w:t xml:space="preserve"> készítésére használnak. Lehetővé teszi a nagy teljesítményű, stabil és jól skálázható backend rendszerek fejlesztését, és széles körben támogatott az iparban.</w:t>
+        <w:t xml:space="preserve"> Egy modern, nyílt forráskódú fejlesztői keretrendszer, amelyet főként szerveroldali alkalmazások és mikroszolgáltatások készítésére használnak. Lehetővé teszi a nagy teljesítményű, stabil és jól skálázható backend rendszerek fejlesztését, és széles körben támogatott az iparban.</w:t>
       </w:r>
       <w:sdt>
         <w:sdtPr>
@@ -2722,40 +1978,15 @@
           <w:numId w:val="14"/>
         </w:numPr>
       </w:pPr>
-      <w:proofErr w:type="spellStart"/>
       <w:r>
         <w:rPr>
           <w:b/>
           <w:bCs/>
         </w:rPr>
-        <w:t>Angular</w:t>
-      </w:r>
-      <w:proofErr w:type="spellEnd"/>
-      <w:r>
-        <w:rPr>
-          <w:b/>
-          <w:bCs/>
-        </w:rPr>
-        <w:t>:</w:t>
-      </w:r>
-      <w:r>
-        <w:t xml:space="preserve"> Egy fejlett, nyílt forráskódú frontend keretrendszer, amelyet a Google fejleszt. Segítségével könnyen lehet reszponzív, dinamikus webes felületeket létrehozni, főként </w:t>
-      </w:r>
-      <w:proofErr w:type="spellStart"/>
-      <w:r>
-        <w:t>TypeScript</w:t>
-      </w:r>
-      <w:proofErr w:type="spellEnd"/>
-      <w:r>
-        <w:t xml:space="preserve"> nyelven. Az </w:t>
-      </w:r>
-      <w:proofErr w:type="spellStart"/>
-      <w:r>
-        <w:t>Angular</w:t>
-      </w:r>
-      <w:proofErr w:type="spellEnd"/>
-      <w:r>
-        <w:t xml:space="preserve"> támogatja a komponens-alapú és moduláris fejlesztést, így ideális nagyobb webes projektekhez.</w:t>
+        <w:t>Angular:</w:t>
+      </w:r>
+      <w:r>
+        <w:t xml:space="preserve"> Egy fejlett, nyílt forráskódú frontend keretrendszer, amelyet a Google fejleszt. Segítségével könnyen lehet reszponzív, dinamikus webes felületeket létrehozni, főként TypeScript nyelven. Az Angular támogatja a komponens-alapú és moduláris fejlesztést, így ideális nagyobb webes projektekhez.</w:t>
       </w:r>
       <w:sdt>
         <w:sdtPr>
@@ -2808,21 +2039,12 @@
           <w:numId w:val="14"/>
         </w:numPr>
       </w:pPr>
-      <w:proofErr w:type="spellStart"/>
       <w:r>
         <w:rPr>
           <w:b/>
           <w:bCs/>
         </w:rPr>
-        <w:t>PostgreSQL</w:t>
-      </w:r>
-      <w:proofErr w:type="spellEnd"/>
-      <w:r>
-        <w:rPr>
-          <w:b/>
-          <w:bCs/>
-        </w:rPr>
-        <w:t>:</w:t>
+        <w:t>PostgreSQL:</w:t>
       </w:r>
       <w:r>
         <w:t xml:space="preserve"> Egy nyílt forráskódú relációs adatbázis-kezelő rendszer, amely a tartós adatok megbízható tárolását biztosítja. Fejlett funkciókat kínál, jól skálázható, és elterjedt választás üzleti alkalmazásokban is.</w:t>
@@ -2878,21 +2100,12 @@
           <w:numId w:val="14"/>
         </w:numPr>
       </w:pPr>
-      <w:proofErr w:type="spellStart"/>
       <w:r>
         <w:rPr>
           <w:b/>
           <w:bCs/>
         </w:rPr>
-        <w:t>Redis</w:t>
-      </w:r>
-      <w:proofErr w:type="spellEnd"/>
-      <w:r>
-        <w:rPr>
-          <w:b/>
-          <w:bCs/>
-        </w:rPr>
-        <w:t xml:space="preserve">: </w:t>
+        <w:t xml:space="preserve">Redis: </w:t>
       </w:r>
       <w:r>
         <w:t>Egy memóriában futó kulcs-érték típusú adatbázis, amelyet elsősorban gyorsítótárként és valós idejű adatok kezelésére használnak. Kiemelkedően gyors adatkezelést tesz lehetővé, ezért gyakran alkalmazzák olyan rendszerekben, ahol fontos a gyors válaszidő.</w:t>
@@ -2944,21 +2157,12 @@
           <w:numId w:val="14"/>
         </w:numPr>
       </w:pPr>
-      <w:proofErr w:type="spellStart"/>
       <w:r>
         <w:rPr>
           <w:b/>
           <w:bCs/>
         </w:rPr>
-        <w:t>Nginx</w:t>
-      </w:r>
-      <w:proofErr w:type="spellEnd"/>
-      <w:r>
-        <w:rPr>
-          <w:b/>
-          <w:bCs/>
-        </w:rPr>
-        <w:t>-RTMP:</w:t>
+        <w:t>Nginx-RTMP:</w:t>
       </w:r>
       <w:r>
         <w:t xml:space="preserve"> Egy streaming szerver, amely az RTMP protokoll segítségével fogadja a videófolyamokat, majd HLS formátumban továbbítja azokat a nézők felé. Stabil működést és alacsony késleltetést biztosít, ezért népszerű választás élő közvetítésekhez.</w:t>
@@ -3047,37 +2251,12 @@
           <w:numId w:val="14"/>
         </w:numPr>
       </w:pPr>
-      <w:proofErr w:type="spellStart"/>
       <w:r>
         <w:rPr>
           <w:b/>
           <w:bCs/>
         </w:rPr>
-        <w:t>Shaka</w:t>
-      </w:r>
-      <w:proofErr w:type="spellEnd"/>
-      <w:r>
-        <w:rPr>
-          <w:b/>
-          <w:bCs/>
-        </w:rPr>
-        <w:t xml:space="preserve"> </w:t>
-      </w:r>
-      <w:proofErr w:type="spellStart"/>
-      <w:r>
-        <w:rPr>
-          <w:b/>
-          <w:bCs/>
-        </w:rPr>
-        <w:t>Player</w:t>
-      </w:r>
-      <w:proofErr w:type="spellEnd"/>
-      <w:r>
-        <w:rPr>
-          <w:b/>
-          <w:bCs/>
-        </w:rPr>
-        <w:t>:</w:t>
+        <w:t>Shaka Player:</w:t>
       </w:r>
       <w:r>
         <w:t xml:space="preserve"> Egy nyílt forráskódú JavaScript alapú lejátszó, amely lehetővé teszi HLS és más modern streaming formátumok böngészőben történő lejátszását. Platformfüggetlen, és támogatja a korszerű streaming funkciókat.</w:t>
@@ -3141,15 +2320,7 @@
         <w:t>Docker:</w:t>
       </w:r>
       <w:r>
-        <w:t xml:space="preserve"> Egy </w:t>
-      </w:r>
-      <w:proofErr w:type="spellStart"/>
-      <w:r>
-        <w:t>konténerizációs</w:t>
-      </w:r>
-      <w:proofErr w:type="spellEnd"/>
-      <w:r>
-        <w:t xml:space="preserve"> platform, amely lehetővé teszi az alkalmazások és szolgáltatások izolált, hordozható futtatását. Segítségével könnyen kezelhető, egységes környezetben futtathatók a fejlesztett komponensek.</w:t>
+        <w:t xml:space="preserve"> Egy konténerizációs platform, amely lehetővé teszi az alkalmazások és szolgáltatások izolált, hordozható futtatását. Segítségével könnyen kezelhető, egységes környezetben futtathatók a fejlesztett komponensek.</w:t>
       </w:r>
       <w:sdt>
         <w:sdtPr>
@@ -3202,32 +2373,15 @@
           <w:numId w:val="14"/>
         </w:numPr>
       </w:pPr>
-      <w:proofErr w:type="spellStart"/>
       <w:r>
         <w:rPr>
           <w:b/>
           <w:bCs/>
         </w:rPr>
-        <w:t>Kubernetes</w:t>
-      </w:r>
-      <w:proofErr w:type="spellEnd"/>
-      <w:r>
-        <w:rPr>
-          <w:b/>
-          <w:bCs/>
-        </w:rPr>
-        <w:t>:</w:t>
-      </w:r>
-      <w:r>
-        <w:t xml:space="preserve"> Egy konténer-</w:t>
-      </w:r>
-      <w:proofErr w:type="spellStart"/>
-      <w:r>
-        <w:t>orkesztrációs</w:t>
-      </w:r>
-      <w:proofErr w:type="spellEnd"/>
-      <w:r>
-        <w:t xml:space="preserve"> rendszer, amely automatizálja a konténerek telepítését, skálázását és menedzselését. Lehetővé teszi a magas rendelkezésre állású, rugalmas és könnyen üzemeltethető rendszerek kialakítását.</w:t>
+        <w:t>Kubernetes:</w:t>
+      </w:r>
+      <w:r>
+        <w:t xml:space="preserve"> Egy konténer-orkesztrációs rendszer, amely automatizálja a konténerek telepítését, skálázását és menedzselését. Lehetővé teszi a magas rendelkezésre állású, rugalmas és könnyen üzemeltethető rendszerek kialakítását.</w:t>
       </w:r>
       <w:sdt>
         <w:sdtPr>
@@ -3269,14 +2423,21 @@
     </w:p>
     <w:p>
       <w:pPr>
-        <w:pStyle w:val="BodyText"/>
-      </w:pPr>
+        <w:widowControl/>
+        <w:suppressAutoHyphens w:val="0"/>
+        <w:ind w:left="0" w:firstLine="0"/>
+        <w:jc w:val="left"/>
+      </w:pPr>
+      <w:r>
+        <w:br w:type="page"/>
+      </w:r>
     </w:p>
     <w:p>
       <w:pPr>
         <w:pStyle w:val="Heading2"/>
       </w:pPr>
       <w:r>
+        <w:lastRenderedPageBreak/>
         <w:t>2.1.</w:t>
       </w:r>
       <w:r>
@@ -3292,20 +2453,18 @@
     <w:p>
       <w:pPr>
         <w:pStyle w:val="NormalWeb"/>
-        <w:rPr>
-          <w:lang w:val="hu-HU"/>
-        </w:rPr>
+        <w:keepNext/>
+        <w:jc w:val="center"/>
       </w:pPr>
       <w:r>
         <w:rPr>
           <w:noProof/>
           <w:lang w:val="hu-HU"/>
         </w:rPr>
-        <w:lastRenderedPageBreak/>
         <w:drawing>
-          <wp:inline distT="0" distB="0" distL="0" distR="0" wp14:anchorId="452286CA" wp14:editId="124DC954">
-            <wp:extent cx="6120130" cy="3369945"/>
-            <wp:effectExtent l="0" t="0" r="0" b="1905"/>
+          <wp:inline distT="0" distB="0" distL="0" distR="0" wp14:anchorId="452286CA" wp14:editId="544804C9">
+            <wp:extent cx="7604207" cy="4808415"/>
+            <wp:effectExtent l="7303" t="0" r="4127" b="4128"/>
             <wp:docPr id="1328789124" name="Picture 1" descr="A diagram of a diagram&#10;&#10;AI-generated content may be incorrect."/>
             <wp:cNvGraphicFramePr>
               <a:graphicFrameLocks xmlns:a="http://schemas.openxmlformats.org/drawingml/2006/main" noChangeAspect="1"/>
@@ -3320,7 +2479,7 @@
                     </pic:cNvPicPr>
                   </pic:nvPicPr>
                   <pic:blipFill>
-                    <a:blip r:embed="rId12" cstate="print">
+                    <a:blip r:embed="rId10" cstate="print">
                       <a:extLst>
                         <a:ext uri="{28A0092B-C50C-407E-A947-70E740481C1C}">
                           <a14:useLocalDpi xmlns:a14="http://schemas.microsoft.com/office/drawing/2010/main" val="0"/>
@@ -3333,9 +2492,9 @@
                     </a:stretch>
                   </pic:blipFill>
                   <pic:spPr bwMode="auto">
-                    <a:xfrm>
+                    <a:xfrm rot="5400000">
                       <a:off x="0" y="0"/>
-                      <a:ext cx="6120130" cy="3369945"/>
+                      <a:ext cx="7660295" cy="4843881"/>
                     </a:xfrm>
                     <a:prstGeom prst="rect">
                       <a:avLst/>
@@ -3354,48 +2513,58 @@
     </w:p>
     <w:p>
       <w:pPr>
-        <w:pStyle w:val="BodyText"/>
-      </w:pPr>
-      <w:r>
-        <w:t xml:space="preserve">A streaming rendszer több, egymással együttműködő </w:t>
-      </w:r>
-      <w:proofErr w:type="spellStart"/>
-      <w:r>
-        <w:t>mikroszolgáltatásból</w:t>
-      </w:r>
-      <w:proofErr w:type="spellEnd"/>
-      <w:r>
-        <w:t xml:space="preserve"> (service-</w:t>
-      </w:r>
-      <w:proofErr w:type="spellStart"/>
-      <w:r>
-        <w:t>ből</w:t>
-      </w:r>
-      <w:proofErr w:type="spellEnd"/>
-      <w:r>
-        <w:t xml:space="preserve">) áll, amelyek mindegyike egy-egy jól </w:t>
-      </w:r>
-      <w:proofErr w:type="spellStart"/>
-      <w:r>
-        <w:t>körülhatárolható</w:t>
-      </w:r>
-      <w:proofErr w:type="spellEnd"/>
-      <w:r>
-        <w:t xml:space="preserve"> funkcióért felelős. Ezek a szolgáltatások külön konténerekben futnak, és szabványos HTTP API-</w:t>
-      </w:r>
-      <w:proofErr w:type="spellStart"/>
-      <w:r>
-        <w:t>kon</w:t>
-      </w:r>
-      <w:proofErr w:type="spellEnd"/>
-      <w:r>
-        <w:t xml:space="preserve"> keresztül kommunikálnak egymással. Az alábbiakban röviden bemutatom az egyes fő komponensek szerepét:</w:t>
-      </w:r>
-    </w:p>
-    <w:p>
-      <w:pPr>
-        <w:pStyle w:val="BodyText"/>
-      </w:pPr>
+        <w:pStyle w:val="Caption"/>
+        <w:jc w:val="center"/>
+      </w:pPr>
+      <w:r>
+        <w:t xml:space="preserve">Kép </w:t>
+      </w:r>
+      <w:r>
+        <w:fldChar w:fldCharType="begin"/>
+      </w:r>
+      <w:r>
+        <w:instrText xml:space="preserve"> SEQ Kép \* ARABIC </w:instrText>
+      </w:r>
+      <w:r>
+        <w:fldChar w:fldCharType="separate"/>
+      </w:r>
+      <w:r>
+        <w:rPr>
+          <w:noProof/>
+        </w:rPr>
+        <w:t>2</w:t>
+      </w:r>
+      <w:r>
+        <w:fldChar w:fldCharType="end"/>
+      </w:r>
+      <w:r>
+        <w:br/>
+        <w:t>A kubernetes cluster logikai felépítése</w:t>
+      </w:r>
+    </w:p>
+    <w:p>
+      <w:pPr>
+        <w:pStyle w:val="BodyText"/>
+        <w:ind w:left="0"/>
+      </w:pPr>
+      <w:r>
+        <w:lastRenderedPageBreak/>
+        <w:t>A streaming rendszer több, egymással együttműködő mikroszolgáltatásból (service-ből) áll, amelyek mindegyike egy-egy jól körülhatárolható funkcióért felelős. Ezek a szolgáltatások külön konténerekben futnak, és szabványos HTTP API-kon keresztül kommunikálnak egymással. Az alábbiakban röviden bemutatom az egyes fő komponensek szerepét</w:t>
+      </w:r>
+      <w:r>
+        <w:t>.</w:t>
+      </w:r>
+    </w:p>
+    <w:p>
+      <w:pPr>
+        <w:pStyle w:val="Heading2"/>
+        <w:rPr>
+          <w:rFonts w:cs="FreeSans"/>
+        </w:rPr>
+      </w:pPr>
+      <w:r>
+        <w:t>Backend</w:t>
+      </w:r>
     </w:p>
     <w:p>
       <w:pPr>
@@ -3405,40 +2574,39 @@
           <w:numId w:val="15"/>
         </w:numPr>
       </w:pPr>
-      <w:proofErr w:type="spellStart"/>
       <w:r>
         <w:rPr>
           <w:b/>
           <w:bCs/>
         </w:rPr>
-        <w:t>AuthService</w:t>
-      </w:r>
-      <w:proofErr w:type="spellEnd"/>
+        <w:t>AuthService (Hitelesítés)</w:t>
+      </w:r>
+      <w:r>
+        <w:t xml:space="preserve"> Ez a szolgáltatás felelős a felhasználók bejelentkeztetéséért és a jogosultságok kezeléséért. A felhasználó itt kap egy JWT tokent, amivel a többi szolgáltatás védett végpontjait is elérheti. A token-alapú hitelesítés biztosítja, hogy csak jogosult felhasználók férhetnek hozzá a rendszer funkcióihoz.</w:t>
+      </w:r>
+    </w:p>
+    <w:p>
+      <w:pPr>
+        <w:pStyle w:val="BodyText"/>
+      </w:pPr>
+    </w:p>
+    <w:p>
+      <w:pPr>
+        <w:pStyle w:val="BodyText"/>
+        <w:numPr>
+          <w:ilvl w:val="0"/>
+          <w:numId w:val="15"/>
+        </w:numPr>
+      </w:pPr>
       <w:r>
         <w:rPr>
           <w:b/>
           <w:bCs/>
         </w:rPr>
-        <w:t xml:space="preserve"> (Hitelesítés)</w:t>
-      </w:r>
-      <w:r>
-        <w:t xml:space="preserve"> Ez a szolgáltatás felelős a felhasználók bejelentkeztetéséért és a jogosultságok kezeléséért. A felhasználó itt kap egy JWT </w:t>
-      </w:r>
-      <w:proofErr w:type="spellStart"/>
-      <w:r>
-        <w:t>tokent</w:t>
-      </w:r>
-      <w:proofErr w:type="spellEnd"/>
-      <w:r>
-        <w:t xml:space="preserve">, amivel a többi szolgáltatás védett végpontjait is elérheti. A </w:t>
-      </w:r>
-      <w:proofErr w:type="spellStart"/>
-      <w:r>
-        <w:t>token</w:t>
-      </w:r>
-      <w:proofErr w:type="spellEnd"/>
-      <w:r>
-        <w:t>-alapú hitelesítés biztosítja, hogy csak jogosult felhasználók férhetnek hozzá a rendszer funkcióihoz.</w:t>
+        <w:t>UserDbHandler (Felhasználókezelés)</w:t>
+      </w:r>
+      <w:r>
+        <w:t xml:space="preserve"> Ez a modul tárolja és kezeli a felhasználók adatait (pl. név, e-mail, jelszó, regisztráció dátuma). Lehetővé teszi új felhasználók regisztrációját, adataik módosítását, valamint azt is, hogy egy felhasználó éppen élőben közvetít-e.</w:t>
       </w:r>
     </w:p>
     <w:p>
@@ -3454,24 +2622,51 @@
           <w:numId w:val="15"/>
         </w:numPr>
       </w:pPr>
-      <w:proofErr w:type="spellStart"/>
       <w:r>
         <w:rPr>
           <w:b/>
           <w:bCs/>
         </w:rPr>
-        <w:t>UserDbHandler</w:t>
-      </w:r>
-      <w:proofErr w:type="spellEnd"/>
+        <w:t>StreamDbHandler (Streamek kezelése)</w:t>
+      </w:r>
+      <w:r>
+        <w:t xml:space="preserve"> Ez a szolgáltatás felelős az élő közvetítések (streamek) adatainak tárolásáért és kezeléséért. Itt jönnek létre az új streamek, itt tárolódik minden streamhez tartozó információ (pl. stream neve, leírása, kategóriája, kulcsa, elérési útja, nézettségi adatok). A StreamDbHandler biztosítja, hogy minden stream egyedi azonosítóval és a hozzá tartozó felhasználóval legyen összekapcsolva.</w:t>
+      </w:r>
+    </w:p>
+    <w:p>
+      <w:pPr>
+        <w:pStyle w:val="BodyText"/>
+      </w:pPr>
+    </w:p>
+    <w:p>
+      <w:pPr>
+        <w:pStyle w:val="BodyText"/>
+        <w:numPr>
+          <w:ilvl w:val="0"/>
+          <w:numId w:val="15"/>
+        </w:numPr>
+      </w:pPr>
       <w:r>
         <w:rPr>
           <w:b/>
           <w:bCs/>
         </w:rPr>
-        <w:t xml:space="preserve"> (Felhasználókezelés)</w:t>
-      </w:r>
-      <w:r>
-        <w:t xml:space="preserve"> Ez a modul tárolja és kezeli a felhasználók adatait (pl. név, e-mail, jelszó, regisztráció dátuma). Lehetővé teszi új felhasználók regisztrációját, adataik módosítását, valamint azt is, hogy egy felhasználó éppen élőben közvetít-e.</w:t>
+        <w:t>StreamService (Stream logika, kulcsgenerálás, indítás/leállítás)</w:t>
+      </w:r>
+      <w:r>
+        <w:t xml:space="preserve"> Ez a modul végzi a streameléshez kapcsolódó üzleti logikát. Itt történik például a stream kulcsok generálása, a stream indítása és leállítása, valamint a </w:t>
+      </w:r>
+      <w:r>
+        <w:t>felhasználóhoz</w:t>
+      </w:r>
+      <w:r>
+        <w:t xml:space="preserve"> tartozó ajánl</w:t>
+      </w:r>
+      <w:r>
+        <w:t>ott streamek</w:t>
+      </w:r>
+      <w:r>
+        <w:t xml:space="preserve"> előállítása. A StreamService kommunikál a StreamDbHandler-rel, hogy frissítse a streamek állapotát, illetve a UserDbHandler-rel, hogy a felhasználók élő státuszát kezelje.</w:t>
       </w:r>
     </w:p>
     <w:p>
@@ -3487,93 +2682,92 @@
           <w:numId w:val="15"/>
         </w:numPr>
       </w:pPr>
-      <w:proofErr w:type="spellStart"/>
       <w:r>
         <w:rPr>
           <w:b/>
           <w:bCs/>
         </w:rPr>
-        <w:t>StreamDbHandler</w:t>
-      </w:r>
-      <w:proofErr w:type="spellEnd"/>
+        <w:t>ViewerService (Nézők kezelése, nézőszámlálás)</w:t>
+      </w:r>
+      <w:r>
+        <w:t xml:space="preserve"> Ez a szolgáltatás tartja nyilván, hogy egy adott streamet éppen hányan néznek. Redis alapú cache-t használ a nézők gyors számolásához, és minden néző csatlakozásakor vagy távozásakor frissíti a nézettségi adatokat a StreamDbHandler-ben is. Így valós idejű nézőszámot tudunk mutatni minden streamhez.</w:t>
+      </w:r>
+    </w:p>
+    <w:p>
+      <w:pPr>
+        <w:pStyle w:val="BodyText"/>
+      </w:pPr>
+    </w:p>
+    <w:p>
+      <w:pPr>
+        <w:pStyle w:val="BodyText"/>
+        <w:numPr>
+          <w:ilvl w:val="0"/>
+          <w:numId w:val="15"/>
+        </w:numPr>
+      </w:pPr>
       <w:r>
         <w:rPr>
           <w:b/>
           <w:bCs/>
         </w:rPr>
-        <w:t xml:space="preserve"> (</w:t>
-      </w:r>
-      <w:proofErr w:type="spellStart"/>
+        <w:t>FollowerService (Követések kezelése)</w:t>
+      </w:r>
+      <w:r>
+        <w:t xml:space="preserve"> Ez a modul kezeli a felhasználók közötti követési kapcsolatokat. Lehetővé teszi, hogy egy felhasználó másokat kövessen, és ezek alapján például személyre szabott ajánlásokat vagy értesítéseket lehessen küldeni.</w:t>
+      </w:r>
+    </w:p>
+    <w:p>
+      <w:pPr>
+        <w:pStyle w:val="BodyText"/>
+      </w:pPr>
+    </w:p>
+    <w:p>
+      <w:pPr>
+        <w:pStyle w:val="BodyText"/>
+        <w:numPr>
+          <w:ilvl w:val="0"/>
+          <w:numId w:val="15"/>
+        </w:numPr>
+      </w:pPr>
       <w:r>
         <w:rPr>
           <w:b/>
           <w:bCs/>
         </w:rPr>
-        <w:t>Streamek</w:t>
-      </w:r>
-      <w:proofErr w:type="spellEnd"/>
+        <w:t>Nginx-RTMP (Streaming szerver)</w:t>
+      </w:r>
+      <w:r>
+        <w:t xml:space="preserve"> Ez a komponens maga a streaming szerver, amely az RTMP protokollon keresztül fogadja a videófolyamokat (pl. OBS-ből vagy egy scriptből), majd HLS formátumban továbbítja azokat a nézők felé. Az Nginx-RTMP szerver a rendszer központi eleme, amely a tényleges videóadatokat kezeli.</w:t>
+      </w:r>
+    </w:p>
+    <w:p>
+      <w:pPr>
+        <w:pStyle w:val="BodyText"/>
+      </w:pPr>
+    </w:p>
+    <w:p>
+      <w:pPr>
+        <w:pStyle w:val="BodyText"/>
+        <w:numPr>
+          <w:ilvl w:val="0"/>
+          <w:numId w:val="15"/>
+        </w:numPr>
+      </w:pPr>
       <w:r>
         <w:rPr>
           <w:b/>
           <w:bCs/>
         </w:rPr>
-        <w:t xml:space="preserve"> kezelése)</w:t>
-      </w:r>
-      <w:r>
-        <w:t xml:space="preserve"> Ez a szolgáltatás felelős az élő közvetítések (</w:t>
-      </w:r>
-      <w:proofErr w:type="spellStart"/>
-      <w:r>
-        <w:t>streamek</w:t>
-      </w:r>
-      <w:proofErr w:type="spellEnd"/>
-      <w:r>
-        <w:t xml:space="preserve">) adatainak tárolásáért és kezeléséért. Itt jönnek létre az új </w:t>
-      </w:r>
-      <w:proofErr w:type="spellStart"/>
-      <w:r>
-        <w:t>streamek</w:t>
-      </w:r>
-      <w:proofErr w:type="spellEnd"/>
-      <w:r>
-        <w:t xml:space="preserve">, itt tárolódik minden </w:t>
-      </w:r>
-      <w:proofErr w:type="spellStart"/>
-      <w:r>
-        <w:t>streamhez</w:t>
-      </w:r>
-      <w:proofErr w:type="spellEnd"/>
-      <w:r>
-        <w:t xml:space="preserve"> tartozó információ (pl. </w:t>
-      </w:r>
-      <w:proofErr w:type="spellStart"/>
-      <w:r>
-        <w:t>stream</w:t>
-      </w:r>
-      <w:proofErr w:type="spellEnd"/>
-      <w:r>
-        <w:t xml:space="preserve"> neve, leírása, kategóriája, kulcsa, elérési útja, nézettségi adatok). A </w:t>
-      </w:r>
-      <w:proofErr w:type="spellStart"/>
-      <w:r>
-        <w:t>StreamDbHandler</w:t>
-      </w:r>
-      <w:proofErr w:type="spellEnd"/>
-      <w:r>
-        <w:t xml:space="preserve"> biztosítja, hogy minden </w:t>
-      </w:r>
-      <w:proofErr w:type="spellStart"/>
-      <w:r>
-        <w:t>stream</w:t>
-      </w:r>
-      <w:proofErr w:type="spellEnd"/>
-      <w:r>
-        <w:t xml:space="preserve"> egyedi azonosítóval és a hozzá tartozó felhasználóval legyen összekapcsolva.</w:t>
-      </w:r>
-    </w:p>
-    <w:p>
-      <w:pPr>
-        <w:pStyle w:val="BodyText"/>
+        <w:t>Database (Adatbázis) és Redis (Gyorsítótár)</w:t>
+      </w:r>
+      <w:r>
+        <w:t xml:space="preserve"> A PostgreSQL adatbázis tárolja a felhasználók, streamek és követések tartós adatait. A Redis cache gyors elérésű, ideiglenes adatokat (pl. nézők listája, aktív streamek) tárol, hogy a rendszer gyorsan tudjon reagálni a nézőszám változásaira.</w:t>
+      </w:r>
+    </w:p>
+    <w:p>
+      <w:pPr>
+        <w:pStyle w:val="ListParagraph"/>
       </w:pPr>
     </w:p>
     <w:p>
@@ -3584,587 +2778,252 @@
           <w:numId w:val="15"/>
         </w:numPr>
       </w:pPr>
-      <w:proofErr w:type="spellStart"/>
       <w:r>
         <w:rPr>
           <w:b/>
           <w:bCs/>
         </w:rPr>
-        <w:t>StreamService</w:t>
-      </w:r>
-      <w:proofErr w:type="spellEnd"/>
+        <w:t xml:space="preserve">DbManagementService (Adatbáziskezelő): </w:t>
+      </w:r>
+      <w:r>
+        <w:t xml:space="preserve">Ez a komponens </w:t>
+      </w:r>
+      <w:r>
+        <w:t>az adatbázis sémájának karbantartását és a migrációk futtatását végzi. Segítségével biztosítható, hogy az adatbázis szerkezete mindig naprakész legyen a fejlesztések során.</w:t>
+      </w:r>
+    </w:p>
+    <w:p>
+      <w:pPr>
+        <w:pStyle w:val="BodyText"/>
+        <w:numPr>
+          <w:ilvl w:val="0"/>
+          <w:numId w:val="15"/>
+        </w:numPr>
+      </w:pPr>
       <w:r>
         <w:rPr>
           <w:b/>
           <w:bCs/>
         </w:rPr>
-        <w:t xml:space="preserve"> (</w:t>
-      </w:r>
-      <w:proofErr w:type="spellStart"/>
+        <w:lastRenderedPageBreak/>
+        <w:t>Ingress:</w:t>
+      </w:r>
+      <w:r>
+        <w:t xml:space="preserve"> </w:t>
+      </w:r>
+      <w:r>
+        <w:t>Az Ingress komponens a Kubernetes klaszterben az Nginx Ingress Controller segítségével valósul meg. Az Ingress felelős a bejövő HTTP/HTTPS kérések irányításáért a megfelelő szolgáltatások (például frontend, streaming backend, AuthService) felé.</w:t>
+      </w:r>
+    </w:p>
+    <w:p>
+      <w:pPr>
+        <w:pStyle w:val="Heading2"/>
+      </w:pPr>
+      <w:r>
+        <w:t>Frontend</w:t>
+      </w:r>
+    </w:p>
+    <w:p>
+      <w:pPr>
+        <w:pStyle w:val="BodyText"/>
+        <w:ind w:left="0"/>
+      </w:pPr>
+      <w:r>
+        <w:t>A kliens egy Angular alapú, modern, reszponzív webalkalmazás, amely lehetővé teszi élő streamek böngészését, megtekintését, saját stream indítását, felhasználói profilok kezelését, valamint a felhasználók közötti interakciókat (pl. követés). A frontend valós idejű nézőszámlálást, stream ajánlásokat, regisztrációt, bejelentkezést és stream beállításokat is biztosít. A lejátszás HLS-en keresztül, Shaka Playerrel történik.</w:t>
+      </w:r>
+      <w:r>
+        <w:t xml:space="preserve"> </w:t>
+      </w:r>
+      <w:r>
+        <w:t>Főbb komponensei:</w:t>
+      </w:r>
+    </w:p>
+    <w:p>
+      <w:pPr>
+        <w:pStyle w:val="BodyText"/>
+        <w:numPr>
+          <w:ilvl w:val="0"/>
+          <w:numId w:val="18"/>
+        </w:numPr>
+      </w:pPr>
       <w:r>
         <w:rPr>
           <w:b/>
           <w:bCs/>
         </w:rPr>
-        <w:t>Stream</w:t>
-      </w:r>
-      <w:proofErr w:type="spellEnd"/>
+        <w:t>Stream:</w:t>
+      </w:r>
+      <w:r>
+        <w:t xml:space="preserve"> </w:t>
+      </w:r>
+      <w:r>
+        <w:t>Egy adott élő stream megtekintését biztosító oldal. Betölti a stream adatait, elindítja a videólejátszót (Shaka Player), kezeli a nézőszámlálást, lehetőséget ad a streamer követésére/leválasztására, valamint a stream linkjének megosztására.</w:t>
+      </w:r>
+    </w:p>
+    <w:p>
+      <w:pPr>
+        <w:pStyle w:val="BodyText"/>
+        <w:numPr>
+          <w:ilvl w:val="0"/>
+          <w:numId w:val="18"/>
+        </w:numPr>
+      </w:pPr>
       <w:r>
         <w:rPr>
           <w:b/>
           <w:bCs/>
         </w:rPr>
-        <w:t xml:space="preserve"> logika, kulcsgenerálás, indítás/leállítás)</w:t>
-      </w:r>
-      <w:r>
-        <w:t xml:space="preserve"> Ez a modul végzi a streameléshez kapcsolódó üzleti logikát. Itt történik például a </w:t>
-      </w:r>
-      <w:proofErr w:type="spellStart"/>
-      <w:r>
-        <w:t>stream</w:t>
-      </w:r>
-      <w:proofErr w:type="spellEnd"/>
-      <w:r>
-        <w:t xml:space="preserve"> kulcsok generálása, a </w:t>
-      </w:r>
-      <w:proofErr w:type="spellStart"/>
-      <w:r>
-        <w:t>stream</w:t>
-      </w:r>
-      <w:proofErr w:type="spellEnd"/>
-      <w:r>
-        <w:t xml:space="preserve"> indítása és leállítása, valamint a </w:t>
-      </w:r>
-      <w:r>
-        <w:t>felhasználóhoz</w:t>
-      </w:r>
-      <w:r>
-        <w:t xml:space="preserve"> tartozó ajánl</w:t>
-      </w:r>
-      <w:r>
-        <w:t xml:space="preserve">ott </w:t>
-      </w:r>
-      <w:proofErr w:type="spellStart"/>
-      <w:r>
-        <w:t>streamek</w:t>
-      </w:r>
-      <w:proofErr w:type="spellEnd"/>
-      <w:r>
-        <w:t xml:space="preserve"> előállítása. A </w:t>
-      </w:r>
-      <w:proofErr w:type="spellStart"/>
-      <w:r>
-        <w:t>StreamService</w:t>
-      </w:r>
-      <w:proofErr w:type="spellEnd"/>
-      <w:r>
-        <w:t xml:space="preserve"> kommunikál a </w:t>
-      </w:r>
-      <w:proofErr w:type="spellStart"/>
-      <w:r>
-        <w:t>StreamDbHandler-rel</w:t>
-      </w:r>
-      <w:proofErr w:type="spellEnd"/>
-      <w:r>
-        <w:t xml:space="preserve">, hogy frissítse a </w:t>
-      </w:r>
-      <w:proofErr w:type="spellStart"/>
-      <w:r>
-        <w:t>streamek</w:t>
-      </w:r>
-      <w:proofErr w:type="spellEnd"/>
-      <w:r>
-        <w:t xml:space="preserve"> állapotát, illetve a </w:t>
-      </w:r>
-      <w:proofErr w:type="spellStart"/>
-      <w:r>
-        <w:t>UserDbHandler-rel</w:t>
-      </w:r>
-      <w:proofErr w:type="spellEnd"/>
-      <w:r>
-        <w:t>, hogy a felhasználók élő státuszát kezelje.</w:t>
-      </w:r>
-    </w:p>
-    <w:p>
-      <w:pPr>
-        <w:pStyle w:val="BodyText"/>
-      </w:pPr>
+        <w:t>Ajánlások:</w:t>
+      </w:r>
+      <w:r>
+        <w:t xml:space="preserve"> S</w:t>
+      </w:r>
+      <w:r>
+        <w:t>tream ajánló oldal, amely a felhasználó számára releváns vagy népszerű élő streameket jelenít meg. Kategória szerint is lehet szűrni, és minden streamhez valós idejű nézőszámot is mutat.</w:t>
+      </w:r>
     </w:p>
     <w:p>
       <w:pPr>
         <w:pStyle w:val="BodyText"/>
         <w:numPr>
           <w:ilvl w:val="0"/>
-          <w:numId w:val="15"/>
+          <w:numId w:val="18"/>
         </w:numPr>
       </w:pPr>
-      <w:proofErr w:type="spellStart"/>
       <w:r>
         <w:rPr>
           <w:b/>
           <w:bCs/>
         </w:rPr>
-        <w:t>ViewerService</w:t>
-      </w:r>
-      <w:proofErr w:type="spellEnd"/>
+        <w:t>Beállítások:</w:t>
+      </w:r>
+      <w:r>
+        <w:t xml:space="preserve"> </w:t>
+      </w:r>
+      <w:r>
+        <w:t>A felhasználó streamjének beállításait kezelő felület. Itt lehet módosítani a stream nevét, leírását, kategóriáját, valamint új stream</w:t>
+      </w:r>
+      <w:r>
+        <w:t xml:space="preserve"> kulcsot</w:t>
+      </w:r>
+      <w:r>
+        <w:t xml:space="preserve"> is lehet létrehozni, ha még nincs. A beállítások mentése után a változások azonnal érvénybe lépnek.</w:t>
+      </w:r>
+    </w:p>
+    <w:p>
+      <w:pPr>
+        <w:pStyle w:val="BodyText"/>
+        <w:numPr>
+          <w:ilvl w:val="0"/>
+          <w:numId w:val="18"/>
+        </w:numPr>
+      </w:pPr>
       <w:r>
         <w:rPr>
           <w:b/>
           <w:bCs/>
         </w:rPr>
-        <w:t xml:space="preserve"> (Nézők kezelése, nézőszámlálás)</w:t>
-      </w:r>
-      <w:r>
-        <w:t xml:space="preserve"> Ez a szolgáltatás tartja nyilván, hogy egy adott </w:t>
-      </w:r>
-      <w:proofErr w:type="spellStart"/>
-      <w:r>
-        <w:t>streamet</w:t>
-      </w:r>
-      <w:proofErr w:type="spellEnd"/>
-      <w:r>
-        <w:t xml:space="preserve"> éppen hányan néznek. </w:t>
-      </w:r>
-      <w:proofErr w:type="spellStart"/>
-      <w:r>
-        <w:t>Redis</w:t>
-      </w:r>
-      <w:proofErr w:type="spellEnd"/>
-      <w:r>
-        <w:t xml:space="preserve"> alapú cache-t használ a nézők gyors </w:t>
-      </w:r>
-      <w:r>
-        <w:lastRenderedPageBreak/>
-        <w:t xml:space="preserve">számolásához, és minden néző csatlakozásakor vagy távozásakor frissíti a nézettségi adatokat a </w:t>
-      </w:r>
-      <w:proofErr w:type="spellStart"/>
-      <w:r>
-        <w:t>StreamDbHandler</w:t>
-      </w:r>
-      <w:proofErr w:type="spellEnd"/>
-      <w:r>
-        <w:t xml:space="preserve">-ben is. Így valós idejű nézőszámot tudunk mutatni minden </w:t>
-      </w:r>
-      <w:proofErr w:type="spellStart"/>
-      <w:r>
-        <w:t>streamhez</w:t>
-      </w:r>
-      <w:proofErr w:type="spellEnd"/>
-      <w:r>
-        <w:t>.</w:t>
-      </w:r>
-    </w:p>
-    <w:p>
-      <w:pPr>
-        <w:pStyle w:val="BodyText"/>
-      </w:pPr>
+        <w:t>Profil:</w:t>
+      </w:r>
+      <w:r>
+        <w:t xml:space="preserve"> F</w:t>
+      </w:r>
+      <w:r>
+        <w:t>elhasználói profil oldal, ahol a felhasználó megtekintheti és szerkesztheti saját adatait (pl. név, email, jelszó). Az adatok módosítása után visszajelzést kap a sikerességről vagy hibákról.</w:t>
+      </w:r>
     </w:p>
     <w:p>
       <w:pPr>
         <w:pStyle w:val="BodyText"/>
         <w:numPr>
           <w:ilvl w:val="0"/>
-          <w:numId w:val="15"/>
+          <w:numId w:val="18"/>
         </w:numPr>
       </w:pPr>
-      <w:proofErr w:type="spellStart"/>
       <w:r>
         <w:rPr>
           <w:b/>
           <w:bCs/>
         </w:rPr>
-        <w:t>FollowerService</w:t>
-      </w:r>
-      <w:proofErr w:type="spellEnd"/>
+        <w:t>Regisztráció/Belépés:</w:t>
+      </w:r>
+      <w:r>
+        <w:t xml:space="preserve"> Űrlap a megfelelő attribútumokkal, e</w:t>
+      </w:r>
+      <w:r>
+        <w:t>llenőrzi a</w:t>
+      </w:r>
+      <w:r>
+        <w:t>z</w:t>
+      </w:r>
+      <w:r>
+        <w:t xml:space="preserve"> adatok</w:t>
+      </w:r>
+      <w:r>
+        <w:t xml:space="preserve"> hitelességét</w:t>
+      </w:r>
+      <w:r>
+        <w:t xml:space="preserve">, </w:t>
+      </w:r>
+      <w:r>
+        <w:t>hib</w:t>
+      </w:r>
+      <w:r>
+        <w:t xml:space="preserve">a </w:t>
+      </w:r>
+      <w:r>
+        <w:t>esetén</w:t>
+      </w:r>
+      <w:r>
+        <w:t xml:space="preserve"> visszajelzést ad.</w:t>
+      </w:r>
+    </w:p>
+    <w:p>
+      <w:pPr>
+        <w:pStyle w:val="BodyText"/>
+        <w:numPr>
+          <w:ilvl w:val="0"/>
+          <w:numId w:val="18"/>
+        </w:numPr>
+      </w:pPr>
       <w:r>
         <w:rPr>
           <w:b/>
           <w:bCs/>
         </w:rPr>
-        <w:t xml:space="preserve"> (Követések kezelése)</w:t>
-      </w:r>
-      <w:r>
-        <w:t xml:space="preserve"> Ez a modul kezeli a felhasználók közötti követési kapcsolatokat. Lehetővé teszi, hogy egy felhasználó másokat kövessen, és ezek alapján például személyre szabott ajánlásokat vagy értesítéseket lehessen küldeni.</w:t>
-      </w:r>
-    </w:p>
-    <w:p>
-      <w:pPr>
-        <w:pStyle w:val="BodyText"/>
-      </w:pPr>
+        <w:t>Felső menü:</w:t>
+      </w:r>
+      <w:r>
+        <w:t xml:space="preserve"> Tartalmazza az alkalmazás nevét és a fő navigációs linkeket (</w:t>
+      </w:r>
+      <w:r>
+        <w:t>pl. főoldal, felfedezés, profil), valamint a felhasználói fiókhoz kapcsolódó műveleteket (pl. bejelentkezés, kijelentkezés).</w:t>
+      </w:r>
     </w:p>
     <w:p>
       <w:pPr>
         <w:pStyle w:val="BodyText"/>
         <w:numPr>
           <w:ilvl w:val="0"/>
-          <w:numId w:val="15"/>
+          <w:numId w:val="18"/>
         </w:numPr>
       </w:pPr>
-      <w:proofErr w:type="spellStart"/>
       <w:r>
         <w:rPr>
           <w:b/>
           <w:bCs/>
         </w:rPr>
-        <w:t>Nginx</w:t>
-      </w:r>
-      <w:proofErr w:type="spellEnd"/>
-      <w:r>
-        <w:rPr>
-          <w:b/>
-          <w:bCs/>
-        </w:rPr>
-        <w:t>-RTMP (Streaming szerver)</w:t>
-      </w:r>
-      <w:r>
-        <w:t xml:space="preserve"> Ez a komponens maga a streaming szerver, amely az RTMP protokollon keresztül fogadja a videófolyamokat (pl. OBS-</w:t>
-      </w:r>
-      <w:proofErr w:type="spellStart"/>
-      <w:r>
-        <w:t>ből</w:t>
-      </w:r>
-      <w:proofErr w:type="spellEnd"/>
-      <w:r>
-        <w:t xml:space="preserve"> vagy egy scriptből), majd HLS formátumban továbbítja azokat a nézők felé. Az </w:t>
-      </w:r>
-      <w:proofErr w:type="spellStart"/>
-      <w:r>
-        <w:t>Nginx</w:t>
-      </w:r>
-      <w:proofErr w:type="spellEnd"/>
-      <w:r>
-        <w:t xml:space="preserve">-RTMP szerver a rendszer központi eleme, amely a tényleges </w:t>
-      </w:r>
-      <w:proofErr w:type="spellStart"/>
-      <w:r>
-        <w:t>videóadatokat</w:t>
-      </w:r>
-      <w:proofErr w:type="spellEnd"/>
-      <w:r>
-        <w:t xml:space="preserve"> kezeli.</w:t>
-      </w:r>
-    </w:p>
-    <w:p>
-      <w:pPr>
-        <w:pStyle w:val="BodyText"/>
-      </w:pPr>
-    </w:p>
-    <w:p>
-      <w:pPr>
-        <w:pStyle w:val="BodyText"/>
-        <w:numPr>
-          <w:ilvl w:val="0"/>
-          <w:numId w:val="15"/>
-        </w:numPr>
-      </w:pPr>
-      <w:proofErr w:type="spellStart"/>
-      <w:r>
-        <w:rPr>
-          <w:b/>
-          <w:bCs/>
-        </w:rPr>
-        <w:t>Client</w:t>
-      </w:r>
-      <w:proofErr w:type="spellEnd"/>
-      <w:r>
-        <w:rPr>
-          <w:b/>
-          <w:bCs/>
-        </w:rPr>
-        <w:t xml:space="preserve"> (Frontend)</w:t>
-      </w:r>
-      <w:r>
-        <w:t xml:space="preserve"> Ez az </w:t>
-      </w:r>
-      <w:proofErr w:type="spellStart"/>
-      <w:r>
-        <w:t>Angular</w:t>
-      </w:r>
-      <w:proofErr w:type="spellEnd"/>
-      <w:r>
-        <w:t xml:space="preserve"> alapú webes felhasználói felület, ahol a felhasználók regisztrálhatnak, bejelentkezhetnek, elindíthatják saját </w:t>
-      </w:r>
-      <w:proofErr w:type="spellStart"/>
-      <w:r>
-        <w:t>streamjeiket</w:t>
-      </w:r>
-      <w:proofErr w:type="spellEnd"/>
-      <w:r>
-        <w:t>, nézhetik mások közvetítéseit, követhetnek más felhasználókat, és láthatják a nézőszámokat is.</w:t>
-      </w:r>
-    </w:p>
-    <w:p>
-      <w:pPr>
-        <w:pStyle w:val="BodyText"/>
-      </w:pPr>
-    </w:p>
-    <w:p>
-      <w:pPr>
-        <w:pStyle w:val="BodyText"/>
-        <w:numPr>
-          <w:ilvl w:val="0"/>
-          <w:numId w:val="15"/>
-        </w:numPr>
-      </w:pPr>
-      <w:proofErr w:type="spellStart"/>
-      <w:r>
-        <w:rPr>
-          <w:b/>
-          <w:bCs/>
-        </w:rPr>
-        <w:t>Database</w:t>
-      </w:r>
-      <w:proofErr w:type="spellEnd"/>
-      <w:r>
-        <w:rPr>
-          <w:b/>
-          <w:bCs/>
-        </w:rPr>
-        <w:t xml:space="preserve"> (Adatbázis) és </w:t>
-      </w:r>
-      <w:proofErr w:type="spellStart"/>
-      <w:r>
-        <w:rPr>
-          <w:b/>
-          <w:bCs/>
-        </w:rPr>
-        <w:t>Redis</w:t>
-      </w:r>
-      <w:proofErr w:type="spellEnd"/>
-      <w:r>
-        <w:rPr>
-          <w:b/>
-          <w:bCs/>
-        </w:rPr>
-        <w:t xml:space="preserve"> (Gyorsítótár)</w:t>
-      </w:r>
-      <w:r>
-        <w:t xml:space="preserve"> A </w:t>
-      </w:r>
-      <w:proofErr w:type="spellStart"/>
-      <w:r>
-        <w:t>PostgreSQL</w:t>
-      </w:r>
-      <w:proofErr w:type="spellEnd"/>
-      <w:r>
-        <w:t xml:space="preserve"> adatbázis tárolja a felhasználók, </w:t>
-      </w:r>
-      <w:proofErr w:type="spellStart"/>
-      <w:r>
-        <w:t>streamek</w:t>
-      </w:r>
-      <w:proofErr w:type="spellEnd"/>
-      <w:r>
-        <w:t xml:space="preserve"> és követések tartós adatait. A </w:t>
-      </w:r>
-      <w:proofErr w:type="spellStart"/>
-      <w:r>
-        <w:t>Redis</w:t>
-      </w:r>
-      <w:proofErr w:type="spellEnd"/>
-      <w:r>
-        <w:t xml:space="preserve"> cache gyors elérésű, ideiglenes adatokat (pl. nézők listája, aktív </w:t>
-      </w:r>
-      <w:proofErr w:type="spellStart"/>
-      <w:r>
-        <w:t>streamek</w:t>
-      </w:r>
-      <w:proofErr w:type="spellEnd"/>
-      <w:r>
-        <w:t>) tárol, hogy a rendszer gyorsan tudjon reagálni a nézőszám változásaira.</w:t>
-      </w:r>
-    </w:p>
-    <w:p>
-      <w:pPr>
-        <w:pStyle w:val="ListParagraph"/>
-      </w:pPr>
-    </w:p>
-    <w:p>
-      <w:pPr>
-        <w:pStyle w:val="BodyText"/>
-        <w:numPr>
-          <w:ilvl w:val="0"/>
-          <w:numId w:val="15"/>
-        </w:numPr>
-      </w:pPr>
-      <w:proofErr w:type="spellStart"/>
-      <w:r>
-        <w:rPr>
-          <w:b/>
-          <w:bCs/>
-        </w:rPr>
-        <w:t>DbManagementService</w:t>
-      </w:r>
-      <w:proofErr w:type="spellEnd"/>
-      <w:r>
-        <w:rPr>
-          <w:b/>
-          <w:bCs/>
-        </w:rPr>
-        <w:t xml:space="preserve"> (Adatbáziskezelő): </w:t>
-      </w:r>
-      <w:r>
-        <w:t xml:space="preserve">Ez a komponens </w:t>
-      </w:r>
-      <w:r>
-        <w:t>az adatbázis sémájának karbantartását és a migrációk futtatását végzi. Segítségével biztosítható, hogy az adatbázis szerkezete mindig naprakész legyen a fejlesztések során.</w:t>
-      </w:r>
-    </w:p>
-    <w:p>
-      <w:pPr>
-        <w:pStyle w:val="ListParagraph"/>
-      </w:pPr>
-    </w:p>
-    <w:p>
-      <w:pPr>
-        <w:pStyle w:val="BodyText"/>
-        <w:ind w:left="0" w:firstLine="0"/>
-      </w:pPr>
-    </w:p>
-    <w:p>
-      <w:pPr>
-        <w:pStyle w:val="BodyText"/>
-      </w:pPr>
-      <w:r>
-        <w:t>A szolgáltatások REST API-</w:t>
-      </w:r>
-      <w:proofErr w:type="spellStart"/>
-      <w:r>
-        <w:t>kon</w:t>
-      </w:r>
-      <w:proofErr w:type="spellEnd"/>
-      <w:r>
-        <w:t xml:space="preserve"> keresztül kommunikálnak egymással. Például amikor egy felhasználó elindít egy </w:t>
-      </w:r>
-      <w:proofErr w:type="spellStart"/>
-      <w:r>
-        <w:t>streamet</w:t>
-      </w:r>
-      <w:proofErr w:type="spellEnd"/>
-      <w:r>
-        <w:t xml:space="preserve">, a </w:t>
-      </w:r>
-      <w:proofErr w:type="spellStart"/>
-      <w:r>
-        <w:t>StreamService</w:t>
-      </w:r>
-      <w:proofErr w:type="spellEnd"/>
-      <w:r>
-        <w:t xml:space="preserve"> generál egy </w:t>
-      </w:r>
-      <w:proofErr w:type="spellStart"/>
-      <w:r>
-        <w:t>stream</w:t>
-      </w:r>
-      <w:proofErr w:type="spellEnd"/>
-      <w:r>
-        <w:t xml:space="preserve"> kulcsot, frissíti a </w:t>
-      </w:r>
-      <w:proofErr w:type="spellStart"/>
-      <w:r>
-        <w:t>StreamDbHandler</w:t>
-      </w:r>
-      <w:proofErr w:type="spellEnd"/>
-      <w:r>
-        <w:t xml:space="preserve">-ben a </w:t>
-      </w:r>
-      <w:proofErr w:type="spellStart"/>
-      <w:r>
-        <w:t>stream</w:t>
-      </w:r>
-      <w:proofErr w:type="spellEnd"/>
-      <w:r>
-        <w:t xml:space="preserve"> adatait, és a </w:t>
-      </w:r>
-      <w:proofErr w:type="spellStart"/>
-      <w:r>
-        <w:t>UserDbHandler</w:t>
-      </w:r>
-      <w:proofErr w:type="spellEnd"/>
-      <w:r>
-        <w:t xml:space="preserve">-ben a felhasználó státuszát. Amikor egy néző csatlakozik, a </w:t>
-      </w:r>
-      <w:proofErr w:type="spellStart"/>
-      <w:r>
-        <w:t>ViewerService</w:t>
-      </w:r>
-      <w:proofErr w:type="spellEnd"/>
-      <w:r>
-        <w:t xml:space="preserve"> frissíti a nézők listáját a </w:t>
-      </w:r>
-      <w:proofErr w:type="spellStart"/>
-      <w:r>
-        <w:t>Redis</w:t>
-      </w:r>
-      <w:proofErr w:type="spellEnd"/>
-      <w:r>
-        <w:t xml:space="preserve">-ben, és növeli a nézettségi számot a </w:t>
-      </w:r>
-      <w:proofErr w:type="spellStart"/>
-      <w:r>
-        <w:t>StreamDbHandler</w:t>
-      </w:r>
-      <w:proofErr w:type="spellEnd"/>
-      <w:r>
-        <w:t>-ben.</w:t>
-      </w:r>
-    </w:p>
-    <w:p>
-      <w:pPr>
-        <w:pStyle w:val="BodyText"/>
-      </w:pPr>
-    </w:p>
-    <w:p>
-      <w:pPr>
-        <w:pStyle w:val="BodyText"/>
-      </w:pPr>
-      <w:r>
-        <w:t>Összefoglalva</w:t>
-      </w:r>
-      <w:r>
-        <w:t>, a</w:t>
-      </w:r>
-      <w:r>
-        <w:t xml:space="preserve"> rendszer minden fő funkciója külön </w:t>
-      </w:r>
-      <w:proofErr w:type="spellStart"/>
-      <w:r>
-        <w:t>mikroszolgáltatásban</w:t>
-      </w:r>
-      <w:proofErr w:type="spellEnd"/>
-      <w:r>
-        <w:t xml:space="preserve"> valósul meg, így könnyen bővíthető, karbantartható és skálázható. A </w:t>
-      </w:r>
-      <w:proofErr w:type="spellStart"/>
-      <w:r>
-        <w:t>konténerizáció</w:t>
-      </w:r>
-      <w:proofErr w:type="spellEnd"/>
-      <w:r>
-        <w:t xml:space="preserve"> és a </w:t>
-      </w:r>
-      <w:proofErr w:type="spellStart"/>
-      <w:r>
-        <w:t>Kubernetes</w:t>
-      </w:r>
-      <w:proofErr w:type="spellEnd"/>
-      <w:r>
-        <w:t xml:space="preserve"> lehetővé teszi, hogy a szolgáltatásokat igény szerint, automatikusan lehessen indítani, leállítani vagy frissíteni, így a rendszer rugalmasan alkalmazkodik a terheléshez. Ez a felépítés biztosítja, hogy a streaming platform megbízhatóan és hatékonyan </w:t>
-      </w:r>
-      <w:proofErr w:type="spellStart"/>
-      <w:r>
-        <w:t>működjön</w:t>
-      </w:r>
-      <w:proofErr w:type="spellEnd"/>
-      <w:r>
-        <w:t>, akár sok egyidejű felhasználó mellett is.</w:t>
-      </w:r>
-    </w:p>
-    <w:p>
-      <w:pPr>
-        <w:pStyle w:val="BodyText"/>
-        <w:ind w:left="1004" w:firstLine="0"/>
-      </w:pPr>
+        <w:t>Oldalsó menü:</w:t>
+      </w:r>
+      <w:r>
+        <w:t xml:space="preserve"> Egy listát tartalmaz a követett streamer-ekről, </w:t>
+      </w:r>
+      <w:r>
+        <w:t>látszik,</w:t>
+      </w:r>
+      <w:r>
+        <w:t xml:space="preserve"> hogy éppen élő adásban van-e az adott streamer és a jelenlegi nézőszám is meg van jelenítve.</w:t>
+      </w:r>
     </w:p>
     <w:p>
       <w:pPr>
@@ -4186,42 +3045,10 @@
     <w:p>
       <w:pPr>
         <w:pStyle w:val="BodyText"/>
-      </w:pPr>
-    </w:p>
-    <w:p>
-      <w:pPr>
-        <w:pStyle w:val="BodyText"/>
-      </w:pPr>
-      <w:r>
-        <w:t xml:space="preserve">A laboratóriumi munka során egy élő videó streaming rendszert fejlesztettem ki, amely a modern </w:t>
-      </w:r>
-      <w:proofErr w:type="spellStart"/>
-      <w:r>
-        <w:t>mikroszolgáltatás</w:t>
-      </w:r>
-      <w:proofErr w:type="spellEnd"/>
-      <w:r>
-        <w:t xml:space="preserve">-alapú és </w:t>
-      </w:r>
-      <w:proofErr w:type="spellStart"/>
-      <w:r>
-        <w:t>konténerizált</w:t>
-      </w:r>
-      <w:proofErr w:type="spellEnd"/>
-      <w:r>
-        <w:t xml:space="preserve"> architektúra elveit követi. A projekt fő célja az volt, hogy egy olyan platformot hozzak létre, amelyben a különböző funkciók – mint a felhasználókezelés, </w:t>
-      </w:r>
-      <w:proofErr w:type="spellStart"/>
-      <w:r>
-        <w:t>stream</w:t>
-      </w:r>
-      <w:proofErr w:type="spellEnd"/>
-      <w:r>
-        <w:t xml:space="preserve"> kezelés, nézőszámlálás és jogosultságkezelés – egymástól függetlenül, mégis szorosan együttműködve működnek. A rendszer minden fő komponense </w:t>
-      </w:r>
-      <w:r>
-        <w:lastRenderedPageBreak/>
-        <w:t xml:space="preserve">külön szolgáltatásként, saját konténerben fut, így könnyen bővíthető és skálázható. A fejlesztés során kiemelt figyelmet fordítottam arra, hogy a komponensek közötti kommunikáció megbízható és biztonságos legyen, </w:t>
+        <w:ind w:left="0"/>
+      </w:pPr>
+      <w:r>
+        <w:t xml:space="preserve">A laboratóriumi munka során egy élő videó streaming rendszert fejlesztettem ki, amely a modern mikroszolgáltatás-alapú és konténerizált architektúra elveit követi. A projekt fő célja az volt, hogy egy olyan platformot hozzak létre, amelyben a különböző funkciók – mint a felhasználókezelés, stream kezelés, nézőszámlálás és jogosultságkezelés – egymástól függetlenül, mégis szorosan együttműködve működnek. A rendszer minden fő komponense külön szolgáltatásként, saját konténerben fut, így könnyen bővíthető és skálázható. A fejlesztés során kiemelt figyelmet fordítottam arra, hogy a komponensek közötti kommunikáció megbízható és biztonságos legyen, </w:t>
       </w:r>
       <w:r>
         <w:t>valamint,</w:t>
@@ -4238,31 +3065,11 @@
     <w:p>
       <w:pPr>
         <w:pStyle w:val="BodyText"/>
-      </w:pPr>
-      <w:r>
-        <w:t xml:space="preserve">A munka során számos kihívással találkoztam, például a szolgáltatások közötti adatmegosztás, a jogosultságok kezelése vagy a valós idejű adatok szinkronizálása terén. Ezek megoldása során mélyebb ismereteket szereztem a felhőalapú rendszerek, a </w:t>
-      </w:r>
-      <w:proofErr w:type="spellStart"/>
-      <w:r>
-        <w:t>Kubernetes</w:t>
-      </w:r>
-      <w:proofErr w:type="spellEnd"/>
-      <w:r>
-        <w:t xml:space="preserve"> és a </w:t>
-      </w:r>
-      <w:proofErr w:type="spellStart"/>
-      <w:r>
-        <w:t>konténerizáció</w:t>
-      </w:r>
-      <w:proofErr w:type="spellEnd"/>
-      <w:r>
-        <w:t xml:space="preserve"> működéséről. A projekt eredményeként egy stabil, jól működő streaming platform jött létre, amely a jövőben további funkciókkal – például chat, értesítések vagy újabb streaming protokollok – is bővíthető</w:t>
-      </w:r>
-    </w:p>
-    <w:p>
-      <w:pPr>
-        <w:pStyle w:val="BodyText"/>
-      </w:pPr>
+        <w:ind w:left="0"/>
+      </w:pPr>
+      <w:r>
+        <w:t>A munka során számos kihívással találkoztam, például a szolgáltatások közötti adatmegosztás, a jogosultságok kezelése vagy a valós idejű adatok szinkronizálása terén. Ezek megoldása során mélyebb ismereteket szereztem a felhőalapú rendszerek, a Kubernetes és a konténerizáció működéséről. A projekt eredményeként egy stabil, jól működő streaming platform jött létre, amely a jövőben további funkciókkal – például chat, értesítések vagy újabb streaming protokollok – is bővíthető</w:t>
+      </w:r>
     </w:p>
     <w:p>
       <w:pPr>
@@ -5029,14 +3836,8 @@
             </w:tbl>
             <w:p>
               <w:pPr>
-                <w:divId w:val="1108548562"/>
-                <w:rPr>
-                  <w:rFonts w:eastAsia="Times New Roman"/>
-                  <w:noProof/>
-                </w:rPr>
+                <w:ind w:left="0" w:firstLine="0"/>
               </w:pPr>
-            </w:p>
-            <w:p>
               <w:r>
                 <w:rPr>
                   <w:b/>
@@ -5052,11 +3853,6 @@
     </w:sdt>
     <w:p>
       <w:pPr>
-        <w:pStyle w:val="BodyText"/>
-      </w:pPr>
-    </w:p>
-    <w:p>
-      <w:pPr>
         <w:pStyle w:val="Heading2"/>
       </w:pPr>
       <w:r>
@@ -5067,34 +3863,20 @@
       <w:pPr>
         <w:pStyle w:val="BodyText"/>
       </w:pPr>
-      <w:proofErr w:type="spellStart"/>
-      <w:r>
-        <w:lastRenderedPageBreak/>
-        <w:t>GithHub</w:t>
-      </w:r>
-      <w:proofErr w:type="spellEnd"/>
-      <w:r>
-        <w:t xml:space="preserve"> </w:t>
-      </w:r>
-      <w:proofErr w:type="spellStart"/>
-      <w:r>
-        <w:t>Repository</w:t>
-      </w:r>
-      <w:proofErr w:type="spellEnd"/>
-      <w:r>
-        <w:t xml:space="preserve">: </w:t>
+      <w:r>
+        <w:t xml:space="preserve">GithHub Repository: </w:t>
       </w:r>
       <w:r>
         <w:t>https://github.com/GriffManoue/live-streaming-kubernetes</w:t>
       </w:r>
     </w:p>
     <w:sectPr>
-      <w:headerReference w:type="even" r:id="rId13"/>
-      <w:headerReference w:type="default" r:id="rId14"/>
-      <w:footerReference w:type="even" r:id="rId15"/>
-      <w:footerReference w:type="default" r:id="rId16"/>
-      <w:headerReference w:type="first" r:id="rId17"/>
-      <w:footerReference w:type="first" r:id="rId18"/>
+      <w:headerReference w:type="even" r:id="rId11"/>
+      <w:headerReference w:type="default" r:id="rId12"/>
+      <w:footerReference w:type="even" r:id="rId13"/>
+      <w:footerReference w:type="default" r:id="rId14"/>
+      <w:headerReference w:type="first" r:id="rId15"/>
+      <w:footerReference w:type="first" r:id="rId16"/>
       <w:pgSz w:w="11906" w:h="16838"/>
       <w:pgMar w:top="1710" w:right="1134" w:bottom="1710" w:left="1134" w:header="1134" w:footer="1134" w:gutter="0"/>
       <w:cols w:space="720"/>
@@ -5651,7 +4433,7 @@
       <w:lvlText w:val=""/>
       <w:lvlJc w:val="left"/>
       <w:pPr>
-        <w:ind w:left="785" w:hanging="360"/>
+        <w:ind w:left="360" w:hanging="360"/>
       </w:pPr>
       <w:rPr>
         <w:rFonts w:ascii="Symbol" w:hAnsi="Symbol" w:hint="default"/>
@@ -5663,7 +4445,7 @@
       <w:lvlText w:val="•"/>
       <w:lvlJc w:val="left"/>
       <w:pPr>
-        <w:ind w:left="785" w:hanging="360"/>
+        <w:ind w:left="360" w:hanging="360"/>
       </w:pPr>
       <w:rPr>
         <w:rFonts w:ascii="Times New Roman" w:eastAsia="DejaVu Sans" w:hAnsi="Times New Roman" w:cs="Times New Roman" w:hint="default"/>
@@ -5755,6 +4537,119 @@
     </w:lvl>
   </w:abstractNum>
   <w:abstractNum w:abstractNumId="5" w15:restartNumberingAfterBreak="0">
+    <w:nsid w:val="17537036"/>
+    <w:multiLevelType w:val="hybridMultilevel"/>
+    <w:tmpl w:val="465C9A6E"/>
+    <w:lvl w:ilvl="0" w:tplc="08090001">
+      <w:start w:val="1"/>
+      <w:numFmt w:val="bullet"/>
+      <w:lvlText w:val=""/>
+      <w:lvlJc w:val="left"/>
+      <w:pPr>
+        <w:ind w:left="360" w:hanging="360"/>
+      </w:pPr>
+      <w:rPr>
+        <w:rFonts w:ascii="Symbol" w:hAnsi="Symbol" w:hint="default"/>
+      </w:rPr>
+    </w:lvl>
+    <w:lvl w:ilvl="1" w:tplc="08090003" w:tentative="1">
+      <w:start w:val="1"/>
+      <w:numFmt w:val="bullet"/>
+      <w:lvlText w:val="o"/>
+      <w:lvlJc w:val="left"/>
+      <w:pPr>
+        <w:ind w:left="1080" w:hanging="360"/>
+      </w:pPr>
+      <w:rPr>
+        <w:rFonts w:ascii="Courier New" w:hAnsi="Courier New" w:cs="Courier New" w:hint="default"/>
+      </w:rPr>
+    </w:lvl>
+    <w:lvl w:ilvl="2" w:tplc="08090005" w:tentative="1">
+      <w:start w:val="1"/>
+      <w:numFmt w:val="bullet"/>
+      <w:lvlText w:val=""/>
+      <w:lvlJc w:val="left"/>
+      <w:pPr>
+        <w:ind w:left="1800" w:hanging="360"/>
+      </w:pPr>
+      <w:rPr>
+        <w:rFonts w:ascii="Wingdings" w:hAnsi="Wingdings" w:hint="default"/>
+      </w:rPr>
+    </w:lvl>
+    <w:lvl w:ilvl="3" w:tplc="08090001" w:tentative="1">
+      <w:start w:val="1"/>
+      <w:numFmt w:val="bullet"/>
+      <w:lvlText w:val=""/>
+      <w:lvlJc w:val="left"/>
+      <w:pPr>
+        <w:ind w:left="2520" w:hanging="360"/>
+      </w:pPr>
+      <w:rPr>
+        <w:rFonts w:ascii="Symbol" w:hAnsi="Symbol" w:hint="default"/>
+      </w:rPr>
+    </w:lvl>
+    <w:lvl w:ilvl="4" w:tplc="08090003" w:tentative="1">
+      <w:start w:val="1"/>
+      <w:numFmt w:val="bullet"/>
+      <w:lvlText w:val="o"/>
+      <w:lvlJc w:val="left"/>
+      <w:pPr>
+        <w:ind w:left="3240" w:hanging="360"/>
+      </w:pPr>
+      <w:rPr>
+        <w:rFonts w:ascii="Courier New" w:hAnsi="Courier New" w:cs="Courier New" w:hint="default"/>
+      </w:rPr>
+    </w:lvl>
+    <w:lvl w:ilvl="5" w:tplc="08090005" w:tentative="1">
+      <w:start w:val="1"/>
+      <w:numFmt w:val="bullet"/>
+      <w:lvlText w:val=""/>
+      <w:lvlJc w:val="left"/>
+      <w:pPr>
+        <w:ind w:left="3960" w:hanging="360"/>
+      </w:pPr>
+      <w:rPr>
+        <w:rFonts w:ascii="Wingdings" w:hAnsi="Wingdings" w:hint="default"/>
+      </w:rPr>
+    </w:lvl>
+    <w:lvl w:ilvl="6" w:tplc="08090001" w:tentative="1">
+      <w:start w:val="1"/>
+      <w:numFmt w:val="bullet"/>
+      <w:lvlText w:val=""/>
+      <w:lvlJc w:val="left"/>
+      <w:pPr>
+        <w:ind w:left="4680" w:hanging="360"/>
+      </w:pPr>
+      <w:rPr>
+        <w:rFonts w:ascii="Symbol" w:hAnsi="Symbol" w:hint="default"/>
+      </w:rPr>
+    </w:lvl>
+    <w:lvl w:ilvl="7" w:tplc="08090003" w:tentative="1">
+      <w:start w:val="1"/>
+      <w:numFmt w:val="bullet"/>
+      <w:lvlText w:val="o"/>
+      <w:lvlJc w:val="left"/>
+      <w:pPr>
+        <w:ind w:left="5400" w:hanging="360"/>
+      </w:pPr>
+      <w:rPr>
+        <w:rFonts w:ascii="Courier New" w:hAnsi="Courier New" w:cs="Courier New" w:hint="default"/>
+      </w:rPr>
+    </w:lvl>
+    <w:lvl w:ilvl="8" w:tplc="08090005" w:tentative="1">
+      <w:start w:val="1"/>
+      <w:numFmt w:val="bullet"/>
+      <w:lvlText w:val=""/>
+      <w:lvlJc w:val="left"/>
+      <w:pPr>
+        <w:ind w:left="6120" w:hanging="360"/>
+      </w:pPr>
+      <w:rPr>
+        <w:rFonts w:ascii="Wingdings" w:hAnsi="Wingdings" w:hint="default"/>
+      </w:rPr>
+    </w:lvl>
+  </w:abstractNum>
+  <w:abstractNum w:abstractNumId="6" w15:restartNumberingAfterBreak="0">
     <w:nsid w:val="1B0A076B"/>
     <w:multiLevelType w:val="hybridMultilevel"/>
     <w:tmpl w:val="A7C833C2"/>
@@ -5867,7 +4762,7 @@
       </w:rPr>
     </w:lvl>
   </w:abstractNum>
-  <w:abstractNum w:abstractNumId="6" w15:restartNumberingAfterBreak="0">
+  <w:abstractNum w:abstractNumId="7" w15:restartNumberingAfterBreak="0">
     <w:nsid w:val="215919F7"/>
     <w:multiLevelType w:val="hybridMultilevel"/>
     <w:tmpl w:val="B6AEDC8C"/>
@@ -5877,7 +4772,7 @@
       <w:lvlText w:val=""/>
       <w:lvlJc w:val="left"/>
       <w:pPr>
-        <w:ind w:left="785" w:hanging="360"/>
+        <w:ind w:left="360" w:hanging="360"/>
       </w:pPr>
       <w:rPr>
         <w:rFonts w:ascii="Symbol" w:hAnsi="Symbol" w:hint="default"/>
@@ -5980,7 +4875,7 @@
       </w:rPr>
     </w:lvl>
   </w:abstractNum>
-  <w:abstractNum w:abstractNumId="7" w15:restartNumberingAfterBreak="0">
+  <w:abstractNum w:abstractNumId="8" w15:restartNumberingAfterBreak="0">
     <w:nsid w:val="4B320DE7"/>
     <w:multiLevelType w:val="hybridMultilevel"/>
     <w:tmpl w:val="F724AAA8"/>
@@ -6066,7 +4961,7 @@
       </w:pPr>
     </w:lvl>
   </w:abstractNum>
-  <w:abstractNum w:abstractNumId="8" w15:restartNumberingAfterBreak="0">
+  <w:abstractNum w:abstractNumId="9" w15:restartNumberingAfterBreak="0">
     <w:nsid w:val="4BF11250"/>
     <w:multiLevelType w:val="hybridMultilevel"/>
     <w:tmpl w:val="53D0EAF2"/>
@@ -6179,7 +5074,7 @@
       </w:rPr>
     </w:lvl>
   </w:abstractNum>
-  <w:abstractNum w:abstractNumId="9" w15:restartNumberingAfterBreak="0">
+  <w:abstractNum w:abstractNumId="10" w15:restartNumberingAfterBreak="0">
     <w:nsid w:val="514A5342"/>
     <w:multiLevelType w:val="hybridMultilevel"/>
     <w:tmpl w:val="BFBE7FAE"/>
@@ -6189,7 +5084,7 @@
       <w:lvlText w:val=""/>
       <w:lvlJc w:val="left"/>
       <w:pPr>
-        <w:ind w:left="785" w:hanging="360"/>
+        <w:ind w:left="360" w:hanging="360"/>
       </w:pPr>
       <w:rPr>
         <w:rFonts w:ascii="Symbol" w:hAnsi="Symbol" w:hint="default"/>
@@ -6292,7 +5187,7 @@
       </w:rPr>
     </w:lvl>
   </w:abstractNum>
-  <w:abstractNum w:abstractNumId="10" w15:restartNumberingAfterBreak="0">
+  <w:abstractNum w:abstractNumId="11" w15:restartNumberingAfterBreak="0">
     <w:nsid w:val="57CD1F9E"/>
     <w:multiLevelType w:val="hybridMultilevel"/>
     <w:tmpl w:val="3DF06D56"/>
@@ -6302,7 +5197,7 @@
       <w:lvlText w:val=""/>
       <w:lvlJc w:val="left"/>
       <w:pPr>
-        <w:ind w:left="785" w:hanging="360"/>
+        <w:ind w:left="360" w:hanging="360"/>
       </w:pPr>
       <w:rPr>
         <w:rFonts w:ascii="Symbol" w:hAnsi="Symbol" w:hint="default"/>
@@ -6405,7 +5300,7 @@
       </w:rPr>
     </w:lvl>
   </w:abstractNum>
-  <w:abstractNum w:abstractNumId="11" w15:restartNumberingAfterBreak="0">
+  <w:abstractNum w:abstractNumId="12" w15:restartNumberingAfterBreak="0">
     <w:nsid w:val="5A6F17EA"/>
     <w:multiLevelType w:val="hybridMultilevel"/>
     <w:tmpl w:val="3B0232EE"/>
@@ -6491,7 +5386,7 @@
       </w:pPr>
     </w:lvl>
   </w:abstractNum>
-  <w:abstractNum w:abstractNumId="12" w15:restartNumberingAfterBreak="0">
+  <w:abstractNum w:abstractNumId="13" w15:restartNumberingAfterBreak="0">
     <w:nsid w:val="5ABD4954"/>
     <w:multiLevelType w:val="hybridMultilevel"/>
     <w:tmpl w:val="C838BA18"/>
@@ -6501,7 +5396,7 @@
       <w:lvlText w:val=""/>
       <w:lvlJc w:val="left"/>
       <w:pPr>
-        <w:ind w:left="785" w:hanging="360"/>
+        <w:ind w:left="360" w:hanging="360"/>
       </w:pPr>
       <w:rPr>
         <w:rFonts w:ascii="Symbol" w:hAnsi="Symbol" w:hint="default"/>
@@ -6604,7 +5499,7 @@
       </w:rPr>
     </w:lvl>
   </w:abstractNum>
-  <w:abstractNum w:abstractNumId="13" w15:restartNumberingAfterBreak="0">
+  <w:abstractNum w:abstractNumId="14" w15:restartNumberingAfterBreak="0">
     <w:nsid w:val="61182EDE"/>
     <w:multiLevelType w:val="hybridMultilevel"/>
     <w:tmpl w:val="67C6B522"/>
@@ -6614,7 +5509,7 @@
       <w:lvlText w:val=""/>
       <w:lvlJc w:val="left"/>
       <w:pPr>
-        <w:ind w:left="785" w:hanging="360"/>
+        <w:ind w:left="360" w:hanging="360"/>
       </w:pPr>
       <w:rPr>
         <w:rFonts w:ascii="Symbol" w:hAnsi="Symbol" w:hint="default"/>
@@ -6717,7 +5612,7 @@
       </w:rPr>
     </w:lvl>
   </w:abstractNum>
-  <w:abstractNum w:abstractNumId="14" w15:restartNumberingAfterBreak="0">
+  <w:abstractNum w:abstractNumId="15" w15:restartNumberingAfterBreak="0">
     <w:nsid w:val="69164270"/>
     <w:multiLevelType w:val="hybridMultilevel"/>
     <w:tmpl w:val="16C86F5C"/>
@@ -6727,7 +5622,7 @@
       <w:lvlText w:val="%1."/>
       <w:lvlJc w:val="left"/>
       <w:pPr>
-        <w:ind w:left="785" w:hanging="360"/>
+        <w:ind w:left="360" w:hanging="360"/>
       </w:pPr>
       <w:rPr>
         <w:rFonts w:hint="default"/>
@@ -6739,7 +5634,7 @@
       <w:lvlText w:val="%2."/>
       <w:lvlJc w:val="left"/>
       <w:pPr>
-        <w:ind w:left="1505" w:hanging="360"/>
+        <w:ind w:left="1080" w:hanging="360"/>
       </w:pPr>
     </w:lvl>
     <w:lvl w:ilvl="2" w:tplc="0809001B" w:tentative="1">
@@ -6748,7 +5643,7 @@
       <w:lvlText w:val="%3."/>
       <w:lvlJc w:val="right"/>
       <w:pPr>
-        <w:ind w:left="2225" w:hanging="180"/>
+        <w:ind w:left="1800" w:hanging="180"/>
       </w:pPr>
     </w:lvl>
     <w:lvl w:ilvl="3" w:tplc="0809000F" w:tentative="1">
@@ -6757,7 +5652,7 @@
       <w:lvlText w:val="%4."/>
       <w:lvlJc w:val="left"/>
       <w:pPr>
-        <w:ind w:left="2945" w:hanging="360"/>
+        <w:ind w:left="2520" w:hanging="360"/>
       </w:pPr>
     </w:lvl>
     <w:lvl w:ilvl="4" w:tplc="08090019" w:tentative="1">
@@ -6766,7 +5661,7 @@
       <w:lvlText w:val="%5."/>
       <w:lvlJc w:val="left"/>
       <w:pPr>
-        <w:ind w:left="3665" w:hanging="360"/>
+        <w:ind w:left="3240" w:hanging="360"/>
       </w:pPr>
     </w:lvl>
     <w:lvl w:ilvl="5" w:tplc="0809001B" w:tentative="1">
@@ -6775,7 +5670,7 @@
       <w:lvlText w:val="%6."/>
       <w:lvlJc w:val="right"/>
       <w:pPr>
-        <w:ind w:left="4385" w:hanging="180"/>
+        <w:ind w:left="3960" w:hanging="180"/>
       </w:pPr>
     </w:lvl>
     <w:lvl w:ilvl="6" w:tplc="0809000F" w:tentative="1">
@@ -6784,7 +5679,7 @@
       <w:lvlText w:val="%7."/>
       <w:lvlJc w:val="left"/>
       <w:pPr>
-        <w:ind w:left="5105" w:hanging="360"/>
+        <w:ind w:left="4680" w:hanging="360"/>
       </w:pPr>
     </w:lvl>
     <w:lvl w:ilvl="7" w:tplc="08090019" w:tentative="1">
@@ -6793,7 +5688,7 @@
       <w:lvlText w:val="%8."/>
       <w:lvlJc w:val="left"/>
       <w:pPr>
-        <w:ind w:left="5825" w:hanging="360"/>
+        <w:ind w:left="5400" w:hanging="360"/>
       </w:pPr>
     </w:lvl>
     <w:lvl w:ilvl="8" w:tplc="0809001B" w:tentative="1">
@@ -6802,11 +5697,11 @@
       <w:lvlText w:val="%9."/>
       <w:lvlJc w:val="right"/>
       <w:pPr>
-        <w:ind w:left="6545" w:hanging="180"/>
+        <w:ind w:left="6120" w:hanging="180"/>
       </w:pPr>
     </w:lvl>
   </w:abstractNum>
-  <w:abstractNum w:abstractNumId="15" w15:restartNumberingAfterBreak="0">
+  <w:abstractNum w:abstractNumId="16" w15:restartNumberingAfterBreak="0">
     <w:nsid w:val="6A1E4343"/>
     <w:multiLevelType w:val="hybridMultilevel"/>
     <w:tmpl w:val="68225EA4"/>
@@ -6935,40 +5830,43 @@
     <w:abstractNumId w:val="3"/>
   </w:num>
   <w:num w:numId="6" w16cid:durableId="888616160">
-    <w:abstractNumId w:val="5"/>
+    <w:abstractNumId w:val="6"/>
   </w:num>
   <w:num w:numId="7" w16cid:durableId="1977297090">
+    <w:abstractNumId w:val="12"/>
+  </w:num>
+  <w:num w:numId="8" w16cid:durableId="1835413305">
+    <w:abstractNumId w:val="10"/>
+  </w:num>
+  <w:num w:numId="9" w16cid:durableId="638002857">
     <w:abstractNumId w:val="11"/>
   </w:num>
-  <w:num w:numId="8" w16cid:durableId="1835413305">
-    <w:abstractNumId w:val="9"/>
-  </w:num>
-  <w:num w:numId="9" w16cid:durableId="638002857">
-    <w:abstractNumId w:val="10"/>
-  </w:num>
   <w:num w:numId="10" w16cid:durableId="685670257">
-    <w:abstractNumId w:val="12"/>
+    <w:abstractNumId w:val="13"/>
   </w:num>
   <w:num w:numId="11" w16cid:durableId="1424297643">
-    <w:abstractNumId w:val="13"/>
+    <w:abstractNumId w:val="14"/>
   </w:num>
   <w:num w:numId="12" w16cid:durableId="1274945095">
-    <w:abstractNumId w:val="7"/>
+    <w:abstractNumId w:val="8"/>
   </w:num>
   <w:num w:numId="13" w16cid:durableId="1974437">
-    <w:abstractNumId w:val="6"/>
+    <w:abstractNumId w:val="7"/>
   </w:num>
   <w:num w:numId="14" w16cid:durableId="1658265655">
     <w:abstractNumId w:val="4"/>
   </w:num>
   <w:num w:numId="15" w16cid:durableId="961501568">
-    <w:abstractNumId w:val="14"/>
+    <w:abstractNumId w:val="15"/>
   </w:num>
   <w:num w:numId="16" w16cid:durableId="1011568520">
-    <w:abstractNumId w:val="8"/>
+    <w:abstractNumId w:val="9"/>
   </w:num>
   <w:num w:numId="17" w16cid:durableId="408885872">
-    <w:abstractNumId w:val="15"/>
+    <w:abstractNumId w:val="16"/>
+  </w:num>
+  <w:num w:numId="18" w16cid:durableId="940650646">
+    <w:abstractNumId w:val="5"/>
   </w:num>
 </w:numbering>
 </file>

</xml_diff>

<commit_message>
docs: Revise laboratory documentation to enhance clarity and detail streaming system architecture and features
</commit_message>
<xml_diff>
--- a/Documents/onlab-dokumentacio-g50rdf.docx
+++ b/Documents/onlab-dokumentacio-g50rdf.docx
@@ -1027,6 +1027,7 @@
     <w:p>
       <w:pPr>
         <w:pStyle w:val="BodyText"/>
+        <w:ind w:left="0" w:firstLine="425"/>
       </w:pPr>
     </w:p>
     <w:p>
@@ -1736,10 +1737,237 @@
         <w:pStyle w:val="Heading2"/>
       </w:pPr>
       <w:r>
+        <w:t>2.1 Tervezett funkciók és felhasználás</w:t>
+      </w:r>
+    </w:p>
+    <w:p>
+      <w:pPr>
+        <w:pStyle w:val="BodyText"/>
+        <w:ind w:left="0"/>
+      </w:pPr>
+      <w:r>
+        <w:t>A rendszer célja, hogy a felhasználók élő videó közvetítéseket indíthassanak, nézhessenek, és interakcióba léphessenek egymással egy webes felületen keresztül. Az alkalmazás</w:t>
+      </w:r>
+      <w:r>
+        <w:t xml:space="preserve"> tervezett</w:t>
+      </w:r>
+      <w:r>
+        <w:t xml:space="preserve"> fő funkciói a következők:</w:t>
+      </w:r>
+      <w:r>
+        <w:t xml:space="preserve"> </w:t>
+      </w:r>
+    </w:p>
+    <w:p>
+      <w:pPr>
+        <w:pStyle w:val="BodyText"/>
+        <w:numPr>
+          <w:ilvl w:val="0"/>
+          <w:numId w:val="19"/>
+        </w:numPr>
+      </w:pPr>
+      <w:r>
+        <w:rPr>
+          <w:b/>
+          <w:bCs/>
+        </w:rPr>
+        <w:t>Regisztráció és bejelentkezés:</w:t>
+      </w:r>
+      <w:r>
+        <w:t xml:space="preserve"> A felhasználók saját fiókot hozhatnak létre, majd bejelentkezhetnek</w:t>
+      </w:r>
+    </w:p>
+    <w:p>
+      <w:pPr>
+        <w:pStyle w:val="BodyText"/>
+        <w:numPr>
+          <w:ilvl w:val="0"/>
+          <w:numId w:val="19"/>
+        </w:numPr>
+      </w:pPr>
+      <w:r>
+        <w:rPr>
+          <w:b/>
+          <w:bCs/>
+        </w:rPr>
+        <w:t>Élő stream indítása:</w:t>
+      </w:r>
+      <w:r>
+        <w:t xml:space="preserve"> A bejelentkezett felhasználók saját élő közvetítést indíthatnak. Ehhez a rendszer egyedi stream kulcsot generál, amit például OBS-be lehet beállítani.</w:t>
+      </w:r>
+    </w:p>
+    <w:p>
+      <w:pPr>
+        <w:pStyle w:val="BodyText"/>
+        <w:numPr>
+          <w:ilvl w:val="0"/>
+          <w:numId w:val="19"/>
+        </w:numPr>
+      </w:pPr>
+      <w:r>
+        <w:rPr>
+          <w:b/>
+          <w:bCs/>
+        </w:rPr>
+        <w:t>Streamek böngészése és nézése:</w:t>
+      </w:r>
+      <w:r>
+        <w:t xml:space="preserve"> Minden látogató böngészheti az aktuálisan élő közvetítéseket. A nézők valós időben láthatják a nézőszámot és a stream adatait.</w:t>
+      </w:r>
+    </w:p>
+    <w:p>
+      <w:pPr>
+        <w:pStyle w:val="BodyText"/>
+        <w:numPr>
+          <w:ilvl w:val="0"/>
+          <w:numId w:val="19"/>
+        </w:numPr>
+      </w:pPr>
+      <w:r>
+        <w:rPr>
+          <w:b/>
+          <w:bCs/>
+        </w:rPr>
+        <w:t>Stream ajánlások:</w:t>
+      </w:r>
+      <w:r>
+        <w:t xml:space="preserve"> A rendszer ajánl élő streameket a felhasználónak, például népszerűség vagy követések alapján.</w:t>
+      </w:r>
+    </w:p>
+    <w:p>
+      <w:pPr>
+        <w:pStyle w:val="BodyText"/>
+        <w:numPr>
+          <w:ilvl w:val="0"/>
+          <w:numId w:val="19"/>
+        </w:numPr>
+      </w:pPr>
+      <w:r>
+        <w:rPr>
+          <w:b/>
+          <w:bCs/>
+        </w:rPr>
+        <w:t>Felhasználói profil:</w:t>
+      </w:r>
+      <w:r>
+        <w:t xml:space="preserve"> Minden felhasználó szerkesztheti saját adatait, például a nevét, e-mail címét vagy jelszavát.</w:t>
+      </w:r>
+    </w:p>
+    <w:p>
+      <w:pPr>
+        <w:pStyle w:val="BodyText"/>
+        <w:numPr>
+          <w:ilvl w:val="0"/>
+          <w:numId w:val="19"/>
+        </w:numPr>
+      </w:pPr>
+      <w:r>
+        <w:rPr>
+          <w:b/>
+          <w:bCs/>
+        </w:rPr>
+        <w:t>Követés:</w:t>
+      </w:r>
+      <w:r>
+        <w:t xml:space="preserve"> A felhasználók másokat követhetnek. Az oldalsó menüben látható, hogy a követett streamerek közül ki van éppen élőben.</w:t>
+      </w:r>
+    </w:p>
+    <w:p>
+      <w:pPr>
+        <w:pStyle w:val="BodyText"/>
+        <w:numPr>
+          <w:ilvl w:val="0"/>
+          <w:numId w:val="19"/>
+        </w:numPr>
+      </w:pPr>
+      <w:r>
+        <w:rPr>
+          <w:b/>
+          <w:bCs/>
+        </w:rPr>
+        <w:t>Nézőszámlálás:</w:t>
+      </w:r>
+      <w:r>
+        <w:t xml:space="preserve"> A rendszer valós időben számolja, hogy egy adott streamet hányan néznek.</w:t>
+      </w:r>
+    </w:p>
+    <w:p>
+      <w:pPr>
+        <w:pStyle w:val="BodyText"/>
+        <w:numPr>
+          <w:ilvl w:val="0"/>
+          <w:numId w:val="19"/>
+        </w:numPr>
+      </w:pPr>
+      <w:r>
+        <w:rPr>
+          <w:b/>
+          <w:bCs/>
+        </w:rPr>
+        <w:t>Stream beállítások:</w:t>
+      </w:r>
+      <w:r>
+        <w:t xml:space="preserve"> A felhasználók módosíthatják saját streamjük nevét, leírását, kategóriáját, és új stream kulcsot is generálhatnak.</w:t>
+      </w:r>
+    </w:p>
+    <w:p>
+      <w:pPr>
+        <w:pStyle w:val="BodyText"/>
+        <w:numPr>
+          <w:ilvl w:val="0"/>
+          <w:numId w:val="19"/>
+        </w:numPr>
+      </w:pPr>
+      <w:r>
+        <w:rPr>
+          <w:b/>
+          <w:bCs/>
+        </w:rPr>
+        <w:t>Biztonság:</w:t>
+      </w:r>
+      <w:r>
+        <w:t xml:space="preserve"> A rendszer minden védett művelethez JWT alapú hitelesítést használ.</w:t>
+      </w:r>
+    </w:p>
+    <w:p>
+      <w:pPr>
+        <w:pStyle w:val="BodyText"/>
+        <w:ind w:left="142" w:firstLine="0"/>
+      </w:pPr>
+    </w:p>
+    <w:p>
+      <w:pPr>
+        <w:pStyle w:val="BodyText"/>
+        <w:ind w:left="0"/>
+      </w:pPr>
+      <w:r>
+        <w:t>A felhasználók a frontend Angular alkalmazáson keresztül érik el a szolgáltatásokat. A backend mikroszolgáltatások biztosítják az adatok kezelését</w:t>
+      </w:r>
+      <w:r>
+        <w:t xml:space="preserve"> </w:t>
+      </w:r>
+      <w:r>
+        <w:t xml:space="preserve">és a valós idejű funkciókat. A rendszer skálázható, minden fő komponens külön konténerben fut Kubernetes klaszterben. Az adatokat </w:t>
+      </w:r>
+      <w:r>
+        <w:t>egy relációs adatbázis kezelőben tárolja és egy kulcs-érték gyorsítótárat használ.</w:t>
+      </w:r>
+    </w:p>
+    <w:p>
+      <w:pPr>
+        <w:pStyle w:val="Heading2"/>
+      </w:pPr>
+      <w:r>
         <w:t>2</w:t>
       </w:r>
       <w:r>
-        <w:t xml:space="preserve">.1 </w:t>
+        <w:t>.</w:t>
+      </w:r>
+      <w:r>
+        <w:t>2</w:t>
+      </w:r>
+      <w:r>
+        <w:t xml:space="preserve"> </w:t>
       </w:r>
       <w:r>
         <w:t>Architektúra</w:t>
@@ -1765,20 +1993,71 @@
         <w:pStyle w:val="Heading2"/>
       </w:pPr>
       <w:r>
-        <w:t>2.1.1 Adatstruktúra</w:t>
-      </w:r>
+        <w:t>2.</w:t>
+      </w:r>
+      <w:r>
+        <w:t>3</w:t>
+      </w:r>
+      <w:r>
+        <w:t xml:space="preserve"> Adatstruktúra</w:t>
+      </w:r>
+    </w:p>
+    <w:p>
+      <w:pPr>
+        <w:pStyle w:val="BodyText"/>
+        <w:ind w:left="0"/>
+      </w:pPr>
+      <w:r>
+        <w:t>A rendszer adatbázisának felépítése három fő részből áll</w:t>
+      </w:r>
+      <w:r>
+        <w:t xml:space="preserve"> (1.ábra)</w:t>
+      </w:r>
+      <w:r>
+        <w:t>, amelyek együtt biztosítják a streaming szolgáltatás alapvető működését. Az első rész a Users tábla, amely minden felhasználóról tárolja a legfontosabb információkat, például a felhasználónevet, e-mail címet, jelszót, valamint azt is, hogy mikor regisztrált és éppen élőben közvetít-e. Ez a tábla minden felhasználóhoz egyedi azonosítót rendel, ami alapján később könnyen összekapcsolhatók a többi adattal.</w:t>
+      </w:r>
+    </w:p>
+    <w:p>
+      <w:pPr>
+        <w:pStyle w:val="BodyText"/>
+      </w:pPr>
+    </w:p>
+    <w:p>
+      <w:pPr>
+        <w:pStyle w:val="BodyText"/>
+        <w:ind w:left="0"/>
+      </w:pPr>
+      <w:r>
+        <w:lastRenderedPageBreak/>
+        <w:t>A második rész a LiveStreams tábla, amely az élő közvetítéseket írja le. Itt minden streamhez tartozik egy azonosító, valamint meg van adva, hogy melyik felhasználó indította azt (UserId). Emellett tárolja a stream nevét, leírását, kategóriáját, a hozzá tartozó képet (thumbnail), a stream elérési útját, kulcsát, valamint a nézettségi adatokat. Ez lehetővé teszi, hogy minden egyes közvetítéshez részletes információkat rendeljünk, és könnyen visszakereshető legyen, hogy ki, mikor és milyen tartalmat közvetített.</w:t>
+      </w:r>
+    </w:p>
+    <w:p>
+      <w:pPr>
+        <w:pStyle w:val="BodyText"/>
+      </w:pPr>
     </w:p>
     <w:p>
       <w:pPr>
         <w:pStyle w:val="BodyText"/>
         <w:keepNext/>
-        <w:ind w:left="0" w:firstLine="0"/>
-        <w:jc w:val="center"/>
-        <w:outlineLvl w:val="0"/>
-      </w:pPr>
-      <w:r>
+        <w:ind w:left="0"/>
+      </w:pPr>
+      <w:r>
+        <w:t>A harmadik rész a UserFollowers tábla, amely a felhasználók közötti követési kapcsolatokat tartalmazza. Ez azt jelenti, hogy minden sorban két felhasználó azonosítója szerepel: az egyik a követő, a másik pedig az, akit követnek. Így egyszerűen nyilvántartható, hogy ki kit követ, és ennek alapján megvalósíthatók a közösségi funkciók, például a követett streamerek listázása.</w:t>
+      </w:r>
+      <w:r>
+        <w:rPr>
+          <w:noProof/>
+        </w:rPr>
+        <w:t xml:space="preserve"> </w:t>
+      </w:r>
+      <w:r>
+        <w:rPr>
+          <w:noProof/>
+        </w:rPr>
         <w:drawing>
-          <wp:inline distT="0" distB="0" distL="0" distR="0" wp14:anchorId="08F393B0" wp14:editId="3AD2C592">
+          <wp:inline distT="0" distB="0" distL="0" distR="0" wp14:anchorId="0A9AC54F" wp14:editId="31ACFEE4">
             <wp:extent cx="6120130" cy="2557145"/>
             <wp:effectExtent l="0" t="0" r="0" b="0"/>
             <wp:docPr id="371056450" name="Picture 1" descr="A screenshot of a computer screen&#10;&#10;AI-generated content may be incorrect."/>
@@ -1820,79 +2099,36 @@
         <w:jc w:val="center"/>
       </w:pPr>
       <w:r>
-        <w:t xml:space="preserve">Kép </w:t>
-      </w:r>
-      <w:r>
-        <w:fldChar w:fldCharType="begin"/>
-      </w:r>
-      <w:r>
-        <w:instrText xml:space="preserve"> SEQ Kép \* ARABIC </w:instrText>
-      </w:r>
-      <w:r>
-        <w:fldChar w:fldCharType="separate"/>
-      </w:r>
-      <w:r>
-        <w:rPr>
-          <w:noProof/>
-        </w:rPr>
-        <w:t>1</w:t>
-      </w:r>
-      <w:r>
-        <w:fldChar w:fldCharType="end"/>
-      </w:r>
+        <w:t>1.</w:t>
+      </w:r>
+      <w:r>
+        <w:t xml:space="preserve"> </w:t>
+      </w:r>
+      <w:bookmarkStart w:id="0" w:name="_Ref197977403"/>
+      <w:r>
+        <w:t>ábra</w:t>
+      </w:r>
+      <w:bookmarkEnd w:id="0"/>
       <w:r>
         <w:br/>
+      </w:r>
+      <w:r>
         <w:t>Az adatbázisban használt táblák és ezek összeköttetése</w:t>
       </w:r>
     </w:p>
     <w:p/>
     <w:p>
       <w:pPr>
-        <w:pStyle w:val="BodyText"/>
-        <w:ind w:left="0"/>
-      </w:pPr>
-      <w:r>
-        <w:t>A rendszer adatbázisának felépítése három fő részből áll, amelyek együtt biztosítják a streaming szolgáltatás alapvető működését. Az első rész a Users tábla, amely minden felhasználóról tárolja a legfontosabb információkat, például a felhasználónevet, e-mail címet, jelszót, valamint azt is, hogy mikor regisztrált és éppen élőben közvetít-e. Ez a tábla minden felhasználóhoz egyedi azonosítót rendel, ami alapján később könnyen összekapcsolhatók a többi adattal.</w:t>
-      </w:r>
-    </w:p>
-    <w:p>
-      <w:pPr>
-        <w:pStyle w:val="BodyText"/>
-      </w:pPr>
-    </w:p>
-    <w:p>
-      <w:pPr>
-        <w:pStyle w:val="BodyText"/>
-        <w:ind w:left="0"/>
-      </w:pPr>
-      <w:r>
-        <w:t>A második rész a LiveStreams tábla, amely az élő közvetítéseket írja le. Itt minden streamhez tartozik egy azonosító, valamint meg van adva, hogy melyik felhasználó indította azt (UserId). Emellett tárolja a stream nevét, leírását, kategóriáját, a hozzá tartozó képet (thumbnail), a stream elérési útját, kulcsát, valamint a nézettségi adatokat. Ez lehetővé teszi, hogy minden egyes közvetítéshez részletes információkat rendeljünk, és könnyen visszakereshető legyen, hogy ki, mikor és milyen tartalmat közvetített.</w:t>
-      </w:r>
-    </w:p>
-    <w:p>
-      <w:pPr>
-        <w:pStyle w:val="BodyText"/>
-      </w:pPr>
-    </w:p>
-    <w:p>
-      <w:pPr>
-        <w:pStyle w:val="BodyText"/>
-        <w:ind w:left="0"/>
-      </w:pPr>
-      <w:r>
-        <w:t xml:space="preserve">A harmadik rész a UserFollowers tábla, amely a felhasználók közötti követési kapcsolatokat tartalmazza. Ez azt jelenti, hogy minden sorban két felhasználó azonosítója szerepel: az egyik a </w:t>
-      </w:r>
-      <w:r>
-        <w:lastRenderedPageBreak/>
-        <w:t>követő, a másik pedig az, akit követnek. Így egyszerűen nyilvántartható, hogy ki kit követ, és ennek alapján megvalósíthatók a közösségi funkciók, például a követett streamerek listázása.</w:t>
-      </w:r>
-    </w:p>
-    <w:p>
-      <w:pPr>
         <w:pStyle w:val="Heading2"/>
       </w:pPr>
       <w:r>
-        <w:t>2.1.2 Használt technológiák</w:t>
+        <w:t>2.</w:t>
+      </w:r>
+      <w:r>
+        <w:t>4</w:t>
+      </w:r>
+      <w:r>
+        <w:t xml:space="preserve"> Használt technológiák</w:t>
       </w:r>
     </w:p>
     <w:p>
@@ -2105,6 +2341,7 @@
           <w:b/>
           <w:bCs/>
         </w:rPr>
+        <w:lastRenderedPageBreak/>
         <w:t xml:space="preserve">Redis: </w:t>
       </w:r>
       <w:r>
@@ -2423,25 +2660,19 @@
     </w:p>
     <w:p>
       <w:pPr>
-        <w:widowControl/>
-        <w:suppressAutoHyphens w:val="0"/>
+        <w:pStyle w:val="BodyText"/>
         <w:ind w:left="0" w:firstLine="0"/>
-        <w:jc w:val="left"/>
-      </w:pPr>
-      <w:r>
-        <w:br w:type="page"/>
-      </w:r>
+      </w:pPr>
     </w:p>
     <w:p>
       <w:pPr>
         <w:pStyle w:val="Heading2"/>
       </w:pPr>
       <w:r>
-        <w:lastRenderedPageBreak/>
-        <w:t>2.1.</w:t>
-      </w:r>
-      <w:r>
-        <w:t>3</w:t>
+        <w:t>2.</w:t>
+      </w:r>
+      <w:r>
+        <w:t>5</w:t>
       </w:r>
       <w:r>
         <w:t xml:space="preserve"> </w:t>
@@ -2452,20 +2683,292 @@
     </w:p>
     <w:p>
       <w:pPr>
-        <w:pStyle w:val="NormalWeb"/>
-        <w:keepNext/>
-        <w:jc w:val="center"/>
-      </w:pPr>
-      <w:r>
+        <w:pStyle w:val="BodyText"/>
+        <w:ind w:left="0"/>
+      </w:pPr>
+      <w:r>
+        <w:t>A streaming rendszer több, egymással együttműködő mikroszolgáltatásból (service-ből) áll</w:t>
+      </w:r>
+      <w:r>
+        <w:t xml:space="preserve"> (2. ábra)</w:t>
+      </w:r>
+      <w:r>
+        <w:t>, amelyek mindegyike egy-egy jól körülhatárolható funkcióért felelős. Ezek a szolgáltatások külön konténerekben futnak, és szabványos HTTP API-kon keresztül kommunikálnak egymással. Az alábbiakban röviden bemutatom az egyes fő komponensek szerepét</w:t>
+      </w:r>
+      <w:r>
+        <w:t>.</w:t>
+      </w:r>
+    </w:p>
+    <w:p>
+      <w:pPr>
+        <w:pStyle w:val="Heading2"/>
         <w:rPr>
-          <w:noProof/>
-          <w:lang w:val="hu-HU"/>
+          <w:rFonts w:cs="FreeSans"/>
         </w:rPr>
+      </w:pPr>
+      <w:r>
+        <w:t>Backend</w:t>
+      </w:r>
+    </w:p>
+    <w:p>
+      <w:pPr>
+        <w:pStyle w:val="BodyText"/>
+        <w:numPr>
+          <w:ilvl w:val="0"/>
+          <w:numId w:val="15"/>
+        </w:numPr>
+      </w:pPr>
+      <w:r>
+        <w:rPr>
+          <w:b/>
+          <w:bCs/>
+        </w:rPr>
+        <w:t>AuthService (Hitelesítés)</w:t>
+      </w:r>
+      <w:r>
+        <w:t xml:space="preserve"> Ez a szolgáltatás felelős a felhasználók bejelentkeztetéséért és a jogosultságok kezeléséért. A felhasználó itt kap egy JWT tokent, amivel a többi szolgáltatás védett végpontjait is elérheti. A token-alapú hitelesítés biztosítja, hogy csak jogosult felhasználók férhetnek hozzá a rendszer funkcióihoz.</w:t>
+      </w:r>
+    </w:p>
+    <w:p>
+      <w:pPr>
+        <w:pStyle w:val="BodyText"/>
+      </w:pPr>
+    </w:p>
+    <w:p>
+      <w:pPr>
+        <w:pStyle w:val="BodyText"/>
+        <w:numPr>
+          <w:ilvl w:val="0"/>
+          <w:numId w:val="15"/>
+        </w:numPr>
+      </w:pPr>
+      <w:r>
+        <w:rPr>
+          <w:b/>
+          <w:bCs/>
+        </w:rPr>
+        <w:t>UserDbHandler (Felhasználókezelés)</w:t>
+      </w:r>
+      <w:r>
+        <w:t xml:space="preserve"> Ez a modul tárolja és kezeli a felhasználók adatait (pl. név, e-mail, jelszó, regisztráció dátuma). Lehetővé teszi új felhasználók regisztrációját, adataik módosítását, valamint azt is, hogy egy felhasználó éppen élőben közvetít-e.</w:t>
+      </w:r>
+    </w:p>
+    <w:p>
+      <w:pPr>
+        <w:pStyle w:val="BodyText"/>
+      </w:pPr>
+    </w:p>
+    <w:p>
+      <w:pPr>
+        <w:pStyle w:val="BodyText"/>
+        <w:numPr>
+          <w:ilvl w:val="0"/>
+          <w:numId w:val="15"/>
+        </w:numPr>
+      </w:pPr>
+      <w:r>
+        <w:rPr>
+          <w:b/>
+          <w:bCs/>
+        </w:rPr>
+        <w:t>StreamDbHandler (Streamek kezelése)</w:t>
+      </w:r>
+      <w:r>
+        <w:t xml:space="preserve"> Ez a szolgáltatás felelős az élő közvetítések (streamek) adatainak tárolásáért és kezeléséért. Itt jönnek létre az új streamek, itt tárolódik minden streamhez tartozó információ (pl. stream neve, leírása, kategóriája, kulcsa, elérési útja, nézettségi adatok). A StreamDbHandler biztosítja, hogy minden stream egyedi azonosítóval és a hozzá tartozó felhasználóval legyen összekapcsolva.</w:t>
+      </w:r>
+    </w:p>
+    <w:p>
+      <w:pPr>
+        <w:pStyle w:val="BodyText"/>
+      </w:pPr>
+    </w:p>
+    <w:p>
+      <w:pPr>
+        <w:pStyle w:val="BodyText"/>
+        <w:numPr>
+          <w:ilvl w:val="0"/>
+          <w:numId w:val="15"/>
+        </w:numPr>
+      </w:pPr>
+      <w:r>
+        <w:rPr>
+          <w:b/>
+          <w:bCs/>
+        </w:rPr>
+        <w:t>StreamService (Stream logika, kulcsgenerálás, indítás/leállítás)</w:t>
+      </w:r>
+      <w:r>
+        <w:t xml:space="preserve"> Ez a modul végzi a streameléshez kapcsolódó üzleti logikát. Itt történik például a stream kulcsok generálása, a stream indítása és leállítása, valamint a </w:t>
+      </w:r>
+      <w:r>
+        <w:t>felhasználóhoz</w:t>
+      </w:r>
+      <w:r>
+        <w:t xml:space="preserve"> tartozó ajánl</w:t>
+      </w:r>
+      <w:r>
+        <w:t>ott streamek</w:t>
+      </w:r>
+      <w:r>
+        <w:t xml:space="preserve"> előállítása. A StreamService kommunikál a StreamDbHandler-rel, hogy frissítse a streamek állapotát, illetve a UserDbHandler-rel, hogy a felhasználók élő státuszát kezelje.</w:t>
+      </w:r>
+    </w:p>
+    <w:p>
+      <w:pPr>
+        <w:pStyle w:val="BodyText"/>
+      </w:pPr>
+    </w:p>
+    <w:p>
+      <w:pPr>
+        <w:pStyle w:val="BodyText"/>
+        <w:numPr>
+          <w:ilvl w:val="0"/>
+          <w:numId w:val="15"/>
+        </w:numPr>
+      </w:pPr>
+      <w:r>
+        <w:rPr>
+          <w:b/>
+          <w:bCs/>
+        </w:rPr>
+        <w:t>ViewerService (Nézők kezelése, nézőszámlálás)</w:t>
+      </w:r>
+      <w:r>
+        <w:t xml:space="preserve"> Ez a szolgáltatás tartja nyilván, hogy egy adott streamet éppen hányan néznek. Redis alapú cache-t használ a nézők gyors számolásához, és minden néző csatlakozásakor vagy távozásakor frissíti a nézettségi adatokat a StreamDbHandler-ben is. Így valós idejű nézőszámot tudunk mutatni minden streamhez.</w:t>
+      </w:r>
+    </w:p>
+    <w:p>
+      <w:pPr>
+        <w:pStyle w:val="BodyText"/>
+      </w:pPr>
+    </w:p>
+    <w:p>
+      <w:pPr>
+        <w:pStyle w:val="BodyText"/>
+        <w:numPr>
+          <w:ilvl w:val="0"/>
+          <w:numId w:val="15"/>
+        </w:numPr>
+      </w:pPr>
+      <w:r>
+        <w:rPr>
+          <w:b/>
+          <w:bCs/>
+        </w:rPr>
+        <w:t>FollowerService (Követések kezelése)</w:t>
+      </w:r>
+      <w:r>
+        <w:t xml:space="preserve"> Ez a modul kezeli a felhasználók közötti követési kapcsolatokat. Lehetővé teszi, hogy egy felhasználó másokat kövessen, és ezek alapján például személyre szabott ajánlásokat vagy értesítéseket lehessen küldeni.</w:t>
+      </w:r>
+    </w:p>
+    <w:p>
+      <w:pPr>
+        <w:pStyle w:val="BodyText"/>
+      </w:pPr>
+    </w:p>
+    <w:p>
+      <w:pPr>
+        <w:pStyle w:val="BodyText"/>
+        <w:numPr>
+          <w:ilvl w:val="0"/>
+          <w:numId w:val="15"/>
+        </w:numPr>
+      </w:pPr>
+      <w:r>
+        <w:rPr>
+          <w:b/>
+          <w:bCs/>
+        </w:rPr>
+        <w:t>Nginx-RTMP (Streaming szerver)</w:t>
+      </w:r>
+      <w:r>
+        <w:t xml:space="preserve"> Ez a komponens maga a streaming szerver, amely az RTMP protokollon keresztül fogadja a videófolyamokat (pl. OBS-ből vagy egy scriptből), majd HLS formátumban továbbítja azokat a nézők felé. Az Nginx-RTMP szerver a rendszer központi eleme, amely a tényleges videóadatokat kezeli.</w:t>
+      </w:r>
+    </w:p>
+    <w:p>
+      <w:pPr>
+        <w:pStyle w:val="BodyText"/>
+      </w:pPr>
+    </w:p>
+    <w:p>
+      <w:pPr>
+        <w:pStyle w:val="BodyText"/>
+        <w:numPr>
+          <w:ilvl w:val="0"/>
+          <w:numId w:val="15"/>
+        </w:numPr>
+      </w:pPr>
+      <w:r>
+        <w:rPr>
+          <w:b/>
+          <w:bCs/>
+        </w:rPr>
+        <w:t>Database (Adatbázis) és Redis (Gyorsítótár)</w:t>
+      </w:r>
+      <w:r>
+        <w:t xml:space="preserve"> A PostgreSQL adatbázis tárolja a felhasználók, streamek és követések tartós adatait. A Redis cache gyors elérésű, ideiglenes adatokat (pl. nézők listája, aktív streamek) tárol, hogy a rendszer gyorsan tudjon reagálni a nézőszám változásaira.</w:t>
+      </w:r>
+    </w:p>
+    <w:p>
+      <w:pPr>
+        <w:pStyle w:val="ListParagraph"/>
+      </w:pPr>
+    </w:p>
+    <w:p>
+      <w:pPr>
+        <w:pStyle w:val="BodyText"/>
+        <w:numPr>
+          <w:ilvl w:val="0"/>
+          <w:numId w:val="15"/>
+        </w:numPr>
+      </w:pPr>
+      <w:r>
+        <w:rPr>
+          <w:b/>
+          <w:bCs/>
+        </w:rPr>
+        <w:t xml:space="preserve">DbManagementService (Adatbáziskezelő): </w:t>
+      </w:r>
+      <w:r>
+        <w:t xml:space="preserve">Ez a komponens </w:t>
+      </w:r>
+      <w:r>
+        <w:t>az adatbázis sémájának karbantartását és a migrációk futtatását végzi. Segítségével biztosítható, hogy az adatbázis szerkezete mindig naprakész legyen a fejlesztések során.</w:t>
+      </w:r>
+    </w:p>
+    <w:p>
+      <w:pPr>
+        <w:pStyle w:val="BodyText"/>
+        <w:numPr>
+          <w:ilvl w:val="0"/>
+          <w:numId w:val="15"/>
+        </w:numPr>
+      </w:pPr>
+      <w:r>
+        <w:rPr>
+          <w:b/>
+          <w:bCs/>
+        </w:rPr>
+        <w:t>Ingress:</w:t>
+      </w:r>
+      <w:r>
+        <w:t xml:space="preserve"> Az Ingress komponens a Kubernetes klaszterben az Nginx Ingress Controller segítségével valósul meg. Az Ingress felelős a bejövő HTTP/HTTPS kérések irányításáért a megfelelő szolgáltatások (például frontend, streaming backend, AuthService) felé.</w:t>
+      </w:r>
+      <w:r>
+        <w:t xml:space="preserve"> </w:t>
+      </w:r>
+    </w:p>
+    <w:p>
+      <w:pPr>
+        <w:pStyle w:val="BodyText"/>
+        <w:ind w:left="0" w:firstLine="0"/>
+      </w:pPr>
+      <w:r>
         <w:drawing>
-          <wp:inline distT="0" distB="0" distL="0" distR="0" wp14:anchorId="452286CA" wp14:editId="544804C9">
-            <wp:extent cx="7604207" cy="4808415"/>
-            <wp:effectExtent l="7303" t="0" r="4127" b="4128"/>
-            <wp:docPr id="1328789124" name="Picture 1" descr="A diagram of a diagram&#10;&#10;AI-generated content may be incorrect."/>
+          <wp:inline distT="0" distB="0" distL="0" distR="0" wp14:anchorId="259C6B60" wp14:editId="028FC42A">
+            <wp:extent cx="6120130" cy="3366770"/>
+            <wp:effectExtent l="0" t="0" r="0" b="5080"/>
+            <wp:docPr id="526751278" name="Picture 1" descr="A diagram of a service&#10;&#10;AI-generated content may be incorrect."/>
             <wp:cNvGraphicFramePr>
               <a:graphicFrameLocks xmlns:a="http://schemas.openxmlformats.org/drawingml/2006/main" noChangeAspect="1"/>
             </wp:cNvGraphicFramePr>
@@ -2473,36 +2976,23 @@
               <a:graphicData uri="http://schemas.openxmlformats.org/drawingml/2006/picture">
                 <pic:pic xmlns:pic="http://schemas.openxmlformats.org/drawingml/2006/picture">
                   <pic:nvPicPr>
-                    <pic:cNvPr id="1328789124" name="Picture 1" descr="A diagram of a diagram&#10;&#10;AI-generated content may be incorrect."/>
-                    <pic:cNvPicPr>
-                      <a:picLocks noChangeAspect="1" noChangeArrowheads="1"/>
-                    </pic:cNvPicPr>
+                    <pic:cNvPr id="526751278" name="Picture 1" descr="A diagram of a service&#10;&#10;AI-generated content may be incorrect."/>
+                    <pic:cNvPicPr/>
                   </pic:nvPicPr>
                   <pic:blipFill>
-                    <a:blip r:embed="rId10" cstate="print">
-                      <a:extLst>
-                        <a:ext uri="{28A0092B-C50C-407E-A947-70E740481C1C}">
-                          <a14:useLocalDpi xmlns:a14="http://schemas.microsoft.com/office/drawing/2010/main" val="0"/>
-                        </a:ext>
-                      </a:extLst>
-                    </a:blip>
-                    <a:srcRect/>
+                    <a:blip r:embed="rId10"/>
                     <a:stretch>
                       <a:fillRect/>
                     </a:stretch>
                   </pic:blipFill>
-                  <pic:spPr bwMode="auto">
-                    <a:xfrm rot="5400000">
+                  <pic:spPr>
+                    <a:xfrm>
                       <a:off x="0" y="0"/>
-                      <a:ext cx="7660295" cy="4843881"/>
+                      <a:ext cx="6120130" cy="3366770"/>
                     </a:xfrm>
                     <a:prstGeom prst="rect">
                       <a:avLst/>
                     </a:prstGeom>
-                    <a:noFill/>
-                    <a:ln>
-                      <a:noFill/>
-                    </a:ln>
                   </pic:spPr>
                 </pic:pic>
               </a:graphicData>
@@ -2514,328 +3004,43 @@
     <w:p>
       <w:pPr>
         <w:pStyle w:val="Caption"/>
+        <w:ind w:left="360" w:firstLine="0"/>
         <w:jc w:val="center"/>
       </w:pPr>
       <w:r>
-        <w:t xml:space="preserve">Kép </w:t>
-      </w:r>
-      <w:r>
-        <w:fldChar w:fldCharType="begin"/>
-      </w:r>
-      <w:r>
-        <w:instrText xml:space="preserve"> SEQ Kép \* ARABIC </w:instrText>
-      </w:r>
-      <w:r>
-        <w:fldChar w:fldCharType="separate"/>
-      </w:r>
-      <w:r>
-        <w:rPr>
-          <w:noProof/>
-        </w:rPr>
-        <w:t>2</w:t>
-      </w:r>
-      <w:r>
-        <w:fldChar w:fldCharType="end"/>
+        <w:t>2. ábra</w:t>
       </w:r>
       <w:r>
         <w:br/>
         <w:t>A kubernetes cluster logikai felépítése</w:t>
       </w:r>
     </w:p>
+    <w:p/>
+    <w:p>
+      <w:pPr>
+        <w:pStyle w:val="BodyText"/>
+        <w:ind w:left="0" w:firstLine="0"/>
+      </w:pPr>
+    </w:p>
+    <w:p>
+      <w:pPr>
+        <w:pStyle w:val="Heading2"/>
+      </w:pPr>
+      <w:r>
+        <w:lastRenderedPageBreak/>
+        <w:t>Frontend</w:t>
+      </w:r>
+    </w:p>
     <w:p>
       <w:pPr>
         <w:pStyle w:val="BodyText"/>
         <w:ind w:left="0"/>
       </w:pPr>
       <w:r>
-        <w:lastRenderedPageBreak/>
-        <w:t>A streaming rendszer több, egymással együttműködő mikroszolgáltatásból (service-ből) áll, amelyek mindegyike egy-egy jól körülhatárolható funkcióért felelős. Ezek a szolgáltatások külön konténerekben futnak, és szabványos HTTP API-kon keresztül kommunikálnak egymással. Az alábbiakban röviden bemutatom az egyes fő komponensek szerepét</w:t>
-      </w:r>
-      <w:r>
-        <w:t>.</w:t>
-      </w:r>
-    </w:p>
-    <w:p>
-      <w:pPr>
-        <w:pStyle w:val="Heading2"/>
-        <w:rPr>
-          <w:rFonts w:cs="FreeSans"/>
-        </w:rPr>
-      </w:pPr>
-      <w:r>
-        <w:t>Backend</w:t>
-      </w:r>
-    </w:p>
-    <w:p>
-      <w:pPr>
-        <w:pStyle w:val="BodyText"/>
-        <w:numPr>
-          <w:ilvl w:val="0"/>
-          <w:numId w:val="15"/>
-        </w:numPr>
-      </w:pPr>
-      <w:r>
-        <w:rPr>
-          <w:b/>
-          <w:bCs/>
-        </w:rPr>
-        <w:t>AuthService (Hitelesítés)</w:t>
-      </w:r>
-      <w:r>
-        <w:t xml:space="preserve"> Ez a szolgáltatás felelős a felhasználók bejelentkeztetéséért és a jogosultságok kezeléséért. A felhasználó itt kap egy JWT tokent, amivel a többi szolgáltatás védett végpontjait is elérheti. A token-alapú hitelesítés biztosítja, hogy csak jogosult felhasználók férhetnek hozzá a rendszer funkcióihoz.</w:t>
-      </w:r>
-    </w:p>
-    <w:p>
-      <w:pPr>
-        <w:pStyle w:val="BodyText"/>
-      </w:pPr>
-    </w:p>
-    <w:p>
-      <w:pPr>
-        <w:pStyle w:val="BodyText"/>
-        <w:numPr>
-          <w:ilvl w:val="0"/>
-          <w:numId w:val="15"/>
-        </w:numPr>
-      </w:pPr>
-      <w:r>
-        <w:rPr>
-          <w:b/>
-          <w:bCs/>
-        </w:rPr>
-        <w:t>UserDbHandler (Felhasználókezelés)</w:t>
-      </w:r>
-      <w:r>
-        <w:t xml:space="preserve"> Ez a modul tárolja és kezeli a felhasználók adatait (pl. név, e-mail, jelszó, regisztráció dátuma). Lehetővé teszi új felhasználók regisztrációját, adataik módosítását, valamint azt is, hogy egy felhasználó éppen élőben közvetít-e.</w:t>
-      </w:r>
-    </w:p>
-    <w:p>
-      <w:pPr>
-        <w:pStyle w:val="BodyText"/>
-      </w:pPr>
-    </w:p>
-    <w:p>
-      <w:pPr>
-        <w:pStyle w:val="BodyText"/>
-        <w:numPr>
-          <w:ilvl w:val="0"/>
-          <w:numId w:val="15"/>
-        </w:numPr>
-      </w:pPr>
-      <w:r>
-        <w:rPr>
-          <w:b/>
-          <w:bCs/>
-        </w:rPr>
-        <w:t>StreamDbHandler (Streamek kezelése)</w:t>
-      </w:r>
-      <w:r>
-        <w:t xml:space="preserve"> Ez a szolgáltatás felelős az élő közvetítések (streamek) adatainak tárolásáért és kezeléséért. Itt jönnek létre az új streamek, itt tárolódik minden streamhez tartozó információ (pl. stream neve, leírása, kategóriája, kulcsa, elérési útja, nézettségi adatok). A StreamDbHandler biztosítja, hogy minden stream egyedi azonosítóval és a hozzá tartozó felhasználóval legyen összekapcsolva.</w:t>
-      </w:r>
-    </w:p>
-    <w:p>
-      <w:pPr>
-        <w:pStyle w:val="BodyText"/>
-      </w:pPr>
-    </w:p>
-    <w:p>
-      <w:pPr>
-        <w:pStyle w:val="BodyText"/>
-        <w:numPr>
-          <w:ilvl w:val="0"/>
-          <w:numId w:val="15"/>
-        </w:numPr>
-      </w:pPr>
-      <w:r>
-        <w:rPr>
-          <w:b/>
-          <w:bCs/>
-        </w:rPr>
-        <w:t>StreamService (Stream logika, kulcsgenerálás, indítás/leállítás)</w:t>
-      </w:r>
-      <w:r>
-        <w:t xml:space="preserve"> Ez a modul végzi a streameléshez kapcsolódó üzleti logikát. Itt történik például a stream kulcsok generálása, a stream indítása és leállítása, valamint a </w:t>
-      </w:r>
-      <w:r>
-        <w:t>felhasználóhoz</w:t>
-      </w:r>
-      <w:r>
-        <w:t xml:space="preserve"> tartozó ajánl</w:t>
-      </w:r>
-      <w:r>
-        <w:t>ott streamek</w:t>
-      </w:r>
-      <w:r>
-        <w:t xml:space="preserve"> előállítása. A StreamService kommunikál a StreamDbHandler-rel, hogy frissítse a streamek állapotát, illetve a UserDbHandler-rel, hogy a felhasználók élő státuszát kezelje.</w:t>
-      </w:r>
-    </w:p>
-    <w:p>
-      <w:pPr>
-        <w:pStyle w:val="BodyText"/>
-      </w:pPr>
-    </w:p>
-    <w:p>
-      <w:pPr>
-        <w:pStyle w:val="BodyText"/>
-        <w:numPr>
-          <w:ilvl w:val="0"/>
-          <w:numId w:val="15"/>
-        </w:numPr>
-      </w:pPr>
-      <w:r>
-        <w:rPr>
-          <w:b/>
-          <w:bCs/>
-        </w:rPr>
-        <w:t>ViewerService (Nézők kezelése, nézőszámlálás)</w:t>
-      </w:r>
-      <w:r>
-        <w:t xml:space="preserve"> Ez a szolgáltatás tartja nyilván, hogy egy adott streamet éppen hányan néznek. Redis alapú cache-t használ a nézők gyors számolásához, és minden néző csatlakozásakor vagy távozásakor frissíti a nézettségi adatokat a StreamDbHandler-ben is. Így valós idejű nézőszámot tudunk mutatni minden streamhez.</w:t>
-      </w:r>
-    </w:p>
-    <w:p>
-      <w:pPr>
-        <w:pStyle w:val="BodyText"/>
-      </w:pPr>
-    </w:p>
-    <w:p>
-      <w:pPr>
-        <w:pStyle w:val="BodyText"/>
-        <w:numPr>
-          <w:ilvl w:val="0"/>
-          <w:numId w:val="15"/>
-        </w:numPr>
-      </w:pPr>
-      <w:r>
-        <w:rPr>
-          <w:b/>
-          <w:bCs/>
-        </w:rPr>
-        <w:t>FollowerService (Követések kezelése)</w:t>
-      </w:r>
-      <w:r>
-        <w:t xml:space="preserve"> Ez a modul kezeli a felhasználók közötti követési kapcsolatokat. Lehetővé teszi, hogy egy felhasználó másokat kövessen, és ezek alapján például személyre szabott ajánlásokat vagy értesítéseket lehessen küldeni.</w:t>
-      </w:r>
-    </w:p>
-    <w:p>
-      <w:pPr>
-        <w:pStyle w:val="BodyText"/>
-      </w:pPr>
-    </w:p>
-    <w:p>
-      <w:pPr>
-        <w:pStyle w:val="BodyText"/>
-        <w:numPr>
-          <w:ilvl w:val="0"/>
-          <w:numId w:val="15"/>
-        </w:numPr>
-      </w:pPr>
-      <w:r>
-        <w:rPr>
-          <w:b/>
-          <w:bCs/>
-        </w:rPr>
-        <w:t>Nginx-RTMP (Streaming szerver)</w:t>
-      </w:r>
-      <w:r>
-        <w:t xml:space="preserve"> Ez a komponens maga a streaming szerver, amely az RTMP protokollon keresztül fogadja a videófolyamokat (pl. OBS-ből vagy egy scriptből), majd HLS formátumban továbbítja azokat a nézők felé. Az Nginx-RTMP szerver a rendszer központi eleme, amely a tényleges videóadatokat kezeli.</w:t>
-      </w:r>
-    </w:p>
-    <w:p>
-      <w:pPr>
-        <w:pStyle w:val="BodyText"/>
-      </w:pPr>
-    </w:p>
-    <w:p>
-      <w:pPr>
-        <w:pStyle w:val="BodyText"/>
-        <w:numPr>
-          <w:ilvl w:val="0"/>
-          <w:numId w:val="15"/>
-        </w:numPr>
-      </w:pPr>
-      <w:r>
-        <w:rPr>
-          <w:b/>
-          <w:bCs/>
-        </w:rPr>
-        <w:t>Database (Adatbázis) és Redis (Gyorsítótár)</w:t>
-      </w:r>
-      <w:r>
-        <w:t xml:space="preserve"> A PostgreSQL adatbázis tárolja a felhasználók, streamek és követések tartós adatait. A Redis cache gyors elérésű, ideiglenes adatokat (pl. nézők listája, aktív streamek) tárol, hogy a rendszer gyorsan tudjon reagálni a nézőszám változásaira.</w:t>
-      </w:r>
-    </w:p>
-    <w:p>
-      <w:pPr>
-        <w:pStyle w:val="ListParagraph"/>
-      </w:pPr>
-    </w:p>
-    <w:p>
-      <w:pPr>
-        <w:pStyle w:val="BodyText"/>
-        <w:numPr>
-          <w:ilvl w:val="0"/>
-          <w:numId w:val="15"/>
-        </w:numPr>
-      </w:pPr>
-      <w:r>
-        <w:rPr>
-          <w:b/>
-          <w:bCs/>
-        </w:rPr>
-        <w:t xml:space="preserve">DbManagementService (Adatbáziskezelő): </w:t>
-      </w:r>
-      <w:r>
-        <w:t xml:space="preserve">Ez a komponens </w:t>
-      </w:r>
-      <w:r>
-        <w:t>az adatbázis sémájának karbantartását és a migrációk futtatását végzi. Segítségével biztosítható, hogy az adatbázis szerkezete mindig naprakész legyen a fejlesztések során.</w:t>
-      </w:r>
-    </w:p>
-    <w:p>
-      <w:pPr>
-        <w:pStyle w:val="BodyText"/>
-        <w:numPr>
-          <w:ilvl w:val="0"/>
-          <w:numId w:val="15"/>
-        </w:numPr>
-      </w:pPr>
-      <w:r>
-        <w:rPr>
-          <w:b/>
-          <w:bCs/>
-        </w:rPr>
-        <w:lastRenderedPageBreak/>
-        <w:t>Ingress:</w:t>
-      </w:r>
-      <w:r>
-        <w:t xml:space="preserve"> </w:t>
-      </w:r>
-      <w:r>
-        <w:t>Az Ingress komponens a Kubernetes klaszterben az Nginx Ingress Controller segítségével valósul meg. Az Ingress felelős a bejövő HTTP/HTTPS kérések irányításáért a megfelelő szolgáltatások (például frontend, streaming backend, AuthService) felé.</w:t>
-      </w:r>
-    </w:p>
-    <w:p>
-      <w:pPr>
-        <w:pStyle w:val="Heading2"/>
-      </w:pPr>
-      <w:r>
-        <w:t>Frontend</w:t>
-      </w:r>
-    </w:p>
-    <w:p>
-      <w:pPr>
-        <w:pStyle w:val="BodyText"/>
-        <w:ind w:left="0"/>
-      </w:pPr>
-      <w:r>
         <w:t>A kliens egy Angular alapú, modern, reszponzív webalkalmazás, amely lehetővé teszi élő streamek böngészését, megtekintését, saját stream indítását, felhasználói profilok kezelését, valamint a felhasználók közötti interakciókat (pl. követés). A frontend valós idejű nézőszámlálást, stream ajánlásokat, regisztrációt, bejelentkezést és stream beállításokat is biztosít. A lejátszás HLS-en keresztül, Shaka Playerrel történik.</w:t>
       </w:r>
       <w:r>
-        <w:t xml:space="preserve"> </w:t>
-      </w:r>
-      <w:r>
-        <w:t>Főbb komponensei:</w:t>
+        <w:t xml:space="preserve"> Főbb komponensei:</w:t>
       </w:r>
     </w:p>
     <w:p>
@@ -2857,7 +3062,13 @@
         <w:t xml:space="preserve"> </w:t>
       </w:r>
       <w:r>
-        <w:t>Egy adott élő stream megtekintését biztosító oldal. Betölti a stream adatait, elindítja a videólejátszót (Shaka Player), kezeli a nézőszámlálást, lehetőséget ad a streamer követésére/leválasztására, valamint a stream linkjének megosztására.</w:t>
+        <w:t>Egy adott élő stream megtekintését biztosító oldal</w:t>
+      </w:r>
+      <w:r>
+        <w:t xml:space="preserve"> (5.ábra)</w:t>
+      </w:r>
+      <w:r>
+        <w:t>. Betölti a stream adatait, elindítja a videólejátszót (Shaka Player), kezeli a nézőszámlálást, lehetőséget ad a streamer követésére/leválasztására, valamint a stream linkjének megosztására.</w:t>
       </w:r>
     </w:p>
     <w:p>
@@ -2901,7 +3112,13 @@
         <w:t xml:space="preserve"> </w:t>
       </w:r>
       <w:r>
-        <w:t>A felhasználó streamjének beállításait kezelő felület. Itt lehet módosítani a stream nevét, leírását, kategóriáját, valamint új stream</w:t>
+        <w:t>A felhasználó streamjének beállításait kezelő felület</w:t>
+      </w:r>
+      <w:r>
+        <w:t xml:space="preserve"> (4.ábra)</w:t>
+      </w:r>
+      <w:r>
+        <w:t>. Itt lehet módosítani a stream nevét, leírását, kategóriáját, valamint új stream</w:t>
       </w:r>
       <w:r>
         <w:t xml:space="preserve"> kulcsot</w:t>
@@ -2948,7 +3165,13 @@
         <w:t>Regisztráció/Belépés:</w:t>
       </w:r>
       <w:r>
-        <w:t xml:space="preserve"> Űrlap a megfelelő attribútumokkal, e</w:t>
+        <w:t xml:space="preserve"> Űrlap a megfelelő attribútumokkal</w:t>
+      </w:r>
+      <w:r>
+        <w:t xml:space="preserve"> (3. ábra)</w:t>
+      </w:r>
+      <w:r>
+        <w:t>, e</w:t>
       </w:r>
       <w:r>
         <w:t>llenőrzi a</w:t>
@@ -2963,19 +3186,13 @@
         <w:t xml:space="preserve"> hitelességét</w:t>
       </w:r>
       <w:r>
-        <w:t xml:space="preserve">, </w:t>
-      </w:r>
-      <w:r>
-        <w:t>hib</w:t>
+        <w:t>, hib</w:t>
       </w:r>
       <w:r>
         <w:t xml:space="preserve">a </w:t>
       </w:r>
       <w:r>
-        <w:t>esetén</w:t>
-      </w:r>
-      <w:r>
-        <w:t xml:space="preserve"> visszajelzést ad.</w:t>
+        <w:t>esetén visszajelzést ad.</w:t>
       </w:r>
     </w:p>
     <w:p>
@@ -3000,6 +3217,174 @@
         <w:t>pl. főoldal, felfedezés, profil), valamint a felhasználói fiókhoz kapcsolódó műveleteket (pl. bejelentkezés, kijelentkezés).</w:t>
       </w:r>
     </w:p>
+    <w:tbl>
+      <w:tblPr>
+        <w:tblStyle w:val="TableGrid"/>
+        <w:tblpPr w:leftFromText="180" w:rightFromText="180" w:vertAnchor="text" w:horzAnchor="margin" w:tblpXSpec="center" w:tblpY="937"/>
+        <w:tblW w:w="11231" w:type="dxa"/>
+        <w:tblBorders>
+          <w:top w:val="none" w:sz="0" w:space="0" w:color="auto"/>
+          <w:left w:val="none" w:sz="0" w:space="0" w:color="auto"/>
+          <w:bottom w:val="none" w:sz="0" w:space="0" w:color="auto"/>
+          <w:right w:val="none" w:sz="0" w:space="0" w:color="auto"/>
+          <w:insideH w:val="none" w:sz="0" w:space="0" w:color="auto"/>
+          <w:insideV w:val="none" w:sz="0" w:space="0" w:color="auto"/>
+        </w:tblBorders>
+        <w:tblLook w:val="04A0" w:firstRow="1" w:lastRow="0" w:firstColumn="1" w:lastColumn="0" w:noHBand="0" w:noVBand="1"/>
+      </w:tblPr>
+      <w:tblGrid>
+        <w:gridCol w:w="5271"/>
+        <w:gridCol w:w="5960"/>
+      </w:tblGrid>
+      <w:tr>
+        <w:trPr>
+          <w:trHeight w:val="5531"/>
+        </w:trPr>
+        <w:tc>
+          <w:tcPr>
+            <w:tcW w:w="0" w:type="auto"/>
+            <w:vAlign w:val="center"/>
+          </w:tcPr>
+          <w:p>
+            <w:pPr>
+              <w:pStyle w:val="BodyText"/>
+              <w:keepNext/>
+              <w:ind w:left="0" w:firstLine="0"/>
+              <w:jc w:val="center"/>
+            </w:pPr>
+            <w:r>
+              <w:drawing>
+                <wp:inline distT="0" distB="0" distL="0" distR="0" wp14:anchorId="2F33ABEF" wp14:editId="357D9650">
+                  <wp:extent cx="3058376" cy="2712177"/>
+                  <wp:effectExtent l="0" t="0" r="8890" b="0"/>
+                  <wp:docPr id="150822779" name="Picture 1" descr="A screenshot of a login screen&#10;&#10;AI-generated content may be incorrect."/>
+                  <wp:cNvGraphicFramePr>
+                    <a:graphicFrameLocks xmlns:a="http://schemas.openxmlformats.org/drawingml/2006/main" noChangeAspect="1"/>
+                  </wp:cNvGraphicFramePr>
+                  <a:graphic xmlns:a="http://schemas.openxmlformats.org/drawingml/2006/main">
+                    <a:graphicData uri="http://schemas.openxmlformats.org/drawingml/2006/picture">
+                      <pic:pic xmlns:pic="http://schemas.openxmlformats.org/drawingml/2006/picture">
+                        <pic:nvPicPr>
+                          <pic:cNvPr id="150822779" name="Picture 1" descr="A screenshot of a login screen&#10;&#10;AI-generated content may be incorrect."/>
+                          <pic:cNvPicPr/>
+                        </pic:nvPicPr>
+                        <pic:blipFill>
+                          <a:blip r:embed="rId11"/>
+                          <a:stretch>
+                            <a:fillRect/>
+                          </a:stretch>
+                        </pic:blipFill>
+                        <pic:spPr>
+                          <a:xfrm>
+                            <a:off x="0" y="0"/>
+                            <a:ext cx="3058376" cy="2712177"/>
+                          </a:xfrm>
+                          <a:prstGeom prst="rect">
+                            <a:avLst/>
+                          </a:prstGeom>
+                        </pic:spPr>
+                      </pic:pic>
+                    </a:graphicData>
+                  </a:graphic>
+                </wp:inline>
+              </w:drawing>
+            </w:r>
+          </w:p>
+          <w:p>
+            <w:pPr>
+              <w:pStyle w:val="Caption"/>
+              <w:jc w:val="center"/>
+            </w:pPr>
+            <w:r>
+              <w:t>3. ábra</w:t>
+            </w:r>
+            <w:r>
+              <w:br/>
+              <w:t>Bejelentkező oldal</w:t>
+            </w:r>
+          </w:p>
+          <w:p/>
+        </w:tc>
+        <w:tc>
+          <w:tcPr>
+            <w:tcW w:w="0" w:type="auto"/>
+            <w:vAlign w:val="center"/>
+          </w:tcPr>
+          <w:p>
+            <w:pPr>
+              <w:pStyle w:val="BodyText"/>
+              <w:keepNext/>
+              <w:ind w:left="0" w:firstLine="0"/>
+              <w:jc w:val="center"/>
+            </w:pPr>
+            <w:r>
+              <w:drawing>
+                <wp:inline distT="0" distB="0" distL="0" distR="0" wp14:anchorId="7C2E6F77" wp14:editId="22C170F3">
+                  <wp:extent cx="3482502" cy="2722880"/>
+                  <wp:effectExtent l="0" t="0" r="3810" b="1270"/>
+                  <wp:docPr id="215491517" name="Picture 1" descr="A screenshot of a computer&#10;&#10;AI-generated content may be incorrect."/>
+                  <wp:cNvGraphicFramePr>
+                    <a:graphicFrameLocks xmlns:a="http://schemas.openxmlformats.org/drawingml/2006/main" noChangeAspect="1"/>
+                  </wp:cNvGraphicFramePr>
+                  <a:graphic xmlns:a="http://schemas.openxmlformats.org/drawingml/2006/main">
+                    <a:graphicData uri="http://schemas.openxmlformats.org/drawingml/2006/picture">
+                      <pic:pic xmlns:pic="http://schemas.openxmlformats.org/drawingml/2006/picture">
+                        <pic:nvPicPr>
+                          <pic:cNvPr id="215491517" name="Picture 1" descr="A screenshot of a computer&#10;&#10;AI-generated content may be incorrect."/>
+                          <pic:cNvPicPr/>
+                        </pic:nvPicPr>
+                        <pic:blipFill rotWithShape="1">
+                          <a:blip r:embed="rId12"/>
+                          <a:srcRect r="12046"/>
+                          <a:stretch/>
+                        </pic:blipFill>
+                        <pic:spPr bwMode="auto">
+                          <a:xfrm>
+                            <a:off x="0" y="0"/>
+                            <a:ext cx="3593484" cy="2809654"/>
+                          </a:xfrm>
+                          <a:prstGeom prst="rect">
+                            <a:avLst/>
+                          </a:prstGeom>
+                          <a:ln>
+                            <a:noFill/>
+                          </a:ln>
+                          <a:extLst>
+                            <a:ext uri="{53640926-AAD7-44D8-BBD7-CCE9431645EC}">
+                              <a14:shadowObscured xmlns:a14="http://schemas.microsoft.com/office/drawing/2010/main"/>
+                            </a:ext>
+                          </a:extLst>
+                        </pic:spPr>
+                      </pic:pic>
+                    </a:graphicData>
+                  </a:graphic>
+                </wp:inline>
+              </w:drawing>
+            </w:r>
+          </w:p>
+          <w:p>
+            <w:pPr>
+              <w:pStyle w:val="Caption"/>
+              <w:jc w:val="center"/>
+            </w:pPr>
+            <w:r>
+              <w:t>4.ábra</w:t>
+            </w:r>
+            <w:r>
+              <w:br/>
+              <w:t>Beállítások oldal</w:t>
+            </w:r>
+          </w:p>
+          <w:p>
+            <w:pPr>
+              <w:pStyle w:val="BodyText"/>
+              <w:ind w:left="0" w:firstLine="0"/>
+              <w:jc w:val="center"/>
+            </w:pPr>
+          </w:p>
+        </w:tc>
+      </w:tr>
+    </w:tbl>
     <w:p>
       <w:pPr>
         <w:pStyle w:val="BodyText"/>
@@ -3008,6 +3393,13 @@
           <w:numId w:val="18"/>
         </w:numPr>
       </w:pPr>
+      <w:r>
+        <w:rPr>
+          <w:b/>
+          <w:bCs/>
+        </w:rPr>
+        <w:t xml:space="preserve"> </w:t>
+      </w:r>
       <w:r>
         <w:rPr>
           <w:b/>
@@ -3016,7 +3408,13 @@
         <w:t>Oldalsó menü:</w:t>
       </w:r>
       <w:r>
-        <w:t xml:space="preserve"> Egy listát tartalmaz a követett streamer-ekről, </w:t>
+        <w:t xml:space="preserve"> Egy listát tartalmaz a követett streamer-ekről</w:t>
+      </w:r>
+      <w:r>
+        <w:t xml:space="preserve"> (4.ábra)</w:t>
+      </w:r>
+      <w:r>
+        <w:t xml:space="preserve">, </w:t>
       </w:r>
       <w:r>
         <w:t>látszik,</w:t>
@@ -3024,6 +3422,66 @@
       <w:r>
         <w:t xml:space="preserve"> hogy éppen élő adásban van-e az adott streamer és a jelenlegi nézőszám is meg van jelenítve.</w:t>
       </w:r>
+      <w:r>
+        <w:t xml:space="preserve"> </w:t>
+      </w:r>
+    </w:p>
+    <w:p>
+      <w:pPr>
+        <w:pStyle w:val="BodyText"/>
+        <w:ind w:left="0" w:firstLine="0"/>
+      </w:pPr>
+      <w:r>
+        <w:lastRenderedPageBreak/>
+        <w:drawing>
+          <wp:inline distT="0" distB="0" distL="0" distR="0" wp14:anchorId="1F3F198B" wp14:editId="7D11ED8D">
+            <wp:extent cx="6120130" cy="3168015"/>
+            <wp:effectExtent l="0" t="0" r="0" b="0"/>
+            <wp:docPr id="483019279" name="Picture 1" descr="A computer screen shot of a computer&#10;&#10;AI-generated content may be incorrect."/>
+            <wp:cNvGraphicFramePr>
+              <a:graphicFrameLocks xmlns:a="http://schemas.openxmlformats.org/drawingml/2006/main" noChangeAspect="1"/>
+            </wp:cNvGraphicFramePr>
+            <a:graphic xmlns:a="http://schemas.openxmlformats.org/drawingml/2006/main">
+              <a:graphicData uri="http://schemas.openxmlformats.org/drawingml/2006/picture">
+                <pic:pic xmlns:pic="http://schemas.openxmlformats.org/drawingml/2006/picture">
+                  <pic:nvPicPr>
+                    <pic:cNvPr id="483019279" name="Picture 1" descr="A computer screen shot of a computer&#10;&#10;AI-generated content may be incorrect."/>
+                    <pic:cNvPicPr/>
+                  </pic:nvPicPr>
+                  <pic:blipFill>
+                    <a:blip r:embed="rId13"/>
+                    <a:stretch>
+                      <a:fillRect/>
+                    </a:stretch>
+                  </pic:blipFill>
+                  <pic:spPr>
+                    <a:xfrm>
+                      <a:off x="0" y="0"/>
+                      <a:ext cx="6120130" cy="3168015"/>
+                    </a:xfrm>
+                    <a:prstGeom prst="rect">
+                      <a:avLst/>
+                    </a:prstGeom>
+                  </pic:spPr>
+                </pic:pic>
+              </a:graphicData>
+            </a:graphic>
+          </wp:inline>
+        </w:drawing>
+      </w:r>
+    </w:p>
+    <w:p>
+      <w:pPr>
+        <w:pStyle w:val="Caption"/>
+        <w:jc w:val="center"/>
+      </w:pPr>
+      <w:r>
+        <w:t>5. ábra</w:t>
+      </w:r>
+      <w:r>
+        <w:br/>
+        <w:t>Stream néző felület</w:t>
+      </w:r>
     </w:p>
     <w:p>
       <w:pPr>
@@ -3033,7 +3491,7 @@
         <w:t>2.</w:t>
       </w:r>
       <w:r>
-        <w:t>3</w:t>
+        <w:t>6</w:t>
       </w:r>
       <w:r>
         <w:t xml:space="preserve"> </w:t>
@@ -3068,7 +3526,97 @@
         <w:ind w:left="0"/>
       </w:pPr>
       <w:r>
-        <w:t>A munka során számos kihívással találkoztam, például a szolgáltatások közötti adatmegosztás, a jogosultságok kezelése vagy a valós idejű adatok szinkronizálása terén. Ezek megoldása során mélyebb ismereteket szereztem a felhőalapú rendszerek, a Kubernetes és a konténerizáció működéséről. A projekt eredményeként egy stabil, jól működő streaming platform jött létre, amely a jövőben további funkciókkal – például chat, értesítések vagy újabb streaming protokollok – is bővíthető</w:t>
+        <w:t>A munka során számos kihívással találkoztam,</w:t>
+      </w:r>
+      <w:r>
+        <w:t xml:space="preserve"> a fejlesztés különböző területein. P</w:t>
+      </w:r>
+      <w:r>
+        <w:t>éldául</w:t>
+      </w:r>
+      <w:r>
+        <w:t xml:space="preserve"> e</w:t>
+      </w:r>
+      <w:r>
+        <w:t>lőfordult, hogy a ViewerService-ben frissült a nézőszám, de a StreamDbHandler-ben nem jelent meg azonnal a változás, ezért külön szinkronizációs logikát kellett írni.</w:t>
+      </w:r>
+      <w:r>
+        <w:t xml:space="preserve"> </w:t>
+      </w:r>
+      <w:r>
+        <w:t xml:space="preserve">A streaming szerver (Nginx-RTMP) és a backend szolgáltatások közötti kommunikációt is külön kellett kezelni, </w:t>
+      </w:r>
+      <w:r>
+        <w:t>ezt</w:t>
+      </w:r>
+      <w:r>
+        <w:t xml:space="preserve"> webhookokkal</w:t>
+      </w:r>
+      <w:r>
+        <w:t xml:space="preserve"> és API hívásokkal oldottam meg</w:t>
+      </w:r>
+      <w:r>
+        <w:t>.</w:t>
+      </w:r>
+      <w:r>
+        <w:t xml:space="preserve"> </w:t>
+      </w:r>
+      <w:r>
+        <w:t xml:space="preserve">A különböző mikroszolgáltatások (például a StreamService és a </w:t>
+      </w:r>
+      <w:r>
+        <w:t>Stream</w:t>
+      </w:r>
+      <w:r>
+        <w:t>DbHandler) közötti adatátadásnál gondot okozott, ha egy szolgáltatás</w:t>
+      </w:r>
+      <w:r>
+        <w:t xml:space="preserve"> </w:t>
+      </w:r>
+      <w:r>
+        <w:t>vagy az adat</w:t>
+      </w:r>
+      <w:r>
+        <w:t>,  nem volt elérhető</w:t>
+      </w:r>
+      <w:r>
+        <w:t xml:space="preserve"> </w:t>
+      </w:r>
+      <w:r>
+        <w:t>ezért hibakezelést</w:t>
+      </w:r>
+      <w:r>
+        <w:t xml:space="preserve"> </w:t>
+      </w:r>
+      <w:r>
+        <w:t>kellett beépíteni.</w:t>
+      </w:r>
+      <w:r>
+        <w:t xml:space="preserve"> </w:t>
+      </w:r>
+      <w:r>
+        <w:t xml:space="preserve">A felhasználók bejelentkezése után a JWT tokenek érvényességét minden szolgáltatásban ellenőrizni kellett, amihez közös </w:t>
+      </w:r>
+      <w:r>
+        <w:t>token handler</w:t>
+      </w:r>
+      <w:r>
+        <w:t>-t kellett fejleszteni.</w:t>
+      </w:r>
+    </w:p>
+    <w:p>
+      <w:pPr>
+        <w:pStyle w:val="BodyText"/>
+        <w:ind w:left="0"/>
+      </w:pPr>
+    </w:p>
+    <w:p>
+      <w:pPr>
+        <w:pStyle w:val="BodyText"/>
+        <w:ind w:left="0"/>
+      </w:pPr>
+      <w:r>
+        <w:t>Ezek megoldása során mélyebb ismereteket szereztem a felhőalapú rendszerek, a Kubernetes és a konténerizáció működéséről. A projekt eredményeként egy stabil, jól működő streaming platform jött létre, amely a jövőben további funkciókkal – például chat, értesítések vagy újabb streaming protokollok – is bővíthető</w:t>
       </w:r>
     </w:p>
     <w:p>
@@ -3106,6 +3654,7 @@
           <w:sdtContent>
             <w:p>
               <w:pPr>
+                <w:ind w:left="0" w:firstLine="0"/>
                 <w:rPr>
                   <w:rFonts w:eastAsia="Times New Roman" w:cs="Times New Roman"/>
                   <w:noProof/>
@@ -3138,31 +3687,35 @@
                 <w:tblLook w:val="04A0" w:firstRow="1" w:lastRow="0" w:firstColumn="1" w:lastColumn="0" w:noHBand="0" w:noVBand="1"/>
               </w:tblPr>
               <w:tblGrid>
-                <w:gridCol w:w="821"/>
-                <w:gridCol w:w="8907"/>
+                <w:gridCol w:w="1321"/>
+                <w:gridCol w:w="8407"/>
               </w:tblGrid>
               <w:tr>
                 <w:trPr>
-                  <w:divId w:val="1108548562"/>
+                  <w:divId w:val="106580695"/>
                   <w:tblCellSpacing w:w="15" w:type="dxa"/>
                 </w:trPr>
                 <w:tc>
                   <w:tcPr>
-                    <w:tcW w:w="50" w:type="pct"/>
+                    <w:tcW w:w="656" w:type="pct"/>
                     <w:hideMark/>
                   </w:tcPr>
                   <w:p>
                     <w:pPr>
                       <w:pStyle w:val="Bibliography"/>
+                      <w:ind w:left="0"/>
                       <w:rPr>
                         <w:noProof/>
                         <w:kern w:val="0"/>
-                        <w:szCs w:val="24"/>
+                        <w:sz w:val="22"/>
+                        <w:szCs w:val="20"/>
                       </w:rPr>
                     </w:pPr>
                     <w:r>
                       <w:rPr>
                         <w:noProof/>
+                        <w:sz w:val="22"/>
+                        <w:szCs w:val="20"/>
                       </w:rPr>
                       <w:t xml:space="preserve">[1] </w:t>
                     </w:r>
@@ -3170,19 +3723,24 @@
                 </w:tc>
                 <w:tc>
                   <w:tcPr>
-                    <w:tcW w:w="0" w:type="auto"/>
+                    <w:tcW w:w="4298" w:type="pct"/>
                     <w:hideMark/>
                   </w:tcPr>
                   <w:p>
                     <w:pPr>
                       <w:pStyle w:val="Bibliography"/>
+                      <w:ind w:left="0"/>
                       <w:rPr>
                         <w:noProof/>
+                        <w:sz w:val="22"/>
+                        <w:szCs w:val="20"/>
                       </w:rPr>
                     </w:pPr>
                     <w:r>
                       <w:rPr>
                         <w:noProof/>
+                        <w:sz w:val="22"/>
+                        <w:szCs w:val="20"/>
                       </w:rPr>
                       <w:t>Veriskope, „Real-Time Messaging Protocol (RTMP) Specification,” 2019. [Online]. Available: https://rtmp.veriskope.com/docs/spec/. [Hozzáférés dátuma: 05 10 2025].</w:t>
                     </w:r>
@@ -3191,24 +3749,29 @@
               </w:tr>
               <w:tr>
                 <w:trPr>
-                  <w:divId w:val="1108548562"/>
+                  <w:divId w:val="106580695"/>
                   <w:tblCellSpacing w:w="15" w:type="dxa"/>
                 </w:trPr>
                 <w:tc>
                   <w:tcPr>
-                    <w:tcW w:w="50" w:type="pct"/>
+                    <w:tcW w:w="656" w:type="pct"/>
                     <w:hideMark/>
                   </w:tcPr>
                   <w:p>
                     <w:pPr>
                       <w:pStyle w:val="Bibliography"/>
+                      <w:ind w:left="0"/>
                       <w:rPr>
                         <w:noProof/>
+                        <w:sz w:val="22"/>
+                        <w:szCs w:val="20"/>
                       </w:rPr>
                     </w:pPr>
                     <w:r>
                       <w:rPr>
                         <w:noProof/>
+                        <w:sz w:val="22"/>
+                        <w:szCs w:val="20"/>
                       </w:rPr>
                       <w:t xml:space="preserve">[2] </w:t>
                     </w:r>
@@ -3216,19 +3779,24 @@
                 </w:tc>
                 <w:tc>
                   <w:tcPr>
-                    <w:tcW w:w="0" w:type="auto"/>
+                    <w:tcW w:w="4298" w:type="pct"/>
                     <w:hideMark/>
                   </w:tcPr>
                   <w:p>
                     <w:pPr>
                       <w:pStyle w:val="Bibliography"/>
+                      <w:ind w:left="0"/>
                       <w:rPr>
                         <w:noProof/>
+                        <w:sz w:val="22"/>
+                        <w:szCs w:val="20"/>
                       </w:rPr>
                     </w:pPr>
                     <w:r>
                       <w:rPr>
                         <w:noProof/>
+                        <w:sz w:val="22"/>
+                        <w:szCs w:val="20"/>
                       </w:rPr>
                       <w:t>„HTTP Live Streaming,” [Online]. Available: https://datatracker.ietf.org/doc/html/rfc8216. [Hozzáférés dátuma: 10 05 2025].</w:t>
                     </w:r>
@@ -3237,24 +3805,29 @@
               </w:tr>
               <w:tr>
                 <w:trPr>
-                  <w:divId w:val="1108548562"/>
+                  <w:divId w:val="106580695"/>
                   <w:tblCellSpacing w:w="15" w:type="dxa"/>
                 </w:trPr>
                 <w:tc>
                   <w:tcPr>
-                    <w:tcW w:w="50" w:type="pct"/>
+                    <w:tcW w:w="656" w:type="pct"/>
                     <w:hideMark/>
                   </w:tcPr>
                   <w:p>
                     <w:pPr>
                       <w:pStyle w:val="Bibliography"/>
+                      <w:ind w:left="0"/>
                       <w:rPr>
                         <w:noProof/>
+                        <w:sz w:val="22"/>
+                        <w:szCs w:val="20"/>
                       </w:rPr>
                     </w:pPr>
                     <w:r>
                       <w:rPr>
                         <w:noProof/>
+                        <w:sz w:val="22"/>
+                        <w:szCs w:val="20"/>
                       </w:rPr>
                       <w:t xml:space="preserve">[3] </w:t>
                     </w:r>
@@ -3262,19 +3835,24 @@
                 </w:tc>
                 <w:tc>
                   <w:tcPr>
-                    <w:tcW w:w="0" w:type="auto"/>
+                    <w:tcW w:w="4298" w:type="pct"/>
                     <w:hideMark/>
                   </w:tcPr>
                   <w:p>
                     <w:pPr>
                       <w:pStyle w:val="Bibliography"/>
+                      <w:ind w:left="0"/>
                       <w:rPr>
                         <w:noProof/>
+                        <w:sz w:val="22"/>
+                        <w:szCs w:val="20"/>
                       </w:rPr>
                     </w:pPr>
                     <w:r>
                       <w:rPr>
                         <w:noProof/>
+                        <w:sz w:val="22"/>
+                        <w:szCs w:val="20"/>
                       </w:rPr>
                       <w:t>Amazon, „What’s the Difference Between Monolithic and Microservices Architecture?,” [Online]. Available: https://aws.amazon.com/compare/the-difference-between-monolithic-and-microservices-architecture/. [Hozzáférés dátuma: 10 05 2025].</w:t>
                     </w:r>
@@ -3283,24 +3861,29 @@
               </w:tr>
               <w:tr>
                 <w:trPr>
-                  <w:divId w:val="1108548562"/>
+                  <w:divId w:val="106580695"/>
                   <w:tblCellSpacing w:w="15" w:type="dxa"/>
                 </w:trPr>
                 <w:tc>
                   <w:tcPr>
-                    <w:tcW w:w="50" w:type="pct"/>
+                    <w:tcW w:w="656" w:type="pct"/>
                     <w:hideMark/>
                   </w:tcPr>
                   <w:p>
                     <w:pPr>
                       <w:pStyle w:val="Bibliography"/>
+                      <w:ind w:left="0"/>
                       <w:rPr>
                         <w:noProof/>
+                        <w:sz w:val="22"/>
+                        <w:szCs w:val="20"/>
                       </w:rPr>
                     </w:pPr>
                     <w:r>
                       <w:rPr>
                         <w:noProof/>
+                        <w:sz w:val="22"/>
+                        <w:szCs w:val="20"/>
                       </w:rPr>
                       <w:t xml:space="preserve">[4] </w:t>
                     </w:r>
@@ -3308,19 +3891,24 @@
                 </w:tc>
                 <w:tc>
                   <w:tcPr>
-                    <w:tcW w:w="0" w:type="auto"/>
+                    <w:tcW w:w="4298" w:type="pct"/>
                     <w:hideMark/>
                   </w:tcPr>
                   <w:p>
                     <w:pPr>
                       <w:pStyle w:val="Bibliography"/>
+                      <w:ind w:left="0"/>
                       <w:rPr>
                         <w:noProof/>
+                        <w:sz w:val="22"/>
+                        <w:szCs w:val="20"/>
                       </w:rPr>
                     </w:pPr>
                     <w:r>
                       <w:rPr>
                         <w:noProof/>
+                        <w:sz w:val="22"/>
+                        <w:szCs w:val="20"/>
                       </w:rPr>
                       <w:t>Kubernetes, „Learn the basics,” [Online]. Available: https://kubernetes.io/docs/tutorials/kubernetes-basics/. [Hozzáférés dátuma: 10 05 2025].</w:t>
                     </w:r>
@@ -3329,24 +3917,29 @@
               </w:tr>
               <w:tr>
                 <w:trPr>
-                  <w:divId w:val="1108548562"/>
+                  <w:divId w:val="106580695"/>
                   <w:tblCellSpacing w:w="15" w:type="dxa"/>
                 </w:trPr>
                 <w:tc>
                   <w:tcPr>
-                    <w:tcW w:w="50" w:type="pct"/>
+                    <w:tcW w:w="656" w:type="pct"/>
                     <w:hideMark/>
                   </w:tcPr>
                   <w:p>
                     <w:pPr>
                       <w:pStyle w:val="Bibliography"/>
+                      <w:ind w:left="0"/>
                       <w:rPr>
                         <w:noProof/>
+                        <w:sz w:val="22"/>
+                        <w:szCs w:val="20"/>
                       </w:rPr>
                     </w:pPr>
                     <w:r>
                       <w:rPr>
                         <w:noProof/>
+                        <w:sz w:val="22"/>
+                        <w:szCs w:val="20"/>
                       </w:rPr>
                       <w:t xml:space="preserve">[5] </w:t>
                     </w:r>
@@ -3354,19 +3947,24 @@
                 </w:tc>
                 <w:tc>
                   <w:tcPr>
-                    <w:tcW w:w="0" w:type="auto"/>
+                    <w:tcW w:w="4298" w:type="pct"/>
                     <w:hideMark/>
                   </w:tcPr>
                   <w:p>
                     <w:pPr>
                       <w:pStyle w:val="Bibliography"/>
+                      <w:ind w:left="0"/>
                       <w:rPr>
                         <w:noProof/>
+                        <w:sz w:val="22"/>
+                        <w:szCs w:val="20"/>
                       </w:rPr>
                     </w:pPr>
                     <w:r>
                       <w:rPr>
                         <w:noProof/>
+                        <w:sz w:val="22"/>
+                        <w:szCs w:val="20"/>
                       </w:rPr>
                       <w:t>ITConvergence, „Navigating the peaks and valleys advantages of auto scaling in cloud computing for agile demand management,” 14 January 2024. [Online]. Available: https://www.itconvergence.com/blog/navigating-the-peaks-and-valleys-advantages-of-auto-scaling-in-cloud-computing-for-agile-demand-management/. [Hozzáférés dátuma: 10 05 2025].</w:t>
                     </w:r>
@@ -3375,24 +3973,29 @@
               </w:tr>
               <w:tr>
                 <w:trPr>
-                  <w:divId w:val="1108548562"/>
+                  <w:divId w:val="106580695"/>
                   <w:tblCellSpacing w:w="15" w:type="dxa"/>
                 </w:trPr>
                 <w:tc>
                   <w:tcPr>
-                    <w:tcW w:w="50" w:type="pct"/>
+                    <w:tcW w:w="656" w:type="pct"/>
                     <w:hideMark/>
                   </w:tcPr>
                   <w:p>
                     <w:pPr>
                       <w:pStyle w:val="Bibliography"/>
+                      <w:ind w:left="0"/>
                       <w:rPr>
                         <w:noProof/>
+                        <w:sz w:val="22"/>
+                        <w:szCs w:val="20"/>
                       </w:rPr>
                     </w:pPr>
                     <w:r>
                       <w:rPr>
                         <w:noProof/>
+                        <w:sz w:val="22"/>
+                        <w:szCs w:val="20"/>
                       </w:rPr>
                       <w:t xml:space="preserve">[6] </w:t>
                     </w:r>
@@ -3400,19 +4003,24 @@
                 </w:tc>
                 <w:tc>
                   <w:tcPr>
-                    <w:tcW w:w="0" w:type="auto"/>
+                    <w:tcW w:w="4298" w:type="pct"/>
                     <w:hideMark/>
                   </w:tcPr>
                   <w:p>
                     <w:pPr>
                       <w:pStyle w:val="Bibliography"/>
+                      <w:ind w:left="0"/>
                       <w:rPr>
                         <w:noProof/>
+                        <w:sz w:val="22"/>
+                        <w:szCs w:val="20"/>
                       </w:rPr>
                     </w:pPr>
                     <w:r>
                       <w:rPr>
                         <w:noProof/>
+                        <w:sz w:val="22"/>
+                        <w:szCs w:val="20"/>
                       </w:rPr>
                       <w:t>JWT, „Introduction,” [Online]. Available: https://jwt.io/introduction. [Hozzáférés dátuma: 10 05 2025].</w:t>
                     </w:r>
@@ -3421,24 +4029,29 @@
               </w:tr>
               <w:tr>
                 <w:trPr>
-                  <w:divId w:val="1108548562"/>
+                  <w:divId w:val="106580695"/>
                   <w:tblCellSpacing w:w="15" w:type="dxa"/>
                 </w:trPr>
                 <w:tc>
                   <w:tcPr>
-                    <w:tcW w:w="50" w:type="pct"/>
+                    <w:tcW w:w="656" w:type="pct"/>
                     <w:hideMark/>
                   </w:tcPr>
                   <w:p>
                     <w:pPr>
                       <w:pStyle w:val="Bibliography"/>
+                      <w:ind w:left="0"/>
                       <w:rPr>
                         <w:noProof/>
+                        <w:sz w:val="22"/>
+                        <w:szCs w:val="20"/>
                       </w:rPr>
                     </w:pPr>
                     <w:r>
                       <w:rPr>
                         <w:noProof/>
+                        <w:sz w:val="22"/>
+                        <w:szCs w:val="20"/>
                       </w:rPr>
                       <w:t xml:space="preserve">[7] </w:t>
                     </w:r>
@@ -3446,19 +4059,24 @@
                 </w:tc>
                 <w:tc>
                   <w:tcPr>
-                    <w:tcW w:w="0" w:type="auto"/>
+                    <w:tcW w:w="4298" w:type="pct"/>
                     <w:hideMark/>
                   </w:tcPr>
                   <w:p>
                     <w:pPr>
                       <w:pStyle w:val="Bibliography"/>
+                      <w:ind w:left="0"/>
                       <w:rPr>
                         <w:noProof/>
+                        <w:sz w:val="22"/>
+                        <w:szCs w:val="20"/>
                       </w:rPr>
                     </w:pPr>
                     <w:r>
                       <w:rPr>
                         <w:noProof/>
+                        <w:sz w:val="22"/>
+                        <w:szCs w:val="20"/>
                       </w:rPr>
                       <w:t>D. Hart, „RFC6749,” 2012, October. [Online]. Available: https://datatracker.ietf.org/doc/html/rfc6749. [Hozzáférés dátuma: 10 05 2025].</w:t>
                     </w:r>
@@ -3467,24 +4085,29 @@
               </w:tr>
               <w:tr>
                 <w:trPr>
-                  <w:divId w:val="1108548562"/>
+                  <w:divId w:val="106580695"/>
                   <w:tblCellSpacing w:w="15" w:type="dxa"/>
                 </w:trPr>
                 <w:tc>
                   <w:tcPr>
-                    <w:tcW w:w="50" w:type="pct"/>
+                    <w:tcW w:w="656" w:type="pct"/>
                     <w:hideMark/>
                   </w:tcPr>
                   <w:p>
                     <w:pPr>
                       <w:pStyle w:val="Bibliography"/>
+                      <w:ind w:left="0"/>
                       <w:rPr>
                         <w:noProof/>
+                        <w:sz w:val="22"/>
+                        <w:szCs w:val="20"/>
                       </w:rPr>
                     </w:pPr>
                     <w:r>
                       <w:rPr>
                         <w:noProof/>
+                        <w:sz w:val="22"/>
+                        <w:szCs w:val="20"/>
                       </w:rPr>
                       <w:t xml:space="preserve">[8] </w:t>
                     </w:r>
@@ -3492,19 +4115,24 @@
                 </w:tc>
                 <w:tc>
                   <w:tcPr>
-                    <w:tcW w:w="0" w:type="auto"/>
+                    <w:tcW w:w="4298" w:type="pct"/>
                     <w:hideMark/>
                   </w:tcPr>
                   <w:p>
                     <w:pPr>
                       <w:pStyle w:val="Bibliography"/>
+                      <w:ind w:left="0"/>
                       <w:rPr>
                         <w:noProof/>
+                        <w:sz w:val="22"/>
+                        <w:szCs w:val="20"/>
                       </w:rPr>
                     </w:pPr>
                     <w:r>
                       <w:rPr>
                         <w:noProof/>
+                        <w:sz w:val="22"/>
+                        <w:szCs w:val="20"/>
                       </w:rPr>
                       <w:t>„.NET,” [Online]. Available: https://dotnet.microsoft.com/en-us/. [Hozzáférés dátuma: 10 05 2025].</w:t>
                     </w:r>
@@ -3513,24 +4141,29 @@
               </w:tr>
               <w:tr>
                 <w:trPr>
-                  <w:divId w:val="1108548562"/>
+                  <w:divId w:val="106580695"/>
                   <w:tblCellSpacing w:w="15" w:type="dxa"/>
                 </w:trPr>
                 <w:tc>
                   <w:tcPr>
-                    <w:tcW w:w="50" w:type="pct"/>
+                    <w:tcW w:w="656" w:type="pct"/>
                     <w:hideMark/>
                   </w:tcPr>
                   <w:p>
                     <w:pPr>
                       <w:pStyle w:val="Bibliography"/>
+                      <w:ind w:left="0"/>
                       <w:rPr>
                         <w:noProof/>
+                        <w:sz w:val="22"/>
+                        <w:szCs w:val="20"/>
                       </w:rPr>
                     </w:pPr>
                     <w:r>
                       <w:rPr>
                         <w:noProof/>
+                        <w:sz w:val="22"/>
+                        <w:szCs w:val="20"/>
                       </w:rPr>
                       <w:t xml:space="preserve">[9] </w:t>
                     </w:r>
@@ -3538,19 +4171,24 @@
                 </w:tc>
                 <w:tc>
                   <w:tcPr>
-                    <w:tcW w:w="0" w:type="auto"/>
+                    <w:tcW w:w="4298" w:type="pct"/>
                     <w:hideMark/>
                   </w:tcPr>
                   <w:p>
                     <w:pPr>
                       <w:pStyle w:val="Bibliography"/>
+                      <w:ind w:left="0"/>
                       <w:rPr>
                         <w:noProof/>
+                        <w:sz w:val="22"/>
+                        <w:szCs w:val="20"/>
                       </w:rPr>
                     </w:pPr>
                     <w:r>
                       <w:rPr>
                         <w:noProof/>
+                        <w:sz w:val="22"/>
+                        <w:szCs w:val="20"/>
                       </w:rPr>
                       <w:t>„Angular,” [Online]. Available: https://angular.dev/. [Hozzáférés dátuma: 10 05 2025].</w:t>
                     </w:r>
@@ -3559,24 +4197,29 @@
               </w:tr>
               <w:tr>
                 <w:trPr>
-                  <w:divId w:val="1108548562"/>
+                  <w:divId w:val="106580695"/>
                   <w:tblCellSpacing w:w="15" w:type="dxa"/>
                 </w:trPr>
                 <w:tc>
                   <w:tcPr>
-                    <w:tcW w:w="50" w:type="pct"/>
+                    <w:tcW w:w="656" w:type="pct"/>
                     <w:hideMark/>
                   </w:tcPr>
                   <w:p>
                     <w:pPr>
                       <w:pStyle w:val="Bibliography"/>
+                      <w:ind w:left="0"/>
                       <w:rPr>
                         <w:noProof/>
+                        <w:sz w:val="22"/>
+                        <w:szCs w:val="20"/>
                       </w:rPr>
                     </w:pPr>
                     <w:r>
                       <w:rPr>
                         <w:noProof/>
+                        <w:sz w:val="22"/>
+                        <w:szCs w:val="20"/>
                       </w:rPr>
                       <w:t xml:space="preserve">[10] </w:t>
                     </w:r>
@@ -3584,19 +4227,24 @@
                 </w:tc>
                 <w:tc>
                   <w:tcPr>
-                    <w:tcW w:w="0" w:type="auto"/>
+                    <w:tcW w:w="4298" w:type="pct"/>
                     <w:hideMark/>
                   </w:tcPr>
                   <w:p>
                     <w:pPr>
                       <w:pStyle w:val="Bibliography"/>
+                      <w:ind w:left="0"/>
                       <w:rPr>
                         <w:noProof/>
+                        <w:sz w:val="22"/>
+                        <w:szCs w:val="20"/>
                       </w:rPr>
                     </w:pPr>
                     <w:r>
                       <w:rPr>
                         <w:noProof/>
+                        <w:sz w:val="22"/>
+                        <w:szCs w:val="20"/>
                       </w:rPr>
                       <w:t>„PostgreSQL,” [Online]. Available: https://www.postgresql.org/. [Hozzáférés dátuma: 10 05 2025].</w:t>
                     </w:r>
@@ -3605,24 +4253,29 @@
               </w:tr>
               <w:tr>
                 <w:trPr>
-                  <w:divId w:val="1108548562"/>
+                  <w:divId w:val="106580695"/>
                   <w:tblCellSpacing w:w="15" w:type="dxa"/>
                 </w:trPr>
                 <w:tc>
                   <w:tcPr>
-                    <w:tcW w:w="50" w:type="pct"/>
+                    <w:tcW w:w="656" w:type="pct"/>
                     <w:hideMark/>
                   </w:tcPr>
                   <w:p>
                     <w:pPr>
                       <w:pStyle w:val="Bibliography"/>
+                      <w:ind w:left="0"/>
                       <w:rPr>
                         <w:noProof/>
+                        <w:sz w:val="22"/>
+                        <w:szCs w:val="20"/>
                       </w:rPr>
                     </w:pPr>
                     <w:r>
                       <w:rPr>
                         <w:noProof/>
+                        <w:sz w:val="22"/>
+                        <w:szCs w:val="20"/>
                       </w:rPr>
                       <w:t xml:space="preserve">[11] </w:t>
                     </w:r>
@@ -3630,19 +4283,24 @@
                 </w:tc>
                 <w:tc>
                   <w:tcPr>
-                    <w:tcW w:w="0" w:type="auto"/>
+                    <w:tcW w:w="4298" w:type="pct"/>
                     <w:hideMark/>
                   </w:tcPr>
                   <w:p>
                     <w:pPr>
                       <w:pStyle w:val="Bibliography"/>
+                      <w:ind w:left="0"/>
                       <w:rPr>
                         <w:noProof/>
+                        <w:sz w:val="22"/>
+                        <w:szCs w:val="20"/>
                       </w:rPr>
                     </w:pPr>
                     <w:r>
                       <w:rPr>
                         <w:noProof/>
+                        <w:sz w:val="22"/>
+                        <w:szCs w:val="20"/>
                       </w:rPr>
                       <w:t>„Redis,” [Online]. Available: https://redis.io/. [Hozzáférés dátuma: 10 05 2025].</w:t>
                     </w:r>
@@ -3651,24 +4309,29 @@
               </w:tr>
               <w:tr>
                 <w:trPr>
-                  <w:divId w:val="1108548562"/>
+                  <w:divId w:val="106580695"/>
                   <w:tblCellSpacing w:w="15" w:type="dxa"/>
                 </w:trPr>
                 <w:tc>
                   <w:tcPr>
-                    <w:tcW w:w="50" w:type="pct"/>
+                    <w:tcW w:w="656" w:type="pct"/>
                     <w:hideMark/>
                   </w:tcPr>
                   <w:p>
                     <w:pPr>
                       <w:pStyle w:val="Bibliography"/>
+                      <w:ind w:left="0"/>
                       <w:rPr>
                         <w:noProof/>
+                        <w:sz w:val="22"/>
+                        <w:szCs w:val="20"/>
                       </w:rPr>
                     </w:pPr>
                     <w:r>
                       <w:rPr>
                         <w:noProof/>
+                        <w:sz w:val="22"/>
+                        <w:szCs w:val="20"/>
                       </w:rPr>
                       <w:t xml:space="preserve">[12] </w:t>
                     </w:r>
@@ -3676,19 +4339,24 @@
                 </w:tc>
                 <w:tc>
                   <w:tcPr>
-                    <w:tcW w:w="0" w:type="auto"/>
+                    <w:tcW w:w="4298" w:type="pct"/>
                     <w:hideMark/>
                   </w:tcPr>
                   <w:p>
                     <w:pPr>
                       <w:pStyle w:val="Bibliography"/>
+                      <w:ind w:left="0"/>
                       <w:rPr>
                         <w:noProof/>
+                        <w:sz w:val="22"/>
+                        <w:szCs w:val="20"/>
                       </w:rPr>
                     </w:pPr>
                     <w:r>
                       <w:rPr>
                         <w:noProof/>
+                        <w:sz w:val="22"/>
+                        <w:szCs w:val="20"/>
                       </w:rPr>
                       <w:t>Arut, „NGINX-RTMP modul,” [Online]. Available: https://github.com/arut/nginx-rtmp-module. [Hozzáférés dátuma: 10 02 2025].</w:t>
                     </w:r>
@@ -3697,24 +4365,29 @@
               </w:tr>
               <w:tr>
                 <w:trPr>
-                  <w:divId w:val="1108548562"/>
+                  <w:divId w:val="106580695"/>
                   <w:tblCellSpacing w:w="15" w:type="dxa"/>
                 </w:trPr>
                 <w:tc>
                   <w:tcPr>
-                    <w:tcW w:w="50" w:type="pct"/>
+                    <w:tcW w:w="656" w:type="pct"/>
                     <w:hideMark/>
                   </w:tcPr>
                   <w:p>
                     <w:pPr>
                       <w:pStyle w:val="Bibliography"/>
+                      <w:ind w:left="0"/>
                       <w:rPr>
                         <w:noProof/>
+                        <w:sz w:val="22"/>
+                        <w:szCs w:val="20"/>
                       </w:rPr>
                     </w:pPr>
                     <w:r>
                       <w:rPr>
                         <w:noProof/>
+                        <w:sz w:val="22"/>
+                        <w:szCs w:val="20"/>
                       </w:rPr>
                       <w:t xml:space="preserve">[13] </w:t>
                     </w:r>
@@ -3722,19 +4395,24 @@
                 </w:tc>
                 <w:tc>
                   <w:tcPr>
-                    <w:tcW w:w="0" w:type="auto"/>
+                    <w:tcW w:w="4298" w:type="pct"/>
                     <w:hideMark/>
                   </w:tcPr>
                   <w:p>
                     <w:pPr>
                       <w:pStyle w:val="Bibliography"/>
+                      <w:ind w:left="0"/>
                       <w:rPr>
                         <w:noProof/>
+                        <w:sz w:val="22"/>
+                        <w:szCs w:val="20"/>
                       </w:rPr>
                     </w:pPr>
                     <w:r>
                       <w:rPr>
                         <w:noProof/>
+                        <w:sz w:val="22"/>
+                        <w:szCs w:val="20"/>
                       </w:rPr>
                       <w:t>tiangolo, „Nginx-RTMP Docker Image,” [Online]. Available: https://hub.docker.com/r/tiangolo/nginx-rtmp/. [Hozzáférés dátuma: 10 05 2025].</w:t>
                     </w:r>
@@ -3743,24 +4421,29 @@
               </w:tr>
               <w:tr>
                 <w:trPr>
-                  <w:divId w:val="1108548562"/>
+                  <w:divId w:val="106580695"/>
                   <w:tblCellSpacing w:w="15" w:type="dxa"/>
                 </w:trPr>
                 <w:tc>
                   <w:tcPr>
-                    <w:tcW w:w="50" w:type="pct"/>
+                    <w:tcW w:w="656" w:type="pct"/>
                     <w:hideMark/>
                   </w:tcPr>
                   <w:p>
                     <w:pPr>
                       <w:pStyle w:val="Bibliography"/>
+                      <w:ind w:left="0"/>
                       <w:rPr>
                         <w:noProof/>
+                        <w:sz w:val="22"/>
+                        <w:szCs w:val="20"/>
                       </w:rPr>
                     </w:pPr>
                     <w:r>
                       <w:rPr>
                         <w:noProof/>
+                        <w:sz w:val="22"/>
+                        <w:szCs w:val="20"/>
                       </w:rPr>
                       <w:t xml:space="preserve">[14] </w:t>
                     </w:r>
@@ -3768,19 +4451,24 @@
                 </w:tc>
                 <w:tc>
                   <w:tcPr>
-                    <w:tcW w:w="0" w:type="auto"/>
+                    <w:tcW w:w="4298" w:type="pct"/>
                     <w:hideMark/>
                   </w:tcPr>
                   <w:p>
                     <w:pPr>
                       <w:pStyle w:val="Bibliography"/>
+                      <w:ind w:left="0"/>
                       <w:rPr>
                         <w:noProof/>
+                        <w:sz w:val="22"/>
+                        <w:szCs w:val="20"/>
                       </w:rPr>
                     </w:pPr>
                     <w:r>
                       <w:rPr>
                         <w:noProof/>
+                        <w:sz w:val="22"/>
+                        <w:szCs w:val="20"/>
                       </w:rPr>
                       <w:t>„Shaka Player,” [Online]. Available: https://github.com/shaka-project/shaka-player. [Hozzáférés dátuma: 10 05 2025].</w:t>
                     </w:r>
@@ -3789,24 +4477,29 @@
               </w:tr>
               <w:tr>
                 <w:trPr>
-                  <w:divId w:val="1108548562"/>
+                  <w:divId w:val="106580695"/>
                   <w:tblCellSpacing w:w="15" w:type="dxa"/>
                 </w:trPr>
                 <w:tc>
                   <w:tcPr>
-                    <w:tcW w:w="50" w:type="pct"/>
+                    <w:tcW w:w="656" w:type="pct"/>
                     <w:hideMark/>
                   </w:tcPr>
                   <w:p>
                     <w:pPr>
                       <w:pStyle w:val="Bibliography"/>
+                      <w:ind w:left="0"/>
                       <w:rPr>
                         <w:noProof/>
+                        <w:sz w:val="22"/>
+                        <w:szCs w:val="20"/>
                       </w:rPr>
                     </w:pPr>
                     <w:r>
                       <w:rPr>
                         <w:noProof/>
+                        <w:sz w:val="22"/>
+                        <w:szCs w:val="20"/>
                       </w:rPr>
                       <w:t xml:space="preserve">[15] </w:t>
                     </w:r>
@@ -3814,19 +4507,24 @@
                 </w:tc>
                 <w:tc>
                   <w:tcPr>
-                    <w:tcW w:w="0" w:type="auto"/>
+                    <w:tcW w:w="4298" w:type="pct"/>
                     <w:hideMark/>
                   </w:tcPr>
                   <w:p>
                     <w:pPr>
                       <w:pStyle w:val="Bibliography"/>
+                      <w:ind w:left="0"/>
                       <w:rPr>
                         <w:noProof/>
+                        <w:sz w:val="22"/>
+                        <w:szCs w:val="20"/>
                       </w:rPr>
                     </w:pPr>
                     <w:r>
                       <w:rPr>
                         <w:noProof/>
+                        <w:sz w:val="22"/>
+                        <w:szCs w:val="20"/>
                       </w:rPr>
                       <w:t>„Docker,” [Online]. Available: https://www.docker.com/. [Hozzáférés dátuma: 10 05 2025].</w:t>
                     </w:r>
@@ -3834,6 +4532,15 @@
                 </w:tc>
               </w:tr>
             </w:tbl>
+            <w:p>
+              <w:pPr>
+                <w:divId w:val="106580695"/>
+                <w:rPr>
+                  <w:rFonts w:eastAsia="Times New Roman"/>
+                  <w:noProof/>
+                </w:rPr>
+              </w:pPr>
+            </w:p>
             <w:p>
               <w:pPr>
                 <w:ind w:left="0" w:firstLine="0"/>
@@ -3871,12 +4578,12 @@
       </w:r>
     </w:p>
     <w:sectPr>
-      <w:headerReference w:type="even" r:id="rId11"/>
-      <w:headerReference w:type="default" r:id="rId12"/>
-      <w:footerReference w:type="even" r:id="rId13"/>
-      <w:footerReference w:type="default" r:id="rId14"/>
-      <w:headerReference w:type="first" r:id="rId15"/>
-      <w:footerReference w:type="first" r:id="rId16"/>
+      <w:headerReference w:type="even" r:id="rId14"/>
+      <w:headerReference w:type="default" r:id="rId15"/>
+      <w:footerReference w:type="even" r:id="rId16"/>
+      <w:footerReference w:type="default" r:id="rId17"/>
+      <w:headerReference w:type="first" r:id="rId18"/>
+      <w:footerReference w:type="first" r:id="rId19"/>
       <w:pgSz w:w="11906" w:h="16838"/>
       <w:pgMar w:top="1710" w:right="1134" w:bottom="1710" w:left="1134" w:header="1134" w:footer="1134" w:gutter="0"/>
       <w:cols w:space="720"/>
@@ -3974,6 +4681,7 @@
   <w:p>
     <w:pPr>
       <w:pStyle w:val="Header"/>
+      <w:ind w:left="113"/>
     </w:pPr>
     <w:r>
       <w:t>B</w:t>
@@ -5500,6 +6208,95 @@
     </w:lvl>
   </w:abstractNum>
   <w:abstractNum w:abstractNumId="14" w15:restartNumberingAfterBreak="0">
+    <w:nsid w:val="5B7A2778"/>
+    <w:multiLevelType w:val="hybridMultilevel"/>
+    <w:tmpl w:val="00F88672"/>
+    <w:lvl w:ilvl="0" w:tplc="8378363C">
+      <w:start w:val="1"/>
+      <w:numFmt w:val="decimal"/>
+      <w:lvlText w:val="%1."/>
+      <w:lvlJc w:val="left"/>
+      <w:pPr>
+        <w:ind w:left="1109" w:hanging="360"/>
+      </w:pPr>
+      <w:rPr>
+        <w:rFonts w:hint="default"/>
+      </w:rPr>
+    </w:lvl>
+    <w:lvl w:ilvl="1" w:tplc="08090019" w:tentative="1">
+      <w:start w:val="1"/>
+      <w:numFmt w:val="lowerLetter"/>
+      <w:lvlText w:val="%2."/>
+      <w:lvlJc w:val="left"/>
+      <w:pPr>
+        <w:ind w:left="1829" w:hanging="360"/>
+      </w:pPr>
+    </w:lvl>
+    <w:lvl w:ilvl="2" w:tplc="0809001B" w:tentative="1">
+      <w:start w:val="1"/>
+      <w:numFmt w:val="lowerRoman"/>
+      <w:lvlText w:val="%3."/>
+      <w:lvlJc w:val="right"/>
+      <w:pPr>
+        <w:ind w:left="2549" w:hanging="180"/>
+      </w:pPr>
+    </w:lvl>
+    <w:lvl w:ilvl="3" w:tplc="0809000F" w:tentative="1">
+      <w:start w:val="1"/>
+      <w:numFmt w:val="decimal"/>
+      <w:lvlText w:val="%4."/>
+      <w:lvlJc w:val="left"/>
+      <w:pPr>
+        <w:ind w:left="3269" w:hanging="360"/>
+      </w:pPr>
+    </w:lvl>
+    <w:lvl w:ilvl="4" w:tplc="08090019" w:tentative="1">
+      <w:start w:val="1"/>
+      <w:numFmt w:val="lowerLetter"/>
+      <w:lvlText w:val="%5."/>
+      <w:lvlJc w:val="left"/>
+      <w:pPr>
+        <w:ind w:left="3989" w:hanging="360"/>
+      </w:pPr>
+    </w:lvl>
+    <w:lvl w:ilvl="5" w:tplc="0809001B" w:tentative="1">
+      <w:start w:val="1"/>
+      <w:numFmt w:val="lowerRoman"/>
+      <w:lvlText w:val="%6."/>
+      <w:lvlJc w:val="right"/>
+      <w:pPr>
+        <w:ind w:left="4709" w:hanging="180"/>
+      </w:pPr>
+    </w:lvl>
+    <w:lvl w:ilvl="6" w:tplc="0809000F" w:tentative="1">
+      <w:start w:val="1"/>
+      <w:numFmt w:val="decimal"/>
+      <w:lvlText w:val="%7."/>
+      <w:lvlJc w:val="left"/>
+      <w:pPr>
+        <w:ind w:left="5429" w:hanging="360"/>
+      </w:pPr>
+    </w:lvl>
+    <w:lvl w:ilvl="7" w:tplc="08090019" w:tentative="1">
+      <w:start w:val="1"/>
+      <w:numFmt w:val="lowerLetter"/>
+      <w:lvlText w:val="%8."/>
+      <w:lvlJc w:val="left"/>
+      <w:pPr>
+        <w:ind w:left="6149" w:hanging="360"/>
+      </w:pPr>
+    </w:lvl>
+    <w:lvl w:ilvl="8" w:tplc="0809001B" w:tentative="1">
+      <w:start w:val="1"/>
+      <w:numFmt w:val="lowerRoman"/>
+      <w:lvlText w:val="%9."/>
+      <w:lvlJc w:val="right"/>
+      <w:pPr>
+        <w:ind w:left="6869" w:hanging="180"/>
+      </w:pPr>
+    </w:lvl>
+  </w:abstractNum>
+  <w:abstractNum w:abstractNumId="15" w15:restartNumberingAfterBreak="0">
     <w:nsid w:val="61182EDE"/>
     <w:multiLevelType w:val="hybridMultilevel"/>
     <w:tmpl w:val="67C6B522"/>
@@ -5612,7 +6409,7 @@
       </w:rPr>
     </w:lvl>
   </w:abstractNum>
-  <w:abstractNum w:abstractNumId="15" w15:restartNumberingAfterBreak="0">
+  <w:abstractNum w:abstractNumId="16" w15:restartNumberingAfterBreak="0">
     <w:nsid w:val="69164270"/>
     <w:multiLevelType w:val="hybridMultilevel"/>
     <w:tmpl w:val="16C86F5C"/>
@@ -5701,7 +6498,7 @@
       </w:pPr>
     </w:lvl>
   </w:abstractNum>
-  <w:abstractNum w:abstractNumId="16" w15:restartNumberingAfterBreak="0">
+  <w:abstractNum w:abstractNumId="17" w15:restartNumberingAfterBreak="0">
     <w:nsid w:val="6A1E4343"/>
     <w:multiLevelType w:val="hybridMultilevel"/>
     <w:tmpl w:val="68225EA4"/>
@@ -5808,6 +6605,119 @@
       <w:lvlJc w:val="left"/>
       <w:pPr>
         <w:ind w:left="7229" w:hanging="360"/>
+      </w:pPr>
+      <w:rPr>
+        <w:rFonts w:ascii="Wingdings" w:hAnsi="Wingdings" w:hint="default"/>
+      </w:rPr>
+    </w:lvl>
+  </w:abstractNum>
+  <w:abstractNum w:abstractNumId="18" w15:restartNumberingAfterBreak="0">
+    <w:nsid w:val="740C30FA"/>
+    <w:multiLevelType w:val="hybridMultilevel"/>
+    <w:tmpl w:val="57D64872"/>
+    <w:lvl w:ilvl="0" w:tplc="08090001">
+      <w:start w:val="1"/>
+      <w:numFmt w:val="bullet"/>
+      <w:lvlText w:val=""/>
+      <w:lvlJc w:val="left"/>
+      <w:pPr>
+        <w:ind w:left="502" w:hanging="360"/>
+      </w:pPr>
+      <w:rPr>
+        <w:rFonts w:ascii="Symbol" w:hAnsi="Symbol" w:hint="default"/>
+      </w:rPr>
+    </w:lvl>
+    <w:lvl w:ilvl="1" w:tplc="08090003" w:tentative="1">
+      <w:start w:val="1"/>
+      <w:numFmt w:val="bullet"/>
+      <w:lvlText w:val="o"/>
+      <w:lvlJc w:val="left"/>
+      <w:pPr>
+        <w:ind w:left="1222" w:hanging="360"/>
+      </w:pPr>
+      <w:rPr>
+        <w:rFonts w:ascii="Courier New" w:hAnsi="Courier New" w:cs="Courier New" w:hint="default"/>
+      </w:rPr>
+    </w:lvl>
+    <w:lvl w:ilvl="2" w:tplc="08090005" w:tentative="1">
+      <w:start w:val="1"/>
+      <w:numFmt w:val="bullet"/>
+      <w:lvlText w:val=""/>
+      <w:lvlJc w:val="left"/>
+      <w:pPr>
+        <w:ind w:left="1942" w:hanging="360"/>
+      </w:pPr>
+      <w:rPr>
+        <w:rFonts w:ascii="Wingdings" w:hAnsi="Wingdings" w:hint="default"/>
+      </w:rPr>
+    </w:lvl>
+    <w:lvl w:ilvl="3" w:tplc="08090001" w:tentative="1">
+      <w:start w:val="1"/>
+      <w:numFmt w:val="bullet"/>
+      <w:lvlText w:val=""/>
+      <w:lvlJc w:val="left"/>
+      <w:pPr>
+        <w:ind w:left="2662" w:hanging="360"/>
+      </w:pPr>
+      <w:rPr>
+        <w:rFonts w:ascii="Symbol" w:hAnsi="Symbol" w:hint="default"/>
+      </w:rPr>
+    </w:lvl>
+    <w:lvl w:ilvl="4" w:tplc="08090003" w:tentative="1">
+      <w:start w:val="1"/>
+      <w:numFmt w:val="bullet"/>
+      <w:lvlText w:val="o"/>
+      <w:lvlJc w:val="left"/>
+      <w:pPr>
+        <w:ind w:left="3382" w:hanging="360"/>
+      </w:pPr>
+      <w:rPr>
+        <w:rFonts w:ascii="Courier New" w:hAnsi="Courier New" w:cs="Courier New" w:hint="default"/>
+      </w:rPr>
+    </w:lvl>
+    <w:lvl w:ilvl="5" w:tplc="08090005" w:tentative="1">
+      <w:start w:val="1"/>
+      <w:numFmt w:val="bullet"/>
+      <w:lvlText w:val=""/>
+      <w:lvlJc w:val="left"/>
+      <w:pPr>
+        <w:ind w:left="4102" w:hanging="360"/>
+      </w:pPr>
+      <w:rPr>
+        <w:rFonts w:ascii="Wingdings" w:hAnsi="Wingdings" w:hint="default"/>
+      </w:rPr>
+    </w:lvl>
+    <w:lvl w:ilvl="6" w:tplc="08090001" w:tentative="1">
+      <w:start w:val="1"/>
+      <w:numFmt w:val="bullet"/>
+      <w:lvlText w:val=""/>
+      <w:lvlJc w:val="left"/>
+      <w:pPr>
+        <w:ind w:left="4822" w:hanging="360"/>
+      </w:pPr>
+      <w:rPr>
+        <w:rFonts w:ascii="Symbol" w:hAnsi="Symbol" w:hint="default"/>
+      </w:rPr>
+    </w:lvl>
+    <w:lvl w:ilvl="7" w:tplc="08090003" w:tentative="1">
+      <w:start w:val="1"/>
+      <w:numFmt w:val="bullet"/>
+      <w:lvlText w:val="o"/>
+      <w:lvlJc w:val="left"/>
+      <w:pPr>
+        <w:ind w:left="5542" w:hanging="360"/>
+      </w:pPr>
+      <w:rPr>
+        <w:rFonts w:ascii="Courier New" w:hAnsi="Courier New" w:cs="Courier New" w:hint="default"/>
+      </w:rPr>
+    </w:lvl>
+    <w:lvl w:ilvl="8" w:tplc="08090005" w:tentative="1">
+      <w:start w:val="1"/>
+      <w:numFmt w:val="bullet"/>
+      <w:lvlText w:val=""/>
+      <w:lvlJc w:val="left"/>
+      <w:pPr>
+        <w:ind w:left="6262" w:hanging="360"/>
       </w:pPr>
       <w:rPr>
         <w:rFonts w:ascii="Wingdings" w:hAnsi="Wingdings" w:hint="default"/>
@@ -5845,7 +6755,7 @@
     <w:abstractNumId w:val="13"/>
   </w:num>
   <w:num w:numId="11" w16cid:durableId="1424297643">
-    <w:abstractNumId w:val="14"/>
+    <w:abstractNumId w:val="15"/>
   </w:num>
   <w:num w:numId="12" w16cid:durableId="1274945095">
     <w:abstractNumId w:val="8"/>
@@ -5857,16 +6767,22 @@
     <w:abstractNumId w:val="4"/>
   </w:num>
   <w:num w:numId="15" w16cid:durableId="961501568">
-    <w:abstractNumId w:val="15"/>
+    <w:abstractNumId w:val="16"/>
   </w:num>
   <w:num w:numId="16" w16cid:durableId="1011568520">
     <w:abstractNumId w:val="9"/>
   </w:num>
   <w:num w:numId="17" w16cid:durableId="408885872">
-    <w:abstractNumId w:val="16"/>
+    <w:abstractNumId w:val="17"/>
   </w:num>
   <w:num w:numId="18" w16cid:durableId="940650646">
     <w:abstractNumId w:val="5"/>
+  </w:num>
+  <w:num w:numId="19" w16cid:durableId="1016615907">
+    <w:abstractNumId w:val="18"/>
+  </w:num>
+  <w:num w:numId="20" w16cid:durableId="914435459">
+    <w:abstractNumId w:val="14"/>
   </w:num>
 </w:numbering>
 </file>

</xml_diff>